<commit_message>
Justificación e Introdicción primera versión
</commit_message>
<xml_diff>
--- a/Esqueleto_Memoria_TFG 2024-25.docx
+++ b/Esqueleto_Memoria_TFG 2024-25.docx
@@ -29,11 +29,8 @@
         </w:rPr>
       </w:pPr>
       <w:r>
-        <w:rPr>
-          <w:noProof/>
-        </w:rPr>
         <w:drawing>
-          <wp:inline distT="0" distB="0" distL="0" distR="0" wp14:anchorId="19882AF8" wp14:editId="0964BF92">
+          <wp:inline distT="0" distB="0" distL="0" distR="0" wp14:anchorId="19882AF8" wp14:editId="512FE703">
             <wp:extent cx="3524250" cy="1771650"/>
             <wp:effectExtent l="0" t="0" r="0" b="0"/>
             <wp:docPr id="923855780" name="Imagen 923855780"/>
@@ -267,20 +264,6 @@
     </w:p>
     <w:p>
       <w:pPr>
-        <w:rPr>
-          <w:color w:val="000000" w:themeColor="text1"/>
-        </w:rPr>
-      </w:pPr>
-      <w:r>
-        <w:rPr>
-          <w:color w:val="000000" w:themeColor="text1"/>
-        </w:rPr>
-        <w:lastRenderedPageBreak/>
-        <w:br w:type="page"/>
-      </w:r>
-    </w:p>
-    <w:p>
-      <w:pPr>
         <w:spacing w:line="360" w:lineRule="auto"/>
         <w:jc w:val="right"/>
         <w:rPr>
@@ -562,7 +545,6 @@
           <w:rFonts w:asciiTheme="majorBidi" w:hAnsiTheme="majorBidi" w:cstheme="majorBidi"/>
           <w:sz w:val="24"/>
           <w:szCs w:val="24"/>
-          <w:lang w:val="en-US"/>
         </w:rPr>
       </w:pPr>
       <w:r>
@@ -570,7 +552,6 @@
           <w:rFonts w:asciiTheme="majorBidi" w:hAnsiTheme="majorBidi" w:cstheme="majorBidi"/>
           <w:sz w:val="24"/>
           <w:szCs w:val="24"/>
-          <w:lang w:val="en-US"/>
         </w:rPr>
         <w:t>This project aims to design the technological infrastructure of a company or clinic from scratch, taking into account all the subjects in which the training cycle was structured, initially defining the concept, business plan and legal and data protection bases. The computer network will then be designed, considering cabling and equipment/servers for the corresponding function, both in hardware and software. It will be defined how it is to be stored, by physical servers or in the cloud. In addition, a web page or application connected to a database will be developed, guaranteeing the usability of all its components; security; administration and accessibility. It will also be seen if it is possible to implement additional systems, such as internal mail or DNS and additional security protocols will be applied to protect the platform. At the end, we will analyze the actual implementation of the entire system, testing it on local servers or in the cloud, looking not only to meet the requirements but also contribute to innovation.</w:t>
       </w:r>
@@ -579,7 +560,6 @@
       <w:pPr>
         <w:rPr>
           <w:color w:val="000000" w:themeColor="text1"/>
-          <w:lang w:val="en-US"/>
         </w:rPr>
       </w:pPr>
     </w:p>
@@ -598,7 +578,6 @@
         <w:rPr>
           <w:rFonts w:ascii="Arial" w:hAnsi="Arial" w:cs="Arial"/>
           <w:color w:val="000000" w:themeColor="text1"/>
-          <w:lang w:val="en-US"/>
         </w:rPr>
         <w:lastRenderedPageBreak/>
         <w:t xml:space="preserve"> </w:t>
@@ -636,21 +615,871 @@
           <w:rFonts w:ascii="Arial" w:hAnsi="Arial" w:cs="Arial"/>
           <w:color w:val="000000" w:themeColor="text1"/>
         </w:rPr>
-        <w:t xml:space="preserve">La motivación principal que impulsa la creación de </w:t>
-      </w:r>
-      <w:r>
-        <w:rPr>
-          <w:rFonts w:ascii="Arial" w:hAnsi="Arial" w:cs="Arial"/>
-          <w:color w:val="000000" w:themeColor="text1"/>
-        </w:rPr>
-        <w:t>est</w:t>
-      </w:r>
-      <w:r>
-        <w:rPr>
-          <w:rFonts w:ascii="Arial" w:hAnsi="Arial" w:cs="Arial"/>
-          <w:color w:val="000000" w:themeColor="text1"/>
-        </w:rPr>
-        <w:t>e proyecto</w:t>
+        <w:t>La motivación</w:t>
+      </w:r>
+      <w:r>
+        <w:rPr>
+          <w:rFonts w:ascii="Arial" w:hAnsi="Arial" w:cs="Arial"/>
+          <w:color w:val="000000" w:themeColor="text1"/>
+        </w:rPr>
+        <w:t xml:space="preserve"> </w:t>
+      </w:r>
+      <w:r>
+        <w:rPr>
+          <w:rFonts w:ascii="Arial" w:hAnsi="Arial" w:cs="Arial"/>
+          <w:color w:val="000000" w:themeColor="text1"/>
+        </w:rPr>
+        <w:t>principal</w:t>
+      </w:r>
+      <w:r>
+        <w:rPr>
+          <w:rFonts w:ascii="Arial" w:hAnsi="Arial" w:cs="Arial"/>
+          <w:color w:val="000000" w:themeColor="text1"/>
+        </w:rPr>
+        <w:t xml:space="preserve"> de este proyecto es desarrollar una infraestructura tecnológica</w:t>
+      </w:r>
+      <w:r>
+        <w:rPr>
+          <w:rFonts w:ascii="Arial" w:hAnsi="Arial" w:cs="Arial"/>
+          <w:color w:val="000000" w:themeColor="text1"/>
+        </w:rPr>
+        <w:t>,</w:t>
+      </w:r>
+      <w:r>
+        <w:rPr>
+          <w:rFonts w:ascii="Arial" w:hAnsi="Arial" w:cs="Arial"/>
+          <w:color w:val="000000" w:themeColor="text1"/>
+        </w:rPr>
+        <w:t xml:space="preserve"> integral y segura para una clínica médica</w:t>
+      </w:r>
+      <w:r>
+        <w:rPr>
+          <w:rFonts w:ascii="Arial" w:hAnsi="Arial" w:cs="Arial"/>
+          <w:color w:val="000000" w:themeColor="text1"/>
+        </w:rPr>
+        <w:t>, el cual</w:t>
+      </w:r>
+      <w:r>
+        <w:rPr>
+          <w:rFonts w:ascii="Arial" w:hAnsi="Arial" w:cs="Arial"/>
+          <w:color w:val="000000" w:themeColor="text1"/>
+        </w:rPr>
+        <w:t xml:space="preserve"> </w:t>
+      </w:r>
+      <w:r>
+        <w:rPr>
+          <w:rFonts w:ascii="Arial" w:hAnsi="Arial" w:cs="Arial"/>
+          <w:color w:val="000000" w:themeColor="text1"/>
+        </w:rPr>
+        <w:t xml:space="preserve">surge </w:t>
+      </w:r>
+      <w:r>
+        <w:rPr>
+          <w:rFonts w:ascii="Arial" w:hAnsi="Arial" w:cs="Arial"/>
+          <w:color w:val="000000" w:themeColor="text1"/>
+        </w:rPr>
+        <w:t>de la observación de las necesidades actuales en el sector sanitario, donde la digitalización y la eficiencia en la gestión de datos son fundamentales.</w:t>
+      </w:r>
+    </w:p>
+    <w:p>
+      <w:pPr>
+        <w:spacing w:line="360" w:lineRule="auto"/>
+        <w:jc w:val="both"/>
+        <w:rPr>
+          <w:rFonts w:ascii="Arial" w:hAnsi="Arial" w:cs="Arial"/>
+          <w:color w:val="000000" w:themeColor="text1"/>
+        </w:rPr>
+      </w:pPr>
+      <w:r>
+        <w:rPr>
+          <w:rFonts w:ascii="Arial" w:hAnsi="Arial" w:cs="Arial"/>
+          <w:color w:val="000000" w:themeColor="text1"/>
+        </w:rPr>
+        <w:t>Además,</w:t>
+      </w:r>
+      <w:r>
+        <w:rPr>
+          <w:rFonts w:ascii="Arial" w:hAnsi="Arial" w:cs="Arial"/>
+          <w:color w:val="000000" w:themeColor="text1"/>
+        </w:rPr>
+        <w:t xml:space="preserve"> ya que</w:t>
+      </w:r>
+      <w:r>
+        <w:rPr>
+          <w:rFonts w:ascii="Arial" w:hAnsi="Arial" w:cs="Arial"/>
+          <w:color w:val="000000" w:themeColor="text1"/>
+        </w:rPr>
+        <w:t xml:space="preserve"> mi padre y mi hermana </w:t>
+      </w:r>
+      <w:r>
+        <w:rPr>
+          <w:rFonts w:ascii="Arial" w:hAnsi="Arial" w:cs="Arial"/>
+          <w:color w:val="000000" w:themeColor="text1"/>
+        </w:rPr>
+        <w:t>ejercen</w:t>
+      </w:r>
+      <w:r>
+        <w:rPr>
+          <w:rFonts w:ascii="Arial" w:hAnsi="Arial" w:cs="Arial"/>
+          <w:color w:val="000000" w:themeColor="text1"/>
+        </w:rPr>
+        <w:t xml:space="preserve"> como médicos, </w:t>
+      </w:r>
+      <w:r>
+        <w:rPr>
+          <w:rFonts w:ascii="Arial" w:hAnsi="Arial" w:cs="Arial"/>
+          <w:color w:val="000000" w:themeColor="text1"/>
+        </w:rPr>
+        <w:t>sus experiencias me han permitido</w:t>
+      </w:r>
+      <w:r>
+        <w:rPr>
+          <w:rFonts w:ascii="Arial" w:hAnsi="Arial" w:cs="Arial"/>
+          <w:color w:val="000000" w:themeColor="text1"/>
+        </w:rPr>
+        <w:t xml:space="preserve"> identificar las dificultades que enfrentan los profesionales de la salud en la administración de información clínica, programación de citas y comunicación interna. </w:t>
+      </w:r>
+      <w:r>
+        <w:rPr>
+          <w:rFonts w:ascii="Arial" w:hAnsi="Arial" w:cs="Arial"/>
+          <w:color w:val="000000" w:themeColor="text1"/>
+        </w:rPr>
+        <w:t>Es por esto que busco con</w:t>
+      </w:r>
+      <w:r>
+        <w:rPr>
+          <w:rFonts w:ascii="Arial" w:hAnsi="Arial" w:cs="Arial"/>
+          <w:color w:val="000000" w:themeColor="text1"/>
+        </w:rPr>
+        <w:t xml:space="preserve"> </w:t>
+      </w:r>
+      <w:r>
+        <w:rPr>
+          <w:rFonts w:ascii="Arial" w:hAnsi="Arial" w:cs="Arial"/>
+          <w:color w:val="000000" w:themeColor="text1"/>
+        </w:rPr>
+        <w:t xml:space="preserve">este </w:t>
+      </w:r>
+      <w:r>
+        <w:rPr>
+          <w:rFonts w:ascii="Arial" w:hAnsi="Arial" w:cs="Arial"/>
+          <w:color w:val="000000" w:themeColor="text1"/>
+        </w:rPr>
+        <w:t xml:space="preserve">proyecto ofrecer </w:t>
+      </w:r>
+      <w:r>
+        <w:rPr>
+          <w:rFonts w:ascii="Arial" w:hAnsi="Arial" w:cs="Arial"/>
+          <w:color w:val="000000" w:themeColor="text1"/>
+        </w:rPr>
+        <w:t xml:space="preserve">una </w:t>
+      </w:r>
+      <w:r>
+        <w:rPr>
+          <w:rFonts w:ascii="Arial" w:hAnsi="Arial" w:cs="Arial"/>
+          <w:color w:val="000000" w:themeColor="text1"/>
+        </w:rPr>
+        <w:t>soluci</w:t>
+      </w:r>
+      <w:r>
+        <w:rPr>
+          <w:rFonts w:ascii="Arial" w:hAnsi="Arial" w:cs="Arial"/>
+          <w:color w:val="000000" w:themeColor="text1"/>
+        </w:rPr>
+        <w:t>ón</w:t>
+      </w:r>
+      <w:r>
+        <w:rPr>
+          <w:rFonts w:ascii="Arial" w:hAnsi="Arial" w:cs="Arial"/>
+          <w:color w:val="000000" w:themeColor="text1"/>
+        </w:rPr>
+        <w:t xml:space="preserve"> práctica, facilitando</w:t>
+      </w:r>
+      <w:r>
+        <w:rPr>
+          <w:rFonts w:ascii="Arial" w:hAnsi="Arial" w:cs="Arial"/>
+          <w:color w:val="000000" w:themeColor="text1"/>
+        </w:rPr>
+        <w:t xml:space="preserve"> el día a día de los médicos</w:t>
+      </w:r>
+      <w:r>
+        <w:rPr>
+          <w:rFonts w:ascii="Arial" w:hAnsi="Arial" w:cs="Arial"/>
+          <w:color w:val="000000" w:themeColor="text1"/>
+        </w:rPr>
+        <w:t xml:space="preserve"> y mejorando la experiencia del paciente.</w:t>
+      </w:r>
+    </w:p>
+    <w:p>
+      <w:pPr>
+        <w:spacing w:line="360" w:lineRule="auto"/>
+        <w:jc w:val="both"/>
+        <w:rPr>
+          <w:rFonts w:ascii="Arial" w:hAnsi="Arial" w:cs="Arial"/>
+          <w:color w:val="000000" w:themeColor="text1"/>
+        </w:rPr>
+      </w:pPr>
+      <w:r>
+        <w:rPr>
+          <w:rFonts w:ascii="Arial" w:hAnsi="Arial" w:cs="Arial"/>
+          <w:color w:val="000000" w:themeColor="text1"/>
+        </w:rPr>
+        <w:t xml:space="preserve">En el mercado actual, existen </w:t>
+      </w:r>
+      <w:r>
+        <w:rPr>
+          <w:rFonts w:ascii="Arial" w:hAnsi="Arial" w:cs="Arial"/>
+          <w:color w:val="000000" w:themeColor="text1"/>
+        </w:rPr>
+        <w:t>varias</w:t>
+      </w:r>
+      <w:r>
+        <w:rPr>
+          <w:rFonts w:ascii="Arial" w:hAnsi="Arial" w:cs="Arial"/>
+          <w:color w:val="000000" w:themeColor="text1"/>
+        </w:rPr>
+        <w:t xml:space="preserve"> soluciones de software diseñadas para la gestión de clínicas y hospitales. </w:t>
+      </w:r>
+      <w:r>
+        <w:rPr>
+          <w:rFonts w:ascii="Arial" w:hAnsi="Arial" w:cs="Arial"/>
+          <w:color w:val="000000" w:themeColor="text1"/>
+        </w:rPr>
+        <w:t>A</w:t>
+      </w:r>
+      <w:r>
+        <w:rPr>
+          <w:rFonts w:ascii="Arial" w:hAnsi="Arial" w:cs="Arial"/>
+          <w:color w:val="000000" w:themeColor="text1"/>
+        </w:rPr>
+        <w:t>lgunas de las más destacadas</w:t>
+      </w:r>
+      <w:r>
+        <w:rPr>
+          <w:rFonts w:ascii="Arial" w:hAnsi="Arial" w:cs="Arial"/>
+          <w:color w:val="000000" w:themeColor="text1"/>
+        </w:rPr>
+        <w:t xml:space="preserve"> son:</w:t>
+      </w:r>
+    </w:p>
+    <w:p>
+      <w:pPr>
+        <w:numPr>
+          <w:ilvl w:val="0"/>
+          <w:numId w:val="5"/>
+        </w:numPr>
+        <w:spacing w:line="360" w:lineRule="auto"/>
+        <w:jc w:val="both"/>
+        <w:rPr>
+          <w:rFonts w:ascii="Arial" w:hAnsi="Arial" w:cs="Arial"/>
+          <w:color w:val="000000" w:themeColor="text1"/>
+        </w:rPr>
+      </w:pPr>
+      <w:r>
+        <w:rPr>
+          <w:rFonts w:ascii="Arial" w:hAnsi="Arial" w:cs="Arial"/>
+          <w:b/>
+          <w:bCs/>
+          <w:color w:val="000000" w:themeColor="text1"/>
+        </w:rPr>
+        <w:t>Medigest</w:t>
+      </w:r>
+      <w:r>
+        <w:rPr>
+          <w:rFonts w:ascii="Arial" w:hAnsi="Arial" w:cs="Arial"/>
+          <w:color w:val="000000" w:themeColor="text1"/>
+        </w:rPr>
+        <w:t xml:space="preserve">: Este software médico se centra en simplificar la gestión clínica, ofreciendo funcionalidades que abarcan desde la administración de historias clínicas y citas hasta la facturación y el control de pagos. </w:t>
+      </w:r>
+    </w:p>
+    <w:p>
+      <w:pPr>
+        <w:spacing w:line="360" w:lineRule="auto"/>
+        <w:ind w:firstLine="708"/>
+        <w:jc w:val="both"/>
+        <w:rPr>
+          <w:rFonts w:ascii="Arial" w:hAnsi="Arial" w:cs="Arial"/>
+          <w:color w:val="000000" w:themeColor="text1"/>
+        </w:rPr>
+      </w:pPr>
+      <w:hyperlink r:id="rId12" w:history="1">
+        <w:r>
+          <w:rPr>
+            <w:rStyle w:val="Hipervnculo"/>
+            <w:rFonts w:ascii="Arial" w:hAnsi="Arial" w:cs="Arial"/>
+          </w:rPr>
+          <w:t>mejorsoftwa</w:t>
+        </w:r>
+        <w:r>
+          <w:rPr>
+            <w:rStyle w:val="Hipervnculo"/>
+            <w:rFonts w:ascii="Arial" w:hAnsi="Arial" w:cs="Arial"/>
+          </w:rPr>
+          <w:t>r</w:t>
+        </w:r>
+        <w:r>
+          <w:rPr>
+            <w:rStyle w:val="Hipervnculo"/>
+            <w:rFonts w:ascii="Arial" w:hAnsi="Arial" w:cs="Arial"/>
+          </w:rPr>
+          <w:t>e.org</w:t>
+        </w:r>
+      </w:hyperlink>
+    </w:p>
+    <w:p>
+      <w:pPr>
+        <w:numPr>
+          <w:ilvl w:val="0"/>
+          <w:numId w:val="5"/>
+        </w:numPr>
+        <w:spacing w:line="360" w:lineRule="auto"/>
+        <w:jc w:val="both"/>
+        <w:rPr>
+          <w:rFonts w:ascii="Arial" w:hAnsi="Arial" w:cs="Arial"/>
+          <w:color w:val="000000" w:themeColor="text1"/>
+        </w:rPr>
+      </w:pPr>
+      <w:r>
+        <w:rPr>
+          <w:rFonts w:ascii="Arial" w:hAnsi="Arial" w:cs="Arial"/>
+          <w:b/>
+          <w:bCs/>
+          <w:color w:val="000000" w:themeColor="text1"/>
+        </w:rPr>
+        <w:t>Pabau</w:t>
+      </w:r>
+      <w:r>
+        <w:rPr>
+          <w:rFonts w:ascii="Arial" w:hAnsi="Arial" w:cs="Arial"/>
+          <w:color w:val="000000" w:themeColor="text1"/>
+        </w:rPr>
+        <w:t xml:space="preserve">: Una solución todo en uno para la gestión de clínicas, que incluye programación de citas, gestión de pacientes y herramientas de marketing. </w:t>
+      </w:r>
+    </w:p>
+    <w:p>
+      <w:pPr>
+        <w:spacing w:line="360" w:lineRule="auto"/>
+        <w:ind w:firstLine="708"/>
+        <w:jc w:val="both"/>
+        <w:rPr>
+          <w:rFonts w:ascii="Arial" w:hAnsi="Arial" w:cs="Arial"/>
+          <w:color w:val="000000" w:themeColor="text1"/>
+        </w:rPr>
+      </w:pPr>
+      <w:hyperlink r:id="rId13" w:tgtFrame="_blank" w:history="1">
+        <w:r>
+          <w:rPr>
+            <w:rStyle w:val="Hipervnculo"/>
+            <w:rFonts w:ascii="Arial" w:hAnsi="Arial" w:cs="Arial"/>
+          </w:rPr>
+          <w:t>jibble.io</w:t>
+        </w:r>
+      </w:hyperlink>
+    </w:p>
+    <w:p>
+      <w:pPr>
+        <w:numPr>
+          <w:ilvl w:val="0"/>
+          <w:numId w:val="5"/>
+        </w:numPr>
+        <w:spacing w:line="360" w:lineRule="auto"/>
+        <w:jc w:val="both"/>
+        <w:rPr>
+          <w:rFonts w:ascii="Arial" w:hAnsi="Arial" w:cs="Arial"/>
+          <w:color w:val="000000" w:themeColor="text1"/>
+        </w:rPr>
+      </w:pPr>
+      <w:r>
+        <w:rPr>
+          <w:rFonts w:ascii="Arial" w:hAnsi="Arial" w:cs="Arial"/>
+          <w:b/>
+          <w:bCs/>
+          <w:color w:val="000000" w:themeColor="text1"/>
+        </w:rPr>
+        <w:t>eHospital Systems</w:t>
+      </w:r>
+      <w:r>
+        <w:rPr>
+          <w:rFonts w:ascii="Arial" w:hAnsi="Arial" w:cs="Arial"/>
+          <w:color w:val="000000" w:themeColor="text1"/>
+        </w:rPr>
+        <w:t xml:space="preserve">: Orientado a la gestión hospitalaria, este software abarca desde la administración de pacientes hasta la gestión de inventarios y recursos humanos. </w:t>
+      </w:r>
+    </w:p>
+    <w:p>
+      <w:pPr>
+        <w:spacing w:line="360" w:lineRule="auto"/>
+        <w:jc w:val="both"/>
+        <w:rPr>
+          <w:rFonts w:ascii="Arial" w:hAnsi="Arial" w:cs="Arial"/>
+          <w:color w:val="000000" w:themeColor="text1"/>
+        </w:rPr>
+      </w:pPr>
+      <w:r>
+        <w:rPr>
+          <w:rFonts w:ascii="Arial" w:hAnsi="Arial" w:cs="Arial"/>
+          <w:color w:val="000000" w:themeColor="text1"/>
+        </w:rPr>
+        <w:t>Aunque estas plataformas ofrecen funcionalidades amplias, presentan ciertas limitaciones:</w:t>
+      </w:r>
+    </w:p>
+    <w:p>
+      <w:pPr>
+        <w:numPr>
+          <w:ilvl w:val="0"/>
+          <w:numId w:val="6"/>
+        </w:numPr>
+        <w:spacing w:line="360" w:lineRule="auto"/>
+        <w:jc w:val="both"/>
+        <w:rPr>
+          <w:rFonts w:ascii="Arial" w:hAnsi="Arial" w:cs="Arial"/>
+          <w:color w:val="000000" w:themeColor="text1"/>
+        </w:rPr>
+      </w:pPr>
+      <w:r>
+        <w:rPr>
+          <w:rFonts w:ascii="Arial" w:hAnsi="Arial" w:cs="Arial"/>
+          <w:b/>
+          <w:bCs/>
+          <w:color w:val="000000" w:themeColor="text1"/>
+        </w:rPr>
+        <w:t>Costos</w:t>
+      </w:r>
+      <w:r>
+        <w:rPr>
+          <w:rFonts w:ascii="Arial" w:hAnsi="Arial" w:cs="Arial"/>
+          <w:color w:val="000000" w:themeColor="text1"/>
+        </w:rPr>
+        <w:t>: Muchas de estas soluciones implican licencias y suscripciones que pueden ser prohibitivas para pequeñas y medianas clínicas.</w:t>
+      </w:r>
+    </w:p>
+    <w:p>
+      <w:pPr>
+        <w:numPr>
+          <w:ilvl w:val="0"/>
+          <w:numId w:val="6"/>
+        </w:numPr>
+        <w:spacing w:line="360" w:lineRule="auto"/>
+        <w:jc w:val="both"/>
+        <w:rPr>
+          <w:rFonts w:ascii="Arial" w:hAnsi="Arial" w:cs="Arial"/>
+          <w:color w:val="000000" w:themeColor="text1"/>
+        </w:rPr>
+      </w:pPr>
+      <w:r>
+        <w:rPr>
+          <w:rFonts w:ascii="Arial" w:hAnsi="Arial" w:cs="Arial"/>
+          <w:b/>
+          <w:bCs/>
+          <w:color w:val="000000" w:themeColor="text1"/>
+        </w:rPr>
+        <w:lastRenderedPageBreak/>
+        <w:t>Flexibilidad</w:t>
+      </w:r>
+      <w:r>
+        <w:rPr>
+          <w:rFonts w:ascii="Arial" w:hAnsi="Arial" w:cs="Arial"/>
+          <w:color w:val="000000" w:themeColor="text1"/>
+        </w:rPr>
+        <w:t>: Algunas herramientas no permiten una personalización completa, lo que dificulta su adaptación a las necesidades específicas de cada centro.</w:t>
+      </w:r>
+    </w:p>
+    <w:p>
+      <w:pPr>
+        <w:numPr>
+          <w:ilvl w:val="0"/>
+          <w:numId w:val="6"/>
+        </w:numPr>
+        <w:spacing w:line="360" w:lineRule="auto"/>
+        <w:jc w:val="both"/>
+        <w:rPr>
+          <w:rFonts w:ascii="Arial" w:hAnsi="Arial" w:cs="Arial"/>
+          <w:color w:val="000000" w:themeColor="text1"/>
+        </w:rPr>
+      </w:pPr>
+      <w:r>
+        <w:rPr>
+          <w:rFonts w:ascii="Arial" w:hAnsi="Arial" w:cs="Arial"/>
+          <w:b/>
+          <w:bCs/>
+          <w:color w:val="000000" w:themeColor="text1"/>
+        </w:rPr>
+        <w:t>Integración</w:t>
+      </w:r>
+      <w:r>
+        <w:rPr>
+          <w:rFonts w:ascii="Arial" w:hAnsi="Arial" w:cs="Arial"/>
+          <w:color w:val="000000" w:themeColor="text1"/>
+        </w:rPr>
+        <w:t>: La compatibilidad con sistemas existentes puede ser limitada, generando desafíos en la implementación.</w:t>
+      </w:r>
+    </w:p>
+    <w:p>
+      <w:pPr>
+        <w:spacing w:line="360" w:lineRule="auto"/>
+        <w:jc w:val="both"/>
+        <w:rPr>
+          <w:rFonts w:ascii="Arial" w:hAnsi="Arial" w:cs="Arial"/>
+          <w:color w:val="000000" w:themeColor="text1"/>
+        </w:rPr>
+      </w:pPr>
+      <w:r>
+        <w:rPr>
+          <w:rFonts w:ascii="Arial" w:hAnsi="Arial" w:cs="Arial"/>
+          <w:color w:val="000000" w:themeColor="text1"/>
+        </w:rPr>
+        <w:t>El tratamiento de datos personales en el ámbito sanitario está sujeto a estrictas regulaciones en España. Las normativas clave incluyen:</w:t>
+      </w:r>
+    </w:p>
+    <w:p>
+      <w:pPr>
+        <w:numPr>
+          <w:ilvl w:val="0"/>
+          <w:numId w:val="7"/>
+        </w:numPr>
+        <w:spacing w:line="360" w:lineRule="auto"/>
+        <w:jc w:val="both"/>
+        <w:rPr>
+          <w:rFonts w:ascii="Arial" w:hAnsi="Arial" w:cs="Arial"/>
+          <w:color w:val="000000" w:themeColor="text1"/>
+        </w:rPr>
+      </w:pPr>
+      <w:r>
+        <w:rPr>
+          <w:rFonts w:ascii="Arial" w:hAnsi="Arial" w:cs="Arial"/>
+          <w:b/>
+          <w:bCs/>
+          <w:color w:val="000000" w:themeColor="text1"/>
+        </w:rPr>
+        <w:t>Reglamento General de Protección de Datos (RGPD)</w:t>
+      </w:r>
+      <w:r>
+        <w:rPr>
+          <w:rFonts w:ascii="Arial" w:hAnsi="Arial" w:cs="Arial"/>
+          <w:color w:val="000000" w:themeColor="text1"/>
+        </w:rPr>
+        <w:t>: Reglamento (UE) 2016/679 que establece las directrices para la protección de datos personales en la Unión Europea.</w:t>
+      </w:r>
+    </w:p>
+    <w:p>
+      <w:pPr>
+        <w:numPr>
+          <w:ilvl w:val="0"/>
+          <w:numId w:val="7"/>
+        </w:numPr>
+        <w:spacing w:line="360" w:lineRule="auto"/>
+        <w:jc w:val="both"/>
+        <w:rPr>
+          <w:rFonts w:ascii="Arial" w:hAnsi="Arial" w:cs="Arial"/>
+          <w:color w:val="000000" w:themeColor="text1"/>
+        </w:rPr>
+      </w:pPr>
+      <w:r>
+        <w:rPr>
+          <w:rFonts w:ascii="Arial" w:hAnsi="Arial" w:cs="Arial"/>
+          <w:b/>
+          <w:bCs/>
+          <w:color w:val="000000" w:themeColor="text1"/>
+        </w:rPr>
+        <w:t>Ley Orgánica de Protección de Datos y Garantía de los Derechos Digitales (LOPDGDD)</w:t>
+      </w:r>
+      <w:r>
+        <w:rPr>
+          <w:rFonts w:ascii="Arial" w:hAnsi="Arial" w:cs="Arial"/>
+          <w:color w:val="000000" w:themeColor="text1"/>
+        </w:rPr>
+        <w:t>: Ley Orgánica 3/2018, de 5 de diciembre, que adapta el RGPD al ordenamiento jurídico español.</w:t>
+      </w:r>
+    </w:p>
+    <w:p>
+      <w:pPr>
+        <w:spacing w:line="360" w:lineRule="auto"/>
+        <w:jc w:val="both"/>
+        <w:rPr>
+          <w:rFonts w:ascii="Arial" w:hAnsi="Arial" w:cs="Arial"/>
+          <w:color w:val="000000" w:themeColor="text1"/>
+        </w:rPr>
+      </w:pPr>
+      <w:r>
+        <w:rPr>
+          <w:rFonts w:ascii="Arial" w:hAnsi="Arial" w:cs="Arial"/>
+          <w:color w:val="000000" w:themeColor="text1"/>
+        </w:rPr>
+        <w:t>Estas normativas exigen que las clínicas implementen medidas como:</w:t>
+      </w:r>
+    </w:p>
+    <w:p>
+      <w:pPr>
+        <w:numPr>
+          <w:ilvl w:val="0"/>
+          <w:numId w:val="8"/>
+        </w:numPr>
+        <w:spacing w:line="360" w:lineRule="auto"/>
+        <w:jc w:val="both"/>
+        <w:rPr>
+          <w:rFonts w:ascii="Arial" w:hAnsi="Arial" w:cs="Arial"/>
+          <w:color w:val="000000" w:themeColor="text1"/>
+        </w:rPr>
+      </w:pPr>
+      <w:r>
+        <w:rPr>
+          <w:rFonts w:ascii="Arial" w:hAnsi="Arial" w:cs="Arial"/>
+          <w:b/>
+          <w:bCs/>
+          <w:color w:val="000000" w:themeColor="text1"/>
+        </w:rPr>
+        <w:t>Consentimiento Informado</w:t>
+      </w:r>
+      <w:r>
+        <w:rPr>
+          <w:rFonts w:ascii="Arial" w:hAnsi="Arial" w:cs="Arial"/>
+          <w:color w:val="000000" w:themeColor="text1"/>
+        </w:rPr>
+        <w:t xml:space="preserve">: Obtener autorización explícita de los pacientes para el tratamiento de sus datos personales. </w:t>
+      </w:r>
+    </w:p>
+    <w:p>
+      <w:pPr>
+        <w:spacing w:line="360" w:lineRule="auto"/>
+        <w:ind w:firstLine="708"/>
+        <w:jc w:val="both"/>
+        <w:rPr>
+          <w:rFonts w:ascii="Arial" w:hAnsi="Arial" w:cs="Arial"/>
+          <w:color w:val="000000" w:themeColor="text1"/>
+        </w:rPr>
+      </w:pPr>
+      <w:hyperlink r:id="rId14" w:tgtFrame="_blank" w:history="1">
+        <w:r>
+          <w:rPr>
+            <w:rStyle w:val="Hipervnculo"/>
+            <w:rFonts w:ascii="Arial" w:hAnsi="Arial" w:cs="Arial"/>
+          </w:rPr>
+          <w:t>revistamedica.com</w:t>
+        </w:r>
+      </w:hyperlink>
+    </w:p>
+    <w:p>
+      <w:pPr>
+        <w:numPr>
+          <w:ilvl w:val="0"/>
+          <w:numId w:val="8"/>
+        </w:numPr>
+        <w:spacing w:line="360" w:lineRule="auto"/>
+        <w:jc w:val="both"/>
+        <w:rPr>
+          <w:rFonts w:ascii="Arial" w:hAnsi="Arial" w:cs="Arial"/>
+          <w:color w:val="000000" w:themeColor="text1"/>
+        </w:rPr>
+      </w:pPr>
+      <w:r>
+        <w:rPr>
+          <w:rFonts w:ascii="Arial" w:hAnsi="Arial" w:cs="Arial"/>
+          <w:b/>
+          <w:bCs/>
+          <w:color w:val="000000" w:themeColor="text1"/>
+        </w:rPr>
+        <w:t>Medidas de Seguridad</w:t>
+      </w:r>
+      <w:r>
+        <w:rPr>
+          <w:rFonts w:ascii="Arial" w:hAnsi="Arial" w:cs="Arial"/>
+          <w:color w:val="000000" w:themeColor="text1"/>
+        </w:rPr>
+        <w:t>: Adoptar protocolos técnicos y organizativos que garanticen la confidencialidad, integridad y disponibilidad de los datos.</w:t>
+      </w:r>
+    </w:p>
+    <w:p>
+      <w:pPr>
+        <w:numPr>
+          <w:ilvl w:val="0"/>
+          <w:numId w:val="8"/>
+        </w:numPr>
+        <w:spacing w:line="360" w:lineRule="auto"/>
+        <w:jc w:val="both"/>
+        <w:rPr>
+          <w:rFonts w:ascii="Arial" w:hAnsi="Arial" w:cs="Arial"/>
+          <w:color w:val="000000" w:themeColor="text1"/>
+        </w:rPr>
+      </w:pPr>
+      <w:r>
+        <w:rPr>
+          <w:rFonts w:ascii="Arial" w:hAnsi="Arial" w:cs="Arial"/>
+          <w:b/>
+          <w:bCs/>
+          <w:color w:val="000000" w:themeColor="text1"/>
+        </w:rPr>
+        <w:t>Derechos de los Pacientes</w:t>
+      </w:r>
+      <w:r>
+        <w:rPr>
+          <w:rFonts w:ascii="Arial" w:hAnsi="Arial" w:cs="Arial"/>
+          <w:color w:val="000000" w:themeColor="text1"/>
+        </w:rPr>
+        <w:t>: Facilitar el acceso, rectificación, cancelación y oposición al tratamiento de sus datos personales.</w:t>
+      </w:r>
+    </w:p>
+    <w:p>
+      <w:pPr>
+        <w:spacing w:line="360" w:lineRule="auto"/>
+        <w:jc w:val="both"/>
+        <w:rPr>
+          <w:rFonts w:ascii="Arial" w:hAnsi="Arial" w:cs="Arial"/>
+          <w:color w:val="000000" w:themeColor="text1"/>
+        </w:rPr>
+      </w:pPr>
+      <w:r>
+        <w:rPr>
+          <w:rFonts w:ascii="Arial" w:hAnsi="Arial" w:cs="Arial"/>
+          <w:color w:val="000000" w:themeColor="text1"/>
+        </w:rPr>
+        <w:t>El proyecto integrará desde su fase de diseño todas las medidas necesarias para cumplir con estas obligaciones legales, asegurando que la gestión de la información se realice conforme a la normativa vigente y protegiendo los derechos de los pacientes.</w:t>
+      </w:r>
+    </w:p>
+    <w:p>
+      <w:pPr>
+        <w:spacing w:line="360" w:lineRule="auto"/>
+        <w:jc w:val="both"/>
+        <w:rPr>
+          <w:rFonts w:ascii="Arial" w:hAnsi="Arial" w:cs="Arial"/>
+          <w:b/>
+          <w:bCs/>
+          <w:color w:val="000000" w:themeColor="text1"/>
+        </w:rPr>
+      </w:pPr>
+      <w:r>
+        <w:rPr>
+          <w:rFonts w:ascii="Arial" w:hAnsi="Arial" w:cs="Arial"/>
+          <w:b/>
+          <w:bCs/>
+          <w:color w:val="000000" w:themeColor="text1"/>
+        </w:rPr>
+        <w:t>Comparativa y Valor Añadido</w:t>
+      </w:r>
+    </w:p>
+    <w:p>
+      <w:pPr>
+        <w:tabs>
+          <w:tab w:val="num" w:pos="720"/>
+        </w:tabs>
+        <w:spacing w:line="360" w:lineRule="auto"/>
+        <w:jc w:val="both"/>
+        <w:rPr>
+          <w:rFonts w:ascii="Arial" w:hAnsi="Arial" w:cs="Arial"/>
+          <w:color w:val="000000" w:themeColor="text1"/>
+        </w:rPr>
+      </w:pPr>
+      <w:r>
+        <w:rPr>
+          <w:rFonts w:ascii="Arial" w:hAnsi="Arial" w:cs="Arial"/>
+          <w:color w:val="000000" w:themeColor="text1"/>
+        </w:rPr>
+        <w:t>A diferencia de las soluciones comerciales existentes, este proyecto ofrece</w:t>
+      </w:r>
+      <w:r>
+        <w:rPr>
+          <w:rFonts w:ascii="Arial" w:hAnsi="Arial" w:cs="Arial"/>
+          <w:color w:val="000000" w:themeColor="text1"/>
+        </w:rPr>
+        <w:t xml:space="preserve"> el d</w:t>
+      </w:r>
+      <w:r>
+        <w:rPr>
+          <w:rFonts w:ascii="Arial" w:hAnsi="Arial" w:cs="Arial"/>
+          <w:color w:val="000000" w:themeColor="text1"/>
+        </w:rPr>
+        <w:t xml:space="preserve">esarrollo de una infraestructura adaptada a las necesidades específicas de la </w:t>
+      </w:r>
+      <w:r>
+        <w:rPr>
+          <w:rFonts w:ascii="Arial" w:hAnsi="Arial" w:cs="Arial"/>
+          <w:color w:val="000000" w:themeColor="text1"/>
+        </w:rPr>
+        <w:lastRenderedPageBreak/>
+        <w:t>clínica, sin funcionalidades innecesarias.</w:t>
+      </w:r>
+      <w:r>
+        <w:rPr>
+          <w:rFonts w:ascii="Arial" w:hAnsi="Arial" w:cs="Arial"/>
+          <w:color w:val="000000" w:themeColor="text1"/>
+        </w:rPr>
+        <w:t xml:space="preserve"> </w:t>
+      </w:r>
+      <w:r>
+        <w:rPr>
+          <w:rFonts w:ascii="Arial" w:hAnsi="Arial" w:cs="Arial"/>
+          <w:color w:val="000000" w:themeColor="text1"/>
+        </w:rPr>
+        <w:t>Al evitar licencias</w:t>
+      </w:r>
+      <w:r>
+        <w:rPr>
+          <w:rFonts w:ascii="Arial" w:hAnsi="Arial" w:cs="Arial"/>
+          <w:color w:val="000000" w:themeColor="text1"/>
+        </w:rPr>
+        <w:t xml:space="preserve"> de pago</w:t>
+      </w:r>
+      <w:r>
+        <w:rPr>
+          <w:rFonts w:ascii="Arial" w:hAnsi="Arial" w:cs="Arial"/>
+          <w:color w:val="000000" w:themeColor="text1"/>
+        </w:rPr>
+        <w:t xml:space="preserve"> y optar por herramientas de código abierto, se minimizan los gastos asociados.</w:t>
+      </w:r>
+      <w:r>
+        <w:rPr>
+          <w:rFonts w:ascii="Arial" w:hAnsi="Arial" w:cs="Arial"/>
+          <w:color w:val="000000" w:themeColor="text1"/>
+        </w:rPr>
+        <w:t xml:space="preserve"> </w:t>
+      </w:r>
+      <w:r>
+        <w:rPr>
+          <w:rFonts w:ascii="Arial" w:hAnsi="Arial" w:cs="Arial"/>
+          <w:color w:val="000000" w:themeColor="text1"/>
+        </w:rPr>
+        <w:t>E</w:t>
+      </w:r>
+      <w:r>
+        <w:rPr>
+          <w:rFonts w:ascii="Arial" w:hAnsi="Arial" w:cs="Arial"/>
+          <w:color w:val="000000" w:themeColor="text1"/>
+        </w:rPr>
+        <w:t>l sistema estará diseñado para cumplir con todas las normativas legales aplicables, garantizando la protección de los datos de los pacientes.</w:t>
+      </w:r>
+      <w:r>
+        <w:rPr>
+          <w:rFonts w:ascii="Arial" w:hAnsi="Arial" w:cs="Arial"/>
+          <w:color w:val="000000" w:themeColor="text1"/>
+        </w:rPr>
+        <w:t xml:space="preserve"> </w:t>
+      </w:r>
+      <w:r>
+        <w:rPr>
+          <w:rFonts w:ascii="Arial" w:hAnsi="Arial" w:cs="Arial"/>
+          <w:color w:val="000000" w:themeColor="text1"/>
+        </w:rPr>
+        <w:t>Con esto s</w:t>
+      </w:r>
+      <w:r>
+        <w:rPr>
+          <w:rFonts w:ascii="Arial" w:hAnsi="Arial" w:cs="Arial"/>
+          <w:color w:val="000000" w:themeColor="text1"/>
+        </w:rPr>
+        <w:t>e</w:t>
+      </w:r>
+      <w:r>
+        <w:rPr>
+          <w:rFonts w:ascii="Arial" w:hAnsi="Arial" w:cs="Arial"/>
+          <w:color w:val="000000" w:themeColor="text1"/>
+        </w:rPr>
+        <w:t xml:space="preserve"> busca no solo mejorar la eficiencia de la clínica, sino también proporcionar una herramienta</w:t>
+      </w:r>
+      <w:r>
+        <w:rPr>
+          <w:rFonts w:ascii="Arial" w:hAnsi="Arial" w:cs="Arial"/>
+          <w:color w:val="000000" w:themeColor="text1"/>
+        </w:rPr>
+        <w:t xml:space="preserve"> que se ajuste a sus necesidades</w:t>
       </w:r>
       <w:r>
         <w:rPr>
@@ -658,26 +1487,6 @@
           <w:color w:val="000000" w:themeColor="text1"/>
         </w:rPr>
         <w:t>.</w:t>
-      </w:r>
-      <w:r>
-        <w:br/>
-      </w:r>
-      <w:r>
-        <w:rPr>
-          <w:rFonts w:ascii="Arial" w:hAnsi="Arial" w:cs="Arial"/>
-          <w:color w:val="000000" w:themeColor="text1"/>
-        </w:rPr>
-        <w:t>Estado de la cuestión, si hay aplicaciones similares, público al que va dirigido...</w:t>
-      </w:r>
-      <w:r>
-        <w:br/>
-      </w:r>
-      <w:r>
-        <w:rPr>
-          <w:rFonts w:ascii="Arial" w:hAnsi="Arial" w:cs="Arial"/>
-          <w:color w:val="000000" w:themeColor="text1"/>
-        </w:rPr>
-        <w:t>Se espera una comparativa razonada.</w:t>
       </w:r>
     </w:p>
     <w:p>
@@ -737,46 +1546,139 @@
     <w:p>
       <w:pPr>
         <w:spacing w:line="360" w:lineRule="auto"/>
-        <w:jc w:val="both"/>
-        <w:rPr>
-          <w:color w:val="000000" w:themeColor="text1"/>
-        </w:rPr>
-      </w:pPr>
-      <w:r>
-        <w:rPr>
-          <w:rFonts w:ascii="Arial" w:hAnsi="Arial" w:cs="Arial"/>
-          <w:color w:val="000000" w:themeColor="text1"/>
-        </w:rPr>
-        <w:t>Principales funciones y problemas que resuelve.</w:t>
-      </w:r>
-      <w:r>
-        <w:br/>
-      </w:r>
-      <w:r>
-        <w:rPr>
-          <w:rFonts w:ascii="Arial" w:hAnsi="Arial" w:cs="Arial"/>
-          <w:color w:val="000000" w:themeColor="text1"/>
-        </w:rPr>
-        <w:t>Puedes listar los principales requisitos que debe cumplir tu proyecto.</w:t>
-      </w:r>
-      <w:r>
-        <w:rPr>
-          <w:rFonts w:ascii="Arial" w:hAnsi="Arial" w:cs="Arial"/>
-          <w:color w:val="000000" w:themeColor="text1"/>
-        </w:rPr>
-        <w:t xml:space="preserve"> </w:t>
-      </w:r>
-      <w:r>
-        <w:rPr>
-          <w:color w:val="000000" w:themeColor="text1"/>
-        </w:rPr>
-        <w:br w:type="page"/>
-      </w:r>
-    </w:p>
-    <w:p>
-      <w:pPr>
-        <w:spacing w:line="360" w:lineRule="auto"/>
-        <w:jc w:val="both"/>
+        <w:rPr>
+          <w:rFonts w:ascii="Arial" w:hAnsi="Arial" w:cs="Arial"/>
+          <w:color w:val="000000" w:themeColor="text1"/>
+        </w:rPr>
+      </w:pPr>
+      <w:r>
+        <w:rPr>
+          <w:rFonts w:ascii="Arial" w:hAnsi="Arial" w:cs="Arial"/>
+          <w:color w:val="000000" w:themeColor="text1"/>
+        </w:rPr>
+        <w:t>En el sector sanitario, la gestión eficiente de la información es fundamental para garantizar una atención médica de calidad. Sin embargo, muchas clínicas aún enfrentan dificultades debido a sistemas obsoletos o fragmentados que no permiten una administración centralizada de datos, lo que puede derivar en errores, retrasos y problemas en la comunicación interna. Este proyecto tiene como objetivo desarrollar una infraestructura tecnológica integral que abarque desde la planificación de la red y la configuración de servidores hasta la implementación de una aplicación web que facilite la gestión de información clínica y la comunicación dentro de la clínica.</w:t>
+      </w:r>
+    </w:p>
+    <w:p>
+      <w:pPr>
+        <w:spacing w:line="360" w:lineRule="auto"/>
+        <w:rPr>
+          <w:rFonts w:ascii="Arial" w:hAnsi="Arial" w:cs="Arial"/>
+          <w:color w:val="000000" w:themeColor="text1"/>
+        </w:rPr>
+      </w:pPr>
+      <w:r>
+        <w:rPr>
+          <w:rFonts w:ascii="Arial" w:hAnsi="Arial" w:cs="Arial"/>
+          <w:color w:val="000000" w:themeColor="text1"/>
+        </w:rPr>
+        <w:t>Uno de los principales problemas que busca solucionar este sistema es la dispersión de la información, permitiendo un almacenamiento seguro y accesible de historiales médicos, citas y datos administrativos. Al contar con una base de datos bien estructurada y una aplicación que conecte directamente con ella, los profesionales de la salud podrán acceder a la información que necesiten de manera rápida y segura. Además, la implementación de un sistema de red optimizado mejorará la conectividad y el rendimiento, garantizando que los diferentes dispositivos dentro de la clínica puedan comunicarse sin inter</w:t>
+      </w:r>
+      <w:r>
+        <w:rPr>
+          <w:rFonts w:ascii="Arial" w:hAnsi="Arial" w:cs="Arial"/>
+          <w:color w:val="000000" w:themeColor="text1"/>
+        </w:rPr>
+        <w:t>r</w:t>
+      </w:r>
+      <w:r>
+        <w:rPr>
+          <w:rFonts w:ascii="Arial" w:hAnsi="Arial" w:cs="Arial"/>
+          <w:color w:val="000000" w:themeColor="text1"/>
+        </w:rPr>
+        <w:t>upciones.</w:t>
+      </w:r>
+    </w:p>
+    <w:p>
+      <w:pPr>
+        <w:spacing w:line="360" w:lineRule="auto"/>
+        <w:rPr>
+          <w:rFonts w:ascii="Arial" w:hAnsi="Arial" w:cs="Arial"/>
+          <w:color w:val="000000" w:themeColor="text1"/>
+        </w:rPr>
+      </w:pPr>
+      <w:r>
+        <w:rPr>
+          <w:rFonts w:ascii="Arial" w:hAnsi="Arial" w:cs="Arial"/>
+          <w:color w:val="000000" w:themeColor="text1"/>
+        </w:rPr>
+        <w:t>Otro aspecto crucial es la seguridad de los datos, ya que la información médica es altamente sensible y su protección es una prioridad. Para ello, el sistema integrará medidas avanzadas como el cifrado de datos, la autenticación de usuarios mediante claves SSH y la instalación de certificados SSL que aseguren la comunicación cifrada a través de HTTPS. Asimismo, se garantizará el cumplimiento de las normativas vigentes, como el Reglamento General de Protección de Datos (RGPD) y la Ley Orgánica de Protección de Datos y Garantía de los Derechos Digitales (LOPDGDD), adoptando todas las medidas necesarias para proteger la privacidad de los pacientes y el acceso restringido a la información médica.</w:t>
+      </w:r>
+    </w:p>
+    <w:p>
+      <w:pPr>
+        <w:spacing w:line="360" w:lineRule="auto"/>
+        <w:rPr>
+          <w:rFonts w:ascii="Arial" w:hAnsi="Arial" w:cs="Arial"/>
+          <w:color w:val="000000" w:themeColor="text1"/>
+        </w:rPr>
+      </w:pPr>
+      <w:r>
+        <w:rPr>
+          <w:rFonts w:ascii="Arial" w:hAnsi="Arial" w:cs="Arial"/>
+          <w:color w:val="000000" w:themeColor="text1"/>
+        </w:rPr>
+        <w:t xml:space="preserve">Además de la seguridad, la comunicación interna es otro de los puntos clave que se abordarán en este proyecto. La integración de un servicio de correo interno y </w:t>
+      </w:r>
+      <w:r>
+        <w:rPr>
+          <w:rFonts w:ascii="Arial" w:hAnsi="Arial" w:cs="Arial"/>
+          <w:color w:val="000000" w:themeColor="text1"/>
+        </w:rPr>
+        <w:lastRenderedPageBreak/>
+        <w:t>la configuración de un servidor DNS facilitarán la comunicación entre los distintos departamentos de la clínica, evitando la dependencia de servicios de terceros y mejorando la eficiencia operativa. También se explorará la posibilidad de implementar soluciones en la nube para complementar la infraestructura local, asegurando que la información esté disponible en todo momento sin comprometer la privacidad ni la autonomía del sistema.</w:t>
+      </w:r>
+    </w:p>
+    <w:p>
+      <w:pPr>
+        <w:spacing w:line="360" w:lineRule="auto"/>
+        <w:rPr>
+          <w:rFonts w:ascii="Arial" w:hAnsi="Arial" w:cs="Arial"/>
+          <w:color w:val="000000" w:themeColor="text1"/>
+        </w:rPr>
+      </w:pPr>
+      <w:r>
+        <w:rPr>
+          <w:rFonts w:ascii="Arial" w:hAnsi="Arial" w:cs="Arial"/>
+          <w:color w:val="000000" w:themeColor="text1"/>
+        </w:rPr>
+        <w:t>Para garantizar que el sistema se adapte a las necesidades específicas de la clínica, se diseñará con un enfoque modular y flexible, permitiendo su personalización en función de los requerimientos del centro. De esta manera, se podrá modificar o expandir según sea necesario, sin que esto implique una reestructuración completa del sistema. Además, la interfaz de usuario de la aplicación web será intuitiva y accesible, facilitando su uso por parte del personal administrativo y sanitario sin requerir conocimientos técnicos avanzados.</w:t>
+      </w:r>
+    </w:p>
+    <w:p>
+      <w:pPr>
+        <w:spacing w:line="360" w:lineRule="auto"/>
+        <w:rPr>
+          <w:rFonts w:ascii="Arial" w:hAnsi="Arial" w:cs="Arial"/>
+          <w:color w:val="000000" w:themeColor="text1"/>
+        </w:rPr>
+      </w:pPr>
+      <w:r>
+        <w:rPr>
+          <w:rFonts w:ascii="Arial" w:hAnsi="Arial" w:cs="Arial"/>
+          <w:color w:val="000000" w:themeColor="text1"/>
+        </w:rPr>
+        <w:t>Por último, el desarrollo del proyecto tendrá en cuenta tanto la viabilidad técnica como los costos asociados a la implementación. Se compararán diferentes opciones, como la adquisición de servidores físicos o el uso de soluciones en la nube, analizando su impacto a corto y largo plazo para asegurar que la elección final sea eficiente y sostenible. A diferencia de las soluciones comerciales existentes, este sistema permitirá un control total sobre la infraestructura y los datos, evitando costos de licencias elevadas y adaptándose por completo a las necesidades de la clínica.</w:t>
+      </w:r>
+    </w:p>
+    <w:p>
+      <w:pPr>
+        <w:spacing w:line="360" w:lineRule="auto"/>
+        <w:rPr>
+          <w:rFonts w:ascii="Arial" w:hAnsi="Arial" w:cs="Arial"/>
+          <w:color w:val="000000" w:themeColor="text1"/>
+        </w:rPr>
+      </w:pPr>
+      <w:r>
+        <w:rPr>
+          <w:rFonts w:ascii="Arial" w:hAnsi="Arial" w:cs="Arial"/>
+          <w:color w:val="000000" w:themeColor="text1"/>
+        </w:rPr>
+        <w:t>En definitiva, este proyecto busca ofrecer una solución tecnológica integral para optimizar la gestión clínica, garantizando la seguridad, eficiencia y escalabilidad del sistema. Al abordar aspectos como la organización de la red, la protección de datos y la integración de servicios, se pretende proporcionar una herramienta que no solo mejore el flujo de trabajo interno, sino que también contribuya a una mejor atención médica para los pacientes.</w:t>
+      </w:r>
+    </w:p>
+    <w:p>
+      <w:pPr>
         <w:rPr>
           <w:rFonts w:ascii="Arial" w:hAnsi="Arial" w:cs="Arial"/>
           <w:color w:val="000000" w:themeColor="text1"/>
@@ -791,6 +1693,27 @@
           <w:sz w:val="32"/>
           <w:szCs w:val="32"/>
         </w:rPr>
+        <w:br w:type="page"/>
+      </w:r>
+    </w:p>
+    <w:p>
+      <w:pPr>
+        <w:spacing w:line="360" w:lineRule="auto"/>
+        <w:jc w:val="both"/>
+        <w:rPr>
+          <w:rFonts w:ascii="Arial" w:hAnsi="Arial" w:cs="Arial"/>
+          <w:color w:val="000000" w:themeColor="text1"/>
+          <w:sz w:val="32"/>
+          <w:szCs w:val="32"/>
+        </w:rPr>
+      </w:pPr>
+      <w:r>
+        <w:rPr>
+          <w:rFonts w:ascii="Arial" w:hAnsi="Arial" w:cs="Arial"/>
+          <w:color w:val="000000" w:themeColor="text1"/>
+          <w:sz w:val="32"/>
+          <w:szCs w:val="32"/>
+        </w:rPr>
         <w:lastRenderedPageBreak/>
         <w:t>OBJETIVOS</w:t>
       </w:r>
@@ -876,23 +1799,7 @@
           <w:rFonts w:ascii="Arial" w:hAnsi="Arial" w:cs="Arial"/>
           <w:color w:val="000000" w:themeColor="text1"/>
         </w:rPr>
-        <w:t xml:space="preserve">F – Funciones: Desglose de las características asociadas o </w:t>
-      </w:r>
-      <w:proofErr w:type="spellStart"/>
-      <w:r>
-        <w:rPr>
-          <w:rFonts w:ascii="Arial" w:hAnsi="Arial" w:cs="Arial"/>
-          <w:color w:val="000000" w:themeColor="text1"/>
-        </w:rPr>
-        <w:t>subrequisitos</w:t>
-      </w:r>
-      <w:proofErr w:type="spellEnd"/>
-      <w:r>
-        <w:rPr>
-          <w:rFonts w:ascii="Arial" w:hAnsi="Arial" w:cs="Arial"/>
-          <w:color w:val="000000" w:themeColor="text1"/>
-        </w:rPr>
-        <w:t xml:space="preserve"> de cada requisito. Expresado en leguaje técnico.</w:t>
+        <w:t>F – Funciones: Desglose de las características asociadas o subrequisitos de cada requisito. Expresado en leguaje técnico.</w:t>
       </w:r>
     </w:p>
     <w:p>
@@ -1042,23 +1949,7 @@
           <w:rFonts w:ascii="Arial" w:hAnsi="Arial" w:cs="Arial"/>
           <w:color w:val="000000" w:themeColor="text1"/>
         </w:rPr>
-        <w:t xml:space="preserve">R01F01T02 - Diseñar un </w:t>
-      </w:r>
-      <w:proofErr w:type="spellStart"/>
-      <w:r>
-        <w:rPr>
-          <w:rFonts w:ascii="Arial" w:hAnsi="Arial" w:cs="Arial"/>
-          <w:color w:val="000000" w:themeColor="text1"/>
-        </w:rPr>
-        <w:t>html</w:t>
-      </w:r>
-      <w:proofErr w:type="spellEnd"/>
-      <w:r>
-        <w:rPr>
-          <w:rFonts w:ascii="Arial" w:hAnsi="Arial" w:cs="Arial"/>
-          <w:color w:val="000000" w:themeColor="text1"/>
-        </w:rPr>
-        <w:t xml:space="preserve"> que permita rellenar los campos de registro.</w:t>
+        <w:t>R01F01T02 - Diseñar un html que permita rellenar los campos de registro.</w:t>
       </w:r>
     </w:p>
     <w:p>
@@ -1270,9 +2161,6 @@
         </w:rPr>
       </w:pPr>
       <w:r>
-        <w:rPr>
-          <w:noProof/>
-        </w:rPr>
         <w:drawing>
           <wp:inline distT="0" distB="0" distL="0" distR="0" wp14:anchorId="5CA3D8A9" wp14:editId="38A04D17">
             <wp:extent cx="4572000" cy="2571750"/>
@@ -1289,7 +2177,7 @@
                     <pic:cNvPicPr/>
                   </pic:nvPicPr>
                   <pic:blipFill>
-                    <a:blip r:embed="rId12">
+                    <a:blip r:embed="rId15">
                       <a:extLst>
                         <a:ext uri="{28A0092B-C50C-407E-A947-70E740481C1C}">
                           <a14:useLocalDpi xmlns:a14="http://schemas.microsoft.com/office/drawing/2010/main" val="0"/>
@@ -1575,9 +2463,6 @@
         </w:rPr>
       </w:pPr>
       <w:r>
-        <w:rPr>
-          <w:noProof/>
-        </w:rPr>
         <w:drawing>
           <wp:inline distT="0" distB="0" distL="0" distR="0" wp14:anchorId="310A90C8" wp14:editId="27B50602">
             <wp:extent cx="3541321" cy="2465392"/>
@@ -1594,7 +2479,7 @@
                     <pic:cNvPicPr/>
                   </pic:nvPicPr>
                   <pic:blipFill>
-                    <a:blip r:embed="rId13">
+                    <a:blip r:embed="rId16">
                       <a:extLst>
                         <a:ext uri="{28A0092B-C50C-407E-A947-70E740481C1C}">
                           <a14:useLocalDpi xmlns:a14="http://schemas.microsoft.com/office/drawing/2010/main" val="0"/>
@@ -1952,7 +2837,6 @@
                 <w:color w:val="000000" w:themeColor="text1"/>
               </w:rPr>
             </w:pPr>
-            <w:proofErr w:type="spellStart"/>
             <w:r>
               <w:rPr>
                 <w:rFonts w:ascii="Arial" w:hAnsi="Arial" w:cs="Arial"/>
@@ -1960,7 +2844,6 @@
               </w:rPr>
               <w:t>Idchat</w:t>
             </w:r>
-            <w:proofErr w:type="spellEnd"/>
           </w:p>
           <w:p>
             <w:pPr>
@@ -2198,7 +3081,6 @@
                 <w:bCs/>
                 <w:color w:val="000000" w:themeColor="text1"/>
               </w:rPr>
-              <w:lastRenderedPageBreak/>
               <w:t>INTERFACES</w:t>
             </w:r>
             <w:r>
@@ -2362,271 +3244,11 @@
         </w:rPr>
       </w:pPr>
       <w:r>
-        <w:rPr>
-          <w:noProof/>
-        </w:rPr>
         <w:drawing>
-          <wp:inline distT="0" distB="0" distL="0" distR="0" wp14:anchorId="2553B363" wp14:editId="552BB8FE">
+          <wp:inline distT="0" distB="0" distL="0" distR="0" wp14:anchorId="2553B363" wp14:editId="7359A585">
             <wp:extent cx="2762907" cy="2003108"/>
             <wp:effectExtent l="0" t="0" r="0" b="0"/>
             <wp:docPr id="1095691568" name="Imagen 1095691568"/>
-            <wp:cNvGraphicFramePr>
-              <a:graphicFrameLocks xmlns:a="http://schemas.openxmlformats.org/drawingml/2006/main" noChangeAspect="1"/>
-            </wp:cNvGraphicFramePr>
-            <a:graphic xmlns:a="http://schemas.openxmlformats.org/drawingml/2006/main">
-              <a:graphicData uri="http://schemas.openxmlformats.org/drawingml/2006/picture">
-                <pic:pic xmlns:pic="http://schemas.openxmlformats.org/drawingml/2006/picture">
-                  <pic:nvPicPr>
-                    <pic:cNvPr id="0" name=""/>
-                    <pic:cNvPicPr/>
-                  </pic:nvPicPr>
-                  <pic:blipFill>
-                    <a:blip r:embed="rId14" cstate="print">
-                      <a:extLst>
-                        <a:ext uri="{28A0092B-C50C-407E-A947-70E740481C1C}">
-                          <a14:useLocalDpi xmlns:a14="http://schemas.microsoft.com/office/drawing/2010/main" val="0"/>
-                        </a:ext>
-                      </a:extLst>
-                    </a:blip>
-                    <a:stretch>
-                      <a:fillRect/>
-                    </a:stretch>
-                  </pic:blipFill>
-                  <pic:spPr>
-                    <a:xfrm>
-                      <a:off x="0" y="0"/>
-                      <a:ext cx="2762907" cy="2003108"/>
-                    </a:xfrm>
-                    <a:prstGeom prst="rect">
-                      <a:avLst/>
-                    </a:prstGeom>
-                  </pic:spPr>
-                </pic:pic>
-              </a:graphicData>
-            </a:graphic>
-          </wp:inline>
-        </w:drawing>
-      </w:r>
-    </w:p>
-    <w:p>
-      <w:pPr>
-        <w:spacing w:line="360" w:lineRule="auto"/>
-        <w:jc w:val="both"/>
-        <w:rPr>
-          <w:rFonts w:ascii="Arial" w:hAnsi="Arial" w:cs="Arial"/>
-          <w:color w:val="000000" w:themeColor="text1"/>
-        </w:rPr>
-      </w:pPr>
-      <w:r>
-        <w:rPr>
-          <w:rFonts w:ascii="Arial" w:hAnsi="Arial" w:cs="Arial"/>
-          <w:b/>
-          <w:bCs/>
-          <w:color w:val="000000" w:themeColor="text1"/>
-        </w:rPr>
-        <w:t>Diagrama E/R</w:t>
-      </w:r>
-      <w:r>
-        <w:rPr>
-          <w:rFonts w:ascii="Arial" w:hAnsi="Arial" w:cs="Arial"/>
-          <w:color w:val="000000" w:themeColor="text1"/>
-        </w:rPr>
-        <w:t xml:space="preserve"> (Entidad - Relación)</w:t>
-      </w:r>
-    </w:p>
-    <w:p>
-      <w:pPr>
-        <w:spacing w:line="360" w:lineRule="auto"/>
-        <w:jc w:val="center"/>
-        <w:rPr>
-          <w:color w:val="000000" w:themeColor="text1"/>
-        </w:rPr>
-      </w:pPr>
-      <w:r>
-        <w:rPr>
-          <w:noProof/>
-        </w:rPr>
-        <w:lastRenderedPageBreak/>
-        <w:drawing>
-          <wp:inline distT="0" distB="0" distL="0" distR="0" wp14:anchorId="01B7AECA" wp14:editId="654A23C1">
-            <wp:extent cx="3777476" cy="2581275"/>
-            <wp:effectExtent l="0" t="0" r="0" b="0"/>
-            <wp:docPr id="866307840" name="Imagen 866307840"/>
-            <wp:cNvGraphicFramePr>
-              <a:graphicFrameLocks xmlns:a="http://schemas.openxmlformats.org/drawingml/2006/main" noChangeAspect="1"/>
-            </wp:cNvGraphicFramePr>
-            <a:graphic xmlns:a="http://schemas.openxmlformats.org/drawingml/2006/main">
-              <a:graphicData uri="http://schemas.openxmlformats.org/drawingml/2006/picture">
-                <pic:pic xmlns:pic="http://schemas.openxmlformats.org/drawingml/2006/picture">
-                  <pic:nvPicPr>
-                    <pic:cNvPr id="0" name=""/>
-                    <pic:cNvPicPr/>
-                  </pic:nvPicPr>
-                  <pic:blipFill>
-                    <a:blip r:embed="rId15">
-                      <a:extLst>
-                        <a:ext uri="{28A0092B-C50C-407E-A947-70E740481C1C}">
-                          <a14:useLocalDpi xmlns:a14="http://schemas.microsoft.com/office/drawing/2010/main" val="0"/>
-                        </a:ext>
-                      </a:extLst>
-                    </a:blip>
-                    <a:stretch>
-                      <a:fillRect/>
-                    </a:stretch>
-                  </pic:blipFill>
-                  <pic:spPr>
-                    <a:xfrm>
-                      <a:off x="0" y="0"/>
-                      <a:ext cx="3777476" cy="2581275"/>
-                    </a:xfrm>
-                    <a:prstGeom prst="rect">
-                      <a:avLst/>
-                    </a:prstGeom>
-                  </pic:spPr>
-                </pic:pic>
-              </a:graphicData>
-            </a:graphic>
-          </wp:inline>
-        </w:drawing>
-      </w:r>
-    </w:p>
-    <w:p>
-      <w:pPr>
-        <w:spacing w:line="360" w:lineRule="auto"/>
-        <w:jc w:val="both"/>
-        <w:rPr>
-          <w:rFonts w:ascii="Arial" w:hAnsi="Arial" w:cs="Arial"/>
-          <w:b/>
-          <w:bCs/>
-          <w:color w:val="000000" w:themeColor="text1"/>
-        </w:rPr>
-      </w:pPr>
-    </w:p>
-    <w:p>
-      <w:pPr>
-        <w:spacing w:line="360" w:lineRule="auto"/>
-        <w:jc w:val="both"/>
-        <w:rPr>
-          <w:rFonts w:ascii="Arial" w:hAnsi="Arial" w:cs="Arial"/>
-          <w:color w:val="000000" w:themeColor="text1"/>
-        </w:rPr>
-      </w:pPr>
-      <w:r>
-        <w:rPr>
-          <w:rFonts w:ascii="Arial" w:hAnsi="Arial" w:cs="Arial"/>
-          <w:b/>
-          <w:bCs/>
-          <w:color w:val="000000" w:themeColor="text1"/>
-        </w:rPr>
-        <w:t>Diagrama de la base de datos</w:t>
-      </w:r>
-      <w:r>
-        <w:rPr>
-          <w:rFonts w:ascii="Arial" w:hAnsi="Arial" w:cs="Arial"/>
-          <w:color w:val="000000" w:themeColor="text1"/>
-        </w:rPr>
-        <w:t>. Con detalle de campos.</w:t>
-      </w:r>
-    </w:p>
-    <w:p>
-      <w:pPr>
-        <w:spacing w:line="360" w:lineRule="auto"/>
-        <w:jc w:val="center"/>
-        <w:rPr>
-          <w:color w:val="000000" w:themeColor="text1"/>
-        </w:rPr>
-      </w:pPr>
-      <w:r>
-        <w:rPr>
-          <w:noProof/>
-        </w:rPr>
-        <w:lastRenderedPageBreak/>
-        <w:drawing>
-          <wp:inline distT="0" distB="0" distL="0" distR="0" wp14:anchorId="30AA5F2C" wp14:editId="1C88AD07">
-            <wp:extent cx="4533900" cy="4572000"/>
-            <wp:effectExtent l="0" t="0" r="0" b="0"/>
-            <wp:docPr id="370783095" name="Imagen 370783095"/>
-            <wp:cNvGraphicFramePr>
-              <a:graphicFrameLocks xmlns:a="http://schemas.openxmlformats.org/drawingml/2006/main" noChangeAspect="1"/>
-            </wp:cNvGraphicFramePr>
-            <a:graphic xmlns:a="http://schemas.openxmlformats.org/drawingml/2006/main">
-              <a:graphicData uri="http://schemas.openxmlformats.org/drawingml/2006/picture">
-                <pic:pic xmlns:pic="http://schemas.openxmlformats.org/drawingml/2006/picture">
-                  <pic:nvPicPr>
-                    <pic:cNvPr id="0" name=""/>
-                    <pic:cNvPicPr/>
-                  </pic:nvPicPr>
-                  <pic:blipFill>
-                    <a:blip r:embed="rId16">
-                      <a:extLst>
-                        <a:ext uri="{28A0092B-C50C-407E-A947-70E740481C1C}">
-                          <a14:useLocalDpi xmlns:a14="http://schemas.microsoft.com/office/drawing/2010/main" val="0"/>
-                        </a:ext>
-                      </a:extLst>
-                    </a:blip>
-                    <a:stretch>
-                      <a:fillRect/>
-                    </a:stretch>
-                  </pic:blipFill>
-                  <pic:spPr>
-                    <a:xfrm>
-                      <a:off x="0" y="0"/>
-                      <a:ext cx="4533900" cy="4572000"/>
-                    </a:xfrm>
-                    <a:prstGeom prst="rect">
-                      <a:avLst/>
-                    </a:prstGeom>
-                  </pic:spPr>
-                </pic:pic>
-              </a:graphicData>
-            </a:graphic>
-          </wp:inline>
-        </w:drawing>
-      </w:r>
-    </w:p>
-    <w:p>
-      <w:pPr>
-        <w:spacing w:line="360" w:lineRule="auto"/>
-        <w:jc w:val="both"/>
-        <w:rPr>
-          <w:rFonts w:ascii="Arial" w:hAnsi="Arial" w:cs="Arial"/>
-          <w:color w:val="000000" w:themeColor="text1"/>
-        </w:rPr>
-      </w:pPr>
-      <w:r>
-        <w:rPr>
-          <w:rFonts w:ascii="Arial" w:hAnsi="Arial" w:cs="Arial"/>
-          <w:b/>
-          <w:bCs/>
-          <w:color w:val="000000" w:themeColor="text1"/>
-        </w:rPr>
-        <w:t>Diagrama de flujo de navegación</w:t>
-      </w:r>
-      <w:r>
-        <w:rPr>
-          <w:rFonts w:ascii="Arial" w:hAnsi="Arial" w:cs="Arial"/>
-          <w:color w:val="000000" w:themeColor="text1"/>
-        </w:rPr>
-        <w:t>. Esquemático. Debe incluirse en la propuesta.</w:t>
-      </w:r>
-    </w:p>
-    <w:p>
-      <w:pPr>
-        <w:spacing w:line="360" w:lineRule="auto"/>
-        <w:jc w:val="center"/>
-        <w:rPr>
-          <w:color w:val="000000" w:themeColor="text1"/>
-        </w:rPr>
-      </w:pPr>
-      <w:r>
-        <w:rPr>
-          <w:noProof/>
-        </w:rPr>
-        <w:drawing>
-          <wp:inline distT="0" distB="0" distL="0" distR="0" wp14:anchorId="4AB03804" wp14:editId="7EC9D016">
-            <wp:extent cx="4572000" cy="2133600"/>
-            <wp:effectExtent l="0" t="0" r="0" b="0"/>
-            <wp:docPr id="578934238" name="Imagen 578934238"/>
             <wp:cNvGraphicFramePr>
               <a:graphicFrameLocks xmlns:a="http://schemas.openxmlformats.org/drawingml/2006/main" noChangeAspect="1"/>
             </wp:cNvGraphicFramePr>
@@ -2652,7 +3274,7 @@
                   <pic:spPr>
                     <a:xfrm>
                       <a:off x="0" y="0"/>
-                      <a:ext cx="4572000" cy="2133600"/>
+                      <a:ext cx="2762907" cy="2003108"/>
                     </a:xfrm>
                     <a:prstGeom prst="rect">
                       <a:avLst/>
@@ -2671,67 +3293,24 @@
         <w:jc w:val="both"/>
         <w:rPr>
           <w:rFonts w:ascii="Arial" w:hAnsi="Arial" w:cs="Arial"/>
+          <w:color w:val="000000" w:themeColor="text1"/>
+        </w:rPr>
+      </w:pPr>
+      <w:r>
+        <w:rPr>
+          <w:rFonts w:ascii="Arial" w:hAnsi="Arial" w:cs="Arial"/>
           <w:b/>
           <w:bCs/>
           <w:color w:val="000000" w:themeColor="text1"/>
         </w:rPr>
-      </w:pPr>
-    </w:p>
-    <w:p>
-      <w:pPr>
-        <w:spacing w:line="360" w:lineRule="auto"/>
-        <w:jc w:val="both"/>
-        <w:rPr>
-          <w:rFonts w:ascii="Arial" w:hAnsi="Arial" w:cs="Arial"/>
-          <w:b/>
-          <w:bCs/>
-          <w:color w:val="000000" w:themeColor="text1"/>
-        </w:rPr>
-      </w:pPr>
-    </w:p>
-    <w:p>
-      <w:pPr>
-        <w:spacing w:line="360" w:lineRule="auto"/>
-        <w:jc w:val="both"/>
-        <w:rPr>
-          <w:rFonts w:ascii="Arial" w:hAnsi="Arial" w:cs="Arial"/>
-          <w:b/>
-          <w:bCs/>
-          <w:color w:val="000000" w:themeColor="text1"/>
-        </w:rPr>
-      </w:pPr>
-    </w:p>
-    <w:p>
-      <w:pPr>
-        <w:spacing w:line="360" w:lineRule="auto"/>
-        <w:jc w:val="both"/>
-        <w:rPr>
-          <w:rFonts w:ascii="Arial" w:hAnsi="Arial" w:cs="Arial"/>
-          <w:color w:val="000000" w:themeColor="text1"/>
-        </w:rPr>
-      </w:pPr>
-      <w:r>
-        <w:rPr>
-          <w:rFonts w:ascii="Arial" w:hAnsi="Arial" w:cs="Arial"/>
-          <w:b/>
-          <w:bCs/>
-          <w:color w:val="000000" w:themeColor="text1"/>
-        </w:rPr>
-        <w:t>Interfaces</w:t>
-      </w:r>
-      <w:r>
-        <w:rPr>
-          <w:rFonts w:ascii="Arial" w:hAnsi="Arial" w:cs="Arial"/>
-          <w:color w:val="000000" w:themeColor="text1"/>
-        </w:rPr>
-        <w:t>.</w:t>
-      </w:r>
-      <w:r>
-        <w:rPr>
-          <w:rFonts w:ascii="Arial" w:hAnsi="Arial" w:cs="Arial"/>
-          <w:color w:val="000000" w:themeColor="text1"/>
-        </w:rPr>
-        <w:t xml:space="preserve"> Interesa ver la solución en diferentes tamaños o dispositivos.</w:t>
+        <w:t>Diagrama E/R</w:t>
+      </w:r>
+      <w:r>
+        <w:rPr>
+          <w:rFonts w:ascii="Arial" w:hAnsi="Arial" w:cs="Arial"/>
+          <w:color w:val="000000" w:themeColor="text1"/>
+        </w:rPr>
+        <w:t xml:space="preserve"> (Entidad - Relación)</w:t>
       </w:r>
     </w:p>
     <w:p>
@@ -2743,14 +3322,12 @@
         </w:rPr>
       </w:pPr>
       <w:r>
-        <w:rPr>
-          <w:noProof/>
-        </w:rPr>
+        <w:lastRenderedPageBreak/>
         <w:drawing>
-          <wp:inline distT="0" distB="0" distL="0" distR="0" wp14:anchorId="4D144631" wp14:editId="4DBB0B51">
-            <wp:extent cx="4572000" cy="3257550"/>
+          <wp:inline distT="0" distB="0" distL="0" distR="0" wp14:anchorId="01B7AECA" wp14:editId="654A23C1">
+            <wp:extent cx="3777476" cy="2581275"/>
             <wp:effectExtent l="0" t="0" r="0" b="0"/>
-            <wp:docPr id="1869668355" name="Imagen 1869668355"/>
+            <wp:docPr id="866307840" name="Imagen 866307840"/>
             <wp:cNvGraphicFramePr>
               <a:graphicFrameLocks xmlns:a="http://schemas.openxmlformats.org/drawingml/2006/main" noChangeAspect="1"/>
             </wp:cNvGraphicFramePr>
@@ -2776,6 +3353,296 @@
                   <pic:spPr>
                     <a:xfrm>
                       <a:off x="0" y="0"/>
+                      <a:ext cx="3777476" cy="2581275"/>
+                    </a:xfrm>
+                    <a:prstGeom prst="rect">
+                      <a:avLst/>
+                    </a:prstGeom>
+                  </pic:spPr>
+                </pic:pic>
+              </a:graphicData>
+            </a:graphic>
+          </wp:inline>
+        </w:drawing>
+      </w:r>
+    </w:p>
+    <w:p>
+      <w:pPr>
+        <w:spacing w:line="360" w:lineRule="auto"/>
+        <w:jc w:val="both"/>
+        <w:rPr>
+          <w:rFonts w:ascii="Arial" w:hAnsi="Arial" w:cs="Arial"/>
+          <w:b/>
+          <w:bCs/>
+          <w:color w:val="000000" w:themeColor="text1"/>
+        </w:rPr>
+      </w:pPr>
+    </w:p>
+    <w:p>
+      <w:pPr>
+        <w:spacing w:line="360" w:lineRule="auto"/>
+        <w:jc w:val="both"/>
+        <w:rPr>
+          <w:rFonts w:ascii="Arial" w:hAnsi="Arial" w:cs="Arial"/>
+          <w:color w:val="000000" w:themeColor="text1"/>
+        </w:rPr>
+      </w:pPr>
+      <w:r>
+        <w:rPr>
+          <w:rFonts w:ascii="Arial" w:hAnsi="Arial" w:cs="Arial"/>
+          <w:b/>
+          <w:bCs/>
+          <w:color w:val="000000" w:themeColor="text1"/>
+        </w:rPr>
+        <w:t>Diagrama de la base de datos</w:t>
+      </w:r>
+      <w:r>
+        <w:rPr>
+          <w:rFonts w:ascii="Arial" w:hAnsi="Arial" w:cs="Arial"/>
+          <w:color w:val="000000" w:themeColor="text1"/>
+        </w:rPr>
+        <w:t>. Con detalle de campos.</w:t>
+      </w:r>
+    </w:p>
+    <w:p>
+      <w:pPr>
+        <w:spacing w:line="360" w:lineRule="auto"/>
+        <w:jc w:val="center"/>
+        <w:rPr>
+          <w:color w:val="000000" w:themeColor="text1"/>
+        </w:rPr>
+      </w:pPr>
+      <w:r>
+        <w:lastRenderedPageBreak/>
+        <w:drawing>
+          <wp:inline distT="0" distB="0" distL="0" distR="0" wp14:anchorId="30AA5F2C" wp14:editId="1C88AD07">
+            <wp:extent cx="4533900" cy="4572000"/>
+            <wp:effectExtent l="0" t="0" r="0" b="0"/>
+            <wp:docPr id="370783095" name="Imagen 370783095"/>
+            <wp:cNvGraphicFramePr>
+              <a:graphicFrameLocks xmlns:a="http://schemas.openxmlformats.org/drawingml/2006/main" noChangeAspect="1"/>
+            </wp:cNvGraphicFramePr>
+            <a:graphic xmlns:a="http://schemas.openxmlformats.org/drawingml/2006/main">
+              <a:graphicData uri="http://schemas.openxmlformats.org/drawingml/2006/picture">
+                <pic:pic xmlns:pic="http://schemas.openxmlformats.org/drawingml/2006/picture">
+                  <pic:nvPicPr>
+                    <pic:cNvPr id="0" name=""/>
+                    <pic:cNvPicPr/>
+                  </pic:nvPicPr>
+                  <pic:blipFill>
+                    <a:blip r:embed="rId19">
+                      <a:extLst>
+                        <a:ext uri="{28A0092B-C50C-407E-A947-70E740481C1C}">
+                          <a14:useLocalDpi xmlns:a14="http://schemas.microsoft.com/office/drawing/2010/main" val="0"/>
+                        </a:ext>
+                      </a:extLst>
+                    </a:blip>
+                    <a:stretch>
+                      <a:fillRect/>
+                    </a:stretch>
+                  </pic:blipFill>
+                  <pic:spPr>
+                    <a:xfrm>
+                      <a:off x="0" y="0"/>
+                      <a:ext cx="4533900" cy="4572000"/>
+                    </a:xfrm>
+                    <a:prstGeom prst="rect">
+                      <a:avLst/>
+                    </a:prstGeom>
+                  </pic:spPr>
+                </pic:pic>
+              </a:graphicData>
+            </a:graphic>
+          </wp:inline>
+        </w:drawing>
+      </w:r>
+    </w:p>
+    <w:p>
+      <w:pPr>
+        <w:spacing w:line="360" w:lineRule="auto"/>
+        <w:jc w:val="both"/>
+        <w:rPr>
+          <w:rFonts w:ascii="Arial" w:hAnsi="Arial" w:cs="Arial"/>
+          <w:color w:val="000000" w:themeColor="text1"/>
+        </w:rPr>
+      </w:pPr>
+      <w:r>
+        <w:rPr>
+          <w:rFonts w:ascii="Arial" w:hAnsi="Arial" w:cs="Arial"/>
+          <w:b/>
+          <w:bCs/>
+          <w:color w:val="000000" w:themeColor="text1"/>
+        </w:rPr>
+        <w:t>Diagrama de flujo de navegación</w:t>
+      </w:r>
+      <w:r>
+        <w:rPr>
+          <w:rFonts w:ascii="Arial" w:hAnsi="Arial" w:cs="Arial"/>
+          <w:color w:val="000000" w:themeColor="text1"/>
+        </w:rPr>
+        <w:t>. Esquemático. Debe incluirse en la propuesta.</w:t>
+      </w:r>
+    </w:p>
+    <w:p>
+      <w:pPr>
+        <w:spacing w:line="360" w:lineRule="auto"/>
+        <w:jc w:val="center"/>
+        <w:rPr>
+          <w:color w:val="000000" w:themeColor="text1"/>
+        </w:rPr>
+      </w:pPr>
+      <w:r>
+        <w:drawing>
+          <wp:inline distT="0" distB="0" distL="0" distR="0" wp14:anchorId="4AB03804" wp14:editId="7EC9D016">
+            <wp:extent cx="4572000" cy="2133600"/>
+            <wp:effectExtent l="0" t="0" r="0" b="0"/>
+            <wp:docPr id="578934238" name="Imagen 578934238"/>
+            <wp:cNvGraphicFramePr>
+              <a:graphicFrameLocks xmlns:a="http://schemas.openxmlformats.org/drawingml/2006/main" noChangeAspect="1"/>
+            </wp:cNvGraphicFramePr>
+            <a:graphic xmlns:a="http://schemas.openxmlformats.org/drawingml/2006/main">
+              <a:graphicData uri="http://schemas.openxmlformats.org/drawingml/2006/picture">
+                <pic:pic xmlns:pic="http://schemas.openxmlformats.org/drawingml/2006/picture">
+                  <pic:nvPicPr>
+                    <pic:cNvPr id="0" name=""/>
+                    <pic:cNvPicPr/>
+                  </pic:nvPicPr>
+                  <pic:blipFill>
+                    <a:blip r:embed="rId20" cstate="print">
+                      <a:extLst>
+                        <a:ext uri="{28A0092B-C50C-407E-A947-70E740481C1C}">
+                          <a14:useLocalDpi xmlns:a14="http://schemas.microsoft.com/office/drawing/2010/main" val="0"/>
+                        </a:ext>
+                      </a:extLst>
+                    </a:blip>
+                    <a:stretch>
+                      <a:fillRect/>
+                    </a:stretch>
+                  </pic:blipFill>
+                  <pic:spPr>
+                    <a:xfrm>
+                      <a:off x="0" y="0"/>
+                      <a:ext cx="4572000" cy="2133600"/>
+                    </a:xfrm>
+                    <a:prstGeom prst="rect">
+                      <a:avLst/>
+                    </a:prstGeom>
+                  </pic:spPr>
+                </pic:pic>
+              </a:graphicData>
+            </a:graphic>
+          </wp:inline>
+        </w:drawing>
+      </w:r>
+    </w:p>
+    <w:p>
+      <w:pPr>
+        <w:spacing w:line="360" w:lineRule="auto"/>
+        <w:jc w:val="both"/>
+        <w:rPr>
+          <w:rFonts w:ascii="Arial" w:hAnsi="Arial" w:cs="Arial"/>
+          <w:b/>
+          <w:bCs/>
+          <w:color w:val="000000" w:themeColor="text1"/>
+        </w:rPr>
+      </w:pPr>
+    </w:p>
+    <w:p>
+      <w:pPr>
+        <w:spacing w:line="360" w:lineRule="auto"/>
+        <w:jc w:val="both"/>
+        <w:rPr>
+          <w:rFonts w:ascii="Arial" w:hAnsi="Arial" w:cs="Arial"/>
+          <w:b/>
+          <w:bCs/>
+          <w:color w:val="000000" w:themeColor="text1"/>
+        </w:rPr>
+      </w:pPr>
+    </w:p>
+    <w:p>
+      <w:pPr>
+        <w:spacing w:line="360" w:lineRule="auto"/>
+        <w:jc w:val="both"/>
+        <w:rPr>
+          <w:rFonts w:ascii="Arial" w:hAnsi="Arial" w:cs="Arial"/>
+          <w:b/>
+          <w:bCs/>
+          <w:color w:val="000000" w:themeColor="text1"/>
+        </w:rPr>
+      </w:pPr>
+    </w:p>
+    <w:p>
+      <w:pPr>
+        <w:spacing w:line="360" w:lineRule="auto"/>
+        <w:jc w:val="both"/>
+        <w:rPr>
+          <w:rFonts w:ascii="Arial" w:hAnsi="Arial" w:cs="Arial"/>
+          <w:color w:val="000000" w:themeColor="text1"/>
+        </w:rPr>
+      </w:pPr>
+      <w:r>
+        <w:rPr>
+          <w:rFonts w:ascii="Arial" w:hAnsi="Arial" w:cs="Arial"/>
+          <w:b/>
+          <w:bCs/>
+          <w:color w:val="000000" w:themeColor="text1"/>
+        </w:rPr>
+        <w:t>Interfaces</w:t>
+      </w:r>
+      <w:r>
+        <w:rPr>
+          <w:rFonts w:ascii="Arial" w:hAnsi="Arial" w:cs="Arial"/>
+          <w:color w:val="000000" w:themeColor="text1"/>
+        </w:rPr>
+        <w:t>.</w:t>
+      </w:r>
+      <w:r>
+        <w:rPr>
+          <w:rFonts w:ascii="Arial" w:hAnsi="Arial" w:cs="Arial"/>
+          <w:color w:val="000000" w:themeColor="text1"/>
+        </w:rPr>
+        <w:t xml:space="preserve"> Interesa ver la solución en diferentes tamaños o dispositivos.</w:t>
+      </w:r>
+    </w:p>
+    <w:p>
+      <w:pPr>
+        <w:spacing w:line="360" w:lineRule="auto"/>
+        <w:jc w:val="center"/>
+        <w:rPr>
+          <w:color w:val="000000" w:themeColor="text1"/>
+        </w:rPr>
+      </w:pPr>
+      <w:r>
+        <w:drawing>
+          <wp:inline distT="0" distB="0" distL="0" distR="0" wp14:anchorId="4D144631" wp14:editId="4DBB0B51">
+            <wp:extent cx="4572000" cy="3257550"/>
+            <wp:effectExtent l="0" t="0" r="0" b="0"/>
+            <wp:docPr id="1869668355" name="Imagen 1869668355"/>
+            <wp:cNvGraphicFramePr>
+              <a:graphicFrameLocks xmlns:a="http://schemas.openxmlformats.org/drawingml/2006/main" noChangeAspect="1"/>
+            </wp:cNvGraphicFramePr>
+            <a:graphic xmlns:a="http://schemas.openxmlformats.org/drawingml/2006/main">
+              <a:graphicData uri="http://schemas.openxmlformats.org/drawingml/2006/picture">
+                <pic:pic xmlns:pic="http://schemas.openxmlformats.org/drawingml/2006/picture">
+                  <pic:nvPicPr>
+                    <pic:cNvPr id="0" name=""/>
+                    <pic:cNvPicPr/>
+                  </pic:nvPicPr>
+                  <pic:blipFill>
+                    <a:blip r:embed="rId21">
+                      <a:extLst>
+                        <a:ext uri="{28A0092B-C50C-407E-A947-70E740481C1C}">
+                          <a14:useLocalDpi xmlns:a14="http://schemas.microsoft.com/office/drawing/2010/main" val="0"/>
+                        </a:ext>
+                      </a:extLst>
+                    </a:blip>
+                    <a:stretch>
+                      <a:fillRect/>
+                    </a:stretch>
+                  </pic:blipFill>
+                  <pic:spPr>
+                    <a:xfrm>
+                      <a:off x="0" y="0"/>
                       <a:ext cx="4572000" cy="3257550"/>
                     </a:xfrm>
                     <a:prstGeom prst="rect">
@@ -2807,9 +3674,6 @@
         <w:t>Diagrama de red.</w:t>
       </w:r>
       <w:r>
-        <w:rPr>
-          <w:noProof/>
-        </w:rPr>
         <w:drawing>
           <wp:inline distT="0" distB="0" distL="0" distR="0" wp14:anchorId="583E6D72" wp14:editId="4E4F7789">
             <wp:extent cx="5724524" cy="4171950"/>
@@ -2826,7 +3690,7 @@
                     <pic:cNvPicPr/>
                   </pic:nvPicPr>
                   <pic:blipFill>
-                    <a:blip r:embed="rId19">
+                    <a:blip r:embed="rId22">
                       <a:extLst>
                         <a:ext uri="{28A0092B-C50C-407E-A947-70E740481C1C}">
                           <a14:useLocalDpi xmlns:a14="http://schemas.microsoft.com/office/drawing/2010/main" val="0"/>
@@ -2973,9 +3837,6 @@
           </w:tcPr>
           <w:p>
             <w:r>
-              <w:rPr>
-                <w:noProof/>
-              </w:rPr>
               <w:drawing>
                 <wp:inline distT="0" distB="0" distL="0" distR="0" wp14:anchorId="3A3FD644" wp14:editId="51F35327">
                   <wp:extent cx="1143000" cy="1143000"/>
@@ -2992,7 +3853,7 @@
                           <pic:cNvPicPr/>
                         </pic:nvPicPr>
                         <pic:blipFill>
-                          <a:blip r:embed="rId20" cstate="print">
+                          <a:blip r:embed="rId23" cstate="print">
                             <a:extLst>
                               <a:ext uri="{28A0092B-C50C-407E-A947-70E740481C1C}">
                                 <a14:useLocalDpi xmlns:a14="http://schemas.microsoft.com/office/drawing/2010/main" val="0"/>
@@ -3220,9 +4081,6 @@
         </w:rPr>
       </w:pPr>
       <w:r>
-        <w:rPr>
-          <w:noProof/>
-        </w:rPr>
         <w:drawing>
           <wp:inline distT="0" distB="0" distL="0" distR="0" wp14:anchorId="3CD26B42" wp14:editId="7FE3AA8B">
             <wp:extent cx="4572000" cy="2333625"/>
@@ -3239,7 +4097,7 @@
                     <pic:cNvPicPr/>
                   </pic:nvPicPr>
                   <pic:blipFill>
-                    <a:blip r:embed="rId21">
+                    <a:blip r:embed="rId24">
                       <a:extLst>
                         <a:ext uri="{28A0092B-C50C-407E-A947-70E740481C1C}">
                           <a14:useLocalDpi xmlns:a14="http://schemas.microsoft.com/office/drawing/2010/main" val="0"/>
@@ -3552,7 +4410,7 @@
         </w:rPr>
         <w:t xml:space="preserve">Smith, J. (2023). La importancia del reciclaje en la conservación del medio ambiente. Recuperado de </w:t>
       </w:r>
-      <w:hyperlink r:id="rId22">
+      <w:hyperlink r:id="rId25">
         <w:r>
           <w:rPr>
             <w:rStyle w:val="Hipervnculo"/>
@@ -3616,67 +4474,7 @@
           <w:sz w:val="24"/>
           <w:szCs w:val="24"/>
         </w:rPr>
-        <w:t xml:space="preserve">Oracle </w:t>
-      </w:r>
-      <w:proofErr w:type="spellStart"/>
-      <w:r>
-        <w:rPr>
-          <w:rFonts w:ascii="system-ui" w:eastAsia="system-ui" w:hAnsi="system-ui" w:cs="system-ui"/>
-          <w:color w:val="0D0D0D" w:themeColor="text1" w:themeTint="F2"/>
-          <w:sz w:val="24"/>
-          <w:szCs w:val="24"/>
-        </w:rPr>
-        <w:t>Corporation</w:t>
-      </w:r>
-      <w:proofErr w:type="spellEnd"/>
-      <w:r>
-        <w:rPr>
-          <w:rFonts w:ascii="system-ui" w:eastAsia="system-ui" w:hAnsi="system-ui" w:cs="system-ui"/>
-          <w:color w:val="0D0D0D" w:themeColor="text1" w:themeTint="F2"/>
-          <w:sz w:val="24"/>
-          <w:szCs w:val="24"/>
-        </w:rPr>
-        <w:t xml:space="preserve">. (s. f.). Oracle </w:t>
-      </w:r>
-      <w:proofErr w:type="spellStart"/>
-      <w:r>
-        <w:rPr>
-          <w:rFonts w:ascii="system-ui" w:eastAsia="system-ui" w:hAnsi="system-ui" w:cs="system-ui"/>
-          <w:color w:val="0D0D0D" w:themeColor="text1" w:themeTint="F2"/>
-          <w:sz w:val="24"/>
-          <w:szCs w:val="24"/>
-        </w:rPr>
-        <w:t>Database</w:t>
-      </w:r>
-      <w:proofErr w:type="spellEnd"/>
-      <w:r>
-        <w:rPr>
-          <w:rFonts w:ascii="system-ui" w:eastAsia="system-ui" w:hAnsi="system-ui" w:cs="system-ui"/>
-          <w:color w:val="0D0D0D" w:themeColor="text1" w:themeTint="F2"/>
-          <w:sz w:val="24"/>
-          <w:szCs w:val="24"/>
-        </w:rPr>
-        <w:t xml:space="preserve"> 19c </w:t>
-      </w:r>
-      <w:proofErr w:type="spellStart"/>
-      <w:r>
-        <w:rPr>
-          <w:rFonts w:ascii="system-ui" w:eastAsia="system-ui" w:hAnsi="system-ui" w:cs="system-ui"/>
-          <w:color w:val="0D0D0D" w:themeColor="text1" w:themeTint="F2"/>
-          <w:sz w:val="24"/>
-          <w:szCs w:val="24"/>
-        </w:rPr>
-        <w:t>Documentation</w:t>
-      </w:r>
-      <w:proofErr w:type="spellEnd"/>
-      <w:r>
-        <w:rPr>
-          <w:rFonts w:ascii="system-ui" w:eastAsia="system-ui" w:hAnsi="system-ui" w:cs="system-ui"/>
-          <w:color w:val="0D0D0D" w:themeColor="text1" w:themeTint="F2"/>
-          <w:sz w:val="24"/>
-          <w:szCs w:val="24"/>
-        </w:rPr>
-        <w:t xml:space="preserve">. Recuperado de </w:t>
+        <w:t xml:space="preserve">Oracle Corporation. (s. f.). Oracle Database 19c Documentation. Recuperado de </w:t>
       </w:r>
       <w:r>
         <w:rPr>
@@ -3696,12 +4494,12 @@
       </w:pPr>
     </w:p>
     <w:sectPr>
-      <w:headerReference w:type="even" r:id="rId23"/>
-      <w:headerReference w:type="default" r:id="rId24"/>
-      <w:footerReference w:type="even" r:id="rId25"/>
-      <w:footerReference w:type="default" r:id="rId26"/>
-      <w:headerReference w:type="first" r:id="rId27"/>
-      <w:footerReference w:type="first" r:id="rId28"/>
+      <w:headerReference w:type="even" r:id="rId26"/>
+      <w:headerReference w:type="default" r:id="rId27"/>
+      <w:footerReference w:type="even" r:id="rId28"/>
+      <w:footerReference w:type="default" r:id="rId29"/>
+      <w:headerReference w:type="first" r:id="rId30"/>
+      <w:footerReference w:type="first" r:id="rId31"/>
       <w:pgSz w:w="11906" w:h="16838" w:code="9"/>
       <w:pgMar w:top="1418" w:right="1701" w:bottom="1418" w:left="1701" w:header="720" w:footer="720" w:gutter="567"/>
       <w:cols w:space="720"/>
@@ -3883,9 +4681,6 @@
             <w:br/>
           </w:r>
           <w:r>
-            <w:rPr>
-              <w:noProof/>
-            </w:rPr>
             <w:drawing>
               <wp:inline distT="0" distB="0" distL="0" distR="0" wp14:anchorId="2EEF2A8D" wp14:editId="4DF4A7F0">
                 <wp:extent cx="1762125" cy="885825"/>
@@ -4295,6 +5090,304 @@
     </w:lvl>
   </w:abstractNum>
   <w:abstractNum w:abstractNumId="3" w15:restartNumberingAfterBreak="0">
+    <w:nsid w:val="254E6151"/>
+    <w:multiLevelType w:val="multilevel"/>
+    <w:tmpl w:val="7ACA20E8"/>
+    <w:lvl w:ilvl="0">
+      <w:start w:val="1"/>
+      <w:numFmt w:val="bullet"/>
+      <w:lvlText w:val=""/>
+      <w:lvlJc w:val="left"/>
+      <w:pPr>
+        <w:tabs>
+          <w:tab w:val="num" w:pos="720"/>
+        </w:tabs>
+        <w:ind w:left="720" w:hanging="360"/>
+      </w:pPr>
+      <w:rPr>
+        <w:rFonts w:ascii="Symbol" w:hAnsi="Symbol" w:hint="default"/>
+        <w:sz w:val="20"/>
+      </w:rPr>
+    </w:lvl>
+    <w:lvl w:ilvl="1" w:tentative="1">
+      <w:start w:val="1"/>
+      <w:numFmt w:val="bullet"/>
+      <w:lvlText w:val="o"/>
+      <w:lvlJc w:val="left"/>
+      <w:pPr>
+        <w:tabs>
+          <w:tab w:val="num" w:pos="1440"/>
+        </w:tabs>
+        <w:ind w:left="1440" w:hanging="360"/>
+      </w:pPr>
+      <w:rPr>
+        <w:rFonts w:ascii="Courier New" w:hAnsi="Courier New" w:hint="default"/>
+        <w:sz w:val="20"/>
+      </w:rPr>
+    </w:lvl>
+    <w:lvl w:ilvl="2" w:tentative="1">
+      <w:start w:val="1"/>
+      <w:numFmt w:val="bullet"/>
+      <w:lvlText w:val=""/>
+      <w:lvlJc w:val="left"/>
+      <w:pPr>
+        <w:tabs>
+          <w:tab w:val="num" w:pos="2160"/>
+        </w:tabs>
+        <w:ind w:left="2160" w:hanging="360"/>
+      </w:pPr>
+      <w:rPr>
+        <w:rFonts w:ascii="Wingdings" w:hAnsi="Wingdings" w:hint="default"/>
+        <w:sz w:val="20"/>
+      </w:rPr>
+    </w:lvl>
+    <w:lvl w:ilvl="3" w:tentative="1">
+      <w:start w:val="1"/>
+      <w:numFmt w:val="bullet"/>
+      <w:lvlText w:val=""/>
+      <w:lvlJc w:val="left"/>
+      <w:pPr>
+        <w:tabs>
+          <w:tab w:val="num" w:pos="2880"/>
+        </w:tabs>
+        <w:ind w:left="2880" w:hanging="360"/>
+      </w:pPr>
+      <w:rPr>
+        <w:rFonts w:ascii="Wingdings" w:hAnsi="Wingdings" w:hint="default"/>
+        <w:sz w:val="20"/>
+      </w:rPr>
+    </w:lvl>
+    <w:lvl w:ilvl="4" w:tentative="1">
+      <w:start w:val="1"/>
+      <w:numFmt w:val="bullet"/>
+      <w:lvlText w:val=""/>
+      <w:lvlJc w:val="left"/>
+      <w:pPr>
+        <w:tabs>
+          <w:tab w:val="num" w:pos="3600"/>
+        </w:tabs>
+        <w:ind w:left="3600" w:hanging="360"/>
+      </w:pPr>
+      <w:rPr>
+        <w:rFonts w:ascii="Wingdings" w:hAnsi="Wingdings" w:hint="default"/>
+        <w:sz w:val="20"/>
+      </w:rPr>
+    </w:lvl>
+    <w:lvl w:ilvl="5" w:tentative="1">
+      <w:start w:val="1"/>
+      <w:numFmt w:val="bullet"/>
+      <w:lvlText w:val=""/>
+      <w:lvlJc w:val="left"/>
+      <w:pPr>
+        <w:tabs>
+          <w:tab w:val="num" w:pos="4320"/>
+        </w:tabs>
+        <w:ind w:left="4320" w:hanging="360"/>
+      </w:pPr>
+      <w:rPr>
+        <w:rFonts w:ascii="Wingdings" w:hAnsi="Wingdings" w:hint="default"/>
+        <w:sz w:val="20"/>
+      </w:rPr>
+    </w:lvl>
+    <w:lvl w:ilvl="6" w:tentative="1">
+      <w:start w:val="1"/>
+      <w:numFmt w:val="bullet"/>
+      <w:lvlText w:val=""/>
+      <w:lvlJc w:val="left"/>
+      <w:pPr>
+        <w:tabs>
+          <w:tab w:val="num" w:pos="5040"/>
+        </w:tabs>
+        <w:ind w:left="5040" w:hanging="360"/>
+      </w:pPr>
+      <w:rPr>
+        <w:rFonts w:ascii="Wingdings" w:hAnsi="Wingdings" w:hint="default"/>
+        <w:sz w:val="20"/>
+      </w:rPr>
+    </w:lvl>
+    <w:lvl w:ilvl="7" w:tentative="1">
+      <w:start w:val="1"/>
+      <w:numFmt w:val="bullet"/>
+      <w:lvlText w:val=""/>
+      <w:lvlJc w:val="left"/>
+      <w:pPr>
+        <w:tabs>
+          <w:tab w:val="num" w:pos="5760"/>
+        </w:tabs>
+        <w:ind w:left="5760" w:hanging="360"/>
+      </w:pPr>
+      <w:rPr>
+        <w:rFonts w:ascii="Wingdings" w:hAnsi="Wingdings" w:hint="default"/>
+        <w:sz w:val="20"/>
+      </w:rPr>
+    </w:lvl>
+    <w:lvl w:ilvl="8" w:tentative="1">
+      <w:start w:val="1"/>
+      <w:numFmt w:val="bullet"/>
+      <w:lvlText w:val=""/>
+      <w:lvlJc w:val="left"/>
+      <w:pPr>
+        <w:tabs>
+          <w:tab w:val="num" w:pos="6480"/>
+        </w:tabs>
+        <w:ind w:left="6480" w:hanging="360"/>
+      </w:pPr>
+      <w:rPr>
+        <w:rFonts w:ascii="Wingdings" w:hAnsi="Wingdings" w:hint="default"/>
+        <w:sz w:val="20"/>
+      </w:rPr>
+    </w:lvl>
+  </w:abstractNum>
+  <w:abstractNum w:abstractNumId="4" w15:restartNumberingAfterBreak="0">
+    <w:nsid w:val="36BC15C9"/>
+    <w:multiLevelType w:val="multilevel"/>
+    <w:tmpl w:val="C5B410B8"/>
+    <w:lvl w:ilvl="0">
+      <w:start w:val="1"/>
+      <w:numFmt w:val="bullet"/>
+      <w:lvlText w:val=""/>
+      <w:lvlJc w:val="left"/>
+      <w:pPr>
+        <w:tabs>
+          <w:tab w:val="num" w:pos="720"/>
+        </w:tabs>
+        <w:ind w:left="720" w:hanging="360"/>
+      </w:pPr>
+      <w:rPr>
+        <w:rFonts w:ascii="Symbol" w:hAnsi="Symbol" w:hint="default"/>
+        <w:sz w:val="20"/>
+      </w:rPr>
+    </w:lvl>
+    <w:lvl w:ilvl="1" w:tentative="1">
+      <w:start w:val="1"/>
+      <w:numFmt w:val="bullet"/>
+      <w:lvlText w:val="o"/>
+      <w:lvlJc w:val="left"/>
+      <w:pPr>
+        <w:tabs>
+          <w:tab w:val="num" w:pos="1440"/>
+        </w:tabs>
+        <w:ind w:left="1440" w:hanging="360"/>
+      </w:pPr>
+      <w:rPr>
+        <w:rFonts w:ascii="Courier New" w:hAnsi="Courier New" w:hint="default"/>
+        <w:sz w:val="20"/>
+      </w:rPr>
+    </w:lvl>
+    <w:lvl w:ilvl="2" w:tentative="1">
+      <w:start w:val="1"/>
+      <w:numFmt w:val="bullet"/>
+      <w:lvlText w:val=""/>
+      <w:lvlJc w:val="left"/>
+      <w:pPr>
+        <w:tabs>
+          <w:tab w:val="num" w:pos="2160"/>
+        </w:tabs>
+        <w:ind w:left="2160" w:hanging="360"/>
+      </w:pPr>
+      <w:rPr>
+        <w:rFonts w:ascii="Wingdings" w:hAnsi="Wingdings" w:hint="default"/>
+        <w:sz w:val="20"/>
+      </w:rPr>
+    </w:lvl>
+    <w:lvl w:ilvl="3" w:tentative="1">
+      <w:start w:val="1"/>
+      <w:numFmt w:val="bullet"/>
+      <w:lvlText w:val=""/>
+      <w:lvlJc w:val="left"/>
+      <w:pPr>
+        <w:tabs>
+          <w:tab w:val="num" w:pos="2880"/>
+        </w:tabs>
+        <w:ind w:left="2880" w:hanging="360"/>
+      </w:pPr>
+      <w:rPr>
+        <w:rFonts w:ascii="Wingdings" w:hAnsi="Wingdings" w:hint="default"/>
+        <w:sz w:val="20"/>
+      </w:rPr>
+    </w:lvl>
+    <w:lvl w:ilvl="4" w:tentative="1">
+      <w:start w:val="1"/>
+      <w:numFmt w:val="bullet"/>
+      <w:lvlText w:val=""/>
+      <w:lvlJc w:val="left"/>
+      <w:pPr>
+        <w:tabs>
+          <w:tab w:val="num" w:pos="3600"/>
+        </w:tabs>
+        <w:ind w:left="3600" w:hanging="360"/>
+      </w:pPr>
+      <w:rPr>
+        <w:rFonts w:ascii="Wingdings" w:hAnsi="Wingdings" w:hint="default"/>
+        <w:sz w:val="20"/>
+      </w:rPr>
+    </w:lvl>
+    <w:lvl w:ilvl="5" w:tentative="1">
+      <w:start w:val="1"/>
+      <w:numFmt w:val="bullet"/>
+      <w:lvlText w:val=""/>
+      <w:lvlJc w:val="left"/>
+      <w:pPr>
+        <w:tabs>
+          <w:tab w:val="num" w:pos="4320"/>
+        </w:tabs>
+        <w:ind w:left="4320" w:hanging="360"/>
+      </w:pPr>
+      <w:rPr>
+        <w:rFonts w:ascii="Wingdings" w:hAnsi="Wingdings" w:hint="default"/>
+        <w:sz w:val="20"/>
+      </w:rPr>
+    </w:lvl>
+    <w:lvl w:ilvl="6" w:tentative="1">
+      <w:start w:val="1"/>
+      <w:numFmt w:val="bullet"/>
+      <w:lvlText w:val=""/>
+      <w:lvlJc w:val="left"/>
+      <w:pPr>
+        <w:tabs>
+          <w:tab w:val="num" w:pos="5040"/>
+        </w:tabs>
+        <w:ind w:left="5040" w:hanging="360"/>
+      </w:pPr>
+      <w:rPr>
+        <w:rFonts w:ascii="Wingdings" w:hAnsi="Wingdings" w:hint="default"/>
+        <w:sz w:val="20"/>
+      </w:rPr>
+    </w:lvl>
+    <w:lvl w:ilvl="7" w:tentative="1">
+      <w:start w:val="1"/>
+      <w:numFmt w:val="bullet"/>
+      <w:lvlText w:val=""/>
+      <w:lvlJc w:val="left"/>
+      <w:pPr>
+        <w:tabs>
+          <w:tab w:val="num" w:pos="5760"/>
+        </w:tabs>
+        <w:ind w:left="5760" w:hanging="360"/>
+      </w:pPr>
+      <w:rPr>
+        <w:rFonts w:ascii="Wingdings" w:hAnsi="Wingdings" w:hint="default"/>
+        <w:sz w:val="20"/>
+      </w:rPr>
+    </w:lvl>
+    <w:lvl w:ilvl="8" w:tentative="1">
+      <w:start w:val="1"/>
+      <w:numFmt w:val="bullet"/>
+      <w:lvlText w:val=""/>
+      <w:lvlJc w:val="left"/>
+      <w:pPr>
+        <w:tabs>
+          <w:tab w:val="num" w:pos="6480"/>
+        </w:tabs>
+        <w:ind w:left="6480" w:hanging="360"/>
+      </w:pPr>
+      <w:rPr>
+        <w:rFonts w:ascii="Wingdings" w:hAnsi="Wingdings" w:hint="default"/>
+        <w:sz w:val="20"/>
+      </w:rPr>
+    </w:lvl>
+  </w:abstractNum>
+  <w:abstractNum w:abstractNumId="5" w15:restartNumberingAfterBreak="0">
     <w:nsid w:val="534D08DB"/>
     <w:multiLevelType w:val="hybridMultilevel"/>
     <w:tmpl w:val="FFFFFFFF"/>
@@ -4404,6 +5497,453 @@
       </w:pPr>
       <w:rPr>
         <w:rFonts w:ascii="Wingdings" w:hAnsi="Wingdings" w:hint="default"/>
+      </w:rPr>
+    </w:lvl>
+  </w:abstractNum>
+  <w:abstractNum w:abstractNumId="6" w15:restartNumberingAfterBreak="0">
+    <w:nsid w:val="58C714A8"/>
+    <w:multiLevelType w:val="multilevel"/>
+    <w:tmpl w:val="63D8C76A"/>
+    <w:lvl w:ilvl="0">
+      <w:start w:val="1"/>
+      <w:numFmt w:val="bullet"/>
+      <w:lvlText w:val=""/>
+      <w:lvlJc w:val="left"/>
+      <w:pPr>
+        <w:tabs>
+          <w:tab w:val="num" w:pos="720"/>
+        </w:tabs>
+        <w:ind w:left="720" w:hanging="360"/>
+      </w:pPr>
+      <w:rPr>
+        <w:rFonts w:ascii="Symbol" w:hAnsi="Symbol" w:hint="default"/>
+        <w:sz w:val="20"/>
+      </w:rPr>
+    </w:lvl>
+    <w:lvl w:ilvl="1" w:tentative="1">
+      <w:start w:val="1"/>
+      <w:numFmt w:val="bullet"/>
+      <w:lvlText w:val="o"/>
+      <w:lvlJc w:val="left"/>
+      <w:pPr>
+        <w:tabs>
+          <w:tab w:val="num" w:pos="1440"/>
+        </w:tabs>
+        <w:ind w:left="1440" w:hanging="360"/>
+      </w:pPr>
+      <w:rPr>
+        <w:rFonts w:ascii="Courier New" w:hAnsi="Courier New" w:hint="default"/>
+        <w:sz w:val="20"/>
+      </w:rPr>
+    </w:lvl>
+    <w:lvl w:ilvl="2" w:tentative="1">
+      <w:start w:val="1"/>
+      <w:numFmt w:val="bullet"/>
+      <w:lvlText w:val=""/>
+      <w:lvlJc w:val="left"/>
+      <w:pPr>
+        <w:tabs>
+          <w:tab w:val="num" w:pos="2160"/>
+        </w:tabs>
+        <w:ind w:left="2160" w:hanging="360"/>
+      </w:pPr>
+      <w:rPr>
+        <w:rFonts w:ascii="Wingdings" w:hAnsi="Wingdings" w:hint="default"/>
+        <w:sz w:val="20"/>
+      </w:rPr>
+    </w:lvl>
+    <w:lvl w:ilvl="3" w:tentative="1">
+      <w:start w:val="1"/>
+      <w:numFmt w:val="bullet"/>
+      <w:lvlText w:val=""/>
+      <w:lvlJc w:val="left"/>
+      <w:pPr>
+        <w:tabs>
+          <w:tab w:val="num" w:pos="2880"/>
+        </w:tabs>
+        <w:ind w:left="2880" w:hanging="360"/>
+      </w:pPr>
+      <w:rPr>
+        <w:rFonts w:ascii="Wingdings" w:hAnsi="Wingdings" w:hint="default"/>
+        <w:sz w:val="20"/>
+      </w:rPr>
+    </w:lvl>
+    <w:lvl w:ilvl="4" w:tentative="1">
+      <w:start w:val="1"/>
+      <w:numFmt w:val="bullet"/>
+      <w:lvlText w:val=""/>
+      <w:lvlJc w:val="left"/>
+      <w:pPr>
+        <w:tabs>
+          <w:tab w:val="num" w:pos="3600"/>
+        </w:tabs>
+        <w:ind w:left="3600" w:hanging="360"/>
+      </w:pPr>
+      <w:rPr>
+        <w:rFonts w:ascii="Wingdings" w:hAnsi="Wingdings" w:hint="default"/>
+        <w:sz w:val="20"/>
+      </w:rPr>
+    </w:lvl>
+    <w:lvl w:ilvl="5" w:tentative="1">
+      <w:start w:val="1"/>
+      <w:numFmt w:val="bullet"/>
+      <w:lvlText w:val=""/>
+      <w:lvlJc w:val="left"/>
+      <w:pPr>
+        <w:tabs>
+          <w:tab w:val="num" w:pos="4320"/>
+        </w:tabs>
+        <w:ind w:left="4320" w:hanging="360"/>
+      </w:pPr>
+      <w:rPr>
+        <w:rFonts w:ascii="Wingdings" w:hAnsi="Wingdings" w:hint="default"/>
+        <w:sz w:val="20"/>
+      </w:rPr>
+    </w:lvl>
+    <w:lvl w:ilvl="6" w:tentative="1">
+      <w:start w:val="1"/>
+      <w:numFmt w:val="bullet"/>
+      <w:lvlText w:val=""/>
+      <w:lvlJc w:val="left"/>
+      <w:pPr>
+        <w:tabs>
+          <w:tab w:val="num" w:pos="5040"/>
+        </w:tabs>
+        <w:ind w:left="5040" w:hanging="360"/>
+      </w:pPr>
+      <w:rPr>
+        <w:rFonts w:ascii="Wingdings" w:hAnsi="Wingdings" w:hint="default"/>
+        <w:sz w:val="20"/>
+      </w:rPr>
+    </w:lvl>
+    <w:lvl w:ilvl="7" w:tentative="1">
+      <w:start w:val="1"/>
+      <w:numFmt w:val="bullet"/>
+      <w:lvlText w:val=""/>
+      <w:lvlJc w:val="left"/>
+      <w:pPr>
+        <w:tabs>
+          <w:tab w:val="num" w:pos="5760"/>
+        </w:tabs>
+        <w:ind w:left="5760" w:hanging="360"/>
+      </w:pPr>
+      <w:rPr>
+        <w:rFonts w:ascii="Wingdings" w:hAnsi="Wingdings" w:hint="default"/>
+        <w:sz w:val="20"/>
+      </w:rPr>
+    </w:lvl>
+    <w:lvl w:ilvl="8" w:tentative="1">
+      <w:start w:val="1"/>
+      <w:numFmt w:val="bullet"/>
+      <w:lvlText w:val=""/>
+      <w:lvlJc w:val="left"/>
+      <w:pPr>
+        <w:tabs>
+          <w:tab w:val="num" w:pos="6480"/>
+        </w:tabs>
+        <w:ind w:left="6480" w:hanging="360"/>
+      </w:pPr>
+      <w:rPr>
+        <w:rFonts w:ascii="Wingdings" w:hAnsi="Wingdings" w:hint="default"/>
+        <w:sz w:val="20"/>
+      </w:rPr>
+    </w:lvl>
+  </w:abstractNum>
+  <w:abstractNum w:abstractNumId="7" w15:restartNumberingAfterBreak="0">
+    <w:nsid w:val="75C723E5"/>
+    <w:multiLevelType w:val="multilevel"/>
+    <w:tmpl w:val="92AAF1D4"/>
+    <w:lvl w:ilvl="0">
+      <w:start w:val="1"/>
+      <w:numFmt w:val="bullet"/>
+      <w:lvlText w:val=""/>
+      <w:lvlJc w:val="left"/>
+      <w:pPr>
+        <w:tabs>
+          <w:tab w:val="num" w:pos="720"/>
+        </w:tabs>
+        <w:ind w:left="720" w:hanging="360"/>
+      </w:pPr>
+      <w:rPr>
+        <w:rFonts w:ascii="Symbol" w:hAnsi="Symbol" w:hint="default"/>
+        <w:sz w:val="20"/>
+      </w:rPr>
+    </w:lvl>
+    <w:lvl w:ilvl="1" w:tentative="1">
+      <w:start w:val="1"/>
+      <w:numFmt w:val="bullet"/>
+      <w:lvlText w:val="o"/>
+      <w:lvlJc w:val="left"/>
+      <w:pPr>
+        <w:tabs>
+          <w:tab w:val="num" w:pos="1440"/>
+        </w:tabs>
+        <w:ind w:left="1440" w:hanging="360"/>
+      </w:pPr>
+      <w:rPr>
+        <w:rFonts w:ascii="Courier New" w:hAnsi="Courier New" w:hint="default"/>
+        <w:sz w:val="20"/>
+      </w:rPr>
+    </w:lvl>
+    <w:lvl w:ilvl="2" w:tentative="1">
+      <w:start w:val="1"/>
+      <w:numFmt w:val="bullet"/>
+      <w:lvlText w:val=""/>
+      <w:lvlJc w:val="left"/>
+      <w:pPr>
+        <w:tabs>
+          <w:tab w:val="num" w:pos="2160"/>
+        </w:tabs>
+        <w:ind w:left="2160" w:hanging="360"/>
+      </w:pPr>
+      <w:rPr>
+        <w:rFonts w:ascii="Wingdings" w:hAnsi="Wingdings" w:hint="default"/>
+        <w:sz w:val="20"/>
+      </w:rPr>
+    </w:lvl>
+    <w:lvl w:ilvl="3" w:tentative="1">
+      <w:start w:val="1"/>
+      <w:numFmt w:val="bullet"/>
+      <w:lvlText w:val=""/>
+      <w:lvlJc w:val="left"/>
+      <w:pPr>
+        <w:tabs>
+          <w:tab w:val="num" w:pos="2880"/>
+        </w:tabs>
+        <w:ind w:left="2880" w:hanging="360"/>
+      </w:pPr>
+      <w:rPr>
+        <w:rFonts w:ascii="Wingdings" w:hAnsi="Wingdings" w:hint="default"/>
+        <w:sz w:val="20"/>
+      </w:rPr>
+    </w:lvl>
+    <w:lvl w:ilvl="4" w:tentative="1">
+      <w:start w:val="1"/>
+      <w:numFmt w:val="bullet"/>
+      <w:lvlText w:val=""/>
+      <w:lvlJc w:val="left"/>
+      <w:pPr>
+        <w:tabs>
+          <w:tab w:val="num" w:pos="3600"/>
+        </w:tabs>
+        <w:ind w:left="3600" w:hanging="360"/>
+      </w:pPr>
+      <w:rPr>
+        <w:rFonts w:ascii="Wingdings" w:hAnsi="Wingdings" w:hint="default"/>
+        <w:sz w:val="20"/>
+      </w:rPr>
+    </w:lvl>
+    <w:lvl w:ilvl="5" w:tentative="1">
+      <w:start w:val="1"/>
+      <w:numFmt w:val="bullet"/>
+      <w:lvlText w:val=""/>
+      <w:lvlJc w:val="left"/>
+      <w:pPr>
+        <w:tabs>
+          <w:tab w:val="num" w:pos="4320"/>
+        </w:tabs>
+        <w:ind w:left="4320" w:hanging="360"/>
+      </w:pPr>
+      <w:rPr>
+        <w:rFonts w:ascii="Wingdings" w:hAnsi="Wingdings" w:hint="default"/>
+        <w:sz w:val="20"/>
+      </w:rPr>
+    </w:lvl>
+    <w:lvl w:ilvl="6" w:tentative="1">
+      <w:start w:val="1"/>
+      <w:numFmt w:val="bullet"/>
+      <w:lvlText w:val=""/>
+      <w:lvlJc w:val="left"/>
+      <w:pPr>
+        <w:tabs>
+          <w:tab w:val="num" w:pos="5040"/>
+        </w:tabs>
+        <w:ind w:left="5040" w:hanging="360"/>
+      </w:pPr>
+      <w:rPr>
+        <w:rFonts w:ascii="Wingdings" w:hAnsi="Wingdings" w:hint="default"/>
+        <w:sz w:val="20"/>
+      </w:rPr>
+    </w:lvl>
+    <w:lvl w:ilvl="7" w:tentative="1">
+      <w:start w:val="1"/>
+      <w:numFmt w:val="bullet"/>
+      <w:lvlText w:val=""/>
+      <w:lvlJc w:val="left"/>
+      <w:pPr>
+        <w:tabs>
+          <w:tab w:val="num" w:pos="5760"/>
+        </w:tabs>
+        <w:ind w:left="5760" w:hanging="360"/>
+      </w:pPr>
+      <w:rPr>
+        <w:rFonts w:ascii="Wingdings" w:hAnsi="Wingdings" w:hint="default"/>
+        <w:sz w:val="20"/>
+      </w:rPr>
+    </w:lvl>
+    <w:lvl w:ilvl="8" w:tentative="1">
+      <w:start w:val="1"/>
+      <w:numFmt w:val="bullet"/>
+      <w:lvlText w:val=""/>
+      <w:lvlJc w:val="left"/>
+      <w:pPr>
+        <w:tabs>
+          <w:tab w:val="num" w:pos="6480"/>
+        </w:tabs>
+        <w:ind w:left="6480" w:hanging="360"/>
+      </w:pPr>
+      <w:rPr>
+        <w:rFonts w:ascii="Wingdings" w:hAnsi="Wingdings" w:hint="default"/>
+        <w:sz w:val="20"/>
+      </w:rPr>
+    </w:lvl>
+  </w:abstractNum>
+  <w:abstractNum w:abstractNumId="8" w15:restartNumberingAfterBreak="0">
+    <w:nsid w:val="7AEA2A9D"/>
+    <w:multiLevelType w:val="multilevel"/>
+    <w:tmpl w:val="2CAADDB6"/>
+    <w:lvl w:ilvl="0">
+      <w:start w:val="1"/>
+      <w:numFmt w:val="bullet"/>
+      <w:lvlText w:val=""/>
+      <w:lvlJc w:val="left"/>
+      <w:pPr>
+        <w:tabs>
+          <w:tab w:val="num" w:pos="720"/>
+        </w:tabs>
+        <w:ind w:left="720" w:hanging="360"/>
+      </w:pPr>
+      <w:rPr>
+        <w:rFonts w:ascii="Symbol" w:hAnsi="Symbol" w:hint="default"/>
+        <w:sz w:val="20"/>
+      </w:rPr>
+    </w:lvl>
+    <w:lvl w:ilvl="1" w:tentative="1">
+      <w:start w:val="1"/>
+      <w:numFmt w:val="bullet"/>
+      <w:lvlText w:val="o"/>
+      <w:lvlJc w:val="left"/>
+      <w:pPr>
+        <w:tabs>
+          <w:tab w:val="num" w:pos="1440"/>
+        </w:tabs>
+        <w:ind w:left="1440" w:hanging="360"/>
+      </w:pPr>
+      <w:rPr>
+        <w:rFonts w:ascii="Courier New" w:hAnsi="Courier New" w:hint="default"/>
+        <w:sz w:val="20"/>
+      </w:rPr>
+    </w:lvl>
+    <w:lvl w:ilvl="2" w:tentative="1">
+      <w:start w:val="1"/>
+      <w:numFmt w:val="bullet"/>
+      <w:lvlText w:val=""/>
+      <w:lvlJc w:val="left"/>
+      <w:pPr>
+        <w:tabs>
+          <w:tab w:val="num" w:pos="2160"/>
+        </w:tabs>
+        <w:ind w:left="2160" w:hanging="360"/>
+      </w:pPr>
+      <w:rPr>
+        <w:rFonts w:ascii="Wingdings" w:hAnsi="Wingdings" w:hint="default"/>
+        <w:sz w:val="20"/>
+      </w:rPr>
+    </w:lvl>
+    <w:lvl w:ilvl="3" w:tentative="1">
+      <w:start w:val="1"/>
+      <w:numFmt w:val="bullet"/>
+      <w:lvlText w:val=""/>
+      <w:lvlJc w:val="left"/>
+      <w:pPr>
+        <w:tabs>
+          <w:tab w:val="num" w:pos="2880"/>
+        </w:tabs>
+        <w:ind w:left="2880" w:hanging="360"/>
+      </w:pPr>
+      <w:rPr>
+        <w:rFonts w:ascii="Wingdings" w:hAnsi="Wingdings" w:hint="default"/>
+        <w:sz w:val="20"/>
+      </w:rPr>
+    </w:lvl>
+    <w:lvl w:ilvl="4" w:tentative="1">
+      <w:start w:val="1"/>
+      <w:numFmt w:val="bullet"/>
+      <w:lvlText w:val=""/>
+      <w:lvlJc w:val="left"/>
+      <w:pPr>
+        <w:tabs>
+          <w:tab w:val="num" w:pos="3600"/>
+        </w:tabs>
+        <w:ind w:left="3600" w:hanging="360"/>
+      </w:pPr>
+      <w:rPr>
+        <w:rFonts w:ascii="Wingdings" w:hAnsi="Wingdings" w:hint="default"/>
+        <w:sz w:val="20"/>
+      </w:rPr>
+    </w:lvl>
+    <w:lvl w:ilvl="5" w:tentative="1">
+      <w:start w:val="1"/>
+      <w:numFmt w:val="bullet"/>
+      <w:lvlText w:val=""/>
+      <w:lvlJc w:val="left"/>
+      <w:pPr>
+        <w:tabs>
+          <w:tab w:val="num" w:pos="4320"/>
+        </w:tabs>
+        <w:ind w:left="4320" w:hanging="360"/>
+      </w:pPr>
+      <w:rPr>
+        <w:rFonts w:ascii="Wingdings" w:hAnsi="Wingdings" w:hint="default"/>
+        <w:sz w:val="20"/>
+      </w:rPr>
+    </w:lvl>
+    <w:lvl w:ilvl="6" w:tentative="1">
+      <w:start w:val="1"/>
+      <w:numFmt w:val="bullet"/>
+      <w:lvlText w:val=""/>
+      <w:lvlJc w:val="left"/>
+      <w:pPr>
+        <w:tabs>
+          <w:tab w:val="num" w:pos="5040"/>
+        </w:tabs>
+        <w:ind w:left="5040" w:hanging="360"/>
+      </w:pPr>
+      <w:rPr>
+        <w:rFonts w:ascii="Wingdings" w:hAnsi="Wingdings" w:hint="default"/>
+        <w:sz w:val="20"/>
+      </w:rPr>
+    </w:lvl>
+    <w:lvl w:ilvl="7" w:tentative="1">
+      <w:start w:val="1"/>
+      <w:numFmt w:val="bullet"/>
+      <w:lvlText w:val=""/>
+      <w:lvlJc w:val="left"/>
+      <w:pPr>
+        <w:tabs>
+          <w:tab w:val="num" w:pos="5760"/>
+        </w:tabs>
+        <w:ind w:left="5760" w:hanging="360"/>
+      </w:pPr>
+      <w:rPr>
+        <w:rFonts w:ascii="Wingdings" w:hAnsi="Wingdings" w:hint="default"/>
+        <w:sz w:val="20"/>
+      </w:rPr>
+    </w:lvl>
+    <w:lvl w:ilvl="8" w:tentative="1">
+      <w:start w:val="1"/>
+      <w:numFmt w:val="bullet"/>
+      <w:lvlText w:val=""/>
+      <w:lvlJc w:val="left"/>
+      <w:pPr>
+        <w:tabs>
+          <w:tab w:val="num" w:pos="6480"/>
+        </w:tabs>
+        <w:ind w:left="6480" w:hanging="360"/>
+      </w:pPr>
+      <w:rPr>
+        <w:rFonts w:ascii="Wingdings" w:hAnsi="Wingdings" w:hint="default"/>
+        <w:sz w:val="20"/>
       </w:rPr>
     </w:lvl>
   </w:abstractNum>
@@ -4417,7 +5957,22 @@
     <w:abstractNumId w:val="2"/>
   </w:num>
   <w:num w:numId="4" w16cid:durableId="1321499160">
+    <w:abstractNumId w:val="5"/>
+  </w:num>
+  <w:num w:numId="5" w16cid:durableId="1846288338">
+    <w:abstractNumId w:val="4"/>
+  </w:num>
+  <w:num w:numId="6" w16cid:durableId="1417509712">
     <w:abstractNumId w:val="3"/>
+  </w:num>
+  <w:num w:numId="7" w16cid:durableId="481000512">
+    <w:abstractNumId w:val="8"/>
+  </w:num>
+  <w:num w:numId="8" w16cid:durableId="1896964500">
+    <w:abstractNumId w:val="7"/>
+  </w:num>
+  <w:num w:numId="9" w16cid:durableId="1350372397">
+    <w:abstractNumId w:val="6"/>
   </w:num>
 </w:numbering>
 </file>
@@ -4824,7 +6379,6 @@
   <w:style w:type="character" w:default="1" w:styleId="Fuentedeprrafopredeter">
     <w:name w:val="Default Paragraph Font"/>
     <w:uiPriority w:val="1"/>
-    <w:semiHidden/>
     <w:unhideWhenUsed/>
   </w:style>
   <w:style w:type="table" w:default="1" w:styleId="Tablanormal">
@@ -4955,6 +6509,30 @@
     <w:unhideWhenUsed/>
     <w:rPr>
       <w:color w:val="0563C1" w:themeColor="hyperlink"/>
+      <w:u w:val="single"/>
+    </w:rPr>
+  </w:style>
+  <w:style w:type="character" w:styleId="Mencinsinresolver">
+    <w:name w:val="Unresolved Mention"/>
+    <w:basedOn w:val="Fuentedeprrafopredeter"/>
+    <w:uiPriority w:val="99"/>
+    <w:semiHidden/>
+    <w:unhideWhenUsed/>
+    <w:rsid w:val="007221E9"/>
+    <w:rPr>
+      <w:color w:val="605E5C"/>
+      <w:shd w:val="clear" w:color="auto" w:fill="E1DFDD"/>
+    </w:rPr>
+  </w:style>
+  <w:style w:type="character" w:styleId="Hipervnculovisitado">
+    <w:name w:val="FollowedHyperlink"/>
+    <w:basedOn w:val="Fuentedeprrafopredeter"/>
+    <w:uiPriority w:val="99"/>
+    <w:semiHidden/>
+    <w:unhideWhenUsed/>
+    <w:rsid w:val="007221E9"/>
+    <w:rPr>
+      <w:color w:val="954F72" w:themeColor="followedHyperlink"/>
       <w:u w:val="single"/>
     </w:rPr>
   </w:style>
@@ -5223,6 +6801,17 @@
 </file>
 
 <file path=customXml/item1.xml><?xml version="1.0" encoding="utf-8"?>
+<p:properties xmlns:p="http://schemas.microsoft.com/office/2006/metadata/properties" xmlns:xsi="http://www.w3.org/2001/XMLSchema-instance" xmlns:pc="http://schemas.microsoft.com/office/infopath/2007/PartnerControls">
+  <documentManagement>
+    <TaxCatchAll xmlns="59390006-c430-45d0-b76a-cc9d620cdd55" xsi:nil="true"/>
+    <lcf76f155ced4ddcb4097134ff3c332f xmlns="439adc47-72d5-4f73-991c-913beebc2c9a">
+      <Terms xmlns="http://schemas.microsoft.com/office/infopath/2007/PartnerControls"/>
+    </lcf76f155ced4ddcb4097134ff3c332f>
+  </documentManagement>
+</p:properties>
+</file>
+
+<file path=customXml/item2.xml><?xml version="1.0" encoding="utf-8"?>
 <ct:contentTypeSchema xmlns:ct="http://schemas.microsoft.com/office/2006/metadata/contentType" xmlns:ma="http://schemas.microsoft.com/office/2006/metadata/properties/metaAttributes" ct:_="" ma:_="" ma:contentTypeName="Documento" ma:contentTypeID="0x0101008CD8C293B1B33442A2596F7F4EB4F7DA" ma:contentTypeVersion="13" ma:contentTypeDescription="Crear nuevo documento." ma:contentTypeScope="" ma:versionID="3fff2a8d346b842f093bb3701a245707">
   <xsd:schema xmlns:xsd="http://www.w3.org/2001/XMLSchema" xmlns:xs="http://www.w3.org/2001/XMLSchema" xmlns:p="http://schemas.microsoft.com/office/2006/metadata/properties" xmlns:ns2="439adc47-72d5-4f73-991c-913beebc2c9a" xmlns:ns3="59390006-c430-45d0-b76a-cc9d620cdd55" targetNamespace="http://schemas.microsoft.com/office/2006/metadata/properties" ma:root="true" ma:fieldsID="1598023d093cbc92eb58db4e954047a9" ns2:_="" ns3:_="">
     <xsd:import namespace="439adc47-72d5-4f73-991c-913beebc2c9a"/>
@@ -5445,22 +7034,7 @@
 </ct:contentTypeSchema>
 </file>
 
-<file path=customXml/item2.xml><?xml version="1.0" encoding="utf-8"?>
-<p:properties xmlns:p="http://schemas.microsoft.com/office/2006/metadata/properties" xmlns:xsi="http://www.w3.org/2001/XMLSchema-instance" xmlns:pc="http://schemas.microsoft.com/office/infopath/2007/PartnerControls">
-  <documentManagement>
-    <TaxCatchAll xmlns="59390006-c430-45d0-b76a-cc9d620cdd55" xsi:nil="true"/>
-    <lcf76f155ced4ddcb4097134ff3c332f xmlns="439adc47-72d5-4f73-991c-913beebc2c9a">
-      <Terms xmlns="http://schemas.microsoft.com/office/infopath/2007/PartnerControls"/>
-    </lcf76f155ced4ddcb4097134ff3c332f>
-  </documentManagement>
-</p:properties>
-</file>
-
 <file path=customXml/item3.xml><?xml version="1.0" encoding="utf-8"?>
-<b:Sources xmlns:b="http://schemas.openxmlformats.org/officeDocument/2006/bibliography" xmlns="http://schemas.openxmlformats.org/officeDocument/2006/bibliography" SelectedStyle="\APASixthEditionOfficeOnline.xsl" StyleName="APA" Version="6"/>
-</file>
-
-<file path=customXml/item4.xml><?xml version="1.0" encoding="utf-8"?>
 <?mso-contentType ?>
 <FormTemplates xmlns="http://schemas.microsoft.com/sharepoint/v3/contenttype/forms">
   <Display>DocumentLibraryForm</Display>
@@ -5469,7 +7043,22 @@
 </FormTemplates>
 </file>
 
+<file path=customXml/item4.xml><?xml version="1.0" encoding="utf-8"?>
+<b:Sources xmlns:b="http://schemas.openxmlformats.org/officeDocument/2006/bibliography" xmlns="http://schemas.openxmlformats.org/officeDocument/2006/bibliography" SelectedStyle="\APASixthEditionOfficeOnline.xsl" StyleName="APA" Version="6"/>
+</file>
+
 <file path=customXml/itemProps1.xml><?xml version="1.0" encoding="utf-8"?>
+<ds:datastoreItem xmlns:ds="http://schemas.openxmlformats.org/officeDocument/2006/customXml" ds:itemID="{BCDA797D-315A-42FB-BB9A-CCFA3A760578}">
+  <ds:schemaRefs>
+    <ds:schemaRef ds:uri="http://schemas.microsoft.com/office/2006/metadata/properties"/>
+    <ds:schemaRef ds:uri="http://schemas.microsoft.com/office/infopath/2007/PartnerControls"/>
+    <ds:schemaRef ds:uri="59390006-c430-45d0-b76a-cc9d620cdd55"/>
+    <ds:schemaRef ds:uri="439adc47-72d5-4f73-991c-913beebc2c9a"/>
+  </ds:schemaRefs>
+</ds:datastoreItem>
+</file>
+
+<file path=customXml/itemProps2.xml><?xml version="1.0" encoding="utf-8"?>
 <ds:datastoreItem xmlns:ds="http://schemas.openxmlformats.org/officeDocument/2006/customXml" ds:itemID="{B56C9B97-3894-4B38-A6AD-295A7F0C1DBC}">
   <ds:schemaRefs>
     <ds:schemaRef ds:uri="http://schemas.microsoft.com/office/2006/metadata/contentType"/>
@@ -5488,29 +7077,18 @@
 </ds:datastoreItem>
 </file>
 
-<file path=customXml/itemProps2.xml><?xml version="1.0" encoding="utf-8"?>
-<ds:datastoreItem xmlns:ds="http://schemas.openxmlformats.org/officeDocument/2006/customXml" ds:itemID="{BCDA797D-315A-42FB-BB9A-CCFA3A760578}">
+<file path=customXml/itemProps3.xml><?xml version="1.0" encoding="utf-8"?>
+<ds:datastoreItem xmlns:ds="http://schemas.openxmlformats.org/officeDocument/2006/customXml" ds:itemID="{42E3C8EC-5B10-45B3-8E97-FBD6324B8BB9}">
   <ds:schemaRefs>
-    <ds:schemaRef ds:uri="http://schemas.microsoft.com/office/2006/metadata/properties"/>
-    <ds:schemaRef ds:uri="http://schemas.microsoft.com/office/infopath/2007/PartnerControls"/>
-    <ds:schemaRef ds:uri="59390006-c430-45d0-b76a-cc9d620cdd55"/>
-    <ds:schemaRef ds:uri="439adc47-72d5-4f73-991c-913beebc2c9a"/>
+    <ds:schemaRef ds:uri="http://schemas.microsoft.com/sharepoint/v3/contenttype/forms"/>
   </ds:schemaRefs>
 </ds:datastoreItem>
 </file>
 
-<file path=customXml/itemProps3.xml><?xml version="1.0" encoding="utf-8"?>
+<file path=customXml/itemProps4.xml><?xml version="1.0" encoding="utf-8"?>
 <ds:datastoreItem xmlns:ds="http://schemas.openxmlformats.org/officeDocument/2006/customXml" ds:itemID="{3A253E4C-5070-4F5A-A04E-45BE8A5CCF17}">
   <ds:schemaRefs>
     <ds:schemaRef ds:uri="http://schemas.openxmlformats.org/officeDocument/2006/bibliography"/>
   </ds:schemaRefs>
 </ds:datastoreItem>
-</file>
-
-<file path=customXml/itemProps4.xml><?xml version="1.0" encoding="utf-8"?>
-<ds:datastoreItem xmlns:ds="http://schemas.openxmlformats.org/officeDocument/2006/customXml" ds:itemID="{42E3C8EC-5B10-45B3-8E97-FBD6324B8BB9}">
-  <ds:schemaRefs>
-    <ds:schemaRef ds:uri="http://schemas.microsoft.com/sharepoint/v3/contenttype/forms"/>
-  </ds:schemaRefs>
-</ds:datastoreItem>
 </file>
</xml_diff>

<commit_message>
Diagrama de red, con solo la estructura y la memoria actualizada con la captura de el mismo
</commit_message>
<xml_diff>
--- a/Esqueleto_Memoria_TFG 2024-25.docx
+++ b/Esqueleto_Memoria_TFG 2024-25.docx
@@ -34,9 +34,10 @@
       <w:r>
         <w:rPr>
           <w:rFonts w:cstheme="majorBidi"/>
+          <w:noProof/>
         </w:rPr>
         <w:drawing>
-          <wp:inline distT="0" distB="0" distL="0" distR="0" wp14:anchorId="19882AF8" wp14:editId="732DA2D7">
+          <wp:inline distT="0" distB="0" distL="0" distR="0" wp14:anchorId="19882AF8" wp14:editId="1F7F72E3">
             <wp:extent cx="3524250" cy="1771650"/>
             <wp:effectExtent l="0" t="0" r="0" b="0"/>
             <wp:docPr id="923855780" name="Imagen 923855780"/>
@@ -548,12 +549,14 @@
         <w:rPr>
           <w:rFonts w:cstheme="majorBidi"/>
           <w:szCs w:val="24"/>
+          <w:lang w:val="en-US"/>
         </w:rPr>
       </w:pPr>
       <w:r>
         <w:rPr>
           <w:rFonts w:cstheme="majorBidi"/>
           <w:szCs w:val="24"/>
+          <w:lang w:val="en-US"/>
         </w:rPr>
         <w:t>This project aims to design the technological infrastructure of a company or clinic from scratch, taking into account all the subjects in which the training cycle was structured, initially defining the concept, business plan and legal and data protection bases. The computer network will then be designed, considering cabling and equipment/servers for the corresponding function, both in hardware and software. It will be defined how it is to be stored, by physical servers or in the cloud. In addition, a web page or application connected to a database will be developed, guaranteeing the usability of all its components; security; administration and accessibility. It will also be seen if it is possible to implement additional systems, such as internal mail or DNS and additional security protocols will be applied to protect the platform. At the end, we will analyze the actual implementation of the entire system, testing it on local servers or in the cloud, looking not only to meet the requirements but also contribute to innovation.</w:t>
       </w:r>
@@ -563,6 +566,7 @@
         <w:rPr>
           <w:rFonts w:cstheme="majorBidi"/>
           <w:color w:val="000000" w:themeColor="text1"/>
+          <w:lang w:val="en-US"/>
         </w:rPr>
       </w:pPr>
     </w:p>
@@ -581,6 +585,7 @@
         <w:rPr>
           <w:rFonts w:cstheme="majorBidi"/>
           <w:color w:val="000000" w:themeColor="text1"/>
+          <w:lang w:val="en-US"/>
         </w:rPr>
         <w:t xml:space="preserve"> </w:t>
       </w:r>
@@ -877,6 +882,7 @@
           <w:color w:val="000000" w:themeColor="text1"/>
         </w:rPr>
       </w:pPr>
+      <w:proofErr w:type="spellStart"/>
       <w:r>
         <w:rPr>
           <w:rFonts w:cstheme="majorBidi"/>
@@ -886,6 +892,7 @@
         </w:rPr>
         <w:t>Medigest</w:t>
       </w:r>
+      <w:proofErr w:type="spellEnd"/>
       <w:r>
         <w:rPr>
           <w:rFonts w:cstheme="majorBidi"/>
@@ -927,6 +934,7 @@
           <w:color w:val="000000" w:themeColor="text1"/>
         </w:rPr>
       </w:pPr>
+      <w:proofErr w:type="spellStart"/>
       <w:r>
         <w:rPr>
           <w:rFonts w:cstheme="majorBidi"/>
@@ -936,6 +944,7 @@
         </w:rPr>
         <w:t>Pabau</w:t>
       </w:r>
+      <w:proofErr w:type="spellEnd"/>
       <w:r>
         <w:rPr>
           <w:rFonts w:cstheme="majorBidi"/>
@@ -977,6 +986,7 @@
           <w:color w:val="000000" w:themeColor="text1"/>
         </w:rPr>
       </w:pPr>
+      <w:proofErr w:type="spellStart"/>
       <w:r>
         <w:rPr>
           <w:rFonts w:cstheme="majorBidi"/>
@@ -984,8 +994,29 @@
           <w:bCs/>
           <w:color w:val="000000" w:themeColor="text1"/>
         </w:rPr>
-        <w:t>eHospital Systems</w:t>
-      </w:r>
+        <w:t>eHospital</w:t>
+      </w:r>
+      <w:proofErr w:type="spellEnd"/>
+      <w:r>
+        <w:rPr>
+          <w:rFonts w:cstheme="majorBidi"/>
+          <w:b/>
+          <w:bCs/>
+          <w:color w:val="000000" w:themeColor="text1"/>
+        </w:rPr>
+        <w:t xml:space="preserve"> </w:t>
+      </w:r>
+      <w:proofErr w:type="spellStart"/>
+      <w:r>
+        <w:rPr>
+          <w:rFonts w:cstheme="majorBidi"/>
+          <w:b/>
+          <w:bCs/>
+          <w:color w:val="000000" w:themeColor="text1"/>
+        </w:rPr>
+        <w:t>Systems</w:t>
+      </w:r>
+      <w:proofErr w:type="spellEnd"/>
       <w:r>
         <w:rPr>
           <w:rFonts w:cstheme="majorBidi"/>
@@ -1790,7 +1821,23 @@
           <w:rFonts w:cstheme="majorBidi"/>
           <w:color w:val="000000" w:themeColor="text1"/>
         </w:rPr>
-        <w:t>F – Funciones: Desglose de las características asociadas o subrequisitos de cada requisito. Expresado en leguaje técnico.</w:t>
+        <w:t xml:space="preserve">F – Funciones: Desglose de las características asociadas o </w:t>
+      </w:r>
+      <w:proofErr w:type="spellStart"/>
+      <w:r>
+        <w:rPr>
+          <w:rFonts w:cstheme="majorBidi"/>
+          <w:color w:val="000000" w:themeColor="text1"/>
+        </w:rPr>
+        <w:t>subrequisitos</w:t>
+      </w:r>
+      <w:proofErr w:type="spellEnd"/>
+      <w:r>
+        <w:rPr>
+          <w:rFonts w:cstheme="majorBidi"/>
+          <w:color w:val="000000" w:themeColor="text1"/>
+        </w:rPr>
+        <w:t xml:space="preserve"> de cada requisito. Expresado en leguaje técnico.</w:t>
       </w:r>
     </w:p>
     <w:p>
@@ -1940,7 +1987,23 @@
           <w:rFonts w:cstheme="majorBidi"/>
           <w:color w:val="000000" w:themeColor="text1"/>
         </w:rPr>
-        <w:t>R01F01T02 - Diseñar un html que permita rellenar los campos de registro.</w:t>
+        <w:t xml:space="preserve">R01F01T02 - Diseñar un </w:t>
+      </w:r>
+      <w:proofErr w:type="spellStart"/>
+      <w:r>
+        <w:rPr>
+          <w:rFonts w:cstheme="majorBidi"/>
+          <w:color w:val="000000" w:themeColor="text1"/>
+        </w:rPr>
+        <w:t>html</w:t>
+      </w:r>
+      <w:proofErr w:type="spellEnd"/>
+      <w:r>
+        <w:rPr>
+          <w:rFonts w:cstheme="majorBidi"/>
+          <w:color w:val="000000" w:themeColor="text1"/>
+        </w:rPr>
+        <w:t xml:space="preserve"> que permita rellenar los campos de registro.</w:t>
       </w:r>
     </w:p>
     <w:p>
@@ -2160,7 +2223,35 @@
         <w:rPr>
           <w:rFonts w:ascii="Times New Roman" w:eastAsia="Times New Roman" w:hAnsi="Times New Roman" w:cs="Times New Roman"/>
         </w:rPr>
-        <w:t>: Configuración de una red cableada con puntos de acceso WiFi para garantizar la conectividad en todas las áreas. Se utilizarán VLANs para segmentar el tráfico y mejorar la seguridad.</w:t>
+        <w:t xml:space="preserve">: Configuración de una red cableada con puntos de acceso </w:t>
+      </w:r>
+      <w:proofErr w:type="spellStart"/>
+      <w:r>
+        <w:rPr>
+          <w:rFonts w:ascii="Times New Roman" w:eastAsia="Times New Roman" w:hAnsi="Times New Roman" w:cs="Times New Roman"/>
+        </w:rPr>
+        <w:t>WiFi</w:t>
+      </w:r>
+      <w:proofErr w:type="spellEnd"/>
+      <w:r>
+        <w:rPr>
+          <w:rFonts w:ascii="Times New Roman" w:eastAsia="Times New Roman" w:hAnsi="Times New Roman" w:cs="Times New Roman"/>
+        </w:rPr>
+        <w:t xml:space="preserve"> para garantizar la conectividad en todas las áreas. Se utilizarán </w:t>
+      </w:r>
+      <w:proofErr w:type="spellStart"/>
+      <w:r>
+        <w:rPr>
+          <w:rFonts w:ascii="Times New Roman" w:eastAsia="Times New Roman" w:hAnsi="Times New Roman" w:cs="Times New Roman"/>
+        </w:rPr>
+        <w:t>VLANs</w:t>
+      </w:r>
+      <w:proofErr w:type="spellEnd"/>
+      <w:r>
+        <w:rPr>
+          <w:rFonts w:ascii="Times New Roman" w:eastAsia="Times New Roman" w:hAnsi="Times New Roman" w:cs="Times New Roman"/>
+        </w:rPr>
+        <w:t xml:space="preserve"> para segmentar el tráfico y mejorar la seguridad.</w:t>
       </w:r>
     </w:p>
     <w:p>
@@ -2238,7 +2329,21 @@
         <w:rPr>
           <w:rFonts w:ascii="Times New Roman" w:eastAsia="Times New Roman" w:hAnsi="Times New Roman" w:cs="Times New Roman"/>
         </w:rPr>
-        <w:t>: Se aplicarán medidas como autenticación de usuarios y backups periódicos para proteger la información sensible de la clínica.</w:t>
+        <w:t xml:space="preserve">: Se aplicarán medidas como autenticación de usuarios y </w:t>
+      </w:r>
+      <w:proofErr w:type="spellStart"/>
+      <w:r>
+        <w:rPr>
+          <w:rFonts w:ascii="Times New Roman" w:eastAsia="Times New Roman" w:hAnsi="Times New Roman" w:cs="Times New Roman"/>
+        </w:rPr>
+        <w:t>backups</w:t>
+      </w:r>
+      <w:proofErr w:type="spellEnd"/>
+      <w:r>
+        <w:rPr>
+          <w:rFonts w:ascii="Times New Roman" w:eastAsia="Times New Roman" w:hAnsi="Times New Roman" w:cs="Times New Roman"/>
+        </w:rPr>
+        <w:t xml:space="preserve"> periódicos para proteger la información sensible de la clínica.</w:t>
       </w:r>
     </w:p>
     <w:p>
@@ -3127,6 +3232,7 @@
       <w:r>
         <w:rPr>
           <w:rFonts w:ascii="Times New Roman" w:eastAsia="Times New Roman" w:hAnsi="Times New Roman" w:cs="Times New Roman"/>
+          <w:noProof/>
         </w:rPr>
         <w:drawing>
           <wp:inline distT="0" distB="0" distL="0" distR="0" wp14:anchorId="3E29DD03" wp14:editId="74EF2567">
@@ -3220,13 +3326,62 @@
         <w:rPr>
           <w:rFonts w:ascii="Times New Roman" w:eastAsia="Times New Roman" w:hAnsi="Times New Roman" w:cs="Times New Roman"/>
         </w:rPr>
-        <w:t>: Ilustrará la distribución de los dispositivos y servidores en la clínica, especificando las conexiones y medidas de seguridad implementadas.</w:t>
+        <w:t>: Ilustrará la distribución de los dispositivos y servidores en la clínica.</w:t>
       </w:r>
       <w:r>
         <w:rPr>
           <w:rFonts w:ascii="Times New Roman" w:eastAsia="Times New Roman" w:hAnsi="Times New Roman" w:cs="Times New Roman"/>
         </w:rPr>
-        <w:t xml:space="preserve"> (En proceso, ya que necesito terminar el plan de empresa, en el cual tengo que ver el local adecuado para la realización de la actividad laboral)</w:t>
+        <w:t xml:space="preserve"> </w:t>
+      </w:r>
+    </w:p>
+    <w:p>
+      <w:pPr>
+        <w:spacing w:before="100" w:beforeAutospacing="1" w:after="100" w:afterAutospacing="1" w:line="360" w:lineRule="auto"/>
+        <w:rPr>
+          <w:rFonts w:ascii="Times New Roman" w:eastAsia="Times New Roman" w:hAnsi="Times New Roman" w:cs="Times New Roman"/>
+        </w:rPr>
+      </w:pPr>
+      <w:r>
+        <w:rPr>
+          <w:rFonts w:ascii="Times New Roman" w:eastAsia="Times New Roman" w:hAnsi="Times New Roman" w:cs="Times New Roman"/>
+        </w:rPr>
+        <w:lastRenderedPageBreak/>
+        <w:drawing>
+          <wp:inline distT="0" distB="0" distL="0" distR="0" wp14:anchorId="5822AD6B" wp14:editId="753C7DA9">
+            <wp:extent cx="5039995" cy="2090420"/>
+            <wp:effectExtent l="0" t="0" r="8255" b="5080"/>
+            <wp:docPr id="993380126" name="Imagen 1" descr="Imagen que contiene Diagrama&#10;&#10;El contenido generado por IA puede ser incorrecto."/>
+            <wp:cNvGraphicFramePr>
+              <a:graphicFrameLocks xmlns:a="http://schemas.openxmlformats.org/drawingml/2006/main" noChangeAspect="1"/>
+            </wp:cNvGraphicFramePr>
+            <a:graphic xmlns:a="http://schemas.openxmlformats.org/drawingml/2006/main">
+              <a:graphicData uri="http://schemas.openxmlformats.org/drawingml/2006/picture">
+                <pic:pic xmlns:pic="http://schemas.openxmlformats.org/drawingml/2006/picture">
+                  <pic:nvPicPr>
+                    <pic:cNvPr id="993380126" name="Imagen 1" descr="Imagen que contiene Diagrama&#10;&#10;El contenido generado por IA puede ser incorrecto."/>
+                    <pic:cNvPicPr/>
+                  </pic:nvPicPr>
+                  <pic:blipFill>
+                    <a:blip r:embed="rId16"/>
+                    <a:stretch>
+                      <a:fillRect/>
+                    </a:stretch>
+                  </pic:blipFill>
+                  <pic:spPr>
+                    <a:xfrm>
+                      <a:off x="0" y="0"/>
+                      <a:ext cx="5039995" cy="2090420"/>
+                    </a:xfrm>
+                    <a:prstGeom prst="rect">
+                      <a:avLst/>
+                    </a:prstGeom>
+                  </pic:spPr>
+                </pic:pic>
+              </a:graphicData>
+            </a:graphic>
+          </wp:inline>
+        </w:drawing>
       </w:r>
     </w:p>
     <w:p>
@@ -3252,20 +3407,25 @@
         <w:rPr>
           <w:rFonts w:ascii="Times New Roman" w:eastAsia="Times New Roman" w:hAnsi="Times New Roman" w:cs="Times New Roman"/>
         </w:rPr>
-        <w:t>: Se esquematizará cómo interactúan los usuarios con la plataforma web, facilitando la usabilidad y experiencia de usuario.</w:t>
+        <w:t xml:space="preserve">: Se esquematizará </w:t>
       </w:r>
       <w:r>
         <w:rPr>
           <w:rFonts w:ascii="Times New Roman" w:eastAsia="Times New Roman" w:hAnsi="Times New Roman" w:cs="Times New Roman"/>
         </w:rPr>
-        <w:t xml:space="preserve"> (En </w:t>
+        <w:t>se</w:t>
       </w:r>
       <w:r>
         <w:rPr>
           <w:rFonts w:ascii="Times New Roman" w:eastAsia="Times New Roman" w:hAnsi="Times New Roman" w:cs="Times New Roman"/>
         </w:rPr>
-        <w:lastRenderedPageBreak/>
-        <w:t>proceso, ya que al no conocer como se conecta la web con la base de datos no se cuáles son los pasos necesarios para hacerlo)</w:t>
+        <w:t xml:space="preserve"> interactúa con la plataforma web, facilitando la usabilidad y experiencia de usuario.</w:t>
+      </w:r>
+      <w:r>
+        <w:rPr>
+          <w:rFonts w:ascii="Times New Roman" w:eastAsia="Times New Roman" w:hAnsi="Times New Roman" w:cs="Times New Roman"/>
+        </w:rPr>
+        <w:t xml:space="preserve"> (En proceso, ya que al no conocer como se conecta la web con la base de datos no se cuáles son los pasos necesarios para hacerlo)</w:t>
       </w:r>
     </w:p>
     <w:p>
@@ -3485,6 +3645,7 @@
       <w:r>
         <w:rPr>
           <w:rFonts w:cstheme="majorBidi"/>
+          <w:noProof/>
         </w:rPr>
         <w:drawing>
           <wp:inline distT="0" distB="0" distL="0" distR="0" wp14:anchorId="5CA3D8A9" wp14:editId="38A04D17">
@@ -3502,7 +3663,7 @@
                     <pic:cNvPicPr/>
                   </pic:nvPicPr>
                   <pic:blipFill>
-                    <a:blip r:embed="rId16">
+                    <a:blip r:embed="rId17">
                       <a:extLst>
                         <a:ext uri="{28A0092B-C50C-407E-A947-70E740481C1C}">
                           <a14:useLocalDpi xmlns:a14="http://schemas.microsoft.com/office/drawing/2010/main" val="0"/>
@@ -3791,6 +3952,7 @@
       <w:r>
         <w:rPr>
           <w:rFonts w:cstheme="majorBidi"/>
+          <w:noProof/>
         </w:rPr>
         <w:drawing>
           <wp:inline distT="0" distB="0" distL="0" distR="0" wp14:anchorId="310A90C8" wp14:editId="27B50602">
@@ -3808,7 +3970,7 @@
                     <pic:cNvPicPr/>
                   </pic:nvPicPr>
                   <pic:blipFill>
-                    <a:blip r:embed="rId17">
+                    <a:blip r:embed="rId18">
                       <a:extLst>
                         <a:ext uri="{28A0092B-C50C-407E-A947-70E740481C1C}">
                           <a14:useLocalDpi xmlns:a14="http://schemas.microsoft.com/office/drawing/2010/main" val="0"/>
@@ -4171,6 +4333,7 @@
                 <w:color w:val="000000" w:themeColor="text1"/>
               </w:rPr>
             </w:pPr>
+            <w:proofErr w:type="spellStart"/>
             <w:r>
               <w:rPr>
                 <w:rFonts w:cstheme="majorBidi"/>
@@ -4178,6 +4341,7 @@
               </w:rPr>
               <w:t>Idchat</w:t>
             </w:r>
+            <w:proofErr w:type="spellEnd"/>
           </w:p>
           <w:p>
             <w:pPr>
@@ -4582,9 +4746,10 @@
       <w:r>
         <w:rPr>
           <w:rFonts w:cstheme="majorBidi"/>
+          <w:noProof/>
         </w:rPr>
         <w:drawing>
-          <wp:inline distT="0" distB="0" distL="0" distR="0" wp14:anchorId="2553B363" wp14:editId="4C159623">
+          <wp:inline distT="0" distB="0" distL="0" distR="0" wp14:anchorId="2553B363" wp14:editId="2CADB82D">
             <wp:extent cx="2762907" cy="2003108"/>
             <wp:effectExtent l="0" t="0" r="0" b="0"/>
             <wp:docPr id="1095691568" name="Imagen 1095691568"/>
@@ -4599,7 +4764,7 @@
                     <pic:cNvPicPr/>
                   </pic:nvPicPr>
                   <pic:blipFill>
-                    <a:blip r:embed="rId18" cstate="print">
+                    <a:blip r:embed="rId19" cstate="print">
                       <a:extLst>
                         <a:ext uri="{28A0092B-C50C-407E-A947-70E740481C1C}">
                           <a14:useLocalDpi xmlns:a14="http://schemas.microsoft.com/office/drawing/2010/main" val="0"/>
@@ -4664,107 +4829,13 @@
       <w:r>
         <w:rPr>
           <w:rFonts w:cstheme="majorBidi"/>
+          <w:noProof/>
         </w:rPr>
         <w:drawing>
           <wp:inline distT="0" distB="0" distL="0" distR="0" wp14:anchorId="01B7AECA" wp14:editId="654A23C1">
             <wp:extent cx="3777476" cy="2581275"/>
             <wp:effectExtent l="0" t="0" r="0" b="0"/>
             <wp:docPr id="866307840" name="Imagen 866307840"/>
-            <wp:cNvGraphicFramePr>
-              <a:graphicFrameLocks xmlns:a="http://schemas.openxmlformats.org/drawingml/2006/main" noChangeAspect="1"/>
-            </wp:cNvGraphicFramePr>
-            <a:graphic xmlns:a="http://schemas.openxmlformats.org/drawingml/2006/main">
-              <a:graphicData uri="http://schemas.openxmlformats.org/drawingml/2006/picture">
-                <pic:pic xmlns:pic="http://schemas.openxmlformats.org/drawingml/2006/picture">
-                  <pic:nvPicPr>
-                    <pic:cNvPr id="0" name=""/>
-                    <pic:cNvPicPr/>
-                  </pic:nvPicPr>
-                  <pic:blipFill>
-                    <a:blip r:embed="rId19">
-                      <a:extLst>
-                        <a:ext uri="{28A0092B-C50C-407E-A947-70E740481C1C}">
-                          <a14:useLocalDpi xmlns:a14="http://schemas.microsoft.com/office/drawing/2010/main" val="0"/>
-                        </a:ext>
-                      </a:extLst>
-                    </a:blip>
-                    <a:stretch>
-                      <a:fillRect/>
-                    </a:stretch>
-                  </pic:blipFill>
-                  <pic:spPr>
-                    <a:xfrm>
-                      <a:off x="0" y="0"/>
-                      <a:ext cx="3777476" cy="2581275"/>
-                    </a:xfrm>
-                    <a:prstGeom prst="rect">
-                      <a:avLst/>
-                    </a:prstGeom>
-                  </pic:spPr>
-                </pic:pic>
-              </a:graphicData>
-            </a:graphic>
-          </wp:inline>
-        </w:drawing>
-      </w:r>
-    </w:p>
-    <w:p>
-      <w:pPr>
-        <w:spacing w:line="360" w:lineRule="auto"/>
-        <w:jc w:val="both"/>
-        <w:rPr>
-          <w:rFonts w:cstheme="majorBidi"/>
-          <w:b/>
-          <w:bCs/>
-          <w:color w:val="000000" w:themeColor="text1"/>
-        </w:rPr>
-      </w:pPr>
-    </w:p>
-    <w:p>
-      <w:pPr>
-        <w:spacing w:line="360" w:lineRule="auto"/>
-        <w:jc w:val="both"/>
-        <w:rPr>
-          <w:rFonts w:cstheme="majorBidi"/>
-          <w:color w:val="000000" w:themeColor="text1"/>
-        </w:rPr>
-      </w:pPr>
-      <w:r>
-        <w:rPr>
-          <w:rFonts w:cstheme="majorBidi"/>
-          <w:b/>
-          <w:bCs/>
-          <w:color w:val="000000" w:themeColor="text1"/>
-        </w:rPr>
-        <w:t>Diagrama de la base de datos</w:t>
-      </w:r>
-      <w:r>
-        <w:rPr>
-          <w:rFonts w:cstheme="majorBidi"/>
-          <w:color w:val="000000" w:themeColor="text1"/>
-        </w:rPr>
-        <w:t>. Con detalle de campos.</w:t>
-      </w:r>
-    </w:p>
-    <w:p>
-      <w:pPr>
-        <w:spacing w:line="360" w:lineRule="auto"/>
-        <w:jc w:val="center"/>
-        <w:rPr>
-          <w:rFonts w:cstheme="majorBidi"/>
-          <w:color w:val="000000" w:themeColor="text1"/>
-        </w:rPr>
-      </w:pPr>
-      <w:r>
-        <w:rPr>
-          <w:rFonts w:cstheme="majorBidi"/>
-        </w:rPr>
-        <w:lastRenderedPageBreak/>
-        <w:drawing>
-          <wp:inline distT="0" distB="0" distL="0" distR="0" wp14:anchorId="30AA5F2C" wp14:editId="1C88AD07">
-            <wp:extent cx="4533900" cy="4572000"/>
-            <wp:effectExtent l="0" t="0" r="0" b="0"/>
-            <wp:docPr id="370783095" name="Imagen 370783095"/>
             <wp:cNvGraphicFramePr>
               <a:graphicFrameLocks xmlns:a="http://schemas.openxmlformats.org/drawingml/2006/main" noChangeAspect="1"/>
             </wp:cNvGraphicFramePr>
@@ -4790,6 +4861,102 @@
                   <pic:spPr>
                     <a:xfrm>
                       <a:off x="0" y="0"/>
+                      <a:ext cx="3777476" cy="2581275"/>
+                    </a:xfrm>
+                    <a:prstGeom prst="rect">
+                      <a:avLst/>
+                    </a:prstGeom>
+                  </pic:spPr>
+                </pic:pic>
+              </a:graphicData>
+            </a:graphic>
+          </wp:inline>
+        </w:drawing>
+      </w:r>
+    </w:p>
+    <w:p>
+      <w:pPr>
+        <w:spacing w:line="360" w:lineRule="auto"/>
+        <w:jc w:val="both"/>
+        <w:rPr>
+          <w:rFonts w:cstheme="majorBidi"/>
+          <w:b/>
+          <w:bCs/>
+          <w:color w:val="000000" w:themeColor="text1"/>
+        </w:rPr>
+      </w:pPr>
+    </w:p>
+    <w:p>
+      <w:pPr>
+        <w:spacing w:line="360" w:lineRule="auto"/>
+        <w:jc w:val="both"/>
+        <w:rPr>
+          <w:rFonts w:cstheme="majorBidi"/>
+          <w:color w:val="000000" w:themeColor="text1"/>
+        </w:rPr>
+      </w:pPr>
+      <w:r>
+        <w:rPr>
+          <w:rFonts w:cstheme="majorBidi"/>
+          <w:b/>
+          <w:bCs/>
+          <w:color w:val="000000" w:themeColor="text1"/>
+        </w:rPr>
+        <w:t>Diagrama de la base de datos</w:t>
+      </w:r>
+      <w:r>
+        <w:rPr>
+          <w:rFonts w:cstheme="majorBidi"/>
+          <w:color w:val="000000" w:themeColor="text1"/>
+        </w:rPr>
+        <w:t>. Con detalle de campos.</w:t>
+      </w:r>
+    </w:p>
+    <w:p>
+      <w:pPr>
+        <w:spacing w:line="360" w:lineRule="auto"/>
+        <w:jc w:val="center"/>
+        <w:rPr>
+          <w:rFonts w:cstheme="majorBidi"/>
+          <w:color w:val="000000" w:themeColor="text1"/>
+        </w:rPr>
+      </w:pPr>
+      <w:r>
+        <w:rPr>
+          <w:rFonts w:cstheme="majorBidi"/>
+          <w:noProof/>
+        </w:rPr>
+        <w:lastRenderedPageBreak/>
+        <w:drawing>
+          <wp:inline distT="0" distB="0" distL="0" distR="0" wp14:anchorId="30AA5F2C" wp14:editId="1C88AD07">
+            <wp:extent cx="4533900" cy="4572000"/>
+            <wp:effectExtent l="0" t="0" r="0" b="0"/>
+            <wp:docPr id="370783095" name="Imagen 370783095"/>
+            <wp:cNvGraphicFramePr>
+              <a:graphicFrameLocks xmlns:a="http://schemas.openxmlformats.org/drawingml/2006/main" noChangeAspect="1"/>
+            </wp:cNvGraphicFramePr>
+            <a:graphic xmlns:a="http://schemas.openxmlformats.org/drawingml/2006/main">
+              <a:graphicData uri="http://schemas.openxmlformats.org/drawingml/2006/picture">
+                <pic:pic xmlns:pic="http://schemas.openxmlformats.org/drawingml/2006/picture">
+                  <pic:nvPicPr>
+                    <pic:cNvPr id="0" name=""/>
+                    <pic:cNvPicPr/>
+                  </pic:nvPicPr>
+                  <pic:blipFill>
+                    <a:blip r:embed="rId21">
+                      <a:extLst>
+                        <a:ext uri="{28A0092B-C50C-407E-A947-70E740481C1C}">
+                          <a14:useLocalDpi xmlns:a14="http://schemas.microsoft.com/office/drawing/2010/main" val="0"/>
+                        </a:ext>
+                      </a:extLst>
+                    </a:blip>
+                    <a:stretch>
+                      <a:fillRect/>
+                    </a:stretch>
+                  </pic:blipFill>
+                  <pic:spPr>
+                    <a:xfrm>
+                      <a:off x="0" y="0"/>
                       <a:ext cx="4533900" cy="4572000"/>
                     </a:xfrm>
                     <a:prstGeom prst="rect">
@@ -4841,6 +5008,7 @@
       <w:r>
         <w:rPr>
           <w:rFonts w:cstheme="majorBidi"/>
+          <w:noProof/>
         </w:rPr>
         <w:drawing>
           <wp:inline distT="0" distB="0" distL="0" distR="0" wp14:anchorId="4AB03804" wp14:editId="7EC9D016">
@@ -4858,7 +5026,7 @@
                     <pic:cNvPicPr/>
                   </pic:nvPicPr>
                   <pic:blipFill>
-                    <a:blip r:embed="rId21" cstate="print">
+                    <a:blip r:embed="rId22" cstate="print">
                       <a:extLst>
                         <a:ext uri="{28A0092B-C50C-407E-A947-70E740481C1C}">
                           <a14:useLocalDpi xmlns:a14="http://schemas.microsoft.com/office/drawing/2010/main" val="0"/>
@@ -4966,6 +5134,7 @@
       <w:r>
         <w:rPr>
           <w:rFonts w:cstheme="majorBidi"/>
+          <w:noProof/>
         </w:rPr>
         <w:drawing>
           <wp:inline distT="0" distB="0" distL="0" distR="0" wp14:anchorId="4D144631" wp14:editId="4DBB0B51">
@@ -4983,7 +5152,7 @@
                     <pic:cNvPicPr/>
                   </pic:nvPicPr>
                   <pic:blipFill>
-                    <a:blip r:embed="rId22">
+                    <a:blip r:embed="rId23">
                       <a:extLst>
                         <a:ext uri="{28A0092B-C50C-407E-A947-70E740481C1C}">
                           <a14:useLocalDpi xmlns:a14="http://schemas.microsoft.com/office/drawing/2010/main" val="0"/>
@@ -5036,6 +5205,7 @@
       <w:r>
         <w:rPr>
           <w:rFonts w:cstheme="majorBidi"/>
+          <w:noProof/>
         </w:rPr>
         <w:drawing>
           <wp:inline distT="0" distB="0" distL="0" distR="0" wp14:anchorId="583E6D72" wp14:editId="4E4F7789">
@@ -5053,7 +5223,7 @@
                     <pic:cNvPicPr/>
                   </pic:nvPicPr>
                   <pic:blipFill>
-                    <a:blip r:embed="rId23">
+                    <a:blip r:embed="rId24">
                       <a:extLst>
                         <a:ext uri="{28A0092B-C50C-407E-A947-70E740481C1C}">
                           <a14:useLocalDpi xmlns:a14="http://schemas.microsoft.com/office/drawing/2010/main" val="0"/>
@@ -5215,6 +5385,7 @@
             <w:r>
               <w:rPr>
                 <w:rFonts w:cstheme="majorBidi"/>
+                <w:noProof/>
               </w:rPr>
               <w:drawing>
                 <wp:inline distT="0" distB="0" distL="0" distR="0" wp14:anchorId="3A3FD644" wp14:editId="51F35327">
@@ -5232,7 +5403,7 @@
                           <pic:cNvPicPr/>
                         </pic:nvPicPr>
                         <pic:blipFill>
-                          <a:blip r:embed="rId24" cstate="print">
+                          <a:blip r:embed="rId25" cstate="print">
                             <a:extLst>
                               <a:ext uri="{28A0092B-C50C-407E-A947-70E740481C1C}">
                                 <a14:useLocalDpi xmlns:a14="http://schemas.microsoft.com/office/drawing/2010/main" val="0"/>
@@ -5486,6 +5657,7 @@
       <w:r>
         <w:rPr>
           <w:rFonts w:cstheme="majorBidi"/>
+          <w:noProof/>
         </w:rPr>
         <w:drawing>
           <wp:inline distT="0" distB="0" distL="0" distR="0" wp14:anchorId="3CD26B42" wp14:editId="7FE3AA8B">
@@ -5503,7 +5675,7 @@
                     <pic:cNvPicPr/>
                   </pic:nvPicPr>
                   <pic:blipFill>
-                    <a:blip r:embed="rId25">
+                    <a:blip r:embed="rId26">
                       <a:extLst>
                         <a:ext uri="{28A0092B-C50C-407E-A947-70E740481C1C}">
                           <a14:useLocalDpi xmlns:a14="http://schemas.microsoft.com/office/drawing/2010/main" val="0"/>
@@ -5841,7 +6013,7 @@
         </w:rPr>
         <w:t xml:space="preserve">Smith, J. (2023). La importancia del reciclaje en la conservación del medio ambiente. Recuperado de </w:t>
       </w:r>
-      <w:hyperlink r:id="rId26">
+      <w:hyperlink r:id="rId27">
         <w:r>
           <w:rPr>
             <w:rStyle w:val="Hipervnculo"/>
@@ -5910,7 +6082,61 @@
           <w:color w:val="0D0D0D" w:themeColor="text1" w:themeTint="F2"/>
           <w:szCs w:val="24"/>
         </w:rPr>
-        <w:t xml:space="preserve">Oracle Corporation. (s. f.). Oracle Database 19c Documentation. Recuperado de </w:t>
+        <w:t xml:space="preserve">Oracle </w:t>
+      </w:r>
+      <w:proofErr w:type="spellStart"/>
+      <w:r>
+        <w:rPr>
+          <w:rFonts w:eastAsia="system-ui" w:cstheme="majorBidi"/>
+          <w:color w:val="0D0D0D" w:themeColor="text1" w:themeTint="F2"/>
+          <w:szCs w:val="24"/>
+        </w:rPr>
+        <w:t>Corporation</w:t>
+      </w:r>
+      <w:proofErr w:type="spellEnd"/>
+      <w:r>
+        <w:rPr>
+          <w:rFonts w:eastAsia="system-ui" w:cstheme="majorBidi"/>
+          <w:color w:val="0D0D0D" w:themeColor="text1" w:themeTint="F2"/>
+          <w:szCs w:val="24"/>
+        </w:rPr>
+        <w:t xml:space="preserve">. (s. f.). Oracle </w:t>
+      </w:r>
+      <w:proofErr w:type="spellStart"/>
+      <w:r>
+        <w:rPr>
+          <w:rFonts w:eastAsia="system-ui" w:cstheme="majorBidi"/>
+          <w:color w:val="0D0D0D" w:themeColor="text1" w:themeTint="F2"/>
+          <w:szCs w:val="24"/>
+        </w:rPr>
+        <w:t>Database</w:t>
+      </w:r>
+      <w:proofErr w:type="spellEnd"/>
+      <w:r>
+        <w:rPr>
+          <w:rFonts w:eastAsia="system-ui" w:cstheme="majorBidi"/>
+          <w:color w:val="0D0D0D" w:themeColor="text1" w:themeTint="F2"/>
+          <w:szCs w:val="24"/>
+        </w:rPr>
+        <w:t xml:space="preserve"> 19c </w:t>
+      </w:r>
+      <w:proofErr w:type="spellStart"/>
+      <w:r>
+        <w:rPr>
+          <w:rFonts w:eastAsia="system-ui" w:cstheme="majorBidi"/>
+          <w:color w:val="0D0D0D" w:themeColor="text1" w:themeTint="F2"/>
+          <w:szCs w:val="24"/>
+        </w:rPr>
+        <w:t>Documentation</w:t>
+      </w:r>
+      <w:proofErr w:type="spellEnd"/>
+      <w:r>
+        <w:rPr>
+          <w:rFonts w:eastAsia="system-ui" w:cstheme="majorBidi"/>
+          <w:color w:val="0D0D0D" w:themeColor="text1" w:themeTint="F2"/>
+          <w:szCs w:val="24"/>
+        </w:rPr>
+        <w:t xml:space="preserve">. Recuperado de </w:t>
       </w:r>
       <w:r>
         <w:rPr>
@@ -5930,8 +6156,8 @@
       </w:pPr>
     </w:p>
     <w:sectPr>
-      <w:headerReference w:type="default" r:id="rId27"/>
-      <w:footerReference w:type="default" r:id="rId28"/>
+      <w:headerReference w:type="default" r:id="rId28"/>
+      <w:footerReference w:type="default" r:id="rId29"/>
       <w:pgSz w:w="11906" w:h="16838" w:code="9"/>
       <w:pgMar w:top="1418" w:right="1701" w:bottom="1418" w:left="1701" w:header="720" w:footer="720" w:gutter="567"/>
       <w:cols w:space="720"/>
@@ -6095,6 +6321,9 @@
             <w:br/>
           </w:r>
           <w:r>
+            <w:rPr>
+              <w:noProof/>
+            </w:rPr>
             <w:drawing>
               <wp:inline distT="0" distB="0" distL="0" distR="0" wp14:anchorId="2EEF2A8D" wp14:editId="4DF4A7F0">
                 <wp:extent cx="1762125" cy="885825"/>
@@ -8681,7 +8910,12 @@
 </file>
 
 <file path=customXml/item2.xml><?xml version="1.0" encoding="utf-8"?>
-<b:Sources xmlns:b="http://schemas.openxmlformats.org/officeDocument/2006/bibliography" xmlns="http://schemas.openxmlformats.org/officeDocument/2006/bibliography" SelectedStyle="\APASixthEditionOfficeOnline.xsl" StyleName="APA" Version="6"/>
+<?mso-contentType ?>
+<FormTemplates xmlns="http://schemas.microsoft.com/sharepoint/v3/contenttype/forms">
+  <Display>DocumentLibraryForm</Display>
+  <Edit>DocumentLibraryForm</Edit>
+  <New>DocumentLibraryForm</New>
+</FormTemplates>
 </file>
 
 <file path=customXml/item3.xml><?xml version="1.0" encoding="utf-8"?>
@@ -8908,12 +9142,7 @@
 </file>
 
 <file path=customXml/item4.xml><?xml version="1.0" encoding="utf-8"?>
-<?mso-contentType ?>
-<FormTemplates xmlns="http://schemas.microsoft.com/sharepoint/v3/contenttype/forms">
-  <Display>DocumentLibraryForm</Display>
-  <Edit>DocumentLibraryForm</Edit>
-  <New>DocumentLibraryForm</New>
-</FormTemplates>
+<b:Sources xmlns:b="http://schemas.openxmlformats.org/officeDocument/2006/bibliography" xmlns="http://schemas.openxmlformats.org/officeDocument/2006/bibliography" SelectedStyle="\APASixthEditionOfficeOnline.xsl" StyleName="APA" Version="6"/>
 </file>
 
 <file path=customXml/itemProps1.xml><?xml version="1.0" encoding="utf-8"?>
@@ -8928,9 +9157,9 @@
 </file>
 
 <file path=customXml/itemProps2.xml><?xml version="1.0" encoding="utf-8"?>
-<ds:datastoreItem xmlns:ds="http://schemas.openxmlformats.org/officeDocument/2006/customXml" ds:itemID="{3A253E4C-5070-4F5A-A04E-45BE8A5CCF17}">
+<ds:datastoreItem xmlns:ds="http://schemas.openxmlformats.org/officeDocument/2006/customXml" ds:itemID="{42E3C8EC-5B10-45B3-8E97-FBD6324B8BB9}">
   <ds:schemaRefs>
-    <ds:schemaRef ds:uri="http://schemas.openxmlformats.org/officeDocument/2006/bibliography"/>
+    <ds:schemaRef ds:uri="http://schemas.microsoft.com/sharepoint/v3/contenttype/forms"/>
   </ds:schemaRefs>
 </ds:datastoreItem>
 </file>
@@ -8955,9 +9184,9 @@
 </file>
 
 <file path=customXml/itemProps4.xml><?xml version="1.0" encoding="utf-8"?>
-<ds:datastoreItem xmlns:ds="http://schemas.openxmlformats.org/officeDocument/2006/customXml" ds:itemID="{42E3C8EC-5B10-45B3-8E97-FBD6324B8BB9}">
+<ds:datastoreItem xmlns:ds="http://schemas.openxmlformats.org/officeDocument/2006/customXml" ds:itemID="{3A253E4C-5070-4F5A-A04E-45BE8A5CCF17}">
   <ds:schemaRefs>
-    <ds:schemaRef ds:uri="http://schemas.microsoft.com/sharepoint/v3/contenttype/forms"/>
+    <ds:schemaRef ds:uri="http://schemas.openxmlformats.org/officeDocument/2006/bibliography"/>
   </ds:schemaRefs>
 </ds:datastoreItem>
 </file>
</xml_diff>

<commit_message>
Pequeñas correcciones en la memoria y RFTP hecho
</commit_message>
<xml_diff>
--- a/Esqueleto_Memoria_TFG 2024-25.docx
+++ b/Esqueleto_Memoria_TFG 2024-25.docx
@@ -25,7 +25,7 @@
     <w:p>
       <w:pPr>
         <w:spacing w:line="360" w:lineRule="auto"/>
-        <w:jc w:val="center"/>
+        <w:jc w:val="both"/>
         <w:rPr>
           <w:rFonts w:cstheme="majorBidi"/>
           <w:color w:val="000000" w:themeColor="text1"/>
@@ -88,7 +88,7 @@
     <w:p>
       <w:pPr>
         <w:spacing w:line="360" w:lineRule="auto"/>
-        <w:jc w:val="center"/>
+        <w:jc w:val="both"/>
         <w:rPr>
           <w:rFonts w:cstheme="majorBidi"/>
           <w:color w:val="000000" w:themeColor="text1"/>
@@ -100,7 +100,7 @@
     <w:p>
       <w:pPr>
         <w:spacing w:line="360" w:lineRule="auto"/>
-        <w:jc w:val="center"/>
+        <w:jc w:val="both"/>
         <w:rPr>
           <w:rFonts w:cstheme="majorBidi"/>
           <w:color w:val="000000" w:themeColor="text1"/>
@@ -112,7 +112,7 @@
     <w:p>
       <w:pPr>
         <w:spacing w:line="360" w:lineRule="auto"/>
-        <w:jc w:val="center"/>
+        <w:jc w:val="both"/>
         <w:rPr>
           <w:rFonts w:cstheme="majorBidi"/>
           <w:b/>
@@ -137,7 +137,7 @@
     <w:p>
       <w:pPr>
         <w:spacing w:line="360" w:lineRule="auto"/>
-        <w:jc w:val="center"/>
+        <w:jc w:val="both"/>
         <w:rPr>
           <w:rFonts w:cstheme="majorBidi"/>
           <w:color w:val="000000" w:themeColor="text1"/>
@@ -176,7 +176,7 @@
     <w:p>
       <w:pPr>
         <w:spacing w:line="360" w:lineRule="auto"/>
-        <w:jc w:val="center"/>
+        <w:jc w:val="both"/>
         <w:rPr>
           <w:rFonts w:cstheme="majorBidi"/>
           <w:color w:val="000000" w:themeColor="text1"/>
@@ -188,7 +188,7 @@
     <w:p>
       <w:pPr>
         <w:spacing w:line="360" w:lineRule="auto"/>
-        <w:jc w:val="center"/>
+        <w:jc w:val="both"/>
         <w:rPr>
           <w:rFonts w:cstheme="majorBidi"/>
           <w:color w:val="000000" w:themeColor="text1"/>
@@ -200,7 +200,7 @@
     <w:p>
       <w:pPr>
         <w:spacing w:line="360" w:lineRule="auto"/>
-        <w:jc w:val="center"/>
+        <w:jc w:val="both"/>
         <w:rPr>
           <w:rFonts w:cstheme="majorBidi"/>
           <w:color w:val="000000" w:themeColor="text1"/>
@@ -212,7 +212,7 @@
     <w:p>
       <w:pPr>
         <w:spacing w:line="360" w:lineRule="auto"/>
-        <w:jc w:val="center"/>
+        <w:jc w:val="both"/>
         <w:rPr>
           <w:rFonts w:cstheme="majorBidi"/>
           <w:color w:val="000000" w:themeColor="text1"/>
@@ -224,7 +224,7 @@
     <w:p>
       <w:pPr>
         <w:spacing w:line="360" w:lineRule="auto"/>
-        <w:jc w:val="right"/>
+        <w:jc w:val="both"/>
         <w:rPr>
           <w:rFonts w:cstheme="majorBidi"/>
           <w:color w:val="000000" w:themeColor="text1"/>
@@ -245,7 +245,7 @@
     <w:p>
       <w:pPr>
         <w:spacing w:line="360" w:lineRule="auto"/>
-        <w:jc w:val="right"/>
+        <w:jc w:val="both"/>
         <w:rPr>
           <w:rFonts w:cstheme="majorBidi"/>
           <w:color w:val="000000" w:themeColor="text1"/>
@@ -275,7 +275,7 @@
     <w:p>
       <w:pPr>
         <w:spacing w:line="360" w:lineRule="auto"/>
-        <w:jc w:val="right"/>
+        <w:jc w:val="both"/>
         <w:rPr>
           <w:rFonts w:cstheme="majorBidi"/>
           <w:color w:val="000000" w:themeColor="text1"/>
@@ -297,6 +297,7 @@
     <w:p>
       <w:pPr>
         <w:spacing w:line="360" w:lineRule="auto"/>
+        <w:jc w:val="both"/>
         <w:rPr>
           <w:rFonts w:cstheme="majorBidi"/>
           <w:color w:val="000000" w:themeColor="text1"/>
@@ -359,6 +360,7 @@
     <w:p>
       <w:pPr>
         <w:spacing w:line="360" w:lineRule="auto"/>
+        <w:jc w:val="both"/>
         <w:rPr>
           <w:rFonts w:cstheme="majorBidi"/>
           <w:color w:val="000000" w:themeColor="text1"/>
@@ -393,16 +395,11 @@
         <w:lastRenderedPageBreak/>
         <w:t>ABSTRACT</w:t>
       </w:r>
-      <w:r>
-        <w:rPr>
-          <w:rFonts w:cstheme="majorBidi"/>
-        </w:rPr>
-        <w:tab/>
-      </w:r>
-    </w:p>
-    <w:p>
-      <w:pPr>
-        <w:spacing w:line="360" w:lineRule="auto"/>
+    </w:p>
+    <w:p>
+      <w:pPr>
+        <w:spacing w:line="360" w:lineRule="auto"/>
+        <w:jc w:val="both"/>
         <w:rPr>
           <w:rFonts w:cstheme="majorBidi"/>
           <w:szCs w:val="24"/>
@@ -455,7 +452,21 @@
           <w:rFonts w:cstheme="majorBidi"/>
           <w:szCs w:val="24"/>
         </w:rPr>
-        <w:t>el concepto, el plan de negocios y las bases legales y de protección de datos.</w:t>
+        <w:t xml:space="preserve">el concepto, el plan de </w:t>
+      </w:r>
+      <w:r>
+        <w:rPr>
+          <w:rFonts w:cstheme="majorBidi"/>
+          <w:szCs w:val="24"/>
+        </w:rPr>
+        <w:t>empresa</w:t>
+      </w:r>
+      <w:r>
+        <w:rPr>
+          <w:rFonts w:cstheme="majorBidi"/>
+          <w:szCs w:val="24"/>
+        </w:rPr>
+        <w:t xml:space="preserve"> y las bases legales y de protección de datos.</w:t>
       </w:r>
       <w:r>
         <w:rPr>
@@ -558,11 +569,28 @@
           <w:szCs w:val="24"/>
           <w:lang w:val="en-US"/>
         </w:rPr>
-        <w:t>This project aims to design the technological infrastructure of a company or clinic from scratch, taking into account all the subjects in which the training cycle was structured, initially defining the concept, business plan and legal and data protection bases. The computer network will then be designed, considering cabling and equipment/servers for the corresponding function, both in hardware and software. It will be defined how it is to be stored, by physical servers or in the cloud. In addition, a web page or application connected to a database will be developed, guaranteeing the usability of all its components; security; administration and accessibility. It will also be seen if it is possible to implement additional systems, such as internal mail or DNS and additional security protocols will be applied to protect the platform. At the end, we will analyze the actual implementation of the entire system, testing it on local servers or in the cloud, looking not only to meet the requirements but also contribute to innovation.</w:t>
-      </w:r>
-    </w:p>
-    <w:p>
-      <w:pPr>
+        <w:t>This project aims to design the technological infrastructure of a company or clinic from scratch, taking i</w:t>
+      </w:r>
+      <w:r>
+        <w:rPr>
+          <w:rFonts w:cstheme="majorBidi"/>
+          <w:szCs w:val="24"/>
+          <w:lang w:val="en-US"/>
+        </w:rPr>
+        <w:t>º</w:t>
+      </w:r>
+      <w:r>
+        <w:rPr>
+          <w:rFonts w:cstheme="majorBidi"/>
+          <w:szCs w:val="24"/>
+          <w:lang w:val="en-US"/>
+        </w:rPr>
+        <w:t>nto account all the subjects in which the training cycle was structured, initially defining the concept, business plan and legal and data protection bases. The computer network will then be designed, considering cabling and equipment/servers for the corresponding function, both in hardware and software. It will be defined how it is to be stored, by physical servers or in the cloud. In addition, a web page or application connected to a database will be developed, guaranteeing the usability of all its components; security; administration and accessibility. It will also be seen if it is possible to implement additional systems, such as internal mail or DNS and additional security protocols will be applied to protect the platform. At the end, we will analyze the actual implementation of the entire system, testing it on local servers or in the cloud, looking not only to meet the requirements but also contribute to innovation.</w:t>
+      </w:r>
+    </w:p>
+    <w:p>
+      <w:pPr>
+        <w:jc w:val="both"/>
         <w:rPr>
           <w:rFonts w:cstheme="majorBidi"/>
           <w:color w:val="000000" w:themeColor="text1"/>
@@ -882,7 +910,6 @@
           <w:color w:val="000000" w:themeColor="text1"/>
         </w:rPr>
       </w:pPr>
-      <w:proofErr w:type="spellStart"/>
       <w:r>
         <w:rPr>
           <w:rFonts w:cstheme="majorBidi"/>
@@ -892,7 +919,6 @@
         </w:rPr>
         <w:t>Medigest</w:t>
       </w:r>
-      <w:proofErr w:type="spellEnd"/>
       <w:r>
         <w:rPr>
           <w:rFonts w:cstheme="majorBidi"/>
@@ -934,7 +960,6 @@
           <w:color w:val="000000" w:themeColor="text1"/>
         </w:rPr>
       </w:pPr>
-      <w:proofErr w:type="spellStart"/>
       <w:r>
         <w:rPr>
           <w:rFonts w:cstheme="majorBidi"/>
@@ -944,7 +969,6 @@
         </w:rPr>
         <w:t>Pabau</w:t>
       </w:r>
-      <w:proofErr w:type="spellEnd"/>
       <w:r>
         <w:rPr>
           <w:rFonts w:cstheme="majorBidi"/>
@@ -986,7 +1010,6 @@
           <w:color w:val="000000" w:themeColor="text1"/>
         </w:rPr>
       </w:pPr>
-      <w:proofErr w:type="spellStart"/>
       <w:r>
         <w:rPr>
           <w:rFonts w:cstheme="majorBidi"/>
@@ -994,29 +1017,8 @@
           <w:bCs/>
           <w:color w:val="000000" w:themeColor="text1"/>
         </w:rPr>
-        <w:t>eHospital</w:t>
-      </w:r>
-      <w:proofErr w:type="spellEnd"/>
-      <w:r>
-        <w:rPr>
-          <w:rFonts w:cstheme="majorBidi"/>
-          <w:b/>
-          <w:bCs/>
-          <w:color w:val="000000" w:themeColor="text1"/>
-        </w:rPr>
-        <w:t xml:space="preserve"> </w:t>
-      </w:r>
-      <w:proofErr w:type="spellStart"/>
-      <w:r>
-        <w:rPr>
-          <w:rFonts w:cstheme="majorBidi"/>
-          <w:b/>
-          <w:bCs/>
-          <w:color w:val="000000" w:themeColor="text1"/>
-        </w:rPr>
-        <w:t>Systems</w:t>
-      </w:r>
-      <w:proofErr w:type="spellEnd"/>
+        <w:t>eHospital Systems</w:t>
+      </w:r>
       <w:r>
         <w:rPr>
           <w:rFonts w:cstheme="majorBidi"/>
@@ -1520,6 +1522,7 @@
     </w:p>
     <w:p>
       <w:pPr>
+        <w:jc w:val="both"/>
         <w:rPr>
           <w:rFonts w:cstheme="majorBidi"/>
           <w:color w:val="000000" w:themeColor="text1"/>
@@ -1567,6 +1570,7 @@
     <w:p>
       <w:pPr>
         <w:spacing w:line="360" w:lineRule="auto"/>
+        <w:jc w:val="both"/>
         <w:rPr>
           <w:rFonts w:cstheme="majorBidi"/>
           <w:color w:val="000000" w:themeColor="text1"/>
@@ -1583,6 +1587,7 @@
     <w:p>
       <w:pPr>
         <w:spacing w:line="360" w:lineRule="auto"/>
+        <w:jc w:val="both"/>
         <w:rPr>
           <w:rFonts w:cstheme="majorBidi"/>
           <w:color w:val="000000" w:themeColor="text1"/>
@@ -1613,6 +1618,7 @@
     <w:p>
       <w:pPr>
         <w:spacing w:line="360" w:lineRule="auto"/>
+        <w:jc w:val="both"/>
         <w:rPr>
           <w:rFonts w:cstheme="majorBidi"/>
           <w:color w:val="000000" w:themeColor="text1"/>
@@ -1629,6 +1635,7 @@
     <w:p>
       <w:pPr>
         <w:spacing w:line="360" w:lineRule="auto"/>
+        <w:jc w:val="both"/>
         <w:rPr>
           <w:rFonts w:cstheme="majorBidi"/>
           <w:color w:val="000000" w:themeColor="text1"/>
@@ -1646,6 +1653,7 @@
     <w:p>
       <w:pPr>
         <w:spacing w:line="360" w:lineRule="auto"/>
+        <w:jc w:val="both"/>
         <w:rPr>
           <w:rFonts w:cstheme="majorBidi"/>
           <w:color w:val="000000" w:themeColor="text1"/>
@@ -1662,6 +1670,7 @@
     <w:p>
       <w:pPr>
         <w:spacing w:line="360" w:lineRule="auto"/>
+        <w:jc w:val="both"/>
         <w:rPr>
           <w:rFonts w:cstheme="majorBidi"/>
           <w:color w:val="000000" w:themeColor="text1"/>
@@ -1678,6 +1687,7 @@
     <w:p>
       <w:pPr>
         <w:spacing w:line="360" w:lineRule="auto"/>
+        <w:jc w:val="both"/>
         <w:rPr>
           <w:rFonts w:cstheme="majorBidi"/>
           <w:color w:val="000000" w:themeColor="text1"/>
@@ -1701,6 +1711,7 @@
     </w:p>
     <w:p>
       <w:pPr>
+        <w:jc w:val="both"/>
         <w:rPr>
           <w:rFonts w:cstheme="majorBidi"/>
           <w:color w:val="000000" w:themeColor="text1"/>
@@ -1754,347 +1765,307 @@
           <w:rFonts w:cstheme="majorBidi"/>
           <w:color w:val="000000" w:themeColor="text1"/>
         </w:rPr>
-        <w:t>Listado de objetivos que se plantean resolver. Requisitos.</w:t>
-      </w:r>
-    </w:p>
-    <w:p>
-      <w:pPr>
-        <w:spacing w:line="360" w:lineRule="auto"/>
-        <w:jc w:val="both"/>
-        <w:rPr>
-          <w:rFonts w:cstheme="majorBidi"/>
-          <w:color w:val="000000" w:themeColor="text1"/>
-        </w:rPr>
-      </w:pPr>
-      <w:r>
-        <w:rPr>
-          <w:rFonts w:cstheme="majorBidi"/>
-          <w:color w:val="000000" w:themeColor="text1"/>
-        </w:rPr>
-        <w:t xml:space="preserve">Se debe presentar un </w:t>
-      </w:r>
-      <w:r>
+        <w:t>Listado de objetivos que se plantean resolver.</w:t>
+      </w:r>
+    </w:p>
+    <w:p>
+      <w:pPr>
+        <w:spacing w:line="360" w:lineRule="auto"/>
+        <w:jc w:val="both"/>
+        <w:rPr>
+          <w:rFonts w:cstheme="majorBidi"/>
+          <w:color w:val="000000" w:themeColor="text1"/>
+        </w:rPr>
+      </w:pPr>
+      <w:r>
+        <w:rPr>
+          <w:rFonts w:cstheme="majorBidi"/>
+          <w:color w:val="000000" w:themeColor="text1"/>
+        </w:rPr>
+        <w:t>R – Requisitos: Lo que debe hacer el programa expresado en lenguaje coloquial.</w:t>
+      </w:r>
+    </w:p>
+    <w:p>
+      <w:pPr>
+        <w:spacing w:line="360" w:lineRule="auto"/>
+        <w:jc w:val="both"/>
+        <w:rPr>
+          <w:rFonts w:cstheme="majorBidi"/>
+          <w:color w:val="000000" w:themeColor="text1"/>
+        </w:rPr>
+      </w:pPr>
+      <w:r>
+        <w:rPr>
+          <w:rFonts w:cstheme="majorBidi"/>
+          <w:color w:val="000000" w:themeColor="text1"/>
+        </w:rPr>
+        <w:t>F – Funciones: Desglose de las características asociadas o subrequisitos de cada requisito. Expresado en leguaje técnico.</w:t>
+      </w:r>
+    </w:p>
+    <w:p>
+      <w:pPr>
+        <w:spacing w:line="360" w:lineRule="auto"/>
+        <w:jc w:val="both"/>
+        <w:rPr>
+          <w:rFonts w:cstheme="majorBidi"/>
+          <w:color w:val="000000" w:themeColor="text1"/>
+        </w:rPr>
+      </w:pPr>
+      <w:r>
+        <w:rPr>
+          <w:rFonts w:cstheme="majorBidi"/>
+          <w:color w:val="000000" w:themeColor="text1"/>
+        </w:rPr>
+        <w:t>T – Tareas asociadas a cada funcionalidad. Deben describir completamente su alcance.</w:t>
+      </w:r>
+    </w:p>
+    <w:p>
+      <w:pPr>
+        <w:spacing w:line="360" w:lineRule="auto"/>
+        <w:jc w:val="both"/>
+        <w:rPr>
+          <w:rFonts w:cstheme="majorBidi"/>
+          <w:color w:val="000000" w:themeColor="text1"/>
+        </w:rPr>
+      </w:pPr>
+      <w:r>
+        <w:rPr>
+          <w:rFonts w:cstheme="majorBidi"/>
+          <w:color w:val="000000" w:themeColor="text1"/>
+        </w:rPr>
+        <w:t>P – Pruebas. Demostración o prueba planificada para cumplir cada tarea.</w:t>
+      </w:r>
+    </w:p>
+    <w:p>
+      <w:pPr>
+        <w:jc w:val="both"/>
         <w:rPr>
           <w:rFonts w:cstheme="majorBidi"/>
           <w:b/>
           <w:bCs/>
           <w:color w:val="000000" w:themeColor="text1"/>
         </w:rPr>
-        <w:t>RFTP</w:t>
-      </w:r>
-      <w:r>
-        <w:rPr>
-          <w:rFonts w:cstheme="majorBidi"/>
-          <w:color w:val="000000" w:themeColor="text1"/>
-        </w:rPr>
-        <w:t xml:space="preserve"> inicial para acompañar a la propuesta.</w:t>
-      </w:r>
-    </w:p>
-    <w:p>
-      <w:pPr>
-        <w:spacing w:line="360" w:lineRule="auto"/>
-        <w:jc w:val="both"/>
-        <w:rPr>
-          <w:rFonts w:cstheme="majorBidi"/>
-          <w:color w:val="000000" w:themeColor="text1"/>
-        </w:rPr>
-      </w:pPr>
-      <w:r>
-        <w:rPr>
-          <w:rFonts w:cstheme="majorBidi"/>
-          <w:color w:val="000000" w:themeColor="text1"/>
-        </w:rPr>
-        <w:t>R – Requisitos: Lo que debe hacer el programa expresado en lenguaje coloquial.</w:t>
-      </w:r>
-    </w:p>
-    <w:p>
-      <w:pPr>
-        <w:spacing w:line="360" w:lineRule="auto"/>
-        <w:jc w:val="both"/>
-        <w:rPr>
-          <w:rFonts w:cstheme="majorBidi"/>
-          <w:color w:val="000000" w:themeColor="text1"/>
-        </w:rPr>
-      </w:pPr>
-      <w:r>
-        <w:rPr>
-          <w:rFonts w:cstheme="majorBidi"/>
-          <w:color w:val="000000" w:themeColor="text1"/>
-        </w:rPr>
-        <w:t xml:space="preserve">F – Funciones: Desglose de las características asociadas o </w:t>
-      </w:r>
-      <w:proofErr w:type="spellStart"/>
-      <w:r>
-        <w:rPr>
-          <w:rFonts w:cstheme="majorBidi"/>
-          <w:color w:val="000000" w:themeColor="text1"/>
-        </w:rPr>
-        <w:t>subrequisitos</w:t>
-      </w:r>
-      <w:proofErr w:type="spellEnd"/>
-      <w:r>
-        <w:rPr>
-          <w:rFonts w:cstheme="majorBidi"/>
-          <w:color w:val="000000" w:themeColor="text1"/>
-        </w:rPr>
-        <w:t xml:space="preserve"> de cada requisito. Expresado en leguaje técnico.</w:t>
-      </w:r>
-    </w:p>
-    <w:p>
-      <w:pPr>
-        <w:spacing w:line="360" w:lineRule="auto"/>
-        <w:jc w:val="both"/>
-        <w:rPr>
-          <w:rFonts w:cstheme="majorBidi"/>
-          <w:color w:val="000000" w:themeColor="text1"/>
-        </w:rPr>
-      </w:pPr>
-      <w:r>
-        <w:rPr>
-          <w:rFonts w:cstheme="majorBidi"/>
-          <w:color w:val="000000" w:themeColor="text1"/>
-        </w:rPr>
-        <w:t>T – Tareas asociadas a cada funcionalidad. Deben describir completamente su alcance.</w:t>
-      </w:r>
-    </w:p>
-    <w:p>
-      <w:pPr>
-        <w:spacing w:line="360" w:lineRule="auto"/>
-        <w:jc w:val="both"/>
-        <w:rPr>
-          <w:rFonts w:cstheme="majorBidi"/>
-          <w:color w:val="000000" w:themeColor="text1"/>
-        </w:rPr>
-      </w:pPr>
-      <w:r>
-        <w:rPr>
-          <w:rFonts w:cstheme="majorBidi"/>
-          <w:color w:val="000000" w:themeColor="text1"/>
-        </w:rPr>
-        <w:t>P – Pruebas. Demostración o prueba planificada para cumplir cada tarea.</w:t>
-      </w:r>
-    </w:p>
-    <w:p>
-      <w:pPr>
-        <w:spacing w:line="360" w:lineRule="auto"/>
-        <w:jc w:val="both"/>
-        <w:rPr>
-          <w:rFonts w:cstheme="majorBidi"/>
-          <w:color w:val="000000" w:themeColor="text1"/>
-        </w:rPr>
-      </w:pPr>
-    </w:p>
-    <w:p>
-      <w:pPr>
-        <w:spacing w:line="360" w:lineRule="auto"/>
-        <w:jc w:val="both"/>
-        <w:rPr>
-          <w:rFonts w:cstheme="majorBidi"/>
-          <w:color w:val="000000" w:themeColor="text1"/>
-        </w:rPr>
-      </w:pPr>
-      <w:r>
-        <w:rPr>
-          <w:rFonts w:cstheme="majorBidi"/>
-          <w:color w:val="000000" w:themeColor="text1"/>
-        </w:rPr>
-        <w:t>Ejemplo:</w:t>
-      </w:r>
-    </w:p>
-    <w:p>
-      <w:pPr>
-        <w:spacing w:line="360" w:lineRule="auto"/>
-        <w:jc w:val="both"/>
-        <w:rPr>
-          <w:rFonts w:cstheme="majorBidi"/>
-          <w:color w:val="000000" w:themeColor="text1"/>
-        </w:rPr>
-      </w:pPr>
-      <w:r>
-        <w:rPr>
-          <w:rFonts w:cstheme="majorBidi"/>
-          <w:color w:val="000000" w:themeColor="text1"/>
-        </w:rPr>
-        <w:t>R01 – El programa debe solo debe permitir entrar a las personas que han dado sus datos.</w:t>
-      </w:r>
-    </w:p>
-    <w:p>
-      <w:pPr>
-        <w:spacing w:line="360" w:lineRule="auto"/>
-        <w:ind w:firstLine="708"/>
-        <w:jc w:val="both"/>
-        <w:rPr>
-          <w:rFonts w:cstheme="majorBidi"/>
-          <w:color w:val="000000" w:themeColor="text1"/>
-        </w:rPr>
-      </w:pPr>
-      <w:r>
-        <w:rPr>
-          <w:rFonts w:cstheme="majorBidi"/>
-          <w:color w:val="000000" w:themeColor="text1"/>
-        </w:rPr>
-        <w:t>R01F01 – El usuario debe registrarse en el sistema.</w:t>
-      </w:r>
-    </w:p>
-    <w:p>
-      <w:pPr>
-        <w:spacing w:line="360" w:lineRule="auto"/>
-        <w:ind w:left="708" w:firstLine="708"/>
-        <w:jc w:val="both"/>
-        <w:rPr>
-          <w:rFonts w:cstheme="majorBidi"/>
-          <w:color w:val="000000" w:themeColor="text1"/>
-        </w:rPr>
-      </w:pPr>
-      <w:r>
-        <w:rPr>
-          <w:rFonts w:cstheme="majorBidi"/>
-          <w:color w:val="000000" w:themeColor="text1"/>
-        </w:rPr>
-        <w:t>R01F01T01 – Crear una tabla usuarios en la base de datos.</w:t>
-      </w:r>
-    </w:p>
-    <w:p>
-      <w:pPr>
-        <w:spacing w:line="360" w:lineRule="auto"/>
-        <w:ind w:left="1416" w:firstLine="708"/>
-        <w:jc w:val="both"/>
-        <w:rPr>
-          <w:rFonts w:cstheme="majorBidi"/>
-          <w:color w:val="000000" w:themeColor="text1"/>
-        </w:rPr>
-      </w:pPr>
-      <w:r>
-        <w:rPr>
-          <w:rFonts w:cstheme="majorBidi"/>
-          <w:color w:val="000000" w:themeColor="text1"/>
-        </w:rPr>
-        <w:t>R01F01T01P01 – Introducir un dato de prueba.</w:t>
-      </w:r>
-    </w:p>
-    <w:p>
-      <w:pPr>
-        <w:spacing w:line="360" w:lineRule="auto"/>
-        <w:ind w:left="708" w:firstLine="708"/>
-        <w:jc w:val="both"/>
-        <w:rPr>
-          <w:rFonts w:cstheme="majorBidi"/>
-          <w:color w:val="000000" w:themeColor="text1"/>
-        </w:rPr>
-      </w:pPr>
-      <w:r>
-        <w:rPr>
-          <w:rFonts w:cstheme="majorBidi"/>
-          <w:color w:val="000000" w:themeColor="text1"/>
-        </w:rPr>
-        <w:t xml:space="preserve">R01F01T02 - Diseñar un </w:t>
-      </w:r>
-      <w:proofErr w:type="spellStart"/>
-      <w:r>
-        <w:rPr>
-          <w:rFonts w:cstheme="majorBidi"/>
-          <w:color w:val="000000" w:themeColor="text1"/>
-        </w:rPr>
-        <w:t>html</w:t>
-      </w:r>
-      <w:proofErr w:type="spellEnd"/>
-      <w:r>
-        <w:rPr>
-          <w:rFonts w:cstheme="majorBidi"/>
-          <w:color w:val="000000" w:themeColor="text1"/>
-        </w:rPr>
-        <w:t xml:space="preserve"> que permita rellenar los campos de registro.</w:t>
-      </w:r>
-    </w:p>
-    <w:p>
-      <w:pPr>
-        <w:spacing w:line="360" w:lineRule="auto"/>
-        <w:ind w:left="1416" w:firstLine="708"/>
-        <w:jc w:val="both"/>
-        <w:rPr>
-          <w:rFonts w:cstheme="majorBidi"/>
-          <w:color w:val="000000" w:themeColor="text1"/>
-        </w:rPr>
-      </w:pPr>
-      <w:r>
-        <w:rPr>
-          <w:rFonts w:cstheme="majorBidi"/>
-          <w:color w:val="000000" w:themeColor="text1"/>
-        </w:rPr>
-        <w:t>R01F01T02P01 – Visualizar la pantalla login.html</w:t>
-      </w:r>
-      <w:r>
-        <w:rPr>
-          <w:rFonts w:cstheme="majorBidi"/>
-        </w:rPr>
-        <w:tab/>
-      </w:r>
-    </w:p>
-    <w:p>
-      <w:pPr>
-        <w:spacing w:line="360" w:lineRule="auto"/>
-        <w:ind w:left="708" w:firstLine="708"/>
-        <w:jc w:val="both"/>
-        <w:rPr>
-          <w:rFonts w:cstheme="majorBidi"/>
-          <w:color w:val="000000" w:themeColor="text1"/>
-        </w:rPr>
-      </w:pPr>
-      <w:r>
-        <w:rPr>
-          <w:rFonts w:cstheme="majorBidi"/>
-          <w:color w:val="000000" w:themeColor="text1"/>
-        </w:rPr>
-        <w:t>...</w:t>
-      </w:r>
-    </w:p>
-    <w:p>
-      <w:pPr>
-        <w:spacing w:line="360" w:lineRule="auto"/>
-        <w:ind w:firstLine="708"/>
-        <w:jc w:val="both"/>
-        <w:rPr>
-          <w:rFonts w:cstheme="majorBidi"/>
-          <w:color w:val="000000" w:themeColor="text1"/>
-        </w:rPr>
-      </w:pPr>
-      <w:r>
-        <w:rPr>
-          <w:rFonts w:cstheme="majorBidi"/>
-          <w:color w:val="000000" w:themeColor="text1"/>
-        </w:rPr>
-        <w:t xml:space="preserve">R01F02 </w:t>
-      </w:r>
-      <w:r>
-        <w:rPr>
-          <w:rFonts w:cstheme="majorBidi"/>
-          <w:color w:val="000000" w:themeColor="text1"/>
-        </w:rPr>
-        <w:t>- El</w:t>
-      </w:r>
-      <w:r>
-        <w:rPr>
-          <w:rFonts w:cstheme="majorBidi"/>
-          <w:color w:val="000000" w:themeColor="text1"/>
-        </w:rPr>
-        <w:t xml:space="preserve"> usuario debe introducir nombre y clave para poder entrar</w:t>
-      </w:r>
-    </w:p>
-    <w:p>
-      <w:pPr>
-        <w:spacing w:line="360" w:lineRule="auto"/>
-        <w:ind w:firstLine="708"/>
-        <w:jc w:val="both"/>
-        <w:rPr>
-          <w:rFonts w:cstheme="majorBidi"/>
-          <w:color w:val="000000" w:themeColor="text1"/>
-        </w:rPr>
-      </w:pPr>
-    </w:p>
-    <w:p>
-      <w:pPr>
-        <w:spacing w:line="360" w:lineRule="auto"/>
-        <w:ind w:firstLine="708"/>
+      </w:pPr>
+      <w:r>
+        <w:rPr>
+          <w:rFonts w:cstheme="majorBidi"/>
+          <w:b/>
+          <w:bCs/>
+          <w:color w:val="000000" w:themeColor="text1"/>
+        </w:rPr>
+        <w:t>RFTP Inicial</w:t>
+      </w:r>
+    </w:p>
+    <w:p>
+      <w:pPr>
+        <w:jc w:val="both"/>
+        <w:rPr>
+          <w:rFonts w:cstheme="majorBidi"/>
+          <w:color w:val="000000" w:themeColor="text1"/>
+        </w:rPr>
+      </w:pPr>
+      <w:r>
+        <w:rPr>
+          <w:rFonts w:cstheme="majorBidi"/>
+          <w:color w:val="000000" w:themeColor="text1"/>
+        </w:rPr>
+        <w:t>R01 - Autenticación de trabajadores</w:t>
+      </w:r>
+    </w:p>
+    <w:p>
+      <w:pPr>
+        <w:jc w:val="both"/>
+        <w:rPr>
+          <w:rFonts w:cstheme="majorBidi"/>
+          <w:color w:val="000000" w:themeColor="text1"/>
+        </w:rPr>
+      </w:pPr>
+      <w:r>
+        <w:rPr>
+          <w:rFonts w:cstheme="majorBidi"/>
+          <w:color w:val="000000" w:themeColor="text1"/>
+        </w:rPr>
+        <w:t>R01F01 - Solo los trabajadores pueden acceder a la plataforma.</w:t>
+      </w:r>
+    </w:p>
+    <w:p>
+      <w:pPr>
+        <w:numPr>
+          <w:ilvl w:val="0"/>
+          <w:numId w:val="18"/>
+        </w:numPr>
+        <w:jc w:val="both"/>
+        <w:rPr>
+          <w:rFonts w:cstheme="majorBidi"/>
+          <w:color w:val="000000" w:themeColor="text1"/>
+        </w:rPr>
+      </w:pPr>
+      <w:r>
+        <w:rPr>
+          <w:rFonts w:cstheme="majorBidi"/>
+          <w:color w:val="000000" w:themeColor="text1"/>
+        </w:rPr>
+        <w:t>R01F01T01 - Crear una colección "trabajadores" en la base de datos con los campos necesarios.</w:t>
+      </w:r>
+    </w:p>
+    <w:p>
+      <w:pPr>
+        <w:numPr>
+          <w:ilvl w:val="1"/>
+          <w:numId w:val="18"/>
+        </w:numPr>
+        <w:jc w:val="both"/>
+        <w:rPr>
+          <w:rFonts w:cstheme="majorBidi"/>
+          <w:color w:val="000000" w:themeColor="text1"/>
+        </w:rPr>
+      </w:pPr>
+      <w:r>
+        <w:rPr>
+          <w:rFonts w:cstheme="majorBidi"/>
+          <w:color w:val="000000" w:themeColor="text1"/>
+        </w:rPr>
+        <w:t>R01F01T01P01 - Insertar un trabajador de prueba y verificar su almacenamiento.</w:t>
+      </w:r>
+    </w:p>
+    <w:p>
+      <w:pPr>
+        <w:numPr>
+          <w:ilvl w:val="0"/>
+          <w:numId w:val="18"/>
+        </w:numPr>
+        <w:jc w:val="both"/>
+        <w:rPr>
+          <w:rFonts w:cstheme="majorBidi"/>
+          <w:color w:val="000000" w:themeColor="text1"/>
+        </w:rPr>
+      </w:pPr>
+      <w:r>
+        <w:rPr>
+          <w:rFonts w:cstheme="majorBidi"/>
+          <w:color w:val="000000" w:themeColor="text1"/>
+        </w:rPr>
+        <w:t>R01F01T02 - Implementar un sistema de autenticación basado en roles en PHP.</w:t>
+      </w:r>
+    </w:p>
+    <w:p>
+      <w:pPr>
+        <w:numPr>
+          <w:ilvl w:val="1"/>
+          <w:numId w:val="18"/>
+        </w:numPr>
+        <w:jc w:val="both"/>
+        <w:rPr>
+          <w:rFonts w:cstheme="majorBidi"/>
+          <w:color w:val="000000" w:themeColor="text1"/>
+        </w:rPr>
+      </w:pPr>
+      <w:r>
+        <w:rPr>
+          <w:rFonts w:cstheme="majorBidi"/>
+          <w:color w:val="000000" w:themeColor="text1"/>
+        </w:rPr>
+        <w:t>R01F01T02P01 - Probar que solo los trabajadores registrados pueden acceder.</w:t>
+      </w:r>
+    </w:p>
+    <w:p>
+      <w:pPr>
+        <w:jc w:val="both"/>
+        <w:rPr>
+          <w:rFonts w:cstheme="majorBidi"/>
+          <w:color w:val="000000" w:themeColor="text1"/>
+        </w:rPr>
+      </w:pPr>
+      <w:r>
+        <w:rPr>
+          <w:rFonts w:cstheme="majorBidi"/>
+          <w:color w:val="000000" w:themeColor="text1"/>
+        </w:rPr>
+        <w:t>R02 - Gestión de citas médicas</w:t>
+      </w:r>
+    </w:p>
+    <w:p>
+      <w:pPr>
+        <w:jc w:val="both"/>
+        <w:rPr>
+          <w:rFonts w:cstheme="majorBidi"/>
+          <w:color w:val="000000" w:themeColor="text1"/>
+        </w:rPr>
+      </w:pPr>
+      <w:r>
+        <w:rPr>
+          <w:rFonts w:cstheme="majorBidi"/>
+          <w:color w:val="000000" w:themeColor="text1"/>
+        </w:rPr>
+        <w:t>R02F01 - Los trabajadores deben poder registrar citas médicas.</w:t>
+      </w:r>
+    </w:p>
+    <w:p>
+      <w:pPr>
+        <w:numPr>
+          <w:ilvl w:val="0"/>
+          <w:numId w:val="19"/>
+        </w:numPr>
+        <w:jc w:val="both"/>
+        <w:rPr>
+          <w:rFonts w:cstheme="majorBidi"/>
+          <w:color w:val="000000" w:themeColor="text1"/>
+        </w:rPr>
+      </w:pPr>
+      <w:r>
+        <w:rPr>
+          <w:rFonts w:cstheme="majorBidi"/>
+          <w:color w:val="000000" w:themeColor="text1"/>
+        </w:rPr>
+        <w:t>R02F01T01 - Diseñar un formulario interno en HTML/PHP para concertar citas presencialmente.</w:t>
+      </w:r>
+    </w:p>
+    <w:p>
+      <w:pPr>
+        <w:numPr>
+          <w:ilvl w:val="1"/>
+          <w:numId w:val="19"/>
+        </w:numPr>
+        <w:jc w:val="both"/>
+        <w:rPr>
+          <w:rFonts w:cstheme="majorBidi"/>
+          <w:color w:val="000000" w:themeColor="text1"/>
+        </w:rPr>
+      </w:pPr>
+      <w:r>
+        <w:rPr>
+          <w:rFonts w:cstheme="majorBidi"/>
+          <w:color w:val="000000" w:themeColor="text1"/>
+        </w:rPr>
+        <w:t>R02F01T01P01 - Verificar que los campos se muestran correctamente.</w:t>
+      </w:r>
+    </w:p>
+    <w:p>
+      <w:pPr>
+        <w:numPr>
+          <w:ilvl w:val="0"/>
+          <w:numId w:val="19"/>
+        </w:numPr>
+        <w:jc w:val="both"/>
+        <w:rPr>
+          <w:rFonts w:cstheme="majorBidi"/>
+          <w:color w:val="000000" w:themeColor="text1"/>
+        </w:rPr>
+      </w:pPr>
+      <w:r>
+        <w:rPr>
+          <w:rFonts w:cstheme="majorBidi"/>
+          <w:color w:val="000000" w:themeColor="text1"/>
+        </w:rPr>
+        <w:t>R02F01T02 - Implementar la lógica en PHP para registrar citas en MongoDB.</w:t>
+      </w:r>
+    </w:p>
+    <w:p>
+      <w:pPr>
+        <w:numPr>
+          <w:ilvl w:val="1"/>
+          <w:numId w:val="19"/>
+        </w:numPr>
         <w:jc w:val="both"/>
         <w:rPr>
           <w:rFonts w:cstheme="majorBidi"/>
@@ -2107,11 +2078,332 @@
           <w:color w:val="000000" w:themeColor="text1"/>
         </w:rPr>
         <w:lastRenderedPageBreak/>
-        <w:t>...</w:t>
-      </w:r>
-    </w:p>
-    <w:p>
-      <w:pPr>
+        <w:t>R02F01T02P01 - Insertar una cita de prueba y comprobar su almacenamiento en la base de datos.</w:t>
+      </w:r>
+    </w:p>
+    <w:p>
+      <w:pPr>
+        <w:jc w:val="both"/>
+        <w:rPr>
+          <w:rFonts w:cstheme="majorBidi"/>
+          <w:color w:val="000000" w:themeColor="text1"/>
+        </w:rPr>
+      </w:pPr>
+      <w:r>
+        <w:rPr>
+          <w:rFonts w:cstheme="majorBidi"/>
+          <w:color w:val="000000" w:themeColor="text1"/>
+        </w:rPr>
+        <w:t>R02F02 - Enviar confirmaciones de citas por correo electrónico.</w:t>
+      </w:r>
+    </w:p>
+    <w:p>
+      <w:pPr>
+        <w:numPr>
+          <w:ilvl w:val="0"/>
+          <w:numId w:val="20"/>
+        </w:numPr>
+        <w:jc w:val="both"/>
+        <w:rPr>
+          <w:rFonts w:cstheme="majorBidi"/>
+          <w:color w:val="000000" w:themeColor="text1"/>
+        </w:rPr>
+      </w:pPr>
+      <w:r>
+        <w:rPr>
+          <w:rFonts w:cstheme="majorBidi"/>
+          <w:color w:val="000000" w:themeColor="text1"/>
+        </w:rPr>
+        <w:t>R02F02T01 - Configurar un sistema de notificaciones por correo con PHPMailer.</w:t>
+      </w:r>
+    </w:p>
+    <w:p>
+      <w:pPr>
+        <w:numPr>
+          <w:ilvl w:val="1"/>
+          <w:numId w:val="20"/>
+        </w:numPr>
+        <w:jc w:val="both"/>
+        <w:rPr>
+          <w:rFonts w:cstheme="majorBidi"/>
+          <w:color w:val="000000" w:themeColor="text1"/>
+        </w:rPr>
+      </w:pPr>
+      <w:r>
+        <w:rPr>
+          <w:rFonts w:cstheme="majorBidi"/>
+          <w:color w:val="000000" w:themeColor="text1"/>
+        </w:rPr>
+        <w:t>R02F02T01P01 - Enviar un correo de prueba con los detalles de la cita.</w:t>
+      </w:r>
+    </w:p>
+    <w:p>
+      <w:pPr>
+        <w:numPr>
+          <w:ilvl w:val="0"/>
+          <w:numId w:val="20"/>
+        </w:numPr>
+        <w:jc w:val="both"/>
+        <w:rPr>
+          <w:rFonts w:cstheme="majorBidi"/>
+          <w:color w:val="000000" w:themeColor="text1"/>
+        </w:rPr>
+      </w:pPr>
+      <w:r>
+        <w:rPr>
+          <w:rFonts w:cstheme="majorBidi"/>
+          <w:color w:val="000000" w:themeColor="text1"/>
+        </w:rPr>
+        <w:t>R02F02T02 - Integrar una plantilla de correo con la información de la cita.</w:t>
+      </w:r>
+    </w:p>
+    <w:p>
+      <w:pPr>
+        <w:numPr>
+          <w:ilvl w:val="1"/>
+          <w:numId w:val="20"/>
+        </w:numPr>
+        <w:jc w:val="both"/>
+        <w:rPr>
+          <w:rFonts w:cstheme="majorBidi"/>
+          <w:color w:val="000000" w:themeColor="text1"/>
+        </w:rPr>
+      </w:pPr>
+      <w:r>
+        <w:rPr>
+          <w:rFonts w:cstheme="majorBidi"/>
+          <w:color w:val="000000" w:themeColor="text1"/>
+        </w:rPr>
+        <w:t>R02F02T02P01 - Verificar que el formato del correo es correcto y legible.</w:t>
+      </w:r>
+    </w:p>
+    <w:p>
+      <w:pPr>
+        <w:jc w:val="both"/>
+        <w:rPr>
+          <w:rFonts w:cstheme="majorBidi"/>
+          <w:color w:val="000000" w:themeColor="text1"/>
+        </w:rPr>
+      </w:pPr>
+      <w:r>
+        <w:rPr>
+          <w:rFonts w:cstheme="majorBidi"/>
+          <w:color w:val="000000" w:themeColor="text1"/>
+        </w:rPr>
+        <w:t>R03 - Gestión de pacientes</w:t>
+      </w:r>
+    </w:p>
+    <w:p>
+      <w:pPr>
+        <w:jc w:val="both"/>
+        <w:rPr>
+          <w:rFonts w:cstheme="majorBidi"/>
+          <w:color w:val="000000" w:themeColor="text1"/>
+        </w:rPr>
+      </w:pPr>
+      <w:r>
+        <w:rPr>
+          <w:rFonts w:cstheme="majorBidi"/>
+          <w:color w:val="000000" w:themeColor="text1"/>
+        </w:rPr>
+        <w:t>R03F01 - Los trabajadores deben poder consultar la información de los pacientes.</w:t>
+      </w:r>
+    </w:p>
+    <w:p>
+      <w:pPr>
+        <w:numPr>
+          <w:ilvl w:val="0"/>
+          <w:numId w:val="21"/>
+        </w:numPr>
+        <w:jc w:val="both"/>
+        <w:rPr>
+          <w:rFonts w:cstheme="majorBidi"/>
+          <w:color w:val="000000" w:themeColor="text1"/>
+        </w:rPr>
+      </w:pPr>
+      <w:r>
+        <w:rPr>
+          <w:rFonts w:cstheme="majorBidi"/>
+          <w:color w:val="000000" w:themeColor="text1"/>
+        </w:rPr>
+        <w:t>R03F01T01 - Crear una pantalla interna en PHP para visualizar pacientes.</w:t>
+      </w:r>
+    </w:p>
+    <w:p>
+      <w:pPr>
+        <w:numPr>
+          <w:ilvl w:val="1"/>
+          <w:numId w:val="21"/>
+        </w:numPr>
+        <w:jc w:val="both"/>
+        <w:rPr>
+          <w:rFonts w:cstheme="majorBidi"/>
+          <w:color w:val="000000" w:themeColor="text1"/>
+        </w:rPr>
+      </w:pPr>
+      <w:r>
+        <w:rPr>
+          <w:rFonts w:cstheme="majorBidi"/>
+          <w:color w:val="000000" w:themeColor="text1"/>
+        </w:rPr>
+        <w:t>R03F01T01P01 - Probar que los datos se muestran correctamente.</w:t>
+      </w:r>
+    </w:p>
+    <w:p>
+      <w:pPr>
+        <w:numPr>
+          <w:ilvl w:val="0"/>
+          <w:numId w:val="21"/>
+        </w:numPr>
+        <w:jc w:val="both"/>
+        <w:rPr>
+          <w:rFonts w:cstheme="majorBidi"/>
+          <w:color w:val="000000" w:themeColor="text1"/>
+        </w:rPr>
+      </w:pPr>
+      <w:r>
+        <w:rPr>
+          <w:rFonts w:cstheme="majorBidi"/>
+          <w:color w:val="000000" w:themeColor="text1"/>
+        </w:rPr>
+        <w:t>R03F01T02 - Implementar consultas en PHP para obtener la información de los pacientes desde MongoDB.</w:t>
+      </w:r>
+    </w:p>
+    <w:p>
+      <w:pPr>
+        <w:numPr>
+          <w:ilvl w:val="1"/>
+          <w:numId w:val="21"/>
+        </w:numPr>
+        <w:jc w:val="both"/>
+        <w:rPr>
+          <w:rFonts w:cstheme="majorBidi"/>
+          <w:color w:val="000000" w:themeColor="text1"/>
+        </w:rPr>
+      </w:pPr>
+      <w:r>
+        <w:rPr>
+          <w:rFonts w:cstheme="majorBidi"/>
+          <w:color w:val="000000" w:themeColor="text1"/>
+        </w:rPr>
+        <w:t>R03F01T02P01 - Hacer una consulta de prueba y verificar los datos obtenidos.</w:t>
+      </w:r>
+    </w:p>
+    <w:p>
+      <w:pPr>
+        <w:jc w:val="both"/>
+        <w:rPr>
+          <w:rFonts w:cstheme="majorBidi"/>
+          <w:color w:val="000000" w:themeColor="text1"/>
+        </w:rPr>
+      </w:pPr>
+      <w:r>
+        <w:rPr>
+          <w:rFonts w:cstheme="majorBidi"/>
+          <w:color w:val="000000" w:themeColor="text1"/>
+        </w:rPr>
+        <w:t>R04 - Seguridad y control de acceso</w:t>
+      </w:r>
+    </w:p>
+    <w:p>
+      <w:pPr>
+        <w:jc w:val="both"/>
+        <w:rPr>
+          <w:rFonts w:cstheme="majorBidi"/>
+          <w:color w:val="000000" w:themeColor="text1"/>
+        </w:rPr>
+      </w:pPr>
+      <w:r>
+        <w:rPr>
+          <w:rFonts w:cstheme="majorBidi"/>
+          <w:color w:val="000000" w:themeColor="text1"/>
+        </w:rPr>
+        <w:t>R04F01 - Implementar control de acceso basado en roles (trabajador/admin).</w:t>
+      </w:r>
+    </w:p>
+    <w:p>
+      <w:pPr>
+        <w:numPr>
+          <w:ilvl w:val="0"/>
+          <w:numId w:val="22"/>
+        </w:numPr>
+        <w:jc w:val="both"/>
+        <w:rPr>
+          <w:rFonts w:cstheme="majorBidi"/>
+          <w:color w:val="000000" w:themeColor="text1"/>
+        </w:rPr>
+      </w:pPr>
+      <w:r>
+        <w:rPr>
+          <w:rFonts w:cstheme="majorBidi"/>
+          <w:color w:val="000000" w:themeColor="text1"/>
+        </w:rPr>
+        <w:t>R04F01T01 - Definir los roles en la base de datos.</w:t>
+      </w:r>
+    </w:p>
+    <w:p>
+      <w:pPr>
+        <w:numPr>
+          <w:ilvl w:val="1"/>
+          <w:numId w:val="22"/>
+        </w:numPr>
+        <w:jc w:val="both"/>
+        <w:rPr>
+          <w:rFonts w:cstheme="majorBidi"/>
+          <w:color w:val="000000" w:themeColor="text1"/>
+        </w:rPr>
+      </w:pPr>
+      <w:r>
+        <w:rPr>
+          <w:rFonts w:cstheme="majorBidi"/>
+          <w:color w:val="000000" w:themeColor="text1"/>
+        </w:rPr>
+        <w:t>R04F01T01P01 - Crear usuarios con diferentes roles y validar que se almacenan correctamente.</w:t>
+      </w:r>
+    </w:p>
+    <w:p>
+      <w:pPr>
+        <w:numPr>
+          <w:ilvl w:val="0"/>
+          <w:numId w:val="22"/>
+        </w:numPr>
+        <w:jc w:val="both"/>
+        <w:rPr>
+          <w:rFonts w:cstheme="majorBidi"/>
+          <w:color w:val="000000" w:themeColor="text1"/>
+        </w:rPr>
+      </w:pPr>
+      <w:r>
+        <w:rPr>
+          <w:rFonts w:cstheme="majorBidi"/>
+          <w:color w:val="000000" w:themeColor="text1"/>
+        </w:rPr>
+        <w:t>R04F01T02 - Configurar control de sesiones en PHP para gestionar la autenticación y autorización.</w:t>
+      </w:r>
+    </w:p>
+    <w:p>
+      <w:pPr>
+        <w:numPr>
+          <w:ilvl w:val="1"/>
+          <w:numId w:val="22"/>
+        </w:numPr>
+        <w:jc w:val="both"/>
+        <w:rPr>
+          <w:rFonts w:cstheme="majorBidi"/>
+          <w:color w:val="000000" w:themeColor="text1"/>
+        </w:rPr>
+      </w:pPr>
+      <w:r>
+        <w:rPr>
+          <w:rFonts w:cstheme="majorBidi"/>
+          <w:color w:val="000000" w:themeColor="text1"/>
+        </w:rPr>
+        <w:t>R04F01T02P01 - Intentar acceder con diferentes roles y verificar el control de acceso.</w:t>
+      </w:r>
+    </w:p>
+    <w:p>
+      <w:pPr>
+        <w:jc w:val="both"/>
         <w:rPr>
           <w:rFonts w:cstheme="majorBidi"/>
           <w:color w:val="000000" w:themeColor="text1"/>
@@ -2128,6 +2420,7 @@
     <w:p>
       <w:pPr>
         <w:spacing w:before="100" w:beforeAutospacing="1" w:after="100" w:afterAutospacing="1" w:line="360" w:lineRule="auto"/>
+        <w:jc w:val="both"/>
         <w:outlineLvl w:val="0"/>
         <w:rPr>
           <w:rFonts w:ascii="Times New Roman" w:eastAsia="Times New Roman" w:hAnsi="Times New Roman" w:cs="Times New Roman"/>
@@ -2154,6 +2447,7 @@
     <w:p>
       <w:pPr>
         <w:spacing w:before="100" w:beforeAutospacing="1" w:after="100" w:afterAutospacing="1" w:line="360" w:lineRule="auto"/>
+        <w:jc w:val="both"/>
         <w:rPr>
           <w:rFonts w:ascii="Times New Roman" w:eastAsia="Times New Roman" w:hAnsi="Times New Roman" w:cs="Times New Roman"/>
         </w:rPr>
@@ -2168,6 +2462,7 @@
     <w:p>
       <w:pPr>
         <w:spacing w:before="100" w:beforeAutospacing="1" w:after="100" w:afterAutospacing="1" w:line="360" w:lineRule="auto"/>
+        <w:jc w:val="both"/>
         <w:outlineLvl w:val="1"/>
         <w:rPr>
           <w:rFonts w:ascii="Times New Roman" w:eastAsia="Times New Roman" w:hAnsi="Times New Roman" w:cs="Times New Roman"/>
@@ -2189,6 +2484,7 @@
     <w:p>
       <w:pPr>
         <w:spacing w:before="100" w:beforeAutospacing="1" w:after="100" w:afterAutospacing="1" w:line="360" w:lineRule="auto"/>
+        <w:jc w:val="both"/>
         <w:rPr>
           <w:rFonts w:ascii="Times New Roman" w:eastAsia="Times New Roman" w:hAnsi="Times New Roman" w:cs="Times New Roman"/>
         </w:rPr>
@@ -2207,6 +2503,7 @@
           <w:numId w:val="10"/>
         </w:numPr>
         <w:spacing w:before="100" w:beforeAutospacing="1" w:after="100" w:afterAutospacing="1" w:line="360" w:lineRule="auto"/>
+        <w:jc w:val="both"/>
         <w:rPr>
           <w:rFonts w:ascii="Times New Roman" w:eastAsia="Times New Roman" w:hAnsi="Times New Roman" w:cs="Times New Roman"/>
         </w:rPr>
@@ -2223,35 +2520,7 @@
         <w:rPr>
           <w:rFonts w:ascii="Times New Roman" w:eastAsia="Times New Roman" w:hAnsi="Times New Roman" w:cs="Times New Roman"/>
         </w:rPr>
-        <w:t xml:space="preserve">: Configuración de una red cableada con puntos de acceso </w:t>
-      </w:r>
-      <w:proofErr w:type="spellStart"/>
-      <w:r>
-        <w:rPr>
-          <w:rFonts w:ascii="Times New Roman" w:eastAsia="Times New Roman" w:hAnsi="Times New Roman" w:cs="Times New Roman"/>
-        </w:rPr>
-        <w:t>WiFi</w:t>
-      </w:r>
-      <w:proofErr w:type="spellEnd"/>
-      <w:r>
-        <w:rPr>
-          <w:rFonts w:ascii="Times New Roman" w:eastAsia="Times New Roman" w:hAnsi="Times New Roman" w:cs="Times New Roman"/>
-        </w:rPr>
-        <w:t xml:space="preserve"> para garantizar la conectividad en todas las áreas. Se utilizarán </w:t>
-      </w:r>
-      <w:proofErr w:type="spellStart"/>
-      <w:r>
-        <w:rPr>
-          <w:rFonts w:ascii="Times New Roman" w:eastAsia="Times New Roman" w:hAnsi="Times New Roman" w:cs="Times New Roman"/>
-        </w:rPr>
-        <w:t>VLANs</w:t>
-      </w:r>
-      <w:proofErr w:type="spellEnd"/>
-      <w:r>
-        <w:rPr>
-          <w:rFonts w:ascii="Times New Roman" w:eastAsia="Times New Roman" w:hAnsi="Times New Roman" w:cs="Times New Roman"/>
-        </w:rPr>
-        <w:t xml:space="preserve"> para segmentar el tráfico y mejorar la seguridad.</w:t>
+        <w:t>: Configuración de una red cableada con puntos de acceso WiFi para garantizar la conectividad en todas las áreas. Se utilizarán VLANs para segmentar el tráfico y mejorar la seguridad.</w:t>
       </w:r>
     </w:p>
     <w:p>
@@ -2261,6 +2530,7 @@
           <w:numId w:val="10"/>
         </w:numPr>
         <w:spacing w:before="100" w:beforeAutospacing="1" w:after="100" w:afterAutospacing="1" w:line="360" w:lineRule="auto"/>
+        <w:jc w:val="both"/>
         <w:rPr>
           <w:rFonts w:ascii="Times New Roman" w:eastAsia="Times New Roman" w:hAnsi="Times New Roman" w:cs="Times New Roman"/>
         </w:rPr>
@@ -2287,6 +2557,7 @@
           <w:numId w:val="10"/>
         </w:numPr>
         <w:spacing w:before="100" w:beforeAutospacing="1" w:after="100" w:afterAutospacing="1" w:line="360" w:lineRule="auto"/>
+        <w:jc w:val="both"/>
         <w:rPr>
           <w:rFonts w:ascii="Times New Roman" w:eastAsia="Times New Roman" w:hAnsi="Times New Roman" w:cs="Times New Roman"/>
         </w:rPr>
@@ -2313,6 +2584,7 @@
           <w:numId w:val="10"/>
         </w:numPr>
         <w:spacing w:before="100" w:beforeAutospacing="1" w:after="100" w:afterAutospacing="1" w:line="360" w:lineRule="auto"/>
+        <w:jc w:val="both"/>
         <w:rPr>
           <w:rFonts w:ascii="Times New Roman" w:eastAsia="Times New Roman" w:hAnsi="Times New Roman" w:cs="Times New Roman"/>
         </w:rPr>
@@ -2329,26 +2601,13 @@
         <w:rPr>
           <w:rFonts w:ascii="Times New Roman" w:eastAsia="Times New Roman" w:hAnsi="Times New Roman" w:cs="Times New Roman"/>
         </w:rPr>
-        <w:t xml:space="preserve">: Se aplicarán medidas como autenticación de usuarios y </w:t>
-      </w:r>
-      <w:proofErr w:type="spellStart"/>
-      <w:r>
-        <w:rPr>
-          <w:rFonts w:ascii="Times New Roman" w:eastAsia="Times New Roman" w:hAnsi="Times New Roman" w:cs="Times New Roman"/>
-        </w:rPr>
-        <w:t>backups</w:t>
-      </w:r>
-      <w:proofErr w:type="spellEnd"/>
-      <w:r>
-        <w:rPr>
-          <w:rFonts w:ascii="Times New Roman" w:eastAsia="Times New Roman" w:hAnsi="Times New Roman" w:cs="Times New Roman"/>
-        </w:rPr>
-        <w:t xml:space="preserve"> periódicos para proteger la información sensible de la clínica.</w:t>
+        <w:t>: Se aplicarán medidas como autenticación de usuarios y backups periódicos para proteger la información sensible de la clínica.</w:t>
       </w:r>
     </w:p>
     <w:p>
       <w:pPr>
         <w:spacing w:before="100" w:beforeAutospacing="1" w:after="100" w:afterAutospacing="1" w:line="360" w:lineRule="auto"/>
+        <w:jc w:val="both"/>
         <w:outlineLvl w:val="1"/>
         <w:rPr>
           <w:rFonts w:ascii="Times New Roman" w:eastAsia="Times New Roman" w:hAnsi="Times New Roman" w:cs="Times New Roman"/>
@@ -2370,6 +2629,7 @@
     <w:p>
       <w:pPr>
         <w:spacing w:before="100" w:beforeAutospacing="1" w:after="100" w:afterAutospacing="1" w:line="360" w:lineRule="auto"/>
+        <w:jc w:val="both"/>
         <w:rPr>
           <w:rFonts w:ascii="Times New Roman" w:eastAsia="Times New Roman" w:hAnsi="Times New Roman" w:cs="Times New Roman"/>
         </w:rPr>
@@ -2384,6 +2644,7 @@
     <w:p>
       <w:pPr>
         <w:spacing w:before="100" w:beforeAutospacing="1" w:after="100" w:afterAutospacing="1" w:line="360" w:lineRule="auto"/>
+        <w:jc w:val="both"/>
         <w:outlineLvl w:val="2"/>
         <w:rPr>
           <w:rFonts w:ascii="Times New Roman" w:eastAsia="Times New Roman" w:hAnsi="Times New Roman" w:cs="Times New Roman"/>
@@ -2401,27 +2662,10 @@
         <w:t>Caso de uso: Agendar una cita médica</w:t>
       </w:r>
     </w:p>
-    <w:p>
-      <w:pPr>
-        <w:rPr>
-          <w:rFonts w:ascii="Times New Roman" w:eastAsia="Times New Roman" w:hAnsi="Times New Roman" w:cs="Times New Roman"/>
-          <w:b/>
-          <w:bCs/>
-        </w:rPr>
-      </w:pPr>
-      <w:r>
-        <w:rPr>
-          <w:rFonts w:ascii="Times New Roman" w:eastAsia="Times New Roman" w:hAnsi="Times New Roman" w:cs="Times New Roman"/>
-          <w:b/>
-          <w:bCs/>
-        </w:rPr>
-        <w:br w:type="page"/>
-      </w:r>
-    </w:p>
     <w:tbl>
       <w:tblPr>
         <w:tblStyle w:val="Tablaconcuadrcula"/>
-        <w:tblW w:w="0" w:type="auto"/>
+        <w:tblW w:w="9016" w:type="dxa"/>
         <w:tblLayout w:type="fixed"/>
         <w:tblLook w:val="06A0" w:firstRow="1" w:lastRow="0" w:firstColumn="1" w:lastColumn="0" w:noHBand="1" w:noVBand="1"/>
       </w:tblPr>
@@ -2438,6 +2682,7 @@
           <w:p>
             <w:pPr>
               <w:spacing w:line="480" w:lineRule="auto"/>
+              <w:jc w:val="both"/>
               <w:rPr>
                 <w:rFonts w:cstheme="majorBidi"/>
                 <w:color w:val="000000" w:themeColor="text1"/>
@@ -2450,7 +2695,6 @@
                 <w:bCs/>
                 <w:color w:val="000000" w:themeColor="text1"/>
               </w:rPr>
-              <w:lastRenderedPageBreak/>
               <w:t>DESCRIPCIÓN</w:t>
             </w:r>
             <w:r>
@@ -2458,13 +2702,20 @@
                 <w:rFonts w:cstheme="majorBidi"/>
                 <w:color w:val="000000" w:themeColor="text1"/>
               </w:rPr>
-              <w:t>: S</w:t>
+              <w:t xml:space="preserve">: </w:t>
             </w:r>
             <w:r>
               <w:rPr>
+                <w:rFonts w:cstheme="majorBidi"/>
+                <w:color w:val="000000" w:themeColor="text1"/>
+              </w:rPr>
+              <w:t>Agendar</w:t>
+            </w:r>
+            <w:r>
+              <w:rPr>
                 <w:rFonts w:ascii="Times New Roman" w:eastAsia="Times New Roman" w:hAnsi="Times New Roman" w:cs="Times New Roman"/>
               </w:rPr>
-              <w:t>olicitar una cita con un especialista a través de la plataforma web.</w:t>
+              <w:t xml:space="preserve"> una cita con un especialista a través de la plataforma web.</w:t>
             </w:r>
           </w:p>
         </w:tc>
@@ -2477,6 +2728,7 @@
           <w:p>
             <w:pPr>
               <w:spacing w:line="480" w:lineRule="auto"/>
+              <w:jc w:val="both"/>
               <w:rPr>
                 <w:rFonts w:cstheme="majorBidi"/>
                 <w:color w:val="000000" w:themeColor="text1"/>
@@ -2502,6 +2754,7 @@
           <w:p>
             <w:pPr>
               <w:spacing w:before="100" w:beforeAutospacing="1" w:after="100" w:afterAutospacing="1" w:line="360" w:lineRule="auto"/>
+              <w:jc w:val="both"/>
               <w:rPr>
                 <w:rFonts w:ascii="Times New Roman" w:eastAsia="Times New Roman" w:hAnsi="Times New Roman" w:cs="Times New Roman"/>
               </w:rPr>
@@ -2510,12 +2763,25 @@
               <w:rPr>
                 <w:rFonts w:ascii="Times New Roman" w:eastAsia="Times New Roman" w:hAnsi="Times New Roman" w:cs="Times New Roman"/>
               </w:rPr>
-              <w:t>El usuario debe estar registrado en el sistema.</w:t>
+              <w:t>El usuario debe estar registrado en el sistema</w:t>
+            </w:r>
+            <w:r>
+              <w:rPr>
+                <w:rFonts w:ascii="Times New Roman" w:eastAsia="Times New Roman" w:hAnsi="Times New Roman" w:cs="Times New Roman"/>
+              </w:rPr>
+              <w:t xml:space="preserve"> (ser un trabajo)</w:t>
+            </w:r>
+            <w:r>
+              <w:rPr>
+                <w:rFonts w:ascii="Times New Roman" w:eastAsia="Times New Roman" w:hAnsi="Times New Roman" w:cs="Times New Roman"/>
+              </w:rPr>
+              <w:t>.</w:t>
             </w:r>
           </w:p>
           <w:p>
             <w:pPr>
               <w:spacing w:before="100" w:beforeAutospacing="1" w:after="100" w:afterAutospacing="1" w:line="360" w:lineRule="auto"/>
+              <w:jc w:val="both"/>
               <w:rPr>
                 <w:rFonts w:ascii="Times New Roman" w:eastAsia="Times New Roman" w:hAnsi="Times New Roman" w:cs="Times New Roman"/>
               </w:rPr>
@@ -2526,15 +2792,6 @@
               </w:rPr>
               <w:t>Debe haber disponibilidad en la agenda del médico.</w:t>
             </w:r>
-          </w:p>
-          <w:p>
-            <w:pPr>
-              <w:spacing w:line="480" w:lineRule="auto"/>
-              <w:rPr>
-                <w:rFonts w:cstheme="majorBidi"/>
-                <w:color w:val="000000" w:themeColor="text1"/>
-              </w:rPr>
-            </w:pPr>
           </w:p>
         </w:tc>
         <w:tc>
@@ -2544,6 +2801,7 @@
           <w:p>
             <w:pPr>
               <w:spacing w:line="480" w:lineRule="auto"/>
+              <w:jc w:val="both"/>
               <w:rPr>
                 <w:rFonts w:cstheme="majorBidi"/>
                 <w:color w:val="000000" w:themeColor="text1"/>
@@ -2569,6 +2827,7 @@
           <w:p>
             <w:pPr>
               <w:spacing w:before="100" w:beforeAutospacing="1" w:after="100" w:afterAutospacing="1" w:line="360" w:lineRule="auto"/>
+              <w:jc w:val="both"/>
               <w:rPr>
                 <w:rFonts w:ascii="Times New Roman" w:eastAsia="Times New Roman" w:hAnsi="Times New Roman" w:cs="Times New Roman"/>
               </w:rPr>
@@ -2590,6 +2849,7 @@
           <w:p>
             <w:pPr>
               <w:spacing w:line="480" w:lineRule="auto"/>
+              <w:jc w:val="both"/>
               <w:rPr>
                 <w:rFonts w:cstheme="majorBidi"/>
                 <w:color w:val="000000" w:themeColor="text1"/>
@@ -2608,6 +2868,7 @@
           <w:p>
             <w:pPr>
               <w:spacing w:line="480" w:lineRule="auto"/>
+              <w:jc w:val="both"/>
               <w:rPr>
                 <w:rFonts w:cstheme="majorBidi"/>
                 <w:color w:val="000000" w:themeColor="text1"/>
@@ -2624,6 +2885,7 @@
           <w:p>
             <w:pPr>
               <w:spacing w:line="480" w:lineRule="auto"/>
+              <w:jc w:val="both"/>
               <w:rPr>
                 <w:rFonts w:cstheme="majorBidi"/>
                 <w:color w:val="000000" w:themeColor="text1"/>
@@ -2640,6 +2902,7 @@
           <w:p>
             <w:pPr>
               <w:spacing w:line="480" w:lineRule="auto"/>
+              <w:jc w:val="both"/>
               <w:rPr>
                 <w:rFonts w:cstheme="majorBidi"/>
                 <w:color w:val="000000" w:themeColor="text1"/>
@@ -2650,17 +2913,22 @@
                 <w:rFonts w:cstheme="majorBidi"/>
                 <w:color w:val="000000" w:themeColor="text1"/>
               </w:rPr>
-              <w:t>Id especialista</w:t>
+              <w:t xml:space="preserve">Id </w:t>
             </w:r>
-          </w:p>
-          <w:p>
-            <w:pPr>
-              <w:spacing w:line="480" w:lineRule="auto"/>
-              <w:rPr>
-                <w:rFonts w:cstheme="majorBidi"/>
-                <w:color w:val="000000" w:themeColor="text1"/>
-              </w:rPr>
-            </w:pPr>
+            <w:r>
+              <w:rPr>
+                <w:rFonts w:cstheme="majorBidi"/>
+                <w:color w:val="000000" w:themeColor="text1"/>
+              </w:rPr>
+              <w:t xml:space="preserve">del </w:t>
+            </w:r>
+            <w:r>
+              <w:rPr>
+                <w:rFonts w:cstheme="majorBidi"/>
+                <w:color w:val="000000" w:themeColor="text1"/>
+              </w:rPr>
+              <w:t>especialista</w:t>
+            </w:r>
           </w:p>
         </w:tc>
         <w:tc>
@@ -2670,6 +2938,7 @@
           <w:p>
             <w:pPr>
               <w:spacing w:line="480" w:lineRule="auto"/>
+              <w:jc w:val="both"/>
               <w:rPr>
                 <w:rFonts w:cstheme="majorBidi"/>
                 <w:b/>
@@ -2690,6 +2959,7 @@
           <w:p>
             <w:pPr>
               <w:spacing w:line="480" w:lineRule="auto"/>
+              <w:jc w:val="both"/>
               <w:rPr>
                 <w:rFonts w:cstheme="majorBidi"/>
                 <w:color w:val="000000" w:themeColor="text1"/>
@@ -2706,6 +2976,7 @@
           <w:p>
             <w:pPr>
               <w:spacing w:line="480" w:lineRule="auto"/>
+              <w:jc w:val="both"/>
               <w:rPr>
                 <w:rFonts w:cstheme="majorBidi"/>
                 <w:color w:val="000000" w:themeColor="text1"/>
@@ -2722,6 +2993,7 @@
           <w:p>
             <w:pPr>
               <w:spacing w:line="480" w:lineRule="auto"/>
+              <w:jc w:val="both"/>
               <w:rPr>
                 <w:rFonts w:cstheme="majorBidi"/>
                 <w:color w:val="000000" w:themeColor="text1"/>
@@ -2738,6 +3010,7 @@
           <w:p>
             <w:pPr>
               <w:spacing w:line="480" w:lineRule="auto"/>
+              <w:jc w:val="both"/>
               <w:rPr>
                 <w:rFonts w:cstheme="majorBidi"/>
                 <w:color w:val="000000" w:themeColor="text1"/>
@@ -2750,15 +3023,6 @@
               </w:rPr>
               <w:t>fecha/hora</w:t>
             </w:r>
-          </w:p>
-          <w:p>
-            <w:pPr>
-              <w:spacing w:line="480" w:lineRule="auto"/>
-              <w:rPr>
-                <w:rFonts w:cstheme="majorBidi"/>
-                <w:color w:val="000000" w:themeColor="text1"/>
-              </w:rPr>
-            </w:pPr>
           </w:p>
         </w:tc>
       </w:tr>
@@ -2770,6 +3034,7 @@
           <w:p>
             <w:pPr>
               <w:spacing w:line="480" w:lineRule="auto"/>
+              <w:jc w:val="both"/>
               <w:rPr>
                 <w:rFonts w:cstheme="majorBidi"/>
                 <w:color w:val="000000" w:themeColor="text1"/>
@@ -2795,6 +3060,7 @@
           <w:p>
             <w:pPr>
               <w:spacing w:line="480" w:lineRule="auto"/>
+              <w:jc w:val="both"/>
               <w:rPr>
                 <w:rFonts w:cstheme="majorBidi"/>
                 <w:color w:val="000000" w:themeColor="text1"/>
@@ -2811,22 +3077,17 @@
           <w:p>
             <w:pPr>
               <w:spacing w:line="480" w:lineRule="auto"/>
+              <w:jc w:val="both"/>
               <w:rPr>
                 <w:rFonts w:cstheme="majorBidi"/>
                 <w:color w:val="000000" w:themeColor="text1"/>
               </w:rPr>
             </w:pPr>
-            <w:r>
-              <w:rPr>
-                <w:rFonts w:cstheme="majorBidi"/>
-                <w:color w:val="000000" w:themeColor="text1"/>
-              </w:rPr>
-              <w:t xml:space="preserve"> </w:t>
-            </w:r>
           </w:p>
           <w:p>
             <w:pPr>
               <w:spacing w:line="480" w:lineRule="auto"/>
+              <w:jc w:val="both"/>
               <w:rPr>
                 <w:rFonts w:cstheme="majorBidi"/>
                 <w:color w:val="000000" w:themeColor="text1"/>
@@ -2841,6 +3102,7 @@
           <w:p>
             <w:pPr>
               <w:spacing w:line="480" w:lineRule="auto"/>
+              <w:jc w:val="both"/>
               <w:rPr>
                 <w:rFonts w:cstheme="majorBidi"/>
                 <w:color w:val="000000" w:themeColor="text1"/>
@@ -2866,6 +3128,7 @@
           <w:p>
             <w:pPr>
               <w:spacing w:line="480" w:lineRule="auto"/>
+              <w:jc w:val="both"/>
               <w:rPr>
                 <w:rFonts w:cstheme="majorBidi"/>
                 <w:color w:val="000000" w:themeColor="text1"/>
@@ -2882,6 +3145,7 @@
           <w:p>
             <w:pPr>
               <w:spacing w:line="480" w:lineRule="auto"/>
+              <w:jc w:val="both"/>
               <w:rPr>
                 <w:rFonts w:cstheme="majorBidi"/>
                 <w:color w:val="000000" w:themeColor="text1"/>
@@ -2920,6 +3184,7 @@
           <w:p>
             <w:pPr>
               <w:spacing w:line="480" w:lineRule="auto"/>
+              <w:jc w:val="both"/>
               <w:rPr>
                 <w:rFonts w:cstheme="majorBidi"/>
                 <w:color w:val="000000" w:themeColor="text1"/>
@@ -2945,6 +3210,7 @@
           <w:p>
             <w:pPr>
               <w:spacing w:line="480" w:lineRule="auto"/>
+              <w:jc w:val="both"/>
               <w:rPr>
                 <w:rFonts w:cstheme="majorBidi"/>
                 <w:color w:val="000000" w:themeColor="text1"/>
@@ -2955,34 +3221,15 @@
                 <w:rFonts w:cstheme="majorBidi"/>
                 <w:color w:val="000000" w:themeColor="text1"/>
               </w:rPr>
-              <w:lastRenderedPageBreak/>
-              <w:t>PERFILUSUARIO.HTML</w:t>
+              <w:t>PERFILUSUARIO.</w:t>
             </w:r>
-          </w:p>
-          <w:p>
-            <w:pPr>
-              <w:spacing w:line="480" w:lineRule="auto"/>
-              <w:rPr>
-                <w:rFonts w:cstheme="majorBidi"/>
-                <w:color w:val="000000" w:themeColor="text1"/>
-              </w:rPr>
-            </w:pPr>
             <w:r>
               <w:rPr>
                 <w:rFonts w:cstheme="majorBidi"/>
                 <w:color w:val="000000" w:themeColor="text1"/>
               </w:rPr>
-              <w:t>CHAT.HTML</w:t>
+              <w:t>PHP</w:t>
             </w:r>
-          </w:p>
-          <w:p>
-            <w:pPr>
-              <w:spacing w:line="480" w:lineRule="auto"/>
-              <w:rPr>
-                <w:rFonts w:cstheme="majorBidi"/>
-                <w:color w:val="000000" w:themeColor="text1"/>
-              </w:rPr>
-            </w:pPr>
           </w:p>
         </w:tc>
       </w:tr>
@@ -2990,6 +3237,7 @@
     <w:p>
       <w:pPr>
         <w:spacing w:before="100" w:beforeAutospacing="1" w:after="100" w:afterAutospacing="1" w:line="360" w:lineRule="auto"/>
+        <w:jc w:val="both"/>
         <w:rPr>
           <w:rFonts w:ascii="Times New Roman" w:eastAsia="Times New Roman" w:hAnsi="Times New Roman" w:cs="Times New Roman"/>
           <w:szCs w:val="24"/>
@@ -3020,6 +3268,7 @@
           <w:numId w:val="11"/>
         </w:numPr>
         <w:spacing w:before="100" w:beforeAutospacing="1" w:after="100" w:afterAutospacing="1" w:line="360" w:lineRule="auto"/>
+        <w:jc w:val="both"/>
         <w:rPr>
           <w:rFonts w:ascii="Times New Roman" w:eastAsia="Times New Roman" w:hAnsi="Times New Roman" w:cs="Times New Roman"/>
         </w:rPr>
@@ -3038,6 +3287,7 @@
           <w:numId w:val="11"/>
         </w:numPr>
         <w:spacing w:before="100" w:beforeAutospacing="1" w:after="100" w:afterAutospacing="1" w:line="360" w:lineRule="auto"/>
+        <w:jc w:val="both"/>
         <w:rPr>
           <w:rFonts w:ascii="Times New Roman" w:eastAsia="Times New Roman" w:hAnsi="Times New Roman" w:cs="Times New Roman"/>
         </w:rPr>
@@ -3056,6 +3306,7 @@
           <w:numId w:val="11"/>
         </w:numPr>
         <w:spacing w:before="100" w:beforeAutospacing="1" w:after="100" w:afterAutospacing="1" w:line="360" w:lineRule="auto"/>
+        <w:jc w:val="both"/>
         <w:rPr>
           <w:rFonts w:ascii="Times New Roman" w:eastAsia="Times New Roman" w:hAnsi="Times New Roman" w:cs="Times New Roman"/>
         </w:rPr>
@@ -3070,6 +3321,7 @@
     <w:p>
       <w:pPr>
         <w:spacing w:before="100" w:beforeAutospacing="1" w:after="100" w:afterAutospacing="1" w:line="360" w:lineRule="auto"/>
+        <w:jc w:val="both"/>
         <w:rPr>
           <w:rFonts w:ascii="Times New Roman" w:eastAsia="Times New Roman" w:hAnsi="Times New Roman" w:cs="Times New Roman"/>
           <w:szCs w:val="24"/>
@@ -3099,6 +3351,7 @@
           <w:numId w:val="11"/>
         </w:numPr>
         <w:spacing w:before="100" w:beforeAutospacing="1" w:after="100" w:afterAutospacing="1" w:line="360" w:lineRule="auto"/>
+        <w:jc w:val="both"/>
         <w:rPr>
           <w:rFonts w:ascii="Times New Roman" w:eastAsia="Times New Roman" w:hAnsi="Times New Roman" w:cs="Times New Roman"/>
         </w:rPr>
@@ -3113,6 +3366,7 @@
     <w:p>
       <w:pPr>
         <w:spacing w:before="100" w:beforeAutospacing="1" w:after="100" w:afterAutospacing="1" w:line="360" w:lineRule="auto"/>
+        <w:jc w:val="both"/>
         <w:outlineLvl w:val="1"/>
         <w:rPr>
           <w:rFonts w:ascii="Times New Roman" w:eastAsia="Times New Roman" w:hAnsi="Times New Roman" w:cs="Times New Roman"/>
@@ -3134,6 +3388,7 @@
     <w:p>
       <w:pPr>
         <w:spacing w:before="100" w:beforeAutospacing="1" w:after="100" w:afterAutospacing="1" w:line="360" w:lineRule="auto"/>
+        <w:jc w:val="both"/>
         <w:rPr>
           <w:rFonts w:ascii="Times New Roman" w:eastAsia="Times New Roman" w:hAnsi="Times New Roman" w:cs="Times New Roman"/>
         </w:rPr>
@@ -3152,6 +3407,7 @@
           <w:numId w:val="12"/>
         </w:numPr>
         <w:spacing w:before="100" w:beforeAutospacing="1" w:after="100" w:afterAutospacing="1" w:line="360" w:lineRule="auto"/>
+        <w:jc w:val="both"/>
         <w:rPr>
           <w:rFonts w:ascii="Times New Roman" w:eastAsia="Times New Roman" w:hAnsi="Times New Roman" w:cs="Times New Roman"/>
         </w:rPr>
@@ -3180,6 +3436,7 @@
     <w:p>
       <w:pPr>
         <w:spacing w:before="0"/>
+        <w:jc w:val="both"/>
         <w:rPr>
           <w:rFonts w:ascii="Times New Roman" w:eastAsia="Times New Roman" w:hAnsi="Times New Roman" w:cs="Times New Roman"/>
           <w:b/>
@@ -3202,6 +3459,7 @@
           <w:numId w:val="12"/>
         </w:numPr>
         <w:spacing w:before="100" w:beforeAutospacing="1" w:after="100" w:afterAutospacing="1" w:line="360" w:lineRule="auto"/>
+        <w:jc w:val="both"/>
         <w:rPr>
           <w:rFonts w:ascii="Times New Roman" w:eastAsia="Times New Roman" w:hAnsi="Times New Roman" w:cs="Times New Roman"/>
         </w:rPr>
@@ -3225,6 +3483,7 @@
     <w:p>
       <w:pPr>
         <w:spacing w:before="100" w:beforeAutospacing="1" w:after="100" w:afterAutospacing="1" w:line="360" w:lineRule="auto"/>
+        <w:jc w:val="both"/>
         <w:rPr>
           <w:rFonts w:ascii="Times New Roman" w:eastAsia="Times New Roman" w:hAnsi="Times New Roman" w:cs="Times New Roman"/>
         </w:rPr>
@@ -3278,6 +3537,7 @@
           <w:numId w:val="12"/>
         </w:numPr>
         <w:spacing w:before="100" w:beforeAutospacing="1" w:after="100" w:afterAutospacing="1" w:line="360" w:lineRule="auto"/>
+        <w:jc w:val="both"/>
         <w:rPr>
           <w:rFonts w:ascii="Times New Roman" w:eastAsia="Times New Roman" w:hAnsi="Times New Roman" w:cs="Times New Roman"/>
         </w:rPr>
@@ -3294,13 +3554,19 @@
         <w:rPr>
           <w:rFonts w:ascii="Times New Roman" w:eastAsia="Times New Roman" w:hAnsi="Times New Roman" w:cs="Times New Roman"/>
         </w:rPr>
-        <w:t>: Se detallarán las tablas y los campos que conforman el sistema de almacenamiento de información.</w:t>
+        <w:t xml:space="preserve">: </w:t>
       </w:r>
       <w:r>
         <w:rPr>
           <w:rFonts w:ascii="Times New Roman" w:eastAsia="Times New Roman" w:hAnsi="Times New Roman" w:cs="Times New Roman"/>
         </w:rPr>
-        <w:t xml:space="preserve"> (En proceso, ya que tengo que investigar mucho sobre MongoDB para poder hacerlo correctamente)</w:t>
+        <w:t xml:space="preserve">Al ser una base de datos no relacional hecha en MongoDB, no hay una forma de ver el diagrama como se podría hacer con una base de datos MySQL. Con lo cual incluyo un bloque de código del </w:t>
+      </w:r>
+      <w:r>
+        <w:rPr>
+          <w:rFonts w:ascii="Times New Roman" w:eastAsia="Times New Roman" w:hAnsi="Times New Roman" w:cs="Times New Roman"/>
+        </w:rPr>
+        <w:t>archivo .json</w:t>
       </w:r>
     </w:p>
     <w:p>
@@ -3310,6 +3576,7 @@
           <w:numId w:val="12"/>
         </w:numPr>
         <w:spacing w:before="100" w:beforeAutospacing="1" w:after="100" w:afterAutospacing="1" w:line="360" w:lineRule="auto"/>
+        <w:jc w:val="both"/>
         <w:rPr>
           <w:rFonts w:ascii="Times New Roman" w:eastAsia="Times New Roman" w:hAnsi="Times New Roman" w:cs="Times New Roman"/>
         </w:rPr>
@@ -3338,6 +3605,7 @@
     <w:p>
       <w:pPr>
         <w:spacing w:before="100" w:beforeAutospacing="1" w:after="100" w:afterAutospacing="1" w:line="360" w:lineRule="auto"/>
+        <w:jc w:val="both"/>
         <w:rPr>
           <w:rFonts w:ascii="Times New Roman" w:eastAsia="Times New Roman" w:hAnsi="Times New Roman" w:cs="Times New Roman"/>
         </w:rPr>
@@ -3391,6 +3659,7 @@
           <w:numId w:val="12"/>
         </w:numPr>
         <w:spacing w:before="100" w:beforeAutospacing="1" w:after="100" w:afterAutospacing="1" w:line="360" w:lineRule="auto"/>
+        <w:jc w:val="both"/>
         <w:rPr>
           <w:rFonts w:ascii="Times New Roman" w:eastAsia="Times New Roman" w:hAnsi="Times New Roman" w:cs="Times New Roman"/>
         </w:rPr>
@@ -3431,6 +3700,7 @@
     <w:p>
       <w:pPr>
         <w:spacing w:before="100" w:beforeAutospacing="1" w:after="100" w:afterAutospacing="1" w:line="360" w:lineRule="auto"/>
+        <w:jc w:val="both"/>
         <w:outlineLvl w:val="1"/>
         <w:rPr>
           <w:rFonts w:ascii="Times New Roman" w:eastAsia="Times New Roman" w:hAnsi="Times New Roman" w:cs="Times New Roman"/>
@@ -3452,6 +3722,7 @@
     <w:p>
       <w:pPr>
         <w:spacing w:before="100" w:beforeAutospacing="1" w:after="100" w:afterAutospacing="1" w:line="360" w:lineRule="auto"/>
+        <w:jc w:val="both"/>
         <w:rPr>
           <w:rFonts w:ascii="Times New Roman" w:eastAsia="Times New Roman" w:hAnsi="Times New Roman" w:cs="Times New Roman"/>
         </w:rPr>
@@ -3478,6 +3749,7 @@
     <w:p>
       <w:pPr>
         <w:spacing w:before="100" w:beforeAutospacing="1" w:after="100" w:afterAutospacing="1" w:line="360" w:lineRule="auto"/>
+        <w:jc w:val="both"/>
         <w:outlineLvl w:val="1"/>
         <w:rPr>
           <w:rFonts w:ascii="Times New Roman" w:eastAsia="Times New Roman" w:hAnsi="Times New Roman" w:cs="Times New Roman"/>
@@ -3499,6 +3771,7 @@
     <w:p>
       <w:pPr>
         <w:spacing w:before="100" w:beforeAutospacing="1" w:after="100" w:afterAutospacing="1" w:line="360" w:lineRule="auto"/>
+        <w:jc w:val="both"/>
         <w:rPr>
           <w:rFonts w:ascii="Times New Roman" w:eastAsia="Times New Roman" w:hAnsi="Times New Roman" w:cs="Times New Roman"/>
         </w:rPr>
@@ -3512,6 +3785,7 @@
     </w:p>
     <w:p>
       <w:pPr>
+        <w:jc w:val="both"/>
         <w:rPr>
           <w:rFonts w:cstheme="majorBidi"/>
           <w:color w:val="000000" w:themeColor="text1"/>
@@ -3636,7 +3910,7 @@
     <w:p>
       <w:pPr>
         <w:spacing w:line="360" w:lineRule="auto"/>
-        <w:jc w:val="center"/>
+        <w:jc w:val="both"/>
         <w:rPr>
           <w:rFonts w:cstheme="majorBidi"/>
           <w:color w:val="000000" w:themeColor="text1"/>
@@ -3692,6 +3966,7 @@
     </w:p>
     <w:p>
       <w:pPr>
+        <w:jc w:val="both"/>
         <w:rPr>
           <w:rFonts w:cstheme="majorBidi"/>
           <w:b/>
@@ -3703,6 +3978,7 @@
     <w:p>
       <w:pPr>
         <w:spacing w:line="360" w:lineRule="auto"/>
+        <w:jc w:val="both"/>
         <w:rPr>
           <w:rFonts w:cstheme="majorBidi"/>
           <w:color w:val="000000" w:themeColor="text1"/>
@@ -3943,7 +4219,7 @@
     <w:p>
       <w:pPr>
         <w:spacing w:line="360" w:lineRule="auto"/>
-        <w:jc w:val="center"/>
+        <w:jc w:val="both"/>
         <w:rPr>
           <w:rFonts w:cstheme="majorBidi"/>
           <w:color w:val="000000" w:themeColor="text1"/>
@@ -4001,7 +4277,7 @@
     <w:p>
       <w:pPr>
         <w:spacing w:line="360" w:lineRule="auto"/>
-        <w:jc w:val="center"/>
+        <w:jc w:val="both"/>
         <w:rPr>
           <w:rFonts w:cstheme="majorBidi"/>
           <w:color w:val="000000" w:themeColor="text1"/>
@@ -4035,6 +4311,7 @@
           <w:p>
             <w:pPr>
               <w:spacing w:line="480" w:lineRule="auto"/>
+              <w:jc w:val="both"/>
               <w:rPr>
                 <w:rFonts w:cstheme="majorBidi"/>
                 <w:color w:val="000000" w:themeColor="text1"/>
@@ -4067,6 +4344,7 @@
           <w:p>
             <w:pPr>
               <w:spacing w:line="480" w:lineRule="auto"/>
+              <w:jc w:val="both"/>
               <w:rPr>
                 <w:rFonts w:cstheme="majorBidi"/>
                 <w:color w:val="000000" w:themeColor="text1"/>
@@ -4092,6 +4370,7 @@
           <w:p>
             <w:pPr>
               <w:spacing w:line="480" w:lineRule="auto"/>
+              <w:jc w:val="both"/>
               <w:rPr>
                 <w:rFonts w:cstheme="majorBidi"/>
                 <w:color w:val="000000" w:themeColor="text1"/>
@@ -4113,6 +4392,7 @@
           <w:p>
             <w:pPr>
               <w:spacing w:line="480" w:lineRule="auto"/>
+              <w:jc w:val="both"/>
               <w:rPr>
                 <w:rFonts w:cstheme="majorBidi"/>
                 <w:color w:val="000000" w:themeColor="text1"/>
@@ -4138,6 +4418,7 @@
           <w:p>
             <w:pPr>
               <w:spacing w:line="480" w:lineRule="auto"/>
+              <w:jc w:val="both"/>
               <w:rPr>
                 <w:rFonts w:cstheme="majorBidi"/>
                 <w:color w:val="000000" w:themeColor="text1"/>
@@ -4154,6 +4435,7 @@
           <w:p>
             <w:pPr>
               <w:spacing w:line="480" w:lineRule="auto"/>
+              <w:jc w:val="both"/>
               <w:rPr>
                 <w:rFonts w:cstheme="majorBidi"/>
                 <w:color w:val="000000" w:themeColor="text1"/>
@@ -4177,6 +4459,7 @@
           <w:p>
             <w:pPr>
               <w:spacing w:line="480" w:lineRule="auto"/>
+              <w:jc w:val="both"/>
               <w:rPr>
                 <w:rFonts w:cstheme="majorBidi"/>
                 <w:color w:val="000000" w:themeColor="text1"/>
@@ -4195,6 +4478,7 @@
           <w:p>
             <w:pPr>
               <w:spacing w:line="480" w:lineRule="auto"/>
+              <w:jc w:val="both"/>
               <w:rPr>
                 <w:rFonts w:cstheme="majorBidi"/>
                 <w:color w:val="000000" w:themeColor="text1"/>
@@ -4211,6 +4495,7 @@
           <w:p>
             <w:pPr>
               <w:spacing w:line="480" w:lineRule="auto"/>
+              <w:jc w:val="both"/>
               <w:rPr>
                 <w:rFonts w:cstheme="majorBidi"/>
                 <w:color w:val="000000" w:themeColor="text1"/>
@@ -4227,6 +4512,7 @@
           <w:p>
             <w:pPr>
               <w:spacing w:line="480" w:lineRule="auto"/>
+              <w:jc w:val="both"/>
               <w:rPr>
                 <w:rFonts w:cstheme="majorBidi"/>
                 <w:color w:val="000000" w:themeColor="text1"/>
@@ -4244,6 +4530,7 @@
           <w:p>
             <w:pPr>
               <w:spacing w:line="480" w:lineRule="auto"/>
+              <w:jc w:val="both"/>
               <w:rPr>
                 <w:rFonts w:cstheme="majorBidi"/>
                 <w:color w:val="000000" w:themeColor="text1"/>
@@ -4258,6 +4545,7 @@
           <w:p>
             <w:pPr>
               <w:spacing w:line="480" w:lineRule="auto"/>
+              <w:jc w:val="both"/>
               <w:rPr>
                 <w:rFonts w:cstheme="majorBidi"/>
                 <w:b/>
@@ -4279,6 +4567,7 @@
           <w:p>
             <w:pPr>
               <w:spacing w:line="480" w:lineRule="auto"/>
+              <w:jc w:val="both"/>
               <w:rPr>
                 <w:rFonts w:cstheme="majorBidi"/>
                 <w:color w:val="000000" w:themeColor="text1"/>
@@ -4295,6 +4584,7 @@
           <w:p>
             <w:pPr>
               <w:spacing w:line="480" w:lineRule="auto"/>
+              <w:jc w:val="both"/>
               <w:rPr>
                 <w:rFonts w:cstheme="majorBidi"/>
                 <w:color w:val="000000" w:themeColor="text1"/>
@@ -4311,6 +4601,7 @@
           <w:p>
             <w:pPr>
               <w:spacing w:line="480" w:lineRule="auto"/>
+              <w:jc w:val="both"/>
               <w:rPr>
                 <w:rFonts w:cstheme="majorBidi"/>
                 <w:color w:val="000000" w:themeColor="text1"/>
@@ -4328,12 +4619,12 @@
           <w:p>
             <w:pPr>
               <w:spacing w:line="480" w:lineRule="auto"/>
+              <w:jc w:val="both"/>
               <w:rPr>
                 <w:rFonts w:cstheme="majorBidi"/>
                 <w:color w:val="000000" w:themeColor="text1"/>
               </w:rPr>
             </w:pPr>
-            <w:proofErr w:type="spellStart"/>
             <w:r>
               <w:rPr>
                 <w:rFonts w:cstheme="majorBidi"/>
@@ -4341,11 +4632,11 @@
               </w:rPr>
               <w:t>Idchat</w:t>
             </w:r>
-            <w:proofErr w:type="spellEnd"/>
           </w:p>
           <w:p>
             <w:pPr>
               <w:spacing w:line="480" w:lineRule="auto"/>
+              <w:jc w:val="both"/>
               <w:rPr>
                 <w:rFonts w:cstheme="majorBidi"/>
                 <w:color w:val="000000" w:themeColor="text1"/>
@@ -4362,6 +4653,7 @@
           <w:p>
             <w:pPr>
               <w:spacing w:line="480" w:lineRule="auto"/>
+              <w:jc w:val="both"/>
               <w:rPr>
                 <w:rFonts w:cstheme="majorBidi"/>
                 <w:color w:val="000000" w:themeColor="text1"/>
@@ -4378,6 +4670,7 @@
           <w:p>
             <w:pPr>
               <w:spacing w:line="480" w:lineRule="auto"/>
+              <w:jc w:val="both"/>
               <w:rPr>
                 <w:rFonts w:cstheme="majorBidi"/>
                 <w:color w:val="000000" w:themeColor="text1"/>
@@ -4394,6 +4687,7 @@
           <w:p>
             <w:pPr>
               <w:spacing w:line="480" w:lineRule="auto"/>
+              <w:jc w:val="both"/>
               <w:rPr>
                 <w:rFonts w:cstheme="majorBidi"/>
                 <w:color w:val="000000" w:themeColor="text1"/>
@@ -4406,7 +4700,6 @@
                 <w:bCs/>
                 <w:color w:val="000000" w:themeColor="text1"/>
               </w:rPr>
-              <w:lastRenderedPageBreak/>
               <w:t>TABLAS</w:t>
             </w:r>
             <w:r>
@@ -4420,6 +4713,7 @@
           <w:p>
             <w:pPr>
               <w:spacing w:line="480" w:lineRule="auto"/>
+              <w:jc w:val="both"/>
               <w:rPr>
                 <w:rFonts w:cstheme="majorBidi"/>
                 <w:color w:val="000000" w:themeColor="text1"/>
@@ -4436,6 +4730,7 @@
           <w:p>
             <w:pPr>
               <w:spacing w:line="480" w:lineRule="auto"/>
+              <w:jc w:val="both"/>
               <w:rPr>
                 <w:rFonts w:cstheme="majorBidi"/>
                 <w:color w:val="000000" w:themeColor="text1"/>
@@ -4452,6 +4747,7 @@
           <w:p>
             <w:pPr>
               <w:spacing w:line="480" w:lineRule="auto"/>
+              <w:jc w:val="both"/>
               <w:rPr>
                 <w:rFonts w:cstheme="majorBidi"/>
                 <w:color w:val="000000" w:themeColor="text1"/>
@@ -4461,6 +4757,7 @@
           <w:p>
             <w:pPr>
               <w:spacing w:line="480" w:lineRule="auto"/>
+              <w:jc w:val="both"/>
               <w:rPr>
                 <w:rFonts w:cstheme="majorBidi"/>
                 <w:color w:val="000000" w:themeColor="text1"/>
@@ -4475,6 +4772,7 @@
           <w:p>
             <w:pPr>
               <w:spacing w:line="480" w:lineRule="auto"/>
+              <w:jc w:val="both"/>
               <w:rPr>
                 <w:rFonts w:cstheme="majorBidi"/>
                 <w:color w:val="000000" w:themeColor="text1"/>
@@ -4500,6 +4798,7 @@
           <w:p>
             <w:pPr>
               <w:spacing w:line="480" w:lineRule="auto"/>
+              <w:jc w:val="both"/>
               <w:rPr>
                 <w:rFonts w:cstheme="majorBidi"/>
                 <w:color w:val="000000" w:themeColor="text1"/>
@@ -4516,6 +4815,7 @@
           <w:p>
             <w:pPr>
               <w:spacing w:line="480" w:lineRule="auto"/>
+              <w:jc w:val="both"/>
               <w:rPr>
                 <w:rFonts w:cstheme="majorBidi"/>
                 <w:color w:val="000000" w:themeColor="text1"/>
@@ -4532,6 +4832,7 @@
           <w:p>
             <w:pPr>
               <w:spacing w:line="480" w:lineRule="auto"/>
+              <w:jc w:val="both"/>
               <w:rPr>
                 <w:rFonts w:cstheme="majorBidi"/>
                 <w:color w:val="000000" w:themeColor="text1"/>
@@ -4548,6 +4849,7 @@
           <w:p>
             <w:pPr>
               <w:spacing w:line="480" w:lineRule="auto"/>
+              <w:jc w:val="both"/>
               <w:rPr>
                 <w:rFonts w:cstheme="majorBidi"/>
                 <w:color w:val="000000" w:themeColor="text1"/>
@@ -4565,6 +4867,7 @@
           <w:p>
             <w:pPr>
               <w:spacing w:line="480" w:lineRule="auto"/>
+              <w:jc w:val="both"/>
               <w:rPr>
                 <w:rFonts w:cstheme="majorBidi"/>
                 <w:color w:val="000000" w:themeColor="text1"/>
@@ -4590,6 +4893,7 @@
           <w:p>
             <w:pPr>
               <w:spacing w:line="480" w:lineRule="auto"/>
+              <w:jc w:val="both"/>
               <w:rPr>
                 <w:rFonts w:cstheme="majorBidi"/>
                 <w:color w:val="000000" w:themeColor="text1"/>
@@ -4606,6 +4910,7 @@
           <w:p>
             <w:pPr>
               <w:spacing w:line="480" w:lineRule="auto"/>
+              <w:jc w:val="both"/>
               <w:rPr>
                 <w:rFonts w:cstheme="majorBidi"/>
                 <w:color w:val="000000" w:themeColor="text1"/>
@@ -4622,6 +4927,7 @@
           <w:p>
             <w:pPr>
               <w:spacing w:line="480" w:lineRule="auto"/>
+              <w:jc w:val="both"/>
               <w:rPr>
                 <w:rFonts w:cstheme="majorBidi"/>
                 <w:color w:val="000000" w:themeColor="text1"/>
@@ -4634,7 +4940,7 @@
     <w:p>
       <w:pPr>
         <w:spacing w:line="360" w:lineRule="auto"/>
-        <w:jc w:val="center"/>
+        <w:jc w:val="both"/>
         <w:rPr>
           <w:rFonts w:cstheme="majorBidi"/>
           <w:color w:val="000000" w:themeColor="text1"/>
@@ -4737,7 +5043,7 @@
     <w:p>
       <w:pPr>
         <w:spacing w:line="360" w:lineRule="auto"/>
-        <w:jc w:val="center"/>
+        <w:jc w:val="both"/>
         <w:rPr>
           <w:rFonts w:cstheme="majorBidi"/>
           <w:color w:val="000000" w:themeColor="text1"/>
@@ -4820,7 +5126,7 @@
     <w:p>
       <w:pPr>
         <w:spacing w:line="360" w:lineRule="auto"/>
-        <w:jc w:val="center"/>
+        <w:jc w:val="both"/>
         <w:rPr>
           <w:rFonts w:cstheme="majorBidi"/>
           <w:color w:val="000000" w:themeColor="text1"/>
@@ -4915,7 +5221,7 @@
     <w:p>
       <w:pPr>
         <w:spacing w:line="360" w:lineRule="auto"/>
-        <w:jc w:val="center"/>
+        <w:jc w:val="both"/>
         <w:rPr>
           <w:rFonts w:cstheme="majorBidi"/>
           <w:color w:val="000000" w:themeColor="text1"/>
@@ -4999,7 +5305,7 @@
     <w:p>
       <w:pPr>
         <w:spacing w:line="360" w:lineRule="auto"/>
-        <w:jc w:val="center"/>
+        <w:jc w:val="both"/>
         <w:rPr>
           <w:rFonts w:cstheme="majorBidi"/>
           <w:color w:val="000000" w:themeColor="text1"/>
@@ -5125,7 +5431,7 @@
     <w:p>
       <w:pPr>
         <w:spacing w:line="360" w:lineRule="auto"/>
-        <w:jc w:val="center"/>
+        <w:jc w:val="both"/>
         <w:rPr>
           <w:rFonts w:cstheme="majorBidi"/>
           <w:color w:val="000000" w:themeColor="text1"/>
@@ -5181,6 +5487,7 @@
     </w:p>
     <w:p>
       <w:pPr>
+        <w:jc w:val="both"/>
         <w:rPr>
           <w:rFonts w:cstheme="majorBidi"/>
         </w:rPr>
@@ -5252,6 +5559,7 @@
     </w:p>
     <w:p>
       <w:pPr>
+        <w:jc w:val="both"/>
         <w:rPr>
           <w:rFonts w:cstheme="majorBidi"/>
         </w:rPr>
@@ -5265,6 +5573,7 @@
     </w:p>
     <w:p>
       <w:pPr>
+        <w:jc w:val="both"/>
         <w:rPr>
           <w:rFonts w:eastAsiaTheme="minorEastAsia" w:cstheme="majorBidi"/>
           <w:b/>
@@ -5378,6 +5687,7 @@
           </w:tcPr>
           <w:p>
             <w:pPr>
+              <w:jc w:val="both"/>
               <w:rPr>
                 <w:rFonts w:cstheme="majorBidi"/>
               </w:rPr>
@@ -5437,6 +5747,7 @@
           </w:tcPr>
           <w:p>
             <w:pPr>
+              <w:jc w:val="both"/>
               <w:rPr>
                 <w:rFonts w:cstheme="majorBidi"/>
                 <w:color w:val="000000" w:themeColor="text1"/>
@@ -5474,6 +5785,7 @@
           </w:p>
           <w:p>
             <w:pPr>
+              <w:jc w:val="both"/>
               <w:rPr>
                 <w:rFonts w:cstheme="majorBidi"/>
                 <w:color w:val="000000" w:themeColor="text1"/>
@@ -5492,6 +5804,7 @@
     </w:tbl>
     <w:p>
       <w:pPr>
+        <w:jc w:val="both"/>
         <w:rPr>
           <w:rFonts w:cstheme="majorBidi"/>
           <w:color w:val="000000" w:themeColor="text1"/>
@@ -5648,7 +5961,7 @@
     <w:p>
       <w:pPr>
         <w:spacing w:line="360" w:lineRule="auto"/>
-        <w:jc w:val="center"/>
+        <w:jc w:val="both"/>
         <w:rPr>
           <w:rFonts w:cstheme="majorBidi"/>
           <w:color w:val="000000" w:themeColor="text1"/>
@@ -5751,6 +6064,7 @@
     </w:p>
     <w:p>
       <w:pPr>
+        <w:jc w:val="both"/>
         <w:rPr>
           <w:rFonts w:cstheme="majorBidi"/>
           <w:color w:val="000000" w:themeColor="text1"/>
@@ -5805,6 +6119,7 @@
     </w:p>
     <w:p>
       <w:pPr>
+        <w:jc w:val="both"/>
         <w:rPr>
           <w:rFonts w:cstheme="majorBidi"/>
           <w:color w:val="000000" w:themeColor="text1"/>
@@ -5859,6 +6174,7 @@
     </w:p>
     <w:p>
       <w:pPr>
+        <w:jc w:val="both"/>
         <w:rPr>
           <w:rFonts w:cstheme="majorBidi"/>
           <w:color w:val="000000" w:themeColor="text1"/>
@@ -5897,6 +6213,65 @@
     <w:p>
       <w:pPr>
         <w:spacing w:line="360" w:lineRule="auto"/>
+        <w:jc w:val="both"/>
+        <w:rPr>
+          <w:rFonts w:cstheme="majorBidi"/>
+          <w:color w:val="000000" w:themeColor="text1"/>
+          <w:sz w:val="32"/>
+          <w:szCs w:val="32"/>
+        </w:rPr>
+      </w:pPr>
+      <w:hyperlink r:id="rId27" w:history="1">
+        <w:r>
+          <w:rPr>
+            <w:rStyle w:val="Hipervnculo"/>
+            <w:rFonts w:cstheme="majorBidi"/>
+            <w:sz w:val="32"/>
+            <w:szCs w:val="32"/>
+          </w:rPr>
+          <w:t>https://todoxampp.com/mongodb-en-windows-y-xampp/</w:t>
+        </w:r>
+      </w:hyperlink>
+    </w:p>
+    <w:p>
+      <w:pPr>
+        <w:spacing w:line="360" w:lineRule="auto"/>
+        <w:jc w:val="both"/>
+        <w:rPr>
+          <w:rFonts w:cstheme="majorBidi"/>
+          <w:color w:val="000000" w:themeColor="text1"/>
+          <w:sz w:val="32"/>
+          <w:szCs w:val="32"/>
+        </w:rPr>
+      </w:pPr>
+      <w:hyperlink r:id="rId28" w:history="1">
+        <w:r>
+          <w:rPr>
+            <w:rStyle w:val="Hipervnculo"/>
+            <w:rFonts w:cstheme="majorBidi"/>
+            <w:sz w:val="32"/>
+            <w:szCs w:val="32"/>
+          </w:rPr>
+          <w:t>https://stackoverflow.com/questions/41209349/requirevendor-autoload-php-failed-to-open-stream</w:t>
+        </w:r>
+      </w:hyperlink>
+    </w:p>
+    <w:p>
+      <w:pPr>
+        <w:spacing w:line="360" w:lineRule="auto"/>
+        <w:jc w:val="both"/>
+        <w:rPr>
+          <w:rFonts w:cstheme="majorBidi"/>
+          <w:color w:val="000000" w:themeColor="text1"/>
+          <w:sz w:val="32"/>
+          <w:szCs w:val="32"/>
+        </w:rPr>
+      </w:pPr>
+    </w:p>
+    <w:p>
+      <w:pPr>
+        <w:spacing w:line="360" w:lineRule="auto"/>
+        <w:jc w:val="both"/>
         <w:rPr>
           <w:rFonts w:cstheme="majorBidi"/>
           <w:color w:val="000000" w:themeColor="text1"/>
@@ -5947,6 +6322,7 @@
     <w:p>
       <w:pPr>
         <w:spacing w:line="360" w:lineRule="auto"/>
+        <w:jc w:val="both"/>
         <w:rPr>
           <w:rFonts w:eastAsia="system-ui" w:cstheme="majorBidi"/>
           <w:color w:val="0D0D0D" w:themeColor="text1" w:themeTint="F2"/>
@@ -5965,6 +6341,7 @@
     <w:p>
       <w:pPr>
         <w:spacing w:line="360" w:lineRule="auto"/>
+        <w:jc w:val="both"/>
         <w:rPr>
           <w:rFonts w:cstheme="majorBidi"/>
           <w:i/>
@@ -6001,6 +6378,7 @@
       <w:pPr>
         <w:shd w:val="clear" w:color="auto" w:fill="FFFFFF" w:themeFill="background1"/>
         <w:spacing w:after="0" w:line="360" w:lineRule="auto"/>
+        <w:jc w:val="both"/>
         <w:rPr>
           <w:rFonts w:cstheme="majorBidi"/>
         </w:rPr>
@@ -6013,7 +6391,7 @@
         </w:rPr>
         <w:t xml:space="preserve">Smith, J. (2023). La importancia del reciclaje en la conservación del medio ambiente. Recuperado de </w:t>
       </w:r>
-      <w:hyperlink r:id="rId27">
+      <w:hyperlink r:id="rId29">
         <w:r>
           <w:rPr>
             <w:rStyle w:val="Hipervnculo"/>
@@ -6028,15 +6406,17 @@
     <w:p>
       <w:pPr>
         <w:spacing w:line="360" w:lineRule="auto"/>
-        <w:rPr>
-          <w:rFonts w:cstheme="majorBidi"/>
-          <w:color w:val="000000" w:themeColor="text1"/>
-        </w:rPr>
-      </w:pPr>
-    </w:p>
-    <w:p>
-      <w:pPr>
-        <w:spacing w:line="360" w:lineRule="auto"/>
+        <w:jc w:val="both"/>
+        <w:rPr>
+          <w:rFonts w:cstheme="majorBidi"/>
+          <w:color w:val="000000" w:themeColor="text1"/>
+        </w:rPr>
+      </w:pPr>
+    </w:p>
+    <w:p>
+      <w:pPr>
+        <w:spacing w:line="360" w:lineRule="auto"/>
+        <w:jc w:val="both"/>
         <w:rPr>
           <w:rFonts w:cstheme="majorBidi"/>
           <w:b/>
@@ -6057,6 +6437,7 @@
     <w:p>
       <w:pPr>
         <w:spacing w:line="360" w:lineRule="auto"/>
+        <w:jc w:val="both"/>
         <w:rPr>
           <w:rFonts w:eastAsia="Calibri" w:cstheme="majorBidi"/>
         </w:rPr>
@@ -6082,61 +6463,7 @@
           <w:color w:val="0D0D0D" w:themeColor="text1" w:themeTint="F2"/>
           <w:szCs w:val="24"/>
         </w:rPr>
-        <w:t xml:space="preserve">Oracle </w:t>
-      </w:r>
-      <w:proofErr w:type="spellStart"/>
-      <w:r>
-        <w:rPr>
-          <w:rFonts w:eastAsia="system-ui" w:cstheme="majorBidi"/>
-          <w:color w:val="0D0D0D" w:themeColor="text1" w:themeTint="F2"/>
-          <w:szCs w:val="24"/>
-        </w:rPr>
-        <w:t>Corporation</w:t>
-      </w:r>
-      <w:proofErr w:type="spellEnd"/>
-      <w:r>
-        <w:rPr>
-          <w:rFonts w:eastAsia="system-ui" w:cstheme="majorBidi"/>
-          <w:color w:val="0D0D0D" w:themeColor="text1" w:themeTint="F2"/>
-          <w:szCs w:val="24"/>
-        </w:rPr>
-        <w:t xml:space="preserve">. (s. f.). Oracle </w:t>
-      </w:r>
-      <w:proofErr w:type="spellStart"/>
-      <w:r>
-        <w:rPr>
-          <w:rFonts w:eastAsia="system-ui" w:cstheme="majorBidi"/>
-          <w:color w:val="0D0D0D" w:themeColor="text1" w:themeTint="F2"/>
-          <w:szCs w:val="24"/>
-        </w:rPr>
-        <w:t>Database</w:t>
-      </w:r>
-      <w:proofErr w:type="spellEnd"/>
-      <w:r>
-        <w:rPr>
-          <w:rFonts w:eastAsia="system-ui" w:cstheme="majorBidi"/>
-          <w:color w:val="0D0D0D" w:themeColor="text1" w:themeTint="F2"/>
-          <w:szCs w:val="24"/>
-        </w:rPr>
-        <w:t xml:space="preserve"> 19c </w:t>
-      </w:r>
-      <w:proofErr w:type="spellStart"/>
-      <w:r>
-        <w:rPr>
-          <w:rFonts w:eastAsia="system-ui" w:cstheme="majorBidi"/>
-          <w:color w:val="0D0D0D" w:themeColor="text1" w:themeTint="F2"/>
-          <w:szCs w:val="24"/>
-        </w:rPr>
-        <w:t>Documentation</w:t>
-      </w:r>
-      <w:proofErr w:type="spellEnd"/>
-      <w:r>
-        <w:rPr>
-          <w:rFonts w:eastAsia="system-ui" w:cstheme="majorBidi"/>
-          <w:color w:val="0D0D0D" w:themeColor="text1" w:themeTint="F2"/>
-          <w:szCs w:val="24"/>
-        </w:rPr>
-        <w:t xml:space="preserve">. Recuperado de </w:t>
+        <w:t xml:space="preserve">Oracle Corporation. (s. f.). Oracle Database 19c Documentation. Recuperado de </w:t>
       </w:r>
       <w:r>
         <w:rPr>
@@ -6149,6 +6476,7 @@
     <w:p>
       <w:pPr>
         <w:spacing w:line="360" w:lineRule="auto"/>
+        <w:jc w:val="both"/>
         <w:rPr>
           <w:rFonts w:cstheme="majorBidi"/>
           <w:color w:val="000000" w:themeColor="text1"/>
@@ -6156,8 +6484,8 @@
       </w:pPr>
     </w:p>
     <w:sectPr>
-      <w:headerReference w:type="default" r:id="rId28"/>
-      <w:footerReference w:type="default" r:id="rId29"/>
+      <w:headerReference w:type="default" r:id="rId30"/>
+      <w:footerReference w:type="default" r:id="rId31"/>
       <w:pgSz w:w="11906" w:h="16838" w:code="9"/>
       <w:pgMar w:top="1418" w:right="1701" w:bottom="1418" w:left="1701" w:header="720" w:footer="720" w:gutter="567"/>
       <w:cols w:space="720"/>
@@ -6610,6 +6938,155 @@
     </w:lvl>
   </w:abstractNum>
   <w:abstractNum w:abstractNumId="2" w15:restartNumberingAfterBreak="0">
+    <w:nsid w:val="1FC6335F"/>
+    <w:multiLevelType w:val="multilevel"/>
+    <w:tmpl w:val="07B61D5C"/>
+    <w:lvl w:ilvl="0">
+      <w:start w:val="1"/>
+      <w:numFmt w:val="bullet"/>
+      <w:lvlText w:val=""/>
+      <w:lvlJc w:val="left"/>
+      <w:pPr>
+        <w:tabs>
+          <w:tab w:val="num" w:pos="720"/>
+        </w:tabs>
+        <w:ind w:left="720" w:hanging="360"/>
+      </w:pPr>
+      <w:rPr>
+        <w:rFonts w:ascii="Symbol" w:hAnsi="Symbol" w:hint="default"/>
+        <w:sz w:val="20"/>
+      </w:rPr>
+    </w:lvl>
+    <w:lvl w:ilvl="1">
+      <w:start w:val="1"/>
+      <w:numFmt w:val="bullet"/>
+      <w:lvlText w:val="o"/>
+      <w:lvlJc w:val="left"/>
+      <w:pPr>
+        <w:tabs>
+          <w:tab w:val="num" w:pos="1440"/>
+        </w:tabs>
+        <w:ind w:left="1440" w:hanging="360"/>
+      </w:pPr>
+      <w:rPr>
+        <w:rFonts w:ascii="Courier New" w:hAnsi="Courier New" w:hint="default"/>
+        <w:sz w:val="20"/>
+      </w:rPr>
+    </w:lvl>
+    <w:lvl w:ilvl="2" w:tentative="1">
+      <w:start w:val="1"/>
+      <w:numFmt w:val="bullet"/>
+      <w:lvlText w:val=""/>
+      <w:lvlJc w:val="left"/>
+      <w:pPr>
+        <w:tabs>
+          <w:tab w:val="num" w:pos="2160"/>
+        </w:tabs>
+        <w:ind w:left="2160" w:hanging="360"/>
+      </w:pPr>
+      <w:rPr>
+        <w:rFonts w:ascii="Wingdings" w:hAnsi="Wingdings" w:hint="default"/>
+        <w:sz w:val="20"/>
+      </w:rPr>
+    </w:lvl>
+    <w:lvl w:ilvl="3" w:tentative="1">
+      <w:start w:val="1"/>
+      <w:numFmt w:val="bullet"/>
+      <w:lvlText w:val=""/>
+      <w:lvlJc w:val="left"/>
+      <w:pPr>
+        <w:tabs>
+          <w:tab w:val="num" w:pos="2880"/>
+        </w:tabs>
+        <w:ind w:left="2880" w:hanging="360"/>
+      </w:pPr>
+      <w:rPr>
+        <w:rFonts w:ascii="Wingdings" w:hAnsi="Wingdings" w:hint="default"/>
+        <w:sz w:val="20"/>
+      </w:rPr>
+    </w:lvl>
+    <w:lvl w:ilvl="4" w:tentative="1">
+      <w:start w:val="1"/>
+      <w:numFmt w:val="bullet"/>
+      <w:lvlText w:val=""/>
+      <w:lvlJc w:val="left"/>
+      <w:pPr>
+        <w:tabs>
+          <w:tab w:val="num" w:pos="3600"/>
+        </w:tabs>
+        <w:ind w:left="3600" w:hanging="360"/>
+      </w:pPr>
+      <w:rPr>
+        <w:rFonts w:ascii="Wingdings" w:hAnsi="Wingdings" w:hint="default"/>
+        <w:sz w:val="20"/>
+      </w:rPr>
+    </w:lvl>
+    <w:lvl w:ilvl="5" w:tentative="1">
+      <w:start w:val="1"/>
+      <w:numFmt w:val="bullet"/>
+      <w:lvlText w:val=""/>
+      <w:lvlJc w:val="left"/>
+      <w:pPr>
+        <w:tabs>
+          <w:tab w:val="num" w:pos="4320"/>
+        </w:tabs>
+        <w:ind w:left="4320" w:hanging="360"/>
+      </w:pPr>
+      <w:rPr>
+        <w:rFonts w:ascii="Wingdings" w:hAnsi="Wingdings" w:hint="default"/>
+        <w:sz w:val="20"/>
+      </w:rPr>
+    </w:lvl>
+    <w:lvl w:ilvl="6" w:tentative="1">
+      <w:start w:val="1"/>
+      <w:numFmt w:val="bullet"/>
+      <w:lvlText w:val=""/>
+      <w:lvlJc w:val="left"/>
+      <w:pPr>
+        <w:tabs>
+          <w:tab w:val="num" w:pos="5040"/>
+        </w:tabs>
+        <w:ind w:left="5040" w:hanging="360"/>
+      </w:pPr>
+      <w:rPr>
+        <w:rFonts w:ascii="Wingdings" w:hAnsi="Wingdings" w:hint="default"/>
+        <w:sz w:val="20"/>
+      </w:rPr>
+    </w:lvl>
+    <w:lvl w:ilvl="7" w:tentative="1">
+      <w:start w:val="1"/>
+      <w:numFmt w:val="bullet"/>
+      <w:lvlText w:val=""/>
+      <w:lvlJc w:val="left"/>
+      <w:pPr>
+        <w:tabs>
+          <w:tab w:val="num" w:pos="5760"/>
+        </w:tabs>
+        <w:ind w:left="5760" w:hanging="360"/>
+      </w:pPr>
+      <w:rPr>
+        <w:rFonts w:ascii="Wingdings" w:hAnsi="Wingdings" w:hint="default"/>
+        <w:sz w:val="20"/>
+      </w:rPr>
+    </w:lvl>
+    <w:lvl w:ilvl="8" w:tentative="1">
+      <w:start w:val="1"/>
+      <w:numFmt w:val="bullet"/>
+      <w:lvlText w:val=""/>
+      <w:lvlJc w:val="left"/>
+      <w:pPr>
+        <w:tabs>
+          <w:tab w:val="num" w:pos="6480"/>
+        </w:tabs>
+        <w:ind w:left="6480" w:hanging="360"/>
+      </w:pPr>
+      <w:rPr>
+        <w:rFonts w:ascii="Wingdings" w:hAnsi="Wingdings" w:hint="default"/>
+        <w:sz w:val="20"/>
+      </w:rPr>
+    </w:lvl>
+  </w:abstractNum>
+  <w:abstractNum w:abstractNumId="3" w15:restartNumberingAfterBreak="0">
     <w:nsid w:val="218E04C8"/>
     <w:multiLevelType w:val="hybridMultilevel"/>
     <w:tmpl w:val="6FD4B462"/>
@@ -6722,7 +7199,156 @@
       </w:rPr>
     </w:lvl>
   </w:abstractNum>
-  <w:abstractNum w:abstractNumId="3" w15:restartNumberingAfterBreak="0">
+  <w:abstractNum w:abstractNumId="4" w15:restartNumberingAfterBreak="0">
+    <w:nsid w:val="220555F6"/>
+    <w:multiLevelType w:val="multilevel"/>
+    <w:tmpl w:val="138A1C2E"/>
+    <w:lvl w:ilvl="0">
+      <w:start w:val="1"/>
+      <w:numFmt w:val="bullet"/>
+      <w:lvlText w:val=""/>
+      <w:lvlJc w:val="left"/>
+      <w:pPr>
+        <w:tabs>
+          <w:tab w:val="num" w:pos="720"/>
+        </w:tabs>
+        <w:ind w:left="720" w:hanging="360"/>
+      </w:pPr>
+      <w:rPr>
+        <w:rFonts w:ascii="Symbol" w:hAnsi="Symbol" w:hint="default"/>
+        <w:sz w:val="20"/>
+      </w:rPr>
+    </w:lvl>
+    <w:lvl w:ilvl="1">
+      <w:start w:val="1"/>
+      <w:numFmt w:val="bullet"/>
+      <w:lvlText w:val="o"/>
+      <w:lvlJc w:val="left"/>
+      <w:pPr>
+        <w:tabs>
+          <w:tab w:val="num" w:pos="1440"/>
+        </w:tabs>
+        <w:ind w:left="1440" w:hanging="360"/>
+      </w:pPr>
+      <w:rPr>
+        <w:rFonts w:ascii="Courier New" w:hAnsi="Courier New" w:hint="default"/>
+        <w:sz w:val="20"/>
+      </w:rPr>
+    </w:lvl>
+    <w:lvl w:ilvl="2" w:tentative="1">
+      <w:start w:val="1"/>
+      <w:numFmt w:val="bullet"/>
+      <w:lvlText w:val=""/>
+      <w:lvlJc w:val="left"/>
+      <w:pPr>
+        <w:tabs>
+          <w:tab w:val="num" w:pos="2160"/>
+        </w:tabs>
+        <w:ind w:left="2160" w:hanging="360"/>
+      </w:pPr>
+      <w:rPr>
+        <w:rFonts w:ascii="Wingdings" w:hAnsi="Wingdings" w:hint="default"/>
+        <w:sz w:val="20"/>
+      </w:rPr>
+    </w:lvl>
+    <w:lvl w:ilvl="3" w:tentative="1">
+      <w:start w:val="1"/>
+      <w:numFmt w:val="bullet"/>
+      <w:lvlText w:val=""/>
+      <w:lvlJc w:val="left"/>
+      <w:pPr>
+        <w:tabs>
+          <w:tab w:val="num" w:pos="2880"/>
+        </w:tabs>
+        <w:ind w:left="2880" w:hanging="360"/>
+      </w:pPr>
+      <w:rPr>
+        <w:rFonts w:ascii="Wingdings" w:hAnsi="Wingdings" w:hint="default"/>
+        <w:sz w:val="20"/>
+      </w:rPr>
+    </w:lvl>
+    <w:lvl w:ilvl="4" w:tentative="1">
+      <w:start w:val="1"/>
+      <w:numFmt w:val="bullet"/>
+      <w:lvlText w:val=""/>
+      <w:lvlJc w:val="left"/>
+      <w:pPr>
+        <w:tabs>
+          <w:tab w:val="num" w:pos="3600"/>
+        </w:tabs>
+        <w:ind w:left="3600" w:hanging="360"/>
+      </w:pPr>
+      <w:rPr>
+        <w:rFonts w:ascii="Wingdings" w:hAnsi="Wingdings" w:hint="default"/>
+        <w:sz w:val="20"/>
+      </w:rPr>
+    </w:lvl>
+    <w:lvl w:ilvl="5" w:tentative="1">
+      <w:start w:val="1"/>
+      <w:numFmt w:val="bullet"/>
+      <w:lvlText w:val=""/>
+      <w:lvlJc w:val="left"/>
+      <w:pPr>
+        <w:tabs>
+          <w:tab w:val="num" w:pos="4320"/>
+        </w:tabs>
+        <w:ind w:left="4320" w:hanging="360"/>
+      </w:pPr>
+      <w:rPr>
+        <w:rFonts w:ascii="Wingdings" w:hAnsi="Wingdings" w:hint="default"/>
+        <w:sz w:val="20"/>
+      </w:rPr>
+    </w:lvl>
+    <w:lvl w:ilvl="6" w:tentative="1">
+      <w:start w:val="1"/>
+      <w:numFmt w:val="bullet"/>
+      <w:lvlText w:val=""/>
+      <w:lvlJc w:val="left"/>
+      <w:pPr>
+        <w:tabs>
+          <w:tab w:val="num" w:pos="5040"/>
+        </w:tabs>
+        <w:ind w:left="5040" w:hanging="360"/>
+      </w:pPr>
+      <w:rPr>
+        <w:rFonts w:ascii="Wingdings" w:hAnsi="Wingdings" w:hint="default"/>
+        <w:sz w:val="20"/>
+      </w:rPr>
+    </w:lvl>
+    <w:lvl w:ilvl="7" w:tentative="1">
+      <w:start w:val="1"/>
+      <w:numFmt w:val="bullet"/>
+      <w:lvlText w:val=""/>
+      <w:lvlJc w:val="left"/>
+      <w:pPr>
+        <w:tabs>
+          <w:tab w:val="num" w:pos="5760"/>
+        </w:tabs>
+        <w:ind w:left="5760" w:hanging="360"/>
+      </w:pPr>
+      <w:rPr>
+        <w:rFonts w:ascii="Wingdings" w:hAnsi="Wingdings" w:hint="default"/>
+        <w:sz w:val="20"/>
+      </w:rPr>
+    </w:lvl>
+    <w:lvl w:ilvl="8" w:tentative="1">
+      <w:start w:val="1"/>
+      <w:numFmt w:val="bullet"/>
+      <w:lvlText w:val=""/>
+      <w:lvlJc w:val="left"/>
+      <w:pPr>
+        <w:tabs>
+          <w:tab w:val="num" w:pos="6480"/>
+        </w:tabs>
+        <w:ind w:left="6480" w:hanging="360"/>
+      </w:pPr>
+      <w:rPr>
+        <w:rFonts w:ascii="Wingdings" w:hAnsi="Wingdings" w:hint="default"/>
+        <w:sz w:val="20"/>
+      </w:rPr>
+    </w:lvl>
+  </w:abstractNum>
+  <w:abstractNum w:abstractNumId="5" w15:restartNumberingAfterBreak="0">
     <w:nsid w:val="254E6151"/>
     <w:multiLevelType w:val="multilevel"/>
     <w:tmpl w:val="7ACA20E8"/>
@@ -6871,7 +7497,7 @@
       </w:rPr>
     </w:lvl>
   </w:abstractNum>
-  <w:abstractNum w:abstractNumId="4" w15:restartNumberingAfterBreak="0">
+  <w:abstractNum w:abstractNumId="6" w15:restartNumberingAfterBreak="0">
     <w:nsid w:val="36BC15C9"/>
     <w:multiLevelType w:val="multilevel"/>
     <w:tmpl w:val="C5B410B8"/>
@@ -7020,7 +7646,156 @@
       </w:rPr>
     </w:lvl>
   </w:abstractNum>
-  <w:abstractNum w:abstractNumId="5" w15:restartNumberingAfterBreak="0">
+  <w:abstractNum w:abstractNumId="7" w15:restartNumberingAfterBreak="0">
+    <w:nsid w:val="3B235FF8"/>
+    <w:multiLevelType w:val="multilevel"/>
+    <w:tmpl w:val="D0CA6B5A"/>
+    <w:lvl w:ilvl="0">
+      <w:start w:val="1"/>
+      <w:numFmt w:val="bullet"/>
+      <w:lvlText w:val=""/>
+      <w:lvlJc w:val="left"/>
+      <w:pPr>
+        <w:tabs>
+          <w:tab w:val="num" w:pos="720"/>
+        </w:tabs>
+        <w:ind w:left="720" w:hanging="360"/>
+      </w:pPr>
+      <w:rPr>
+        <w:rFonts w:ascii="Symbol" w:hAnsi="Symbol" w:hint="default"/>
+        <w:sz w:val="20"/>
+      </w:rPr>
+    </w:lvl>
+    <w:lvl w:ilvl="1">
+      <w:start w:val="1"/>
+      <w:numFmt w:val="bullet"/>
+      <w:lvlText w:val="o"/>
+      <w:lvlJc w:val="left"/>
+      <w:pPr>
+        <w:tabs>
+          <w:tab w:val="num" w:pos="1440"/>
+        </w:tabs>
+        <w:ind w:left="1440" w:hanging="360"/>
+      </w:pPr>
+      <w:rPr>
+        <w:rFonts w:ascii="Courier New" w:hAnsi="Courier New" w:hint="default"/>
+        <w:sz w:val="20"/>
+      </w:rPr>
+    </w:lvl>
+    <w:lvl w:ilvl="2" w:tentative="1">
+      <w:start w:val="1"/>
+      <w:numFmt w:val="bullet"/>
+      <w:lvlText w:val=""/>
+      <w:lvlJc w:val="left"/>
+      <w:pPr>
+        <w:tabs>
+          <w:tab w:val="num" w:pos="2160"/>
+        </w:tabs>
+        <w:ind w:left="2160" w:hanging="360"/>
+      </w:pPr>
+      <w:rPr>
+        <w:rFonts w:ascii="Wingdings" w:hAnsi="Wingdings" w:hint="default"/>
+        <w:sz w:val="20"/>
+      </w:rPr>
+    </w:lvl>
+    <w:lvl w:ilvl="3" w:tentative="1">
+      <w:start w:val="1"/>
+      <w:numFmt w:val="bullet"/>
+      <w:lvlText w:val=""/>
+      <w:lvlJc w:val="left"/>
+      <w:pPr>
+        <w:tabs>
+          <w:tab w:val="num" w:pos="2880"/>
+        </w:tabs>
+        <w:ind w:left="2880" w:hanging="360"/>
+      </w:pPr>
+      <w:rPr>
+        <w:rFonts w:ascii="Wingdings" w:hAnsi="Wingdings" w:hint="default"/>
+        <w:sz w:val="20"/>
+      </w:rPr>
+    </w:lvl>
+    <w:lvl w:ilvl="4" w:tentative="1">
+      <w:start w:val="1"/>
+      <w:numFmt w:val="bullet"/>
+      <w:lvlText w:val=""/>
+      <w:lvlJc w:val="left"/>
+      <w:pPr>
+        <w:tabs>
+          <w:tab w:val="num" w:pos="3600"/>
+        </w:tabs>
+        <w:ind w:left="3600" w:hanging="360"/>
+      </w:pPr>
+      <w:rPr>
+        <w:rFonts w:ascii="Wingdings" w:hAnsi="Wingdings" w:hint="default"/>
+        <w:sz w:val="20"/>
+      </w:rPr>
+    </w:lvl>
+    <w:lvl w:ilvl="5" w:tentative="1">
+      <w:start w:val="1"/>
+      <w:numFmt w:val="bullet"/>
+      <w:lvlText w:val=""/>
+      <w:lvlJc w:val="left"/>
+      <w:pPr>
+        <w:tabs>
+          <w:tab w:val="num" w:pos="4320"/>
+        </w:tabs>
+        <w:ind w:left="4320" w:hanging="360"/>
+      </w:pPr>
+      <w:rPr>
+        <w:rFonts w:ascii="Wingdings" w:hAnsi="Wingdings" w:hint="default"/>
+        <w:sz w:val="20"/>
+      </w:rPr>
+    </w:lvl>
+    <w:lvl w:ilvl="6" w:tentative="1">
+      <w:start w:val="1"/>
+      <w:numFmt w:val="bullet"/>
+      <w:lvlText w:val=""/>
+      <w:lvlJc w:val="left"/>
+      <w:pPr>
+        <w:tabs>
+          <w:tab w:val="num" w:pos="5040"/>
+        </w:tabs>
+        <w:ind w:left="5040" w:hanging="360"/>
+      </w:pPr>
+      <w:rPr>
+        <w:rFonts w:ascii="Wingdings" w:hAnsi="Wingdings" w:hint="default"/>
+        <w:sz w:val="20"/>
+      </w:rPr>
+    </w:lvl>
+    <w:lvl w:ilvl="7" w:tentative="1">
+      <w:start w:val="1"/>
+      <w:numFmt w:val="bullet"/>
+      <w:lvlText w:val=""/>
+      <w:lvlJc w:val="left"/>
+      <w:pPr>
+        <w:tabs>
+          <w:tab w:val="num" w:pos="5760"/>
+        </w:tabs>
+        <w:ind w:left="5760" w:hanging="360"/>
+      </w:pPr>
+      <w:rPr>
+        <w:rFonts w:ascii="Wingdings" w:hAnsi="Wingdings" w:hint="default"/>
+        <w:sz w:val="20"/>
+      </w:rPr>
+    </w:lvl>
+    <w:lvl w:ilvl="8" w:tentative="1">
+      <w:start w:val="1"/>
+      <w:numFmt w:val="bullet"/>
+      <w:lvlText w:val=""/>
+      <w:lvlJc w:val="left"/>
+      <w:pPr>
+        <w:tabs>
+          <w:tab w:val="num" w:pos="6480"/>
+        </w:tabs>
+        <w:ind w:left="6480" w:hanging="360"/>
+      </w:pPr>
+      <w:rPr>
+        <w:rFonts w:ascii="Wingdings" w:hAnsi="Wingdings" w:hint="default"/>
+        <w:sz w:val="20"/>
+      </w:rPr>
+    </w:lvl>
+  </w:abstractNum>
+  <w:abstractNum w:abstractNumId="8" w15:restartNumberingAfterBreak="0">
     <w:nsid w:val="3CCB6BE8"/>
     <w:multiLevelType w:val="multilevel"/>
     <w:tmpl w:val="FC282420"/>
@@ -7169,7 +7944,156 @@
       </w:rPr>
     </w:lvl>
   </w:abstractNum>
-  <w:abstractNum w:abstractNumId="6" w15:restartNumberingAfterBreak="0">
+  <w:abstractNum w:abstractNumId="9" w15:restartNumberingAfterBreak="0">
+    <w:nsid w:val="3D547AE4"/>
+    <w:multiLevelType w:val="multilevel"/>
+    <w:tmpl w:val="C3448566"/>
+    <w:lvl w:ilvl="0">
+      <w:start w:val="1"/>
+      <w:numFmt w:val="bullet"/>
+      <w:lvlText w:val=""/>
+      <w:lvlJc w:val="left"/>
+      <w:pPr>
+        <w:tabs>
+          <w:tab w:val="num" w:pos="720"/>
+        </w:tabs>
+        <w:ind w:left="720" w:hanging="360"/>
+      </w:pPr>
+      <w:rPr>
+        <w:rFonts w:ascii="Symbol" w:hAnsi="Symbol" w:hint="default"/>
+        <w:sz w:val="20"/>
+      </w:rPr>
+    </w:lvl>
+    <w:lvl w:ilvl="1">
+      <w:start w:val="1"/>
+      <w:numFmt w:val="bullet"/>
+      <w:lvlText w:val="o"/>
+      <w:lvlJc w:val="left"/>
+      <w:pPr>
+        <w:tabs>
+          <w:tab w:val="num" w:pos="1440"/>
+        </w:tabs>
+        <w:ind w:left="1440" w:hanging="360"/>
+      </w:pPr>
+      <w:rPr>
+        <w:rFonts w:ascii="Courier New" w:hAnsi="Courier New" w:hint="default"/>
+        <w:sz w:val="20"/>
+      </w:rPr>
+    </w:lvl>
+    <w:lvl w:ilvl="2" w:tentative="1">
+      <w:start w:val="1"/>
+      <w:numFmt w:val="bullet"/>
+      <w:lvlText w:val=""/>
+      <w:lvlJc w:val="left"/>
+      <w:pPr>
+        <w:tabs>
+          <w:tab w:val="num" w:pos="2160"/>
+        </w:tabs>
+        <w:ind w:left="2160" w:hanging="360"/>
+      </w:pPr>
+      <w:rPr>
+        <w:rFonts w:ascii="Wingdings" w:hAnsi="Wingdings" w:hint="default"/>
+        <w:sz w:val="20"/>
+      </w:rPr>
+    </w:lvl>
+    <w:lvl w:ilvl="3" w:tentative="1">
+      <w:start w:val="1"/>
+      <w:numFmt w:val="bullet"/>
+      <w:lvlText w:val=""/>
+      <w:lvlJc w:val="left"/>
+      <w:pPr>
+        <w:tabs>
+          <w:tab w:val="num" w:pos="2880"/>
+        </w:tabs>
+        <w:ind w:left="2880" w:hanging="360"/>
+      </w:pPr>
+      <w:rPr>
+        <w:rFonts w:ascii="Wingdings" w:hAnsi="Wingdings" w:hint="default"/>
+        <w:sz w:val="20"/>
+      </w:rPr>
+    </w:lvl>
+    <w:lvl w:ilvl="4" w:tentative="1">
+      <w:start w:val="1"/>
+      <w:numFmt w:val="bullet"/>
+      <w:lvlText w:val=""/>
+      <w:lvlJc w:val="left"/>
+      <w:pPr>
+        <w:tabs>
+          <w:tab w:val="num" w:pos="3600"/>
+        </w:tabs>
+        <w:ind w:left="3600" w:hanging="360"/>
+      </w:pPr>
+      <w:rPr>
+        <w:rFonts w:ascii="Wingdings" w:hAnsi="Wingdings" w:hint="default"/>
+        <w:sz w:val="20"/>
+      </w:rPr>
+    </w:lvl>
+    <w:lvl w:ilvl="5" w:tentative="1">
+      <w:start w:val="1"/>
+      <w:numFmt w:val="bullet"/>
+      <w:lvlText w:val=""/>
+      <w:lvlJc w:val="left"/>
+      <w:pPr>
+        <w:tabs>
+          <w:tab w:val="num" w:pos="4320"/>
+        </w:tabs>
+        <w:ind w:left="4320" w:hanging="360"/>
+      </w:pPr>
+      <w:rPr>
+        <w:rFonts w:ascii="Wingdings" w:hAnsi="Wingdings" w:hint="default"/>
+        <w:sz w:val="20"/>
+      </w:rPr>
+    </w:lvl>
+    <w:lvl w:ilvl="6" w:tentative="1">
+      <w:start w:val="1"/>
+      <w:numFmt w:val="bullet"/>
+      <w:lvlText w:val=""/>
+      <w:lvlJc w:val="left"/>
+      <w:pPr>
+        <w:tabs>
+          <w:tab w:val="num" w:pos="5040"/>
+        </w:tabs>
+        <w:ind w:left="5040" w:hanging="360"/>
+      </w:pPr>
+      <w:rPr>
+        <w:rFonts w:ascii="Wingdings" w:hAnsi="Wingdings" w:hint="default"/>
+        <w:sz w:val="20"/>
+      </w:rPr>
+    </w:lvl>
+    <w:lvl w:ilvl="7" w:tentative="1">
+      <w:start w:val="1"/>
+      <w:numFmt w:val="bullet"/>
+      <w:lvlText w:val=""/>
+      <w:lvlJc w:val="left"/>
+      <w:pPr>
+        <w:tabs>
+          <w:tab w:val="num" w:pos="5760"/>
+        </w:tabs>
+        <w:ind w:left="5760" w:hanging="360"/>
+      </w:pPr>
+      <w:rPr>
+        <w:rFonts w:ascii="Wingdings" w:hAnsi="Wingdings" w:hint="default"/>
+        <w:sz w:val="20"/>
+      </w:rPr>
+    </w:lvl>
+    <w:lvl w:ilvl="8" w:tentative="1">
+      <w:start w:val="1"/>
+      <w:numFmt w:val="bullet"/>
+      <w:lvlText w:val=""/>
+      <w:lvlJc w:val="left"/>
+      <w:pPr>
+        <w:tabs>
+          <w:tab w:val="num" w:pos="6480"/>
+        </w:tabs>
+        <w:ind w:left="6480" w:hanging="360"/>
+      </w:pPr>
+      <w:rPr>
+        <w:rFonts w:ascii="Wingdings" w:hAnsi="Wingdings" w:hint="default"/>
+        <w:sz w:val="20"/>
+      </w:rPr>
+    </w:lvl>
+  </w:abstractNum>
+  <w:abstractNum w:abstractNumId="10" w15:restartNumberingAfterBreak="0">
     <w:nsid w:val="46C7127F"/>
     <w:multiLevelType w:val="multilevel"/>
     <w:tmpl w:val="6C02E634"/>
@@ -7318,7 +8242,305 @@
       </w:rPr>
     </w:lvl>
   </w:abstractNum>
-  <w:abstractNum w:abstractNumId="7" w15:restartNumberingAfterBreak="0">
+  <w:abstractNum w:abstractNumId="11" w15:restartNumberingAfterBreak="0">
+    <w:nsid w:val="4F3D0E6A"/>
+    <w:multiLevelType w:val="multilevel"/>
+    <w:tmpl w:val="3FA4C970"/>
+    <w:lvl w:ilvl="0">
+      <w:start w:val="1"/>
+      <w:numFmt w:val="bullet"/>
+      <w:lvlText w:val=""/>
+      <w:lvlJc w:val="left"/>
+      <w:pPr>
+        <w:tabs>
+          <w:tab w:val="num" w:pos="720"/>
+        </w:tabs>
+        <w:ind w:left="720" w:hanging="360"/>
+      </w:pPr>
+      <w:rPr>
+        <w:rFonts w:ascii="Symbol" w:hAnsi="Symbol" w:hint="default"/>
+        <w:sz w:val="20"/>
+      </w:rPr>
+    </w:lvl>
+    <w:lvl w:ilvl="1">
+      <w:start w:val="1"/>
+      <w:numFmt w:val="bullet"/>
+      <w:lvlText w:val="o"/>
+      <w:lvlJc w:val="left"/>
+      <w:pPr>
+        <w:tabs>
+          <w:tab w:val="num" w:pos="1440"/>
+        </w:tabs>
+        <w:ind w:left="1440" w:hanging="360"/>
+      </w:pPr>
+      <w:rPr>
+        <w:rFonts w:ascii="Courier New" w:hAnsi="Courier New" w:hint="default"/>
+        <w:sz w:val="20"/>
+      </w:rPr>
+    </w:lvl>
+    <w:lvl w:ilvl="2" w:tentative="1">
+      <w:start w:val="1"/>
+      <w:numFmt w:val="bullet"/>
+      <w:lvlText w:val=""/>
+      <w:lvlJc w:val="left"/>
+      <w:pPr>
+        <w:tabs>
+          <w:tab w:val="num" w:pos="2160"/>
+        </w:tabs>
+        <w:ind w:left="2160" w:hanging="360"/>
+      </w:pPr>
+      <w:rPr>
+        <w:rFonts w:ascii="Wingdings" w:hAnsi="Wingdings" w:hint="default"/>
+        <w:sz w:val="20"/>
+      </w:rPr>
+    </w:lvl>
+    <w:lvl w:ilvl="3" w:tentative="1">
+      <w:start w:val="1"/>
+      <w:numFmt w:val="bullet"/>
+      <w:lvlText w:val=""/>
+      <w:lvlJc w:val="left"/>
+      <w:pPr>
+        <w:tabs>
+          <w:tab w:val="num" w:pos="2880"/>
+        </w:tabs>
+        <w:ind w:left="2880" w:hanging="360"/>
+      </w:pPr>
+      <w:rPr>
+        <w:rFonts w:ascii="Wingdings" w:hAnsi="Wingdings" w:hint="default"/>
+        <w:sz w:val="20"/>
+      </w:rPr>
+    </w:lvl>
+    <w:lvl w:ilvl="4" w:tentative="1">
+      <w:start w:val="1"/>
+      <w:numFmt w:val="bullet"/>
+      <w:lvlText w:val=""/>
+      <w:lvlJc w:val="left"/>
+      <w:pPr>
+        <w:tabs>
+          <w:tab w:val="num" w:pos="3600"/>
+        </w:tabs>
+        <w:ind w:left="3600" w:hanging="360"/>
+      </w:pPr>
+      <w:rPr>
+        <w:rFonts w:ascii="Wingdings" w:hAnsi="Wingdings" w:hint="default"/>
+        <w:sz w:val="20"/>
+      </w:rPr>
+    </w:lvl>
+    <w:lvl w:ilvl="5" w:tentative="1">
+      <w:start w:val="1"/>
+      <w:numFmt w:val="bullet"/>
+      <w:lvlText w:val=""/>
+      <w:lvlJc w:val="left"/>
+      <w:pPr>
+        <w:tabs>
+          <w:tab w:val="num" w:pos="4320"/>
+        </w:tabs>
+        <w:ind w:left="4320" w:hanging="360"/>
+      </w:pPr>
+      <w:rPr>
+        <w:rFonts w:ascii="Wingdings" w:hAnsi="Wingdings" w:hint="default"/>
+        <w:sz w:val="20"/>
+      </w:rPr>
+    </w:lvl>
+    <w:lvl w:ilvl="6" w:tentative="1">
+      <w:start w:val="1"/>
+      <w:numFmt w:val="bullet"/>
+      <w:lvlText w:val=""/>
+      <w:lvlJc w:val="left"/>
+      <w:pPr>
+        <w:tabs>
+          <w:tab w:val="num" w:pos="5040"/>
+        </w:tabs>
+        <w:ind w:left="5040" w:hanging="360"/>
+      </w:pPr>
+      <w:rPr>
+        <w:rFonts w:ascii="Wingdings" w:hAnsi="Wingdings" w:hint="default"/>
+        <w:sz w:val="20"/>
+      </w:rPr>
+    </w:lvl>
+    <w:lvl w:ilvl="7" w:tentative="1">
+      <w:start w:val="1"/>
+      <w:numFmt w:val="bullet"/>
+      <w:lvlText w:val=""/>
+      <w:lvlJc w:val="left"/>
+      <w:pPr>
+        <w:tabs>
+          <w:tab w:val="num" w:pos="5760"/>
+        </w:tabs>
+        <w:ind w:left="5760" w:hanging="360"/>
+      </w:pPr>
+      <w:rPr>
+        <w:rFonts w:ascii="Wingdings" w:hAnsi="Wingdings" w:hint="default"/>
+        <w:sz w:val="20"/>
+      </w:rPr>
+    </w:lvl>
+    <w:lvl w:ilvl="8" w:tentative="1">
+      <w:start w:val="1"/>
+      <w:numFmt w:val="bullet"/>
+      <w:lvlText w:val=""/>
+      <w:lvlJc w:val="left"/>
+      <w:pPr>
+        <w:tabs>
+          <w:tab w:val="num" w:pos="6480"/>
+        </w:tabs>
+        <w:ind w:left="6480" w:hanging="360"/>
+      </w:pPr>
+      <w:rPr>
+        <w:rFonts w:ascii="Wingdings" w:hAnsi="Wingdings" w:hint="default"/>
+        <w:sz w:val="20"/>
+      </w:rPr>
+    </w:lvl>
+  </w:abstractNum>
+  <w:abstractNum w:abstractNumId="12" w15:restartNumberingAfterBreak="0">
+    <w:nsid w:val="50087E95"/>
+    <w:multiLevelType w:val="multilevel"/>
+    <w:tmpl w:val="F6ACC952"/>
+    <w:lvl w:ilvl="0">
+      <w:start w:val="1"/>
+      <w:numFmt w:val="bullet"/>
+      <w:lvlText w:val=""/>
+      <w:lvlJc w:val="left"/>
+      <w:pPr>
+        <w:tabs>
+          <w:tab w:val="num" w:pos="720"/>
+        </w:tabs>
+        <w:ind w:left="720" w:hanging="360"/>
+      </w:pPr>
+      <w:rPr>
+        <w:rFonts w:ascii="Symbol" w:hAnsi="Symbol" w:hint="default"/>
+        <w:sz w:val="20"/>
+      </w:rPr>
+    </w:lvl>
+    <w:lvl w:ilvl="1">
+      <w:start w:val="1"/>
+      <w:numFmt w:val="bullet"/>
+      <w:lvlText w:val="o"/>
+      <w:lvlJc w:val="left"/>
+      <w:pPr>
+        <w:tabs>
+          <w:tab w:val="num" w:pos="1440"/>
+        </w:tabs>
+        <w:ind w:left="1440" w:hanging="360"/>
+      </w:pPr>
+      <w:rPr>
+        <w:rFonts w:ascii="Courier New" w:hAnsi="Courier New" w:hint="default"/>
+        <w:sz w:val="20"/>
+      </w:rPr>
+    </w:lvl>
+    <w:lvl w:ilvl="2" w:tentative="1">
+      <w:start w:val="1"/>
+      <w:numFmt w:val="bullet"/>
+      <w:lvlText w:val=""/>
+      <w:lvlJc w:val="left"/>
+      <w:pPr>
+        <w:tabs>
+          <w:tab w:val="num" w:pos="2160"/>
+        </w:tabs>
+        <w:ind w:left="2160" w:hanging="360"/>
+      </w:pPr>
+      <w:rPr>
+        <w:rFonts w:ascii="Wingdings" w:hAnsi="Wingdings" w:hint="default"/>
+        <w:sz w:val="20"/>
+      </w:rPr>
+    </w:lvl>
+    <w:lvl w:ilvl="3" w:tentative="1">
+      <w:start w:val="1"/>
+      <w:numFmt w:val="bullet"/>
+      <w:lvlText w:val=""/>
+      <w:lvlJc w:val="left"/>
+      <w:pPr>
+        <w:tabs>
+          <w:tab w:val="num" w:pos="2880"/>
+        </w:tabs>
+        <w:ind w:left="2880" w:hanging="360"/>
+      </w:pPr>
+      <w:rPr>
+        <w:rFonts w:ascii="Wingdings" w:hAnsi="Wingdings" w:hint="default"/>
+        <w:sz w:val="20"/>
+      </w:rPr>
+    </w:lvl>
+    <w:lvl w:ilvl="4" w:tentative="1">
+      <w:start w:val="1"/>
+      <w:numFmt w:val="bullet"/>
+      <w:lvlText w:val=""/>
+      <w:lvlJc w:val="left"/>
+      <w:pPr>
+        <w:tabs>
+          <w:tab w:val="num" w:pos="3600"/>
+        </w:tabs>
+        <w:ind w:left="3600" w:hanging="360"/>
+      </w:pPr>
+      <w:rPr>
+        <w:rFonts w:ascii="Wingdings" w:hAnsi="Wingdings" w:hint="default"/>
+        <w:sz w:val="20"/>
+      </w:rPr>
+    </w:lvl>
+    <w:lvl w:ilvl="5" w:tentative="1">
+      <w:start w:val="1"/>
+      <w:numFmt w:val="bullet"/>
+      <w:lvlText w:val=""/>
+      <w:lvlJc w:val="left"/>
+      <w:pPr>
+        <w:tabs>
+          <w:tab w:val="num" w:pos="4320"/>
+        </w:tabs>
+        <w:ind w:left="4320" w:hanging="360"/>
+      </w:pPr>
+      <w:rPr>
+        <w:rFonts w:ascii="Wingdings" w:hAnsi="Wingdings" w:hint="default"/>
+        <w:sz w:val="20"/>
+      </w:rPr>
+    </w:lvl>
+    <w:lvl w:ilvl="6" w:tentative="1">
+      <w:start w:val="1"/>
+      <w:numFmt w:val="bullet"/>
+      <w:lvlText w:val=""/>
+      <w:lvlJc w:val="left"/>
+      <w:pPr>
+        <w:tabs>
+          <w:tab w:val="num" w:pos="5040"/>
+        </w:tabs>
+        <w:ind w:left="5040" w:hanging="360"/>
+      </w:pPr>
+      <w:rPr>
+        <w:rFonts w:ascii="Wingdings" w:hAnsi="Wingdings" w:hint="default"/>
+        <w:sz w:val="20"/>
+      </w:rPr>
+    </w:lvl>
+    <w:lvl w:ilvl="7" w:tentative="1">
+      <w:start w:val="1"/>
+      <w:numFmt w:val="bullet"/>
+      <w:lvlText w:val=""/>
+      <w:lvlJc w:val="left"/>
+      <w:pPr>
+        <w:tabs>
+          <w:tab w:val="num" w:pos="5760"/>
+        </w:tabs>
+        <w:ind w:left="5760" w:hanging="360"/>
+      </w:pPr>
+      <w:rPr>
+        <w:rFonts w:ascii="Wingdings" w:hAnsi="Wingdings" w:hint="default"/>
+        <w:sz w:val="20"/>
+      </w:rPr>
+    </w:lvl>
+    <w:lvl w:ilvl="8" w:tentative="1">
+      <w:start w:val="1"/>
+      <w:numFmt w:val="bullet"/>
+      <w:lvlText w:val=""/>
+      <w:lvlJc w:val="left"/>
+      <w:pPr>
+        <w:tabs>
+          <w:tab w:val="num" w:pos="6480"/>
+        </w:tabs>
+        <w:ind w:left="6480" w:hanging="360"/>
+      </w:pPr>
+      <w:rPr>
+        <w:rFonts w:ascii="Wingdings" w:hAnsi="Wingdings" w:hint="default"/>
+        <w:sz w:val="20"/>
+      </w:rPr>
+    </w:lvl>
+  </w:abstractNum>
+  <w:abstractNum w:abstractNumId="13" w15:restartNumberingAfterBreak="0">
     <w:nsid w:val="506B4E7A"/>
     <w:multiLevelType w:val="multilevel"/>
     <w:tmpl w:val="D8DADF84"/>
@@ -7467,7 +8689,7 @@
       </w:rPr>
     </w:lvl>
   </w:abstractNum>
-  <w:abstractNum w:abstractNumId="8" w15:restartNumberingAfterBreak="0">
+  <w:abstractNum w:abstractNumId="14" w15:restartNumberingAfterBreak="0">
     <w:nsid w:val="534D08DB"/>
     <w:multiLevelType w:val="hybridMultilevel"/>
     <w:tmpl w:val="FFFFFFFF"/>
@@ -7580,7 +8802,156 @@
       </w:rPr>
     </w:lvl>
   </w:abstractNum>
-  <w:abstractNum w:abstractNumId="9" w15:restartNumberingAfterBreak="0">
+  <w:abstractNum w:abstractNumId="15" w15:restartNumberingAfterBreak="0">
+    <w:nsid w:val="58516F33"/>
+    <w:multiLevelType w:val="multilevel"/>
+    <w:tmpl w:val="9DB82FBE"/>
+    <w:lvl w:ilvl="0">
+      <w:start w:val="1"/>
+      <w:numFmt w:val="bullet"/>
+      <w:lvlText w:val=""/>
+      <w:lvlJc w:val="left"/>
+      <w:pPr>
+        <w:tabs>
+          <w:tab w:val="num" w:pos="720"/>
+        </w:tabs>
+        <w:ind w:left="720" w:hanging="360"/>
+      </w:pPr>
+      <w:rPr>
+        <w:rFonts w:ascii="Symbol" w:hAnsi="Symbol" w:hint="default"/>
+        <w:sz w:val="20"/>
+      </w:rPr>
+    </w:lvl>
+    <w:lvl w:ilvl="1">
+      <w:start w:val="1"/>
+      <w:numFmt w:val="bullet"/>
+      <w:lvlText w:val="o"/>
+      <w:lvlJc w:val="left"/>
+      <w:pPr>
+        <w:tabs>
+          <w:tab w:val="num" w:pos="1440"/>
+        </w:tabs>
+        <w:ind w:left="1440" w:hanging="360"/>
+      </w:pPr>
+      <w:rPr>
+        <w:rFonts w:ascii="Courier New" w:hAnsi="Courier New" w:hint="default"/>
+        <w:sz w:val="20"/>
+      </w:rPr>
+    </w:lvl>
+    <w:lvl w:ilvl="2" w:tentative="1">
+      <w:start w:val="1"/>
+      <w:numFmt w:val="bullet"/>
+      <w:lvlText w:val=""/>
+      <w:lvlJc w:val="left"/>
+      <w:pPr>
+        <w:tabs>
+          <w:tab w:val="num" w:pos="2160"/>
+        </w:tabs>
+        <w:ind w:left="2160" w:hanging="360"/>
+      </w:pPr>
+      <w:rPr>
+        <w:rFonts w:ascii="Wingdings" w:hAnsi="Wingdings" w:hint="default"/>
+        <w:sz w:val="20"/>
+      </w:rPr>
+    </w:lvl>
+    <w:lvl w:ilvl="3" w:tentative="1">
+      <w:start w:val="1"/>
+      <w:numFmt w:val="bullet"/>
+      <w:lvlText w:val=""/>
+      <w:lvlJc w:val="left"/>
+      <w:pPr>
+        <w:tabs>
+          <w:tab w:val="num" w:pos="2880"/>
+        </w:tabs>
+        <w:ind w:left="2880" w:hanging="360"/>
+      </w:pPr>
+      <w:rPr>
+        <w:rFonts w:ascii="Wingdings" w:hAnsi="Wingdings" w:hint="default"/>
+        <w:sz w:val="20"/>
+      </w:rPr>
+    </w:lvl>
+    <w:lvl w:ilvl="4" w:tentative="1">
+      <w:start w:val="1"/>
+      <w:numFmt w:val="bullet"/>
+      <w:lvlText w:val=""/>
+      <w:lvlJc w:val="left"/>
+      <w:pPr>
+        <w:tabs>
+          <w:tab w:val="num" w:pos="3600"/>
+        </w:tabs>
+        <w:ind w:left="3600" w:hanging="360"/>
+      </w:pPr>
+      <w:rPr>
+        <w:rFonts w:ascii="Wingdings" w:hAnsi="Wingdings" w:hint="default"/>
+        <w:sz w:val="20"/>
+      </w:rPr>
+    </w:lvl>
+    <w:lvl w:ilvl="5" w:tentative="1">
+      <w:start w:val="1"/>
+      <w:numFmt w:val="bullet"/>
+      <w:lvlText w:val=""/>
+      <w:lvlJc w:val="left"/>
+      <w:pPr>
+        <w:tabs>
+          <w:tab w:val="num" w:pos="4320"/>
+        </w:tabs>
+        <w:ind w:left="4320" w:hanging="360"/>
+      </w:pPr>
+      <w:rPr>
+        <w:rFonts w:ascii="Wingdings" w:hAnsi="Wingdings" w:hint="default"/>
+        <w:sz w:val="20"/>
+      </w:rPr>
+    </w:lvl>
+    <w:lvl w:ilvl="6" w:tentative="1">
+      <w:start w:val="1"/>
+      <w:numFmt w:val="bullet"/>
+      <w:lvlText w:val=""/>
+      <w:lvlJc w:val="left"/>
+      <w:pPr>
+        <w:tabs>
+          <w:tab w:val="num" w:pos="5040"/>
+        </w:tabs>
+        <w:ind w:left="5040" w:hanging="360"/>
+      </w:pPr>
+      <w:rPr>
+        <w:rFonts w:ascii="Wingdings" w:hAnsi="Wingdings" w:hint="default"/>
+        <w:sz w:val="20"/>
+      </w:rPr>
+    </w:lvl>
+    <w:lvl w:ilvl="7" w:tentative="1">
+      <w:start w:val="1"/>
+      <w:numFmt w:val="bullet"/>
+      <w:lvlText w:val=""/>
+      <w:lvlJc w:val="left"/>
+      <w:pPr>
+        <w:tabs>
+          <w:tab w:val="num" w:pos="5760"/>
+        </w:tabs>
+        <w:ind w:left="5760" w:hanging="360"/>
+      </w:pPr>
+      <w:rPr>
+        <w:rFonts w:ascii="Wingdings" w:hAnsi="Wingdings" w:hint="default"/>
+        <w:sz w:val="20"/>
+      </w:rPr>
+    </w:lvl>
+    <w:lvl w:ilvl="8" w:tentative="1">
+      <w:start w:val="1"/>
+      <w:numFmt w:val="bullet"/>
+      <w:lvlText w:val=""/>
+      <w:lvlJc w:val="left"/>
+      <w:pPr>
+        <w:tabs>
+          <w:tab w:val="num" w:pos="6480"/>
+        </w:tabs>
+        <w:ind w:left="6480" w:hanging="360"/>
+      </w:pPr>
+      <w:rPr>
+        <w:rFonts w:ascii="Wingdings" w:hAnsi="Wingdings" w:hint="default"/>
+        <w:sz w:val="20"/>
+      </w:rPr>
+    </w:lvl>
+  </w:abstractNum>
+  <w:abstractNum w:abstractNumId="16" w15:restartNumberingAfterBreak="0">
     <w:nsid w:val="58C714A8"/>
     <w:multiLevelType w:val="multilevel"/>
     <w:tmpl w:val="63D8C76A"/>
@@ -7729,7 +9100,454 @@
       </w:rPr>
     </w:lvl>
   </w:abstractNum>
-  <w:abstractNum w:abstractNumId="10" w15:restartNumberingAfterBreak="0">
+  <w:abstractNum w:abstractNumId="17" w15:restartNumberingAfterBreak="0">
+    <w:nsid w:val="6E5C13EB"/>
+    <w:multiLevelType w:val="multilevel"/>
+    <w:tmpl w:val="7F5EB004"/>
+    <w:lvl w:ilvl="0">
+      <w:start w:val="1"/>
+      <w:numFmt w:val="bullet"/>
+      <w:lvlText w:val=""/>
+      <w:lvlJc w:val="left"/>
+      <w:pPr>
+        <w:tabs>
+          <w:tab w:val="num" w:pos="720"/>
+        </w:tabs>
+        <w:ind w:left="720" w:hanging="360"/>
+      </w:pPr>
+      <w:rPr>
+        <w:rFonts w:ascii="Symbol" w:hAnsi="Symbol" w:hint="default"/>
+        <w:sz w:val="20"/>
+      </w:rPr>
+    </w:lvl>
+    <w:lvl w:ilvl="1">
+      <w:start w:val="1"/>
+      <w:numFmt w:val="bullet"/>
+      <w:lvlText w:val="o"/>
+      <w:lvlJc w:val="left"/>
+      <w:pPr>
+        <w:tabs>
+          <w:tab w:val="num" w:pos="1440"/>
+        </w:tabs>
+        <w:ind w:left="1440" w:hanging="360"/>
+      </w:pPr>
+      <w:rPr>
+        <w:rFonts w:ascii="Courier New" w:hAnsi="Courier New" w:hint="default"/>
+        <w:sz w:val="20"/>
+      </w:rPr>
+    </w:lvl>
+    <w:lvl w:ilvl="2" w:tentative="1">
+      <w:start w:val="1"/>
+      <w:numFmt w:val="bullet"/>
+      <w:lvlText w:val=""/>
+      <w:lvlJc w:val="left"/>
+      <w:pPr>
+        <w:tabs>
+          <w:tab w:val="num" w:pos="2160"/>
+        </w:tabs>
+        <w:ind w:left="2160" w:hanging="360"/>
+      </w:pPr>
+      <w:rPr>
+        <w:rFonts w:ascii="Wingdings" w:hAnsi="Wingdings" w:hint="default"/>
+        <w:sz w:val="20"/>
+      </w:rPr>
+    </w:lvl>
+    <w:lvl w:ilvl="3" w:tentative="1">
+      <w:start w:val="1"/>
+      <w:numFmt w:val="bullet"/>
+      <w:lvlText w:val=""/>
+      <w:lvlJc w:val="left"/>
+      <w:pPr>
+        <w:tabs>
+          <w:tab w:val="num" w:pos="2880"/>
+        </w:tabs>
+        <w:ind w:left="2880" w:hanging="360"/>
+      </w:pPr>
+      <w:rPr>
+        <w:rFonts w:ascii="Wingdings" w:hAnsi="Wingdings" w:hint="default"/>
+        <w:sz w:val="20"/>
+      </w:rPr>
+    </w:lvl>
+    <w:lvl w:ilvl="4" w:tentative="1">
+      <w:start w:val="1"/>
+      <w:numFmt w:val="bullet"/>
+      <w:lvlText w:val=""/>
+      <w:lvlJc w:val="left"/>
+      <w:pPr>
+        <w:tabs>
+          <w:tab w:val="num" w:pos="3600"/>
+        </w:tabs>
+        <w:ind w:left="3600" w:hanging="360"/>
+      </w:pPr>
+      <w:rPr>
+        <w:rFonts w:ascii="Wingdings" w:hAnsi="Wingdings" w:hint="default"/>
+        <w:sz w:val="20"/>
+      </w:rPr>
+    </w:lvl>
+    <w:lvl w:ilvl="5" w:tentative="1">
+      <w:start w:val="1"/>
+      <w:numFmt w:val="bullet"/>
+      <w:lvlText w:val=""/>
+      <w:lvlJc w:val="left"/>
+      <w:pPr>
+        <w:tabs>
+          <w:tab w:val="num" w:pos="4320"/>
+        </w:tabs>
+        <w:ind w:left="4320" w:hanging="360"/>
+      </w:pPr>
+      <w:rPr>
+        <w:rFonts w:ascii="Wingdings" w:hAnsi="Wingdings" w:hint="default"/>
+        <w:sz w:val="20"/>
+      </w:rPr>
+    </w:lvl>
+    <w:lvl w:ilvl="6" w:tentative="1">
+      <w:start w:val="1"/>
+      <w:numFmt w:val="bullet"/>
+      <w:lvlText w:val=""/>
+      <w:lvlJc w:val="left"/>
+      <w:pPr>
+        <w:tabs>
+          <w:tab w:val="num" w:pos="5040"/>
+        </w:tabs>
+        <w:ind w:left="5040" w:hanging="360"/>
+      </w:pPr>
+      <w:rPr>
+        <w:rFonts w:ascii="Wingdings" w:hAnsi="Wingdings" w:hint="default"/>
+        <w:sz w:val="20"/>
+      </w:rPr>
+    </w:lvl>
+    <w:lvl w:ilvl="7" w:tentative="1">
+      <w:start w:val="1"/>
+      <w:numFmt w:val="bullet"/>
+      <w:lvlText w:val=""/>
+      <w:lvlJc w:val="left"/>
+      <w:pPr>
+        <w:tabs>
+          <w:tab w:val="num" w:pos="5760"/>
+        </w:tabs>
+        <w:ind w:left="5760" w:hanging="360"/>
+      </w:pPr>
+      <w:rPr>
+        <w:rFonts w:ascii="Wingdings" w:hAnsi="Wingdings" w:hint="default"/>
+        <w:sz w:val="20"/>
+      </w:rPr>
+    </w:lvl>
+    <w:lvl w:ilvl="8" w:tentative="1">
+      <w:start w:val="1"/>
+      <w:numFmt w:val="bullet"/>
+      <w:lvlText w:val=""/>
+      <w:lvlJc w:val="left"/>
+      <w:pPr>
+        <w:tabs>
+          <w:tab w:val="num" w:pos="6480"/>
+        </w:tabs>
+        <w:ind w:left="6480" w:hanging="360"/>
+      </w:pPr>
+      <w:rPr>
+        <w:rFonts w:ascii="Wingdings" w:hAnsi="Wingdings" w:hint="default"/>
+        <w:sz w:val="20"/>
+      </w:rPr>
+    </w:lvl>
+  </w:abstractNum>
+  <w:abstractNum w:abstractNumId="18" w15:restartNumberingAfterBreak="0">
+    <w:nsid w:val="741170BC"/>
+    <w:multiLevelType w:val="multilevel"/>
+    <w:tmpl w:val="32E00A36"/>
+    <w:lvl w:ilvl="0">
+      <w:start w:val="1"/>
+      <w:numFmt w:val="bullet"/>
+      <w:lvlText w:val=""/>
+      <w:lvlJc w:val="left"/>
+      <w:pPr>
+        <w:tabs>
+          <w:tab w:val="num" w:pos="720"/>
+        </w:tabs>
+        <w:ind w:left="720" w:hanging="360"/>
+      </w:pPr>
+      <w:rPr>
+        <w:rFonts w:ascii="Symbol" w:hAnsi="Symbol" w:hint="default"/>
+        <w:sz w:val="20"/>
+      </w:rPr>
+    </w:lvl>
+    <w:lvl w:ilvl="1">
+      <w:start w:val="1"/>
+      <w:numFmt w:val="bullet"/>
+      <w:lvlText w:val="o"/>
+      <w:lvlJc w:val="left"/>
+      <w:pPr>
+        <w:tabs>
+          <w:tab w:val="num" w:pos="1440"/>
+        </w:tabs>
+        <w:ind w:left="1440" w:hanging="360"/>
+      </w:pPr>
+      <w:rPr>
+        <w:rFonts w:ascii="Courier New" w:hAnsi="Courier New" w:hint="default"/>
+        <w:sz w:val="20"/>
+      </w:rPr>
+    </w:lvl>
+    <w:lvl w:ilvl="2" w:tentative="1">
+      <w:start w:val="1"/>
+      <w:numFmt w:val="bullet"/>
+      <w:lvlText w:val=""/>
+      <w:lvlJc w:val="left"/>
+      <w:pPr>
+        <w:tabs>
+          <w:tab w:val="num" w:pos="2160"/>
+        </w:tabs>
+        <w:ind w:left="2160" w:hanging="360"/>
+      </w:pPr>
+      <w:rPr>
+        <w:rFonts w:ascii="Wingdings" w:hAnsi="Wingdings" w:hint="default"/>
+        <w:sz w:val="20"/>
+      </w:rPr>
+    </w:lvl>
+    <w:lvl w:ilvl="3" w:tentative="1">
+      <w:start w:val="1"/>
+      <w:numFmt w:val="bullet"/>
+      <w:lvlText w:val=""/>
+      <w:lvlJc w:val="left"/>
+      <w:pPr>
+        <w:tabs>
+          <w:tab w:val="num" w:pos="2880"/>
+        </w:tabs>
+        <w:ind w:left="2880" w:hanging="360"/>
+      </w:pPr>
+      <w:rPr>
+        <w:rFonts w:ascii="Wingdings" w:hAnsi="Wingdings" w:hint="default"/>
+        <w:sz w:val="20"/>
+      </w:rPr>
+    </w:lvl>
+    <w:lvl w:ilvl="4" w:tentative="1">
+      <w:start w:val="1"/>
+      <w:numFmt w:val="bullet"/>
+      <w:lvlText w:val=""/>
+      <w:lvlJc w:val="left"/>
+      <w:pPr>
+        <w:tabs>
+          <w:tab w:val="num" w:pos="3600"/>
+        </w:tabs>
+        <w:ind w:left="3600" w:hanging="360"/>
+      </w:pPr>
+      <w:rPr>
+        <w:rFonts w:ascii="Wingdings" w:hAnsi="Wingdings" w:hint="default"/>
+        <w:sz w:val="20"/>
+      </w:rPr>
+    </w:lvl>
+    <w:lvl w:ilvl="5" w:tentative="1">
+      <w:start w:val="1"/>
+      <w:numFmt w:val="bullet"/>
+      <w:lvlText w:val=""/>
+      <w:lvlJc w:val="left"/>
+      <w:pPr>
+        <w:tabs>
+          <w:tab w:val="num" w:pos="4320"/>
+        </w:tabs>
+        <w:ind w:left="4320" w:hanging="360"/>
+      </w:pPr>
+      <w:rPr>
+        <w:rFonts w:ascii="Wingdings" w:hAnsi="Wingdings" w:hint="default"/>
+        <w:sz w:val="20"/>
+      </w:rPr>
+    </w:lvl>
+    <w:lvl w:ilvl="6" w:tentative="1">
+      <w:start w:val="1"/>
+      <w:numFmt w:val="bullet"/>
+      <w:lvlText w:val=""/>
+      <w:lvlJc w:val="left"/>
+      <w:pPr>
+        <w:tabs>
+          <w:tab w:val="num" w:pos="5040"/>
+        </w:tabs>
+        <w:ind w:left="5040" w:hanging="360"/>
+      </w:pPr>
+      <w:rPr>
+        <w:rFonts w:ascii="Wingdings" w:hAnsi="Wingdings" w:hint="default"/>
+        <w:sz w:val="20"/>
+      </w:rPr>
+    </w:lvl>
+    <w:lvl w:ilvl="7" w:tentative="1">
+      <w:start w:val="1"/>
+      <w:numFmt w:val="bullet"/>
+      <w:lvlText w:val=""/>
+      <w:lvlJc w:val="left"/>
+      <w:pPr>
+        <w:tabs>
+          <w:tab w:val="num" w:pos="5760"/>
+        </w:tabs>
+        <w:ind w:left="5760" w:hanging="360"/>
+      </w:pPr>
+      <w:rPr>
+        <w:rFonts w:ascii="Wingdings" w:hAnsi="Wingdings" w:hint="default"/>
+        <w:sz w:val="20"/>
+      </w:rPr>
+    </w:lvl>
+    <w:lvl w:ilvl="8" w:tentative="1">
+      <w:start w:val="1"/>
+      <w:numFmt w:val="bullet"/>
+      <w:lvlText w:val=""/>
+      <w:lvlJc w:val="left"/>
+      <w:pPr>
+        <w:tabs>
+          <w:tab w:val="num" w:pos="6480"/>
+        </w:tabs>
+        <w:ind w:left="6480" w:hanging="360"/>
+      </w:pPr>
+      <w:rPr>
+        <w:rFonts w:ascii="Wingdings" w:hAnsi="Wingdings" w:hint="default"/>
+        <w:sz w:val="20"/>
+      </w:rPr>
+    </w:lvl>
+  </w:abstractNum>
+  <w:abstractNum w:abstractNumId="19" w15:restartNumberingAfterBreak="0">
+    <w:nsid w:val="747A39B3"/>
+    <w:multiLevelType w:val="multilevel"/>
+    <w:tmpl w:val="75C0E204"/>
+    <w:lvl w:ilvl="0">
+      <w:start w:val="1"/>
+      <w:numFmt w:val="bullet"/>
+      <w:lvlText w:val=""/>
+      <w:lvlJc w:val="left"/>
+      <w:pPr>
+        <w:tabs>
+          <w:tab w:val="num" w:pos="720"/>
+        </w:tabs>
+        <w:ind w:left="720" w:hanging="360"/>
+      </w:pPr>
+      <w:rPr>
+        <w:rFonts w:ascii="Symbol" w:hAnsi="Symbol" w:hint="default"/>
+        <w:sz w:val="20"/>
+      </w:rPr>
+    </w:lvl>
+    <w:lvl w:ilvl="1">
+      <w:start w:val="1"/>
+      <w:numFmt w:val="bullet"/>
+      <w:lvlText w:val="o"/>
+      <w:lvlJc w:val="left"/>
+      <w:pPr>
+        <w:tabs>
+          <w:tab w:val="num" w:pos="1440"/>
+        </w:tabs>
+        <w:ind w:left="1440" w:hanging="360"/>
+      </w:pPr>
+      <w:rPr>
+        <w:rFonts w:ascii="Courier New" w:hAnsi="Courier New" w:hint="default"/>
+        <w:sz w:val="20"/>
+      </w:rPr>
+    </w:lvl>
+    <w:lvl w:ilvl="2" w:tentative="1">
+      <w:start w:val="1"/>
+      <w:numFmt w:val="bullet"/>
+      <w:lvlText w:val=""/>
+      <w:lvlJc w:val="left"/>
+      <w:pPr>
+        <w:tabs>
+          <w:tab w:val="num" w:pos="2160"/>
+        </w:tabs>
+        <w:ind w:left="2160" w:hanging="360"/>
+      </w:pPr>
+      <w:rPr>
+        <w:rFonts w:ascii="Wingdings" w:hAnsi="Wingdings" w:hint="default"/>
+        <w:sz w:val="20"/>
+      </w:rPr>
+    </w:lvl>
+    <w:lvl w:ilvl="3" w:tentative="1">
+      <w:start w:val="1"/>
+      <w:numFmt w:val="bullet"/>
+      <w:lvlText w:val=""/>
+      <w:lvlJc w:val="left"/>
+      <w:pPr>
+        <w:tabs>
+          <w:tab w:val="num" w:pos="2880"/>
+        </w:tabs>
+        <w:ind w:left="2880" w:hanging="360"/>
+      </w:pPr>
+      <w:rPr>
+        <w:rFonts w:ascii="Wingdings" w:hAnsi="Wingdings" w:hint="default"/>
+        <w:sz w:val="20"/>
+      </w:rPr>
+    </w:lvl>
+    <w:lvl w:ilvl="4" w:tentative="1">
+      <w:start w:val="1"/>
+      <w:numFmt w:val="bullet"/>
+      <w:lvlText w:val=""/>
+      <w:lvlJc w:val="left"/>
+      <w:pPr>
+        <w:tabs>
+          <w:tab w:val="num" w:pos="3600"/>
+        </w:tabs>
+        <w:ind w:left="3600" w:hanging="360"/>
+      </w:pPr>
+      <w:rPr>
+        <w:rFonts w:ascii="Wingdings" w:hAnsi="Wingdings" w:hint="default"/>
+        <w:sz w:val="20"/>
+      </w:rPr>
+    </w:lvl>
+    <w:lvl w:ilvl="5" w:tentative="1">
+      <w:start w:val="1"/>
+      <w:numFmt w:val="bullet"/>
+      <w:lvlText w:val=""/>
+      <w:lvlJc w:val="left"/>
+      <w:pPr>
+        <w:tabs>
+          <w:tab w:val="num" w:pos="4320"/>
+        </w:tabs>
+        <w:ind w:left="4320" w:hanging="360"/>
+      </w:pPr>
+      <w:rPr>
+        <w:rFonts w:ascii="Wingdings" w:hAnsi="Wingdings" w:hint="default"/>
+        <w:sz w:val="20"/>
+      </w:rPr>
+    </w:lvl>
+    <w:lvl w:ilvl="6" w:tentative="1">
+      <w:start w:val="1"/>
+      <w:numFmt w:val="bullet"/>
+      <w:lvlText w:val=""/>
+      <w:lvlJc w:val="left"/>
+      <w:pPr>
+        <w:tabs>
+          <w:tab w:val="num" w:pos="5040"/>
+        </w:tabs>
+        <w:ind w:left="5040" w:hanging="360"/>
+      </w:pPr>
+      <w:rPr>
+        <w:rFonts w:ascii="Wingdings" w:hAnsi="Wingdings" w:hint="default"/>
+        <w:sz w:val="20"/>
+      </w:rPr>
+    </w:lvl>
+    <w:lvl w:ilvl="7" w:tentative="1">
+      <w:start w:val="1"/>
+      <w:numFmt w:val="bullet"/>
+      <w:lvlText w:val=""/>
+      <w:lvlJc w:val="left"/>
+      <w:pPr>
+        <w:tabs>
+          <w:tab w:val="num" w:pos="5760"/>
+        </w:tabs>
+        <w:ind w:left="5760" w:hanging="360"/>
+      </w:pPr>
+      <w:rPr>
+        <w:rFonts w:ascii="Wingdings" w:hAnsi="Wingdings" w:hint="default"/>
+        <w:sz w:val="20"/>
+      </w:rPr>
+    </w:lvl>
+    <w:lvl w:ilvl="8" w:tentative="1">
+      <w:start w:val="1"/>
+      <w:numFmt w:val="bullet"/>
+      <w:lvlText w:val=""/>
+      <w:lvlJc w:val="left"/>
+      <w:pPr>
+        <w:tabs>
+          <w:tab w:val="num" w:pos="6480"/>
+        </w:tabs>
+        <w:ind w:left="6480" w:hanging="360"/>
+      </w:pPr>
+      <w:rPr>
+        <w:rFonts w:ascii="Wingdings" w:hAnsi="Wingdings" w:hint="default"/>
+        <w:sz w:val="20"/>
+      </w:rPr>
+    </w:lvl>
+  </w:abstractNum>
+  <w:abstractNum w:abstractNumId="20" w15:restartNumberingAfterBreak="0">
     <w:nsid w:val="75C723E5"/>
     <w:multiLevelType w:val="multilevel"/>
     <w:tmpl w:val="92AAF1D4"/>
@@ -7878,7 +9696,7 @@
       </w:rPr>
     </w:lvl>
   </w:abstractNum>
-  <w:abstractNum w:abstractNumId="11" w15:restartNumberingAfterBreak="0">
+  <w:abstractNum w:abstractNumId="21" w15:restartNumberingAfterBreak="0">
     <w:nsid w:val="7AEA2A9D"/>
     <w:multiLevelType w:val="multilevel"/>
     <w:tmpl w:val="2CAADDB6"/>
@@ -8034,34 +9852,64 @@
     <w:abstractNumId w:val="1"/>
   </w:num>
   <w:num w:numId="3" w16cid:durableId="1244948615">
+    <w:abstractNumId w:val="3"/>
+  </w:num>
+  <w:num w:numId="4" w16cid:durableId="1321499160">
+    <w:abstractNumId w:val="14"/>
+  </w:num>
+  <w:num w:numId="5" w16cid:durableId="1846288338">
+    <w:abstractNumId w:val="6"/>
+  </w:num>
+  <w:num w:numId="6" w16cid:durableId="1417509712">
+    <w:abstractNumId w:val="5"/>
+  </w:num>
+  <w:num w:numId="7" w16cid:durableId="481000512">
+    <w:abstractNumId w:val="21"/>
+  </w:num>
+  <w:num w:numId="8" w16cid:durableId="1896964500">
+    <w:abstractNumId w:val="20"/>
+  </w:num>
+  <w:num w:numId="9" w16cid:durableId="1350372397">
+    <w:abstractNumId w:val="16"/>
+  </w:num>
+  <w:num w:numId="10" w16cid:durableId="1782262404">
+    <w:abstractNumId w:val="10"/>
+  </w:num>
+  <w:num w:numId="11" w16cid:durableId="787352537">
+    <w:abstractNumId w:val="13"/>
+  </w:num>
+  <w:num w:numId="12" w16cid:durableId="653413279">
+    <w:abstractNumId w:val="8"/>
+  </w:num>
+  <w:num w:numId="13" w16cid:durableId="1997369010">
+    <w:abstractNumId w:val="12"/>
+  </w:num>
+  <w:num w:numId="14" w16cid:durableId="824393246">
+    <w:abstractNumId w:val="19"/>
+  </w:num>
+  <w:num w:numId="15" w16cid:durableId="1120341967">
+    <w:abstractNumId w:val="11"/>
+  </w:num>
+  <w:num w:numId="16" w16cid:durableId="785081746">
+    <w:abstractNumId w:val="4"/>
+  </w:num>
+  <w:num w:numId="17" w16cid:durableId="168716318">
+    <w:abstractNumId w:val="15"/>
+  </w:num>
+  <w:num w:numId="18" w16cid:durableId="1571571522">
     <w:abstractNumId w:val="2"/>
   </w:num>
-  <w:num w:numId="4" w16cid:durableId="1321499160">
-    <w:abstractNumId w:val="8"/>
+  <w:num w:numId="19" w16cid:durableId="2040232850">
+    <w:abstractNumId w:val="18"/>
   </w:num>
-  <w:num w:numId="5" w16cid:durableId="1846288338">
-    <w:abstractNumId w:val="4"/>
+  <w:num w:numId="20" w16cid:durableId="29189605">
+    <w:abstractNumId w:val="17"/>
   </w:num>
-  <w:num w:numId="6" w16cid:durableId="1417509712">
-    <w:abstractNumId w:val="3"/>
-  </w:num>
-  <w:num w:numId="7" w16cid:durableId="481000512">
-    <w:abstractNumId w:val="11"/>
-  </w:num>
-  <w:num w:numId="8" w16cid:durableId="1896964500">
-    <w:abstractNumId w:val="10"/>
-  </w:num>
-  <w:num w:numId="9" w16cid:durableId="1350372397">
+  <w:num w:numId="21" w16cid:durableId="473714240">
     <w:abstractNumId w:val="9"/>
   </w:num>
-  <w:num w:numId="10" w16cid:durableId="1782262404">
-    <w:abstractNumId w:val="6"/>
-  </w:num>
-  <w:num w:numId="11" w16cid:durableId="787352537">
+  <w:num w:numId="22" w16cid:durableId="1714646633">
     <w:abstractNumId w:val="7"/>
-  </w:num>
-  <w:num w:numId="12" w16cid:durableId="653413279">
-    <w:abstractNumId w:val="5"/>
   </w:num>
 </w:numbering>
 </file>
@@ -8476,7 +10324,6 @@
   <w:style w:type="character" w:default="1" w:styleId="Fuentedeprrafopredeter">
     <w:name w:val="Default Paragraph Font"/>
     <w:uiPriority w:val="1"/>
-    <w:semiHidden/>
     <w:unhideWhenUsed/>
   </w:style>
   <w:style w:type="table" w:default="1" w:styleId="Tablanormal">

</xml_diff>

<commit_message>
Correcciones menores en memoria
</commit_message>
<xml_diff>
--- a/Esqueleto_Memoria_TFG 2024-25.docx
+++ b/Esqueleto_Memoria_TFG 2024-25.docx
@@ -569,15 +569,16 @@
           <w:szCs w:val="24"/>
           <w:lang w:val="en-US"/>
         </w:rPr>
-        <w:t>This project aims to design the technological infrastructure of a company or clinic from scratch, taking i</w:t>
-      </w:r>
+        <w:t xml:space="preserve">This project aims to design the technological infrastructure of a company or clinic from scratch, taking </w:t>
+      </w:r>
+      <w:proofErr w:type="spellStart"/>
       <w:r>
         <w:rPr>
           <w:rFonts w:cstheme="majorBidi"/>
           <w:szCs w:val="24"/>
           <w:lang w:val="en-US"/>
         </w:rPr>
-        <w:t>º</w:t>
+        <w:t>i</w:t>
       </w:r>
       <w:r>
         <w:rPr>
@@ -585,7 +586,24 @@
           <w:szCs w:val="24"/>
           <w:lang w:val="en-US"/>
         </w:rPr>
-        <w:t>nto account all the subjects in which the training cycle was structured, initially defining the concept, business plan and legal and data protection bases. The computer network will then be designed, considering cabling and equipment/servers for the corresponding function, both in hardware and software. It will be defined how it is to be stored, by physical servers or in the cloud. In addition, a web page or application connected to a database will be developed, guaranteeing the usability of all its components; security; administration and accessibility. It will also be seen if it is possible to implement additional systems, such as internal mail or DNS and additional security protocols will be applied to protect the platform. At the end, we will analyze the actual implementation of the entire system, testing it on local servers or in the cloud, looking not only to meet the requirements but also contribute to innovation.</w:t>
+        <w:t>º</w:t>
+      </w:r>
+      <w:r>
+        <w:rPr>
+          <w:rFonts w:cstheme="majorBidi"/>
+          <w:szCs w:val="24"/>
+          <w:lang w:val="en-US"/>
+        </w:rPr>
+        <w:t>nto</w:t>
+      </w:r>
+      <w:proofErr w:type="spellEnd"/>
+      <w:r>
+        <w:rPr>
+          <w:rFonts w:cstheme="majorBidi"/>
+          <w:szCs w:val="24"/>
+          <w:lang w:val="en-US"/>
+        </w:rPr>
+        <w:t xml:space="preserve"> account all the subjects in which the training cycle was structured, initially defining the concept, business plan and legal and data protection bases. The computer network will then be designed, considering cabling and equipment/servers for the corresponding function, both in hardware and software. It will be defined how it is to be stored, by physical servers or in the cloud. In addition, a web page or application connected to a database will be developed, guaranteeing the usability of all its components; security; administration and accessibility. It will also be seen if it is possible to implement additional systems, such as internal mail or DNS and additional security protocols will be applied to protect the platform. At the end, we will analyze the actual implementation of the entire system, testing it on local servers or in the cloud, looking not only to meet the requirements but also contribute to innovation.</w:t>
       </w:r>
     </w:p>
     <w:p>
@@ -910,6 +928,7 @@
           <w:color w:val="000000" w:themeColor="text1"/>
         </w:rPr>
       </w:pPr>
+      <w:proofErr w:type="spellStart"/>
       <w:r>
         <w:rPr>
           <w:rFonts w:cstheme="majorBidi"/>
@@ -919,6 +938,7 @@
         </w:rPr>
         <w:t>Medigest</w:t>
       </w:r>
+      <w:proofErr w:type="spellEnd"/>
       <w:r>
         <w:rPr>
           <w:rFonts w:cstheme="majorBidi"/>
@@ -960,6 +980,7 @@
           <w:color w:val="000000" w:themeColor="text1"/>
         </w:rPr>
       </w:pPr>
+      <w:proofErr w:type="spellStart"/>
       <w:r>
         <w:rPr>
           <w:rFonts w:cstheme="majorBidi"/>
@@ -969,6 +990,7 @@
         </w:rPr>
         <w:t>Pabau</w:t>
       </w:r>
+      <w:proofErr w:type="spellEnd"/>
       <w:r>
         <w:rPr>
           <w:rFonts w:cstheme="majorBidi"/>
@@ -1010,6 +1032,7 @@
           <w:color w:val="000000" w:themeColor="text1"/>
         </w:rPr>
       </w:pPr>
+      <w:proofErr w:type="spellStart"/>
       <w:r>
         <w:rPr>
           <w:rFonts w:cstheme="majorBidi"/>
@@ -1017,8 +1040,29 @@
           <w:bCs/>
           <w:color w:val="000000" w:themeColor="text1"/>
         </w:rPr>
-        <w:t>eHospital Systems</w:t>
-      </w:r>
+        <w:t>eHospital</w:t>
+      </w:r>
+      <w:proofErr w:type="spellEnd"/>
+      <w:r>
+        <w:rPr>
+          <w:rFonts w:cstheme="majorBidi"/>
+          <w:b/>
+          <w:bCs/>
+          <w:color w:val="000000" w:themeColor="text1"/>
+        </w:rPr>
+        <w:t xml:space="preserve"> </w:t>
+      </w:r>
+      <w:proofErr w:type="spellStart"/>
+      <w:r>
+        <w:rPr>
+          <w:rFonts w:cstheme="majorBidi"/>
+          <w:b/>
+          <w:bCs/>
+          <w:color w:val="000000" w:themeColor="text1"/>
+        </w:rPr>
+        <w:t>Systems</w:t>
+      </w:r>
+      <w:proofErr w:type="spellEnd"/>
       <w:r>
         <w:rPr>
           <w:rFonts w:cstheme="majorBidi"/>
@@ -2114,7 +2158,23 @@
           <w:rFonts w:cstheme="majorBidi"/>
           <w:color w:val="000000" w:themeColor="text1"/>
         </w:rPr>
-        <w:t>R02F02T01 - Configurar un sistema de notificaciones por correo con PHPMailer.</w:t>
+        <w:t xml:space="preserve">R02F02T01 - Configurar un sistema de notificaciones por correo con </w:t>
+      </w:r>
+      <w:proofErr w:type="spellStart"/>
+      <w:r>
+        <w:rPr>
+          <w:rFonts w:cstheme="majorBidi"/>
+          <w:color w:val="000000" w:themeColor="text1"/>
+        </w:rPr>
+        <w:t>PHPMailer</w:t>
+      </w:r>
+      <w:proofErr w:type="spellEnd"/>
+      <w:r>
+        <w:rPr>
+          <w:rFonts w:cstheme="majorBidi"/>
+          <w:color w:val="000000" w:themeColor="text1"/>
+        </w:rPr>
+        <w:t>.</w:t>
       </w:r>
     </w:p>
     <w:p>
@@ -2318,7 +2378,23 @@
           <w:rFonts w:cstheme="majorBidi"/>
           <w:color w:val="000000" w:themeColor="text1"/>
         </w:rPr>
-        <w:t>R04F01 - Implementar control de acceso basado en roles (trabajador/admin).</w:t>
+        <w:t>R04F01 - Implementar control de acceso basado en roles (trabajador/</w:t>
+      </w:r>
+      <w:proofErr w:type="spellStart"/>
+      <w:r>
+        <w:rPr>
+          <w:rFonts w:cstheme="majorBidi"/>
+          <w:color w:val="000000" w:themeColor="text1"/>
+        </w:rPr>
+        <w:t>admin</w:t>
+      </w:r>
+      <w:proofErr w:type="spellEnd"/>
+      <w:r>
+        <w:rPr>
+          <w:rFonts w:cstheme="majorBidi"/>
+          <w:color w:val="000000" w:themeColor="text1"/>
+        </w:rPr>
+        <w:t>).</w:t>
       </w:r>
     </w:p>
     <w:p>
@@ -2520,7 +2596,35 @@
         <w:rPr>
           <w:rFonts w:ascii="Times New Roman" w:eastAsia="Times New Roman" w:hAnsi="Times New Roman" w:cs="Times New Roman"/>
         </w:rPr>
-        <w:t>: Configuración de una red cableada con puntos de acceso WiFi para garantizar la conectividad en todas las áreas. Se utilizarán VLANs para segmentar el tráfico y mejorar la seguridad.</w:t>
+        <w:t xml:space="preserve">: Configuración de una red cableada con puntos de acceso </w:t>
+      </w:r>
+      <w:proofErr w:type="spellStart"/>
+      <w:r>
+        <w:rPr>
+          <w:rFonts w:ascii="Times New Roman" w:eastAsia="Times New Roman" w:hAnsi="Times New Roman" w:cs="Times New Roman"/>
+        </w:rPr>
+        <w:t>WiFi</w:t>
+      </w:r>
+      <w:proofErr w:type="spellEnd"/>
+      <w:r>
+        <w:rPr>
+          <w:rFonts w:ascii="Times New Roman" w:eastAsia="Times New Roman" w:hAnsi="Times New Roman" w:cs="Times New Roman"/>
+        </w:rPr>
+        <w:t xml:space="preserve"> para garantizar la conectividad en todas las áreas. Se utilizarán </w:t>
+      </w:r>
+      <w:proofErr w:type="spellStart"/>
+      <w:r>
+        <w:rPr>
+          <w:rFonts w:ascii="Times New Roman" w:eastAsia="Times New Roman" w:hAnsi="Times New Roman" w:cs="Times New Roman"/>
+        </w:rPr>
+        <w:t>VLANs</w:t>
+      </w:r>
+      <w:proofErr w:type="spellEnd"/>
+      <w:r>
+        <w:rPr>
+          <w:rFonts w:ascii="Times New Roman" w:eastAsia="Times New Roman" w:hAnsi="Times New Roman" w:cs="Times New Roman"/>
+        </w:rPr>
+        <w:t xml:space="preserve"> para segmentar el tráfico y mejorar la seguridad.</w:t>
       </w:r>
     </w:p>
     <w:p>
@@ -2601,7 +2705,21 @@
         <w:rPr>
           <w:rFonts w:ascii="Times New Roman" w:eastAsia="Times New Roman" w:hAnsi="Times New Roman" w:cs="Times New Roman"/>
         </w:rPr>
-        <w:t>: Se aplicarán medidas como autenticación de usuarios y backups periódicos para proteger la información sensible de la clínica.</w:t>
+        <w:t xml:space="preserve">: Se aplicarán medidas como autenticación de usuarios y </w:t>
+      </w:r>
+      <w:proofErr w:type="spellStart"/>
+      <w:r>
+        <w:rPr>
+          <w:rFonts w:ascii="Times New Roman" w:eastAsia="Times New Roman" w:hAnsi="Times New Roman" w:cs="Times New Roman"/>
+        </w:rPr>
+        <w:t>backups</w:t>
+      </w:r>
+      <w:proofErr w:type="spellEnd"/>
+      <w:r>
+        <w:rPr>
+          <w:rFonts w:ascii="Times New Roman" w:eastAsia="Times New Roman" w:hAnsi="Times New Roman" w:cs="Times New Roman"/>
+        </w:rPr>
+        <w:t xml:space="preserve"> periódicos para proteger la información sensible de la clínica.</w:t>
       </w:r>
     </w:p>
     <w:p>
@@ -3566,8 +3684,16 @@
         <w:rPr>
           <w:rFonts w:ascii="Times New Roman" w:eastAsia="Times New Roman" w:hAnsi="Times New Roman" w:cs="Times New Roman"/>
         </w:rPr>
-        <w:t>archivo .json</w:t>
-      </w:r>
+        <w:t>archivo .</w:t>
+      </w:r>
+      <w:proofErr w:type="spellStart"/>
+      <w:r>
+        <w:rPr>
+          <w:rFonts w:ascii="Times New Roman" w:eastAsia="Times New Roman" w:hAnsi="Times New Roman" w:cs="Times New Roman"/>
+        </w:rPr>
+        <w:t>json</w:t>
+      </w:r>
+      <w:proofErr w:type="spellEnd"/>
     </w:p>
     <w:p>
       <w:pPr>
@@ -4625,6 +4751,7 @@
                 <w:color w:val="000000" w:themeColor="text1"/>
               </w:rPr>
             </w:pPr>
+            <w:proofErr w:type="spellStart"/>
             <w:r>
               <w:rPr>
                 <w:rFonts w:cstheme="majorBidi"/>
@@ -4632,6 +4759,7 @@
               </w:rPr>
               <w:t>Idchat</w:t>
             </w:r>
+            <w:proofErr w:type="spellEnd"/>
           </w:p>
           <w:p>
             <w:pPr>
@@ -6463,7 +6591,61 @@
           <w:color w:val="0D0D0D" w:themeColor="text1" w:themeTint="F2"/>
           <w:szCs w:val="24"/>
         </w:rPr>
-        <w:t xml:space="preserve">Oracle Corporation. (s. f.). Oracle Database 19c Documentation. Recuperado de </w:t>
+        <w:t xml:space="preserve">Oracle </w:t>
+      </w:r>
+      <w:proofErr w:type="spellStart"/>
+      <w:r>
+        <w:rPr>
+          <w:rFonts w:eastAsia="system-ui" w:cstheme="majorBidi"/>
+          <w:color w:val="0D0D0D" w:themeColor="text1" w:themeTint="F2"/>
+          <w:szCs w:val="24"/>
+        </w:rPr>
+        <w:t>Corporation</w:t>
+      </w:r>
+      <w:proofErr w:type="spellEnd"/>
+      <w:r>
+        <w:rPr>
+          <w:rFonts w:eastAsia="system-ui" w:cstheme="majorBidi"/>
+          <w:color w:val="0D0D0D" w:themeColor="text1" w:themeTint="F2"/>
+          <w:szCs w:val="24"/>
+        </w:rPr>
+        <w:t xml:space="preserve">. (s. f.). Oracle </w:t>
+      </w:r>
+      <w:proofErr w:type="spellStart"/>
+      <w:r>
+        <w:rPr>
+          <w:rFonts w:eastAsia="system-ui" w:cstheme="majorBidi"/>
+          <w:color w:val="0D0D0D" w:themeColor="text1" w:themeTint="F2"/>
+          <w:szCs w:val="24"/>
+        </w:rPr>
+        <w:t>Database</w:t>
+      </w:r>
+      <w:proofErr w:type="spellEnd"/>
+      <w:r>
+        <w:rPr>
+          <w:rFonts w:eastAsia="system-ui" w:cstheme="majorBidi"/>
+          <w:color w:val="0D0D0D" w:themeColor="text1" w:themeTint="F2"/>
+          <w:szCs w:val="24"/>
+        </w:rPr>
+        <w:t xml:space="preserve"> 19c </w:t>
+      </w:r>
+      <w:proofErr w:type="spellStart"/>
+      <w:r>
+        <w:rPr>
+          <w:rFonts w:eastAsia="system-ui" w:cstheme="majorBidi"/>
+          <w:color w:val="0D0D0D" w:themeColor="text1" w:themeTint="F2"/>
+          <w:szCs w:val="24"/>
+        </w:rPr>
+        <w:t>Documentation</w:t>
+      </w:r>
+      <w:proofErr w:type="spellEnd"/>
+      <w:r>
+        <w:rPr>
+          <w:rFonts w:eastAsia="system-ui" w:cstheme="majorBidi"/>
+          <w:color w:val="0D0D0D" w:themeColor="text1" w:themeTint="F2"/>
+          <w:szCs w:val="24"/>
+        </w:rPr>
+        <w:t xml:space="preserve">. Recuperado de </w:t>
       </w:r>
       <w:r>
         <w:rPr>

</xml_diff>

<commit_message>
creados los json con datos de prueba y actualizada la memoria para incluir capturas de ello
</commit_message>
<xml_diff>
--- a/Esqueleto_Memoria_TFG 2024-25.docx
+++ b/Esqueleto_Memoria_TFG 2024-25.docx
@@ -569,41 +569,7 @@
           <w:szCs w:val="24"/>
           <w:lang w:val="en-US"/>
         </w:rPr>
-        <w:t xml:space="preserve">This project aims to design the technological infrastructure of a company or clinic from scratch, taking </w:t>
-      </w:r>
-      <w:proofErr w:type="spellStart"/>
-      <w:r>
-        <w:rPr>
-          <w:rFonts w:cstheme="majorBidi"/>
-          <w:szCs w:val="24"/>
-          <w:lang w:val="en-US"/>
-        </w:rPr>
-        <w:t>i</w:t>
-      </w:r>
-      <w:r>
-        <w:rPr>
-          <w:rFonts w:cstheme="majorBidi"/>
-          <w:szCs w:val="24"/>
-          <w:lang w:val="en-US"/>
-        </w:rPr>
-        <w:t>º</w:t>
-      </w:r>
-      <w:r>
-        <w:rPr>
-          <w:rFonts w:cstheme="majorBidi"/>
-          <w:szCs w:val="24"/>
-          <w:lang w:val="en-US"/>
-        </w:rPr>
-        <w:t>nto</w:t>
-      </w:r>
-      <w:proofErr w:type="spellEnd"/>
-      <w:r>
-        <w:rPr>
-          <w:rFonts w:cstheme="majorBidi"/>
-          <w:szCs w:val="24"/>
-          <w:lang w:val="en-US"/>
-        </w:rPr>
-        <w:t xml:space="preserve"> account all the subjects in which the training cycle was structured, initially defining the concept, business plan and legal and data protection bases. The computer network will then be designed, considering cabling and equipment/servers for the corresponding function, both in hardware and software. It will be defined how it is to be stored, by physical servers or in the cloud. In addition, a web page or application connected to a database will be developed, guaranteeing the usability of all its components; security; administration and accessibility. It will also be seen if it is possible to implement additional systems, such as internal mail or DNS and additional security protocols will be applied to protect the platform. At the end, we will analyze the actual implementation of the entire system, testing it on local servers or in the cloud, looking not only to meet the requirements but also contribute to innovation.</w:t>
+        <w:t>This project aims to design the technological infrastructure of a company or clinic from scratch, taking into account all the subjects in which the training cycle was structured, initially defining the concept, business plan and legal and data protection bases. The computer network will then be designed, considering cabling and equipment/servers for the corresponding function, both in hardware and software. It will be defined how it is to be stored, by physical servers or in the cloud. In addition, a web page or application connected to a database will be developed, guaranteeing the usability of all its components; security; administration and accessibility. It will also be seen if it is possible to implement additional systems, such as internal mail or DNS and additional security protocols will be applied to protect the platform. At the end, we will analyze the actual implementation of the entire system, testing it on local servers or in the cloud, looking not only to meet the requirements but also contribute to innovation.</w:t>
       </w:r>
     </w:p>
     <w:p>
@@ -928,7 +894,6 @@
           <w:color w:val="000000" w:themeColor="text1"/>
         </w:rPr>
       </w:pPr>
-      <w:proofErr w:type="spellStart"/>
       <w:r>
         <w:rPr>
           <w:rFonts w:cstheme="majorBidi"/>
@@ -938,7 +903,6 @@
         </w:rPr>
         <w:t>Medigest</w:t>
       </w:r>
-      <w:proofErr w:type="spellEnd"/>
       <w:r>
         <w:rPr>
           <w:rFonts w:cstheme="majorBidi"/>
@@ -980,7 +944,6 @@
           <w:color w:val="000000" w:themeColor="text1"/>
         </w:rPr>
       </w:pPr>
-      <w:proofErr w:type="spellStart"/>
       <w:r>
         <w:rPr>
           <w:rFonts w:cstheme="majorBidi"/>
@@ -990,7 +953,6 @@
         </w:rPr>
         <w:t>Pabau</w:t>
       </w:r>
-      <w:proofErr w:type="spellEnd"/>
       <w:r>
         <w:rPr>
           <w:rFonts w:cstheme="majorBidi"/>
@@ -1032,7 +994,6 @@
           <w:color w:val="000000" w:themeColor="text1"/>
         </w:rPr>
       </w:pPr>
-      <w:proofErr w:type="spellStart"/>
       <w:r>
         <w:rPr>
           <w:rFonts w:cstheme="majorBidi"/>
@@ -1040,29 +1001,8 @@
           <w:bCs/>
           <w:color w:val="000000" w:themeColor="text1"/>
         </w:rPr>
-        <w:t>eHospital</w:t>
-      </w:r>
-      <w:proofErr w:type="spellEnd"/>
-      <w:r>
-        <w:rPr>
-          <w:rFonts w:cstheme="majorBidi"/>
-          <w:b/>
-          <w:bCs/>
-          <w:color w:val="000000" w:themeColor="text1"/>
-        </w:rPr>
-        <w:t xml:space="preserve"> </w:t>
-      </w:r>
-      <w:proofErr w:type="spellStart"/>
-      <w:r>
-        <w:rPr>
-          <w:rFonts w:cstheme="majorBidi"/>
-          <w:b/>
-          <w:bCs/>
-          <w:color w:val="000000" w:themeColor="text1"/>
-        </w:rPr>
-        <w:t>Systems</w:t>
-      </w:r>
-      <w:proofErr w:type="spellEnd"/>
+        <w:t>eHospital Systems</w:t>
+      </w:r>
       <w:r>
         <w:rPr>
           <w:rFonts w:cstheme="majorBidi"/>
@@ -1742,35 +1682,21 @@
           <w:rFonts w:cstheme="majorBidi"/>
           <w:color w:val="000000" w:themeColor="text1"/>
         </w:rPr>
-        <w:t xml:space="preserve">En definitiva, este proyecto busca ofrecer una solución tecnológica integral para optimizar la gestión clínica, garantizando la seguridad, eficiencia y escalabilidad del sistema. Al abordar aspectos como la organización de la red, la protección de datos y la integración de servicios, se pretende proporcionar una herramienta que </w:t>
-      </w:r>
-      <w:r>
-        <w:rPr>
-          <w:rFonts w:cstheme="majorBidi"/>
-          <w:color w:val="000000" w:themeColor="text1"/>
-        </w:rPr>
-        <w:lastRenderedPageBreak/>
-        <w:t>no solo mejore el flujo de trabajo interno, sino que también contribuya a una mejor atención médica para los pacientes.</w:t>
-      </w:r>
-    </w:p>
-    <w:p>
-      <w:pPr>
-        <w:jc w:val="both"/>
-        <w:rPr>
-          <w:rFonts w:cstheme="majorBidi"/>
-          <w:color w:val="000000" w:themeColor="text1"/>
-          <w:sz w:val="32"/>
-          <w:szCs w:val="32"/>
-        </w:rPr>
-      </w:pPr>
-      <w:r>
-        <w:rPr>
-          <w:rFonts w:cstheme="majorBidi"/>
-          <w:color w:val="000000" w:themeColor="text1"/>
-          <w:sz w:val="32"/>
-          <w:szCs w:val="32"/>
-        </w:rPr>
-        <w:br w:type="page"/>
+        <w:t xml:space="preserve">En definitiva, este proyecto busca ofrecer una solución tecnológica integral para optimizar la gestión clínica, garantizando la seguridad, eficiencia y escalabilidad del sistema. </w:t>
+      </w:r>
+      <w:r>
+        <w:rPr>
+          <w:rFonts w:cstheme="majorBidi"/>
+          <w:color w:val="000000" w:themeColor="text1"/>
+        </w:rPr>
+        <w:t>Con todo esto</w:t>
+      </w:r>
+      <w:r>
+        <w:rPr>
+          <w:rFonts w:cstheme="majorBidi"/>
+          <w:color w:val="000000" w:themeColor="text1"/>
+        </w:rPr>
+        <w:t xml:space="preserve"> se pretende proporcionar una herramienta que no solo mejore el flujo de trabajo interno, sino que también contribuya a una mejor atención médica para los pacientes.</w:t>
       </w:r>
     </w:p>
     <w:p>
@@ -2158,23 +2084,7 @@
           <w:rFonts w:cstheme="majorBidi"/>
           <w:color w:val="000000" w:themeColor="text1"/>
         </w:rPr>
-        <w:t xml:space="preserve">R02F02T01 - Configurar un sistema de notificaciones por correo con </w:t>
-      </w:r>
-      <w:proofErr w:type="spellStart"/>
-      <w:r>
-        <w:rPr>
-          <w:rFonts w:cstheme="majorBidi"/>
-          <w:color w:val="000000" w:themeColor="text1"/>
-        </w:rPr>
-        <w:t>PHPMailer</w:t>
-      </w:r>
-      <w:proofErr w:type="spellEnd"/>
-      <w:r>
-        <w:rPr>
-          <w:rFonts w:cstheme="majorBidi"/>
-          <w:color w:val="000000" w:themeColor="text1"/>
-        </w:rPr>
-        <w:t>.</w:t>
+        <w:t>R02F02T01 - Configurar un sistema de notificaciones por correo con PHPMailer.</w:t>
       </w:r>
     </w:p>
     <w:p>
@@ -2378,23 +2288,7 @@
           <w:rFonts w:cstheme="majorBidi"/>
           <w:color w:val="000000" w:themeColor="text1"/>
         </w:rPr>
-        <w:t>R04F01 - Implementar control de acceso basado en roles (trabajador/</w:t>
-      </w:r>
-      <w:proofErr w:type="spellStart"/>
-      <w:r>
-        <w:rPr>
-          <w:rFonts w:cstheme="majorBidi"/>
-          <w:color w:val="000000" w:themeColor="text1"/>
-        </w:rPr>
-        <w:t>admin</w:t>
-      </w:r>
-      <w:proofErr w:type="spellEnd"/>
-      <w:r>
-        <w:rPr>
-          <w:rFonts w:cstheme="majorBidi"/>
-          <w:color w:val="000000" w:themeColor="text1"/>
-        </w:rPr>
-        <w:t>).</w:t>
+        <w:t>R04F01 - Implementar control de acceso basado en roles (trabajador/admin).</w:t>
       </w:r>
     </w:p>
     <w:p>
@@ -2596,35 +2490,7 @@
         <w:rPr>
           <w:rFonts w:ascii="Times New Roman" w:eastAsia="Times New Roman" w:hAnsi="Times New Roman" w:cs="Times New Roman"/>
         </w:rPr>
-        <w:t xml:space="preserve">: Configuración de una red cableada con puntos de acceso </w:t>
-      </w:r>
-      <w:proofErr w:type="spellStart"/>
-      <w:r>
-        <w:rPr>
-          <w:rFonts w:ascii="Times New Roman" w:eastAsia="Times New Roman" w:hAnsi="Times New Roman" w:cs="Times New Roman"/>
-        </w:rPr>
-        <w:t>WiFi</w:t>
-      </w:r>
-      <w:proofErr w:type="spellEnd"/>
-      <w:r>
-        <w:rPr>
-          <w:rFonts w:ascii="Times New Roman" w:eastAsia="Times New Roman" w:hAnsi="Times New Roman" w:cs="Times New Roman"/>
-        </w:rPr>
-        <w:t xml:space="preserve"> para garantizar la conectividad en todas las áreas. Se utilizarán </w:t>
-      </w:r>
-      <w:proofErr w:type="spellStart"/>
-      <w:r>
-        <w:rPr>
-          <w:rFonts w:ascii="Times New Roman" w:eastAsia="Times New Roman" w:hAnsi="Times New Roman" w:cs="Times New Roman"/>
-        </w:rPr>
-        <w:t>VLANs</w:t>
-      </w:r>
-      <w:proofErr w:type="spellEnd"/>
-      <w:r>
-        <w:rPr>
-          <w:rFonts w:ascii="Times New Roman" w:eastAsia="Times New Roman" w:hAnsi="Times New Roman" w:cs="Times New Roman"/>
-        </w:rPr>
-        <w:t xml:space="preserve"> para segmentar el tráfico y mejorar la seguridad.</w:t>
+        <w:t>: Configuración de una red cableada con puntos de acceso WiFi para garantizar la conectividad en todas las áreas. Se utilizarán VLANs para segmentar el tráfico y mejorar la seguridad.</w:t>
       </w:r>
     </w:p>
     <w:p>
@@ -2705,21 +2571,7 @@
         <w:rPr>
           <w:rFonts w:ascii="Times New Roman" w:eastAsia="Times New Roman" w:hAnsi="Times New Roman" w:cs="Times New Roman"/>
         </w:rPr>
-        <w:t xml:space="preserve">: Se aplicarán medidas como autenticación de usuarios y </w:t>
-      </w:r>
-      <w:proofErr w:type="spellStart"/>
-      <w:r>
-        <w:rPr>
-          <w:rFonts w:ascii="Times New Roman" w:eastAsia="Times New Roman" w:hAnsi="Times New Roman" w:cs="Times New Roman"/>
-        </w:rPr>
-        <w:t>backups</w:t>
-      </w:r>
-      <w:proofErr w:type="spellEnd"/>
-      <w:r>
-        <w:rPr>
-          <w:rFonts w:ascii="Times New Roman" w:eastAsia="Times New Roman" w:hAnsi="Times New Roman" w:cs="Times New Roman"/>
-        </w:rPr>
-        <w:t xml:space="preserve"> periódicos para proteger la información sensible de la clínica.</w:t>
+        <w:t>: Se aplicarán medidas como autenticación de usuarios y backups periódicos para proteger la información sensible de la clínica.</w:t>
       </w:r>
     </w:p>
     <w:p>
@@ -3334,20 +3186,6 @@
                 <w:color w:val="000000" w:themeColor="text1"/>
               </w:rPr>
             </w:pPr>
-            <w:r>
-              <w:rPr>
-                <w:rFonts w:cstheme="majorBidi"/>
-                <w:color w:val="000000" w:themeColor="text1"/>
-              </w:rPr>
-              <w:t>PERFILUSUARIO.</w:t>
-            </w:r>
-            <w:r>
-              <w:rPr>
-                <w:rFonts w:cstheme="majorBidi"/>
-                <w:color w:val="000000" w:themeColor="text1"/>
-              </w:rPr>
-              <w:t>PHP</w:t>
-            </w:r>
           </w:p>
         </w:tc>
       </w:tr>
@@ -3612,9 +3450,9 @@
           <w:noProof/>
         </w:rPr>
         <w:drawing>
-          <wp:inline distT="0" distB="0" distL="0" distR="0" wp14:anchorId="3E29DD03" wp14:editId="74EF2567">
-            <wp:extent cx="5039995" cy="3891915"/>
-            <wp:effectExtent l="0" t="0" r="8255" b="0"/>
+          <wp:inline distT="0" distB="0" distL="0" distR="0" wp14:anchorId="3E29DD03" wp14:editId="3956DCFC">
+            <wp:extent cx="5532120" cy="4271937"/>
+            <wp:effectExtent l="0" t="0" r="0" b="0"/>
             <wp:docPr id="64567126" name="Imagen 1" descr="Diagrama&#10;&#10;El contenido generado por IA puede ser incorrecto."/>
             <wp:cNvGraphicFramePr>
               <a:graphicFrameLocks xmlns:a="http://schemas.openxmlformats.org/drawingml/2006/main" noChangeAspect="1"/>
@@ -3635,7 +3473,7 @@
                   <pic:spPr>
                     <a:xfrm>
                       <a:off x="0" y="0"/>
-                      <a:ext cx="5039995" cy="3891915"/>
+                      <a:ext cx="5540210" cy="4278184"/>
                     </a:xfrm>
                     <a:prstGeom prst="rect">
                       <a:avLst/>
@@ -3678,22 +3516,285 @@
         <w:rPr>
           <w:rFonts w:ascii="Times New Roman" w:eastAsia="Times New Roman" w:hAnsi="Times New Roman" w:cs="Times New Roman"/>
         </w:rPr>
-        <w:t xml:space="preserve">Al ser una base de datos no relacional hecha en MongoDB, no hay una forma de ver el diagrama como se podría hacer con una base de datos MySQL. Con lo cual incluyo un bloque de código del </w:t>
-      </w:r>
-      <w:r>
-        <w:rPr>
-          <w:rFonts w:ascii="Times New Roman" w:eastAsia="Times New Roman" w:hAnsi="Times New Roman" w:cs="Times New Roman"/>
-        </w:rPr>
-        <w:t>archivo .</w:t>
-      </w:r>
-      <w:proofErr w:type="spellStart"/>
-      <w:r>
-        <w:rPr>
-          <w:rFonts w:ascii="Times New Roman" w:eastAsia="Times New Roman" w:hAnsi="Times New Roman" w:cs="Times New Roman"/>
-        </w:rPr>
-        <w:t>json</w:t>
-      </w:r>
-      <w:proofErr w:type="spellEnd"/>
+        <w:t xml:space="preserve">Al ser una base de datos no relacional hecha en MongoDB, no hay una forma de ver el diagrama como se podría hacer con una base de datos MySQL. Con lo cual incluyo </w:t>
+      </w:r>
+      <w:r>
+        <w:rPr>
+          <w:rFonts w:ascii="Times New Roman" w:eastAsia="Times New Roman" w:hAnsi="Times New Roman" w:cs="Times New Roman"/>
+        </w:rPr>
+        <w:t>capturas de como se vería en MongoDB Compass:</w:t>
+      </w:r>
+    </w:p>
+    <w:p>
+      <w:pPr>
+        <w:spacing w:before="100" w:beforeAutospacing="1" w:after="100" w:afterAutospacing="1" w:line="360" w:lineRule="auto"/>
+        <w:jc w:val="both"/>
+        <w:rPr>
+          <w:rFonts w:ascii="Times New Roman" w:eastAsia="Times New Roman" w:hAnsi="Times New Roman" w:cs="Times New Roman"/>
+        </w:rPr>
+      </w:pPr>
+      <w:r>
+        <w:rPr>
+          <w:rFonts w:ascii="Times New Roman" w:eastAsia="Times New Roman" w:hAnsi="Times New Roman" w:cs="Times New Roman"/>
+        </w:rPr>
+        <w:lastRenderedPageBreak/>
+        <w:drawing>
+          <wp:inline distT="0" distB="0" distL="0" distR="0" wp14:anchorId="0B979379" wp14:editId="4DCD24BE">
+            <wp:extent cx="5039995" cy="2208530"/>
+            <wp:effectExtent l="0" t="0" r="8255" b="1270"/>
+            <wp:docPr id="1008412482" name="Imagen 1" descr="Captura de pantalla de un celular&#10;&#10;El contenido generado por IA puede ser incorrecto."/>
+            <wp:cNvGraphicFramePr>
+              <a:graphicFrameLocks xmlns:a="http://schemas.openxmlformats.org/drawingml/2006/main" noChangeAspect="1"/>
+            </wp:cNvGraphicFramePr>
+            <a:graphic xmlns:a="http://schemas.openxmlformats.org/drawingml/2006/main">
+              <a:graphicData uri="http://schemas.openxmlformats.org/drawingml/2006/picture">
+                <pic:pic xmlns:pic="http://schemas.openxmlformats.org/drawingml/2006/picture">
+                  <pic:nvPicPr>
+                    <pic:cNvPr id="1008412482" name="Imagen 1" descr="Captura de pantalla de un celular&#10;&#10;El contenido generado por IA puede ser incorrecto."/>
+                    <pic:cNvPicPr/>
+                  </pic:nvPicPr>
+                  <pic:blipFill>
+                    <a:blip r:embed="rId16"/>
+                    <a:stretch>
+                      <a:fillRect/>
+                    </a:stretch>
+                  </pic:blipFill>
+                  <pic:spPr>
+                    <a:xfrm>
+                      <a:off x="0" y="0"/>
+                      <a:ext cx="5039995" cy="2208530"/>
+                    </a:xfrm>
+                    <a:prstGeom prst="rect">
+                      <a:avLst/>
+                    </a:prstGeom>
+                  </pic:spPr>
+                </pic:pic>
+              </a:graphicData>
+            </a:graphic>
+          </wp:inline>
+        </w:drawing>
+      </w:r>
+    </w:p>
+    <w:p>
+      <w:pPr>
+        <w:spacing w:before="100" w:beforeAutospacing="1" w:after="100" w:afterAutospacing="1" w:line="360" w:lineRule="auto"/>
+        <w:jc w:val="both"/>
+        <w:rPr>
+          <w:rFonts w:ascii="Times New Roman" w:eastAsia="Times New Roman" w:hAnsi="Times New Roman" w:cs="Times New Roman"/>
+        </w:rPr>
+      </w:pPr>
+      <w:r>
+        <w:rPr>
+          <w:rFonts w:ascii="Times New Roman" w:eastAsia="Times New Roman" w:hAnsi="Times New Roman" w:cs="Times New Roman"/>
+        </w:rPr>
+        <w:drawing>
+          <wp:inline distT="0" distB="0" distL="0" distR="0" wp14:anchorId="4D4E48C6" wp14:editId="30AD3F2D">
+            <wp:extent cx="5039995" cy="1751965"/>
+            <wp:effectExtent l="0" t="0" r="8255" b="635"/>
+            <wp:docPr id="430243505" name="Imagen 1" descr="Captura de pantalla de un celular&#10;&#10;El contenido generado por IA puede ser incorrecto."/>
+            <wp:cNvGraphicFramePr>
+              <a:graphicFrameLocks xmlns:a="http://schemas.openxmlformats.org/drawingml/2006/main" noChangeAspect="1"/>
+            </wp:cNvGraphicFramePr>
+            <a:graphic xmlns:a="http://schemas.openxmlformats.org/drawingml/2006/main">
+              <a:graphicData uri="http://schemas.openxmlformats.org/drawingml/2006/picture">
+                <pic:pic xmlns:pic="http://schemas.openxmlformats.org/drawingml/2006/picture">
+                  <pic:nvPicPr>
+                    <pic:cNvPr id="430243505" name="Imagen 1" descr="Captura de pantalla de un celular&#10;&#10;El contenido generado por IA puede ser incorrecto."/>
+                    <pic:cNvPicPr/>
+                  </pic:nvPicPr>
+                  <pic:blipFill>
+                    <a:blip r:embed="rId17"/>
+                    <a:stretch>
+                      <a:fillRect/>
+                    </a:stretch>
+                  </pic:blipFill>
+                  <pic:spPr>
+                    <a:xfrm>
+                      <a:off x="0" y="0"/>
+                      <a:ext cx="5039995" cy="1751965"/>
+                    </a:xfrm>
+                    <a:prstGeom prst="rect">
+                      <a:avLst/>
+                    </a:prstGeom>
+                  </pic:spPr>
+                </pic:pic>
+              </a:graphicData>
+            </a:graphic>
+          </wp:inline>
+        </w:drawing>
+      </w:r>
+    </w:p>
+    <w:p>
+      <w:pPr>
+        <w:spacing w:before="100" w:beforeAutospacing="1" w:after="100" w:afterAutospacing="1" w:line="360" w:lineRule="auto"/>
+        <w:jc w:val="both"/>
+        <w:rPr>
+          <w:rFonts w:ascii="Times New Roman" w:eastAsia="Times New Roman" w:hAnsi="Times New Roman" w:cs="Times New Roman"/>
+        </w:rPr>
+      </w:pPr>
+      <w:r>
+        <w:rPr>
+          <w:rFonts w:ascii="Times New Roman" w:eastAsia="Times New Roman" w:hAnsi="Times New Roman" w:cs="Times New Roman"/>
+        </w:rPr>
+        <w:drawing>
+          <wp:inline distT="0" distB="0" distL="0" distR="0" wp14:anchorId="79A73F6A" wp14:editId="19817692">
+            <wp:extent cx="5039995" cy="1733550"/>
+            <wp:effectExtent l="0" t="0" r="8255" b="0"/>
+            <wp:docPr id="1755491711" name="Imagen 1" descr="Captura de pantalla de un celular&#10;&#10;El contenido generado por IA puede ser incorrecto."/>
+            <wp:cNvGraphicFramePr>
+              <a:graphicFrameLocks xmlns:a="http://schemas.openxmlformats.org/drawingml/2006/main" noChangeAspect="1"/>
+            </wp:cNvGraphicFramePr>
+            <a:graphic xmlns:a="http://schemas.openxmlformats.org/drawingml/2006/main">
+              <a:graphicData uri="http://schemas.openxmlformats.org/drawingml/2006/picture">
+                <pic:pic xmlns:pic="http://schemas.openxmlformats.org/drawingml/2006/picture">
+                  <pic:nvPicPr>
+                    <pic:cNvPr id="1755491711" name="Imagen 1" descr="Captura de pantalla de un celular&#10;&#10;El contenido generado por IA puede ser incorrecto."/>
+                    <pic:cNvPicPr/>
+                  </pic:nvPicPr>
+                  <pic:blipFill>
+                    <a:blip r:embed="rId18"/>
+                    <a:stretch>
+                      <a:fillRect/>
+                    </a:stretch>
+                  </pic:blipFill>
+                  <pic:spPr>
+                    <a:xfrm>
+                      <a:off x="0" y="0"/>
+                      <a:ext cx="5039995" cy="1733550"/>
+                    </a:xfrm>
+                    <a:prstGeom prst="rect">
+                      <a:avLst/>
+                    </a:prstGeom>
+                  </pic:spPr>
+                </pic:pic>
+              </a:graphicData>
+            </a:graphic>
+          </wp:inline>
+        </w:drawing>
+      </w:r>
+    </w:p>
+    <w:p>
+      <w:pPr>
+        <w:spacing w:before="100" w:beforeAutospacing="1" w:after="100" w:afterAutospacing="1" w:line="360" w:lineRule="auto"/>
+        <w:jc w:val="both"/>
+        <w:rPr>
+          <w:rFonts w:ascii="Times New Roman" w:eastAsia="Times New Roman" w:hAnsi="Times New Roman" w:cs="Times New Roman"/>
+        </w:rPr>
+      </w:pPr>
+      <w:r>
+        <w:rPr>
+          <w:rFonts w:ascii="Times New Roman" w:eastAsia="Times New Roman" w:hAnsi="Times New Roman" w:cs="Times New Roman"/>
+        </w:rPr>
+        <w:lastRenderedPageBreak/>
+        <w:drawing>
+          <wp:inline distT="0" distB="0" distL="0" distR="0" wp14:anchorId="7BC8346C" wp14:editId="257FB462">
+            <wp:extent cx="5039995" cy="1796415"/>
+            <wp:effectExtent l="0" t="0" r="8255" b="0"/>
+            <wp:docPr id="1208610939" name="Imagen 1" descr="Captura de pantalla de un celular&#10;&#10;El contenido generado por IA puede ser incorrecto."/>
+            <wp:cNvGraphicFramePr>
+              <a:graphicFrameLocks xmlns:a="http://schemas.openxmlformats.org/drawingml/2006/main" noChangeAspect="1"/>
+            </wp:cNvGraphicFramePr>
+            <a:graphic xmlns:a="http://schemas.openxmlformats.org/drawingml/2006/main">
+              <a:graphicData uri="http://schemas.openxmlformats.org/drawingml/2006/picture">
+                <pic:pic xmlns:pic="http://schemas.openxmlformats.org/drawingml/2006/picture">
+                  <pic:nvPicPr>
+                    <pic:cNvPr id="1208610939" name="Imagen 1" descr="Captura de pantalla de un celular&#10;&#10;El contenido generado por IA puede ser incorrecto."/>
+                    <pic:cNvPicPr/>
+                  </pic:nvPicPr>
+                  <pic:blipFill>
+                    <a:blip r:embed="rId19"/>
+                    <a:stretch>
+                      <a:fillRect/>
+                    </a:stretch>
+                  </pic:blipFill>
+                  <pic:spPr>
+                    <a:xfrm>
+                      <a:off x="0" y="0"/>
+                      <a:ext cx="5039995" cy="1796415"/>
+                    </a:xfrm>
+                    <a:prstGeom prst="rect">
+                      <a:avLst/>
+                    </a:prstGeom>
+                  </pic:spPr>
+                </pic:pic>
+              </a:graphicData>
+            </a:graphic>
+          </wp:inline>
+        </w:drawing>
+      </w:r>
+    </w:p>
+    <w:p>
+      <w:pPr>
+        <w:spacing w:before="100" w:beforeAutospacing="1" w:after="100" w:afterAutospacing="1" w:line="360" w:lineRule="auto"/>
+        <w:jc w:val="both"/>
+        <w:rPr>
+          <w:rFonts w:ascii="Times New Roman" w:eastAsia="Times New Roman" w:hAnsi="Times New Roman" w:cs="Times New Roman"/>
+        </w:rPr>
+      </w:pPr>
+      <w:r>
+        <w:rPr>
+          <w:rFonts w:ascii="Times New Roman" w:eastAsia="Times New Roman" w:hAnsi="Times New Roman" w:cs="Times New Roman"/>
+        </w:rPr>
+        <w:drawing>
+          <wp:inline distT="0" distB="0" distL="0" distR="0" wp14:anchorId="069860DC" wp14:editId="72CD67EF">
+            <wp:extent cx="5039995" cy="1885950"/>
+            <wp:effectExtent l="0" t="0" r="8255" b="0"/>
+            <wp:docPr id="1671768073" name="Imagen 1" descr="Captura de pantalla de un celular&#10;&#10;El contenido generado por IA puede ser incorrecto."/>
+            <wp:cNvGraphicFramePr>
+              <a:graphicFrameLocks xmlns:a="http://schemas.openxmlformats.org/drawingml/2006/main" noChangeAspect="1"/>
+            </wp:cNvGraphicFramePr>
+            <a:graphic xmlns:a="http://schemas.openxmlformats.org/drawingml/2006/main">
+              <a:graphicData uri="http://schemas.openxmlformats.org/drawingml/2006/picture">
+                <pic:pic xmlns:pic="http://schemas.openxmlformats.org/drawingml/2006/picture">
+                  <pic:nvPicPr>
+                    <pic:cNvPr id="1671768073" name="Imagen 1" descr="Captura de pantalla de un celular&#10;&#10;El contenido generado por IA puede ser incorrecto."/>
+                    <pic:cNvPicPr/>
+                  </pic:nvPicPr>
+                  <pic:blipFill>
+                    <a:blip r:embed="rId20"/>
+                    <a:stretch>
+                      <a:fillRect/>
+                    </a:stretch>
+                  </pic:blipFill>
+                  <pic:spPr>
+                    <a:xfrm>
+                      <a:off x="0" y="0"/>
+                      <a:ext cx="5039995" cy="1885950"/>
+                    </a:xfrm>
+                    <a:prstGeom prst="rect">
+                      <a:avLst/>
+                    </a:prstGeom>
+                  </pic:spPr>
+                </pic:pic>
+              </a:graphicData>
+            </a:graphic>
+          </wp:inline>
+        </w:drawing>
+      </w:r>
+    </w:p>
+    <w:p>
+      <w:pPr>
+        <w:spacing w:before="100" w:beforeAutospacing="1" w:after="100" w:afterAutospacing="1" w:line="360" w:lineRule="auto"/>
+        <w:ind w:left="720"/>
+        <w:jc w:val="both"/>
+        <w:rPr>
+          <w:rFonts w:ascii="Times New Roman" w:eastAsia="Times New Roman" w:hAnsi="Times New Roman" w:cs="Times New Roman"/>
+        </w:rPr>
+      </w:pPr>
+    </w:p>
+    <w:p>
+      <w:pPr>
+        <w:spacing w:before="0"/>
+        <w:rPr>
+          <w:rFonts w:ascii="Times New Roman" w:eastAsia="Times New Roman" w:hAnsi="Times New Roman" w:cs="Times New Roman"/>
+        </w:rPr>
+      </w:pPr>
+      <w:r>
+        <w:rPr>
+          <w:rFonts w:ascii="Times New Roman" w:eastAsia="Times New Roman" w:hAnsi="Times New Roman" w:cs="Times New Roman"/>
+        </w:rPr>
+        <w:br w:type="page"/>
+      </w:r>
     </w:p>
     <w:p>
       <w:pPr>
@@ -3713,6 +3814,7 @@
           <w:b/>
           <w:bCs/>
         </w:rPr>
+        <w:lastRenderedPageBreak/>
         <w:t>Diagrama de red</w:t>
       </w:r>
       <w:r>
@@ -3740,7 +3842,6 @@
         <w:rPr>
           <w:rFonts w:ascii="Times New Roman" w:eastAsia="Times New Roman" w:hAnsi="Times New Roman" w:cs="Times New Roman"/>
         </w:rPr>
-        <w:lastRenderedPageBreak/>
         <w:drawing>
           <wp:inline distT="0" distB="0" distL="0" distR="0" wp14:anchorId="5822AD6B" wp14:editId="753C7DA9">
             <wp:extent cx="5039995" cy="2090420"/>
@@ -3757,7 +3858,7 @@
                     <pic:cNvPicPr/>
                   </pic:nvPicPr>
                   <pic:blipFill>
-                    <a:blip r:embed="rId16"/>
+                    <a:blip r:embed="rId21"/>
                     <a:stretch>
                       <a:fillRect/>
                     </a:stretch>
@@ -3869,7 +3970,19 @@
         <w:rPr>
           <w:rFonts w:ascii="Times New Roman" w:eastAsia="Times New Roman" w:hAnsi="Times New Roman" w:cs="Times New Roman"/>
         </w:rPr>
-        <w:t xml:space="preserve"> que permitirá a los médicos, pacientes y administrativos interactuar de manera sencilla con la plataforma. Se optimizará el diseño para ser accesible desde distintos dispositivos, garantizando compatibilidad con computadoras, tabletas y móviles.</w:t>
+        <w:t xml:space="preserve"> que permitirá a los médicos</w:t>
+      </w:r>
+      <w:r>
+        <w:rPr>
+          <w:rFonts w:ascii="Times New Roman" w:eastAsia="Times New Roman" w:hAnsi="Times New Roman" w:cs="Times New Roman"/>
+        </w:rPr>
+        <w:t xml:space="preserve"> </w:t>
+      </w:r>
+      <w:r>
+        <w:rPr>
+          <w:rFonts w:ascii="Times New Roman" w:eastAsia="Times New Roman" w:hAnsi="Times New Roman" w:cs="Times New Roman"/>
+        </w:rPr>
+        <w:t>y administrativos interactuar de manera sencilla con la plataforma. Se optimizará el diseño para ser accesible desde distintos dispositivos, garantizando compatibilidad con computadoras, tabletas y móviles.</w:t>
       </w:r>
     </w:p>
     <w:p>
@@ -3907,1796 +4020,6 @@
           <w:rFonts w:ascii="Times New Roman" w:eastAsia="Times New Roman" w:hAnsi="Times New Roman" w:cs="Times New Roman"/>
         </w:rPr>
         <w:t>Este diseño busca ofrecer una solución escalable, segura y eficiente para la gestión clínica, abordando desde la conectividad de la red hasta la experiencia del usuario en la plataforma web. Se garantizará el cumplimiento de las normativas de protección de datos y se optimizará el rendimiento del sistema para asegurar un servicio confiable y accesible.</w:t>
-      </w:r>
-    </w:p>
-    <w:p>
-      <w:pPr>
-        <w:jc w:val="both"/>
-        <w:rPr>
-          <w:rFonts w:cstheme="majorBidi"/>
-          <w:color w:val="000000" w:themeColor="text1"/>
-          <w:sz w:val="32"/>
-          <w:szCs w:val="32"/>
-        </w:rPr>
-      </w:pPr>
-      <w:r>
-        <w:rPr>
-          <w:rFonts w:cstheme="majorBidi"/>
-          <w:color w:val="000000" w:themeColor="text1"/>
-          <w:sz w:val="32"/>
-          <w:szCs w:val="32"/>
-        </w:rPr>
-        <w:br w:type="page"/>
-      </w:r>
-    </w:p>
-    <w:p>
-      <w:pPr>
-        <w:spacing w:line="360" w:lineRule="auto"/>
-        <w:jc w:val="both"/>
-        <w:rPr>
-          <w:rFonts w:cstheme="majorBidi"/>
-          <w:color w:val="000000" w:themeColor="text1"/>
-          <w:sz w:val="32"/>
-          <w:szCs w:val="32"/>
-        </w:rPr>
-      </w:pPr>
-      <w:r>
-        <w:rPr>
-          <w:rFonts w:cstheme="majorBidi"/>
-          <w:color w:val="000000" w:themeColor="text1"/>
-          <w:sz w:val="32"/>
-          <w:szCs w:val="32"/>
-        </w:rPr>
-        <w:lastRenderedPageBreak/>
-        <w:t>DESCRIPCIÓ</w:t>
-      </w:r>
-      <w:r>
-        <w:rPr>
-          <w:rFonts w:cstheme="majorBidi"/>
-          <w:color w:val="000000" w:themeColor="text1"/>
-          <w:sz w:val="32"/>
-          <w:szCs w:val="32"/>
-        </w:rPr>
-        <w:t>N</w:t>
-      </w:r>
-    </w:p>
-    <w:p>
-      <w:pPr>
-        <w:spacing w:line="360" w:lineRule="auto"/>
-        <w:jc w:val="both"/>
-        <w:rPr>
-          <w:rFonts w:cstheme="majorBidi"/>
-          <w:color w:val="000000" w:themeColor="text1"/>
-        </w:rPr>
-      </w:pPr>
-      <w:r>
-        <w:rPr>
-          <w:rFonts w:cstheme="majorBidi"/>
-          <w:color w:val="000000" w:themeColor="text1"/>
-        </w:rPr>
-        <w:t>Se deben incluir todos los diagramas y explicaciones necesarias para entender el tipo de solución que propones en tu proyecto. Enumeramos algunos de los más comunes.</w:t>
-      </w:r>
-      <w:r>
-        <w:rPr>
-          <w:rFonts w:cstheme="majorBidi"/>
-        </w:rPr>
-        <w:br/>
-      </w:r>
-      <w:r>
-        <w:rPr>
-          <w:rFonts w:cstheme="majorBidi"/>
-          <w:color w:val="000000" w:themeColor="text1"/>
-        </w:rPr>
-        <w:t>Todos deben ser perfectamente legibles.</w:t>
-      </w:r>
-    </w:p>
-    <w:p>
-      <w:pPr>
-        <w:spacing w:line="360" w:lineRule="auto"/>
-        <w:jc w:val="both"/>
-        <w:rPr>
-          <w:rFonts w:cstheme="majorBidi"/>
-          <w:color w:val="000000" w:themeColor="text1"/>
-        </w:rPr>
-      </w:pPr>
-      <w:r>
-        <w:rPr>
-          <w:rFonts w:cstheme="majorBidi"/>
-          <w:color w:val="000000" w:themeColor="text1"/>
-        </w:rPr>
-        <w:t>Son ejemplos.</w:t>
-      </w:r>
-    </w:p>
-    <w:p>
-      <w:pPr>
-        <w:spacing w:line="360" w:lineRule="auto"/>
-        <w:jc w:val="both"/>
-        <w:rPr>
-          <w:rFonts w:cstheme="majorBidi"/>
-          <w:color w:val="000000" w:themeColor="text1"/>
-        </w:rPr>
-      </w:pPr>
-      <w:r>
-        <w:rPr>
-          <w:rFonts w:cstheme="majorBidi"/>
-          <w:b/>
-          <w:bCs/>
-          <w:color w:val="000000" w:themeColor="text1"/>
-        </w:rPr>
-        <w:t>Arquitectura de la solución.</w:t>
-      </w:r>
-      <w:r>
-        <w:rPr>
-          <w:rFonts w:cstheme="majorBidi"/>
-          <w:color w:val="000000" w:themeColor="text1"/>
-        </w:rPr>
-        <w:t xml:space="preserve"> Es un diagrama en el que se vea cómo funcionara el desarrollo planificado. Por ejemplo:</w:t>
-      </w:r>
-    </w:p>
-    <w:p>
-      <w:pPr>
-        <w:spacing w:line="360" w:lineRule="auto"/>
-        <w:jc w:val="both"/>
-        <w:rPr>
-          <w:rFonts w:cstheme="majorBidi"/>
-          <w:color w:val="000000" w:themeColor="text1"/>
-        </w:rPr>
-      </w:pPr>
-      <w:r>
-        <w:rPr>
-          <w:rFonts w:cstheme="majorBidi"/>
-          <w:noProof/>
-        </w:rPr>
-        <w:drawing>
-          <wp:inline distT="0" distB="0" distL="0" distR="0" wp14:anchorId="5CA3D8A9" wp14:editId="38A04D17">
-            <wp:extent cx="4572000" cy="2571750"/>
-            <wp:effectExtent l="0" t="0" r="0" b="0"/>
-            <wp:docPr id="1834403676" name="Imagen 1834403676"/>
-            <wp:cNvGraphicFramePr>
-              <a:graphicFrameLocks xmlns:a="http://schemas.openxmlformats.org/drawingml/2006/main" noChangeAspect="1"/>
-            </wp:cNvGraphicFramePr>
-            <a:graphic xmlns:a="http://schemas.openxmlformats.org/drawingml/2006/main">
-              <a:graphicData uri="http://schemas.openxmlformats.org/drawingml/2006/picture">
-                <pic:pic xmlns:pic="http://schemas.openxmlformats.org/drawingml/2006/picture">
-                  <pic:nvPicPr>
-                    <pic:cNvPr id="0" name=""/>
-                    <pic:cNvPicPr/>
-                  </pic:nvPicPr>
-                  <pic:blipFill>
-                    <a:blip r:embed="rId17">
-                      <a:extLst>
-                        <a:ext uri="{28A0092B-C50C-407E-A947-70E740481C1C}">
-                          <a14:useLocalDpi xmlns:a14="http://schemas.microsoft.com/office/drawing/2010/main" val="0"/>
-                        </a:ext>
-                      </a:extLst>
-                    </a:blip>
-                    <a:stretch>
-                      <a:fillRect/>
-                    </a:stretch>
-                  </pic:blipFill>
-                  <pic:spPr>
-                    <a:xfrm>
-                      <a:off x="0" y="0"/>
-                      <a:ext cx="4572000" cy="2571750"/>
-                    </a:xfrm>
-                    <a:prstGeom prst="rect">
-                      <a:avLst/>
-                    </a:prstGeom>
-                  </pic:spPr>
-                </pic:pic>
-              </a:graphicData>
-            </a:graphic>
-          </wp:inline>
-        </w:drawing>
-      </w:r>
-    </w:p>
-    <w:p>
-      <w:pPr>
-        <w:jc w:val="both"/>
-        <w:rPr>
-          <w:rFonts w:cstheme="majorBidi"/>
-          <w:b/>
-          <w:bCs/>
-          <w:color w:val="000000" w:themeColor="text1"/>
-        </w:rPr>
-      </w:pPr>
-    </w:p>
-    <w:p>
-      <w:pPr>
-        <w:spacing w:line="360" w:lineRule="auto"/>
-        <w:jc w:val="both"/>
-        <w:rPr>
-          <w:rFonts w:cstheme="majorBidi"/>
-          <w:color w:val="000000" w:themeColor="text1"/>
-        </w:rPr>
-      </w:pPr>
-      <w:r>
-        <w:rPr>
-          <w:rFonts w:cstheme="majorBidi"/>
-          <w:b/>
-          <w:bCs/>
-          <w:color w:val="000000" w:themeColor="text1"/>
-        </w:rPr>
-        <w:t>Casos de uso.</w:t>
-      </w:r>
-      <w:r>
-        <w:rPr>
-          <w:rFonts w:cstheme="majorBidi"/>
-          <w:color w:val="000000" w:themeColor="text1"/>
-        </w:rPr>
-        <w:t xml:space="preserve"> Incluye diagrama y tabla con:</w:t>
-      </w:r>
-    </w:p>
-    <w:p>
-      <w:pPr>
-        <w:pStyle w:val="Prrafodelista"/>
-        <w:numPr>
-          <w:ilvl w:val="0"/>
-          <w:numId w:val="4"/>
-        </w:numPr>
-        <w:spacing w:line="360" w:lineRule="auto"/>
-        <w:jc w:val="both"/>
-        <w:rPr>
-          <w:rFonts w:eastAsiaTheme="minorEastAsia" w:cstheme="majorBidi"/>
-          <w:color w:val="000000" w:themeColor="text1"/>
-        </w:rPr>
-      </w:pPr>
-      <w:r>
-        <w:rPr>
-          <w:rFonts w:cstheme="majorBidi"/>
-          <w:color w:val="000000" w:themeColor="text1"/>
-        </w:rPr>
-        <w:t>Descripción.</w:t>
-      </w:r>
-    </w:p>
-    <w:p>
-      <w:pPr>
-        <w:pStyle w:val="Prrafodelista"/>
-        <w:numPr>
-          <w:ilvl w:val="0"/>
-          <w:numId w:val="4"/>
-        </w:numPr>
-        <w:spacing w:line="360" w:lineRule="auto"/>
-        <w:jc w:val="both"/>
-        <w:rPr>
-          <w:rFonts w:eastAsiaTheme="minorEastAsia" w:cstheme="majorBidi"/>
-          <w:color w:val="000000" w:themeColor="text1"/>
-        </w:rPr>
-      </w:pPr>
-      <w:r>
-        <w:rPr>
-          <w:rFonts w:cstheme="majorBidi"/>
-          <w:color w:val="000000" w:themeColor="text1"/>
-        </w:rPr>
-        <w:t>Precondiciones</w:t>
-      </w:r>
-    </w:p>
-    <w:p>
-      <w:pPr>
-        <w:pStyle w:val="Prrafodelista"/>
-        <w:numPr>
-          <w:ilvl w:val="0"/>
-          <w:numId w:val="4"/>
-        </w:numPr>
-        <w:spacing w:line="360" w:lineRule="auto"/>
-        <w:jc w:val="both"/>
-        <w:rPr>
-          <w:rFonts w:eastAsiaTheme="minorEastAsia" w:cstheme="majorBidi"/>
-          <w:color w:val="000000" w:themeColor="text1"/>
-        </w:rPr>
-      </w:pPr>
-      <w:r>
-        <w:rPr>
-          <w:rFonts w:cstheme="majorBidi"/>
-          <w:color w:val="000000" w:themeColor="text1"/>
-        </w:rPr>
-        <w:t>Postcondiciones</w:t>
-      </w:r>
-    </w:p>
-    <w:p>
-      <w:pPr>
-        <w:pStyle w:val="Prrafodelista"/>
-        <w:numPr>
-          <w:ilvl w:val="0"/>
-          <w:numId w:val="4"/>
-        </w:numPr>
-        <w:spacing w:line="360" w:lineRule="auto"/>
-        <w:jc w:val="both"/>
-        <w:rPr>
-          <w:rFonts w:eastAsiaTheme="minorEastAsia" w:cstheme="majorBidi"/>
-          <w:color w:val="000000" w:themeColor="text1"/>
-        </w:rPr>
-      </w:pPr>
-      <w:r>
-        <w:rPr>
-          <w:rFonts w:cstheme="majorBidi"/>
-          <w:color w:val="000000" w:themeColor="text1"/>
-        </w:rPr>
-        <w:t>Datos de entrada</w:t>
-      </w:r>
-    </w:p>
-    <w:p>
-      <w:pPr>
-        <w:pStyle w:val="Prrafodelista"/>
-        <w:numPr>
-          <w:ilvl w:val="0"/>
-          <w:numId w:val="4"/>
-        </w:numPr>
-        <w:spacing w:line="360" w:lineRule="auto"/>
-        <w:jc w:val="both"/>
-        <w:rPr>
-          <w:rFonts w:eastAsiaTheme="minorEastAsia" w:cstheme="majorBidi"/>
-          <w:color w:val="000000" w:themeColor="text1"/>
-        </w:rPr>
-      </w:pPr>
-      <w:r>
-        <w:rPr>
-          <w:rFonts w:cstheme="majorBidi"/>
-          <w:color w:val="000000" w:themeColor="text1"/>
-        </w:rPr>
-        <w:t>Datos de salida</w:t>
-      </w:r>
-    </w:p>
-    <w:p>
-      <w:pPr>
-        <w:pStyle w:val="Prrafodelista"/>
-        <w:numPr>
-          <w:ilvl w:val="0"/>
-          <w:numId w:val="4"/>
-        </w:numPr>
-        <w:spacing w:line="360" w:lineRule="auto"/>
-        <w:jc w:val="both"/>
-        <w:rPr>
-          <w:rFonts w:eastAsiaTheme="minorEastAsia" w:cstheme="majorBidi"/>
-          <w:color w:val="000000" w:themeColor="text1"/>
-        </w:rPr>
-      </w:pPr>
-      <w:r>
-        <w:rPr>
-          <w:rFonts w:cstheme="majorBidi"/>
-          <w:color w:val="000000" w:themeColor="text1"/>
-        </w:rPr>
-        <w:t>Tablas</w:t>
-      </w:r>
-    </w:p>
-    <w:p>
-      <w:pPr>
-        <w:pStyle w:val="Prrafodelista"/>
-        <w:numPr>
-          <w:ilvl w:val="0"/>
-          <w:numId w:val="4"/>
-        </w:numPr>
-        <w:spacing w:line="360" w:lineRule="auto"/>
-        <w:jc w:val="both"/>
-        <w:rPr>
-          <w:rFonts w:eastAsiaTheme="minorEastAsia" w:cstheme="majorBidi"/>
-          <w:color w:val="000000" w:themeColor="text1"/>
-        </w:rPr>
-      </w:pPr>
-      <w:r>
-        <w:rPr>
-          <w:rFonts w:cstheme="majorBidi"/>
-          <w:color w:val="000000" w:themeColor="text1"/>
-        </w:rPr>
-        <w:lastRenderedPageBreak/>
-        <w:t>Clases</w:t>
-      </w:r>
-    </w:p>
-    <w:p>
-      <w:pPr>
-        <w:pStyle w:val="Prrafodelista"/>
-        <w:numPr>
-          <w:ilvl w:val="0"/>
-          <w:numId w:val="4"/>
-        </w:numPr>
-        <w:spacing w:line="360" w:lineRule="auto"/>
-        <w:jc w:val="both"/>
-        <w:rPr>
-          <w:rFonts w:eastAsiaTheme="minorEastAsia" w:cstheme="majorBidi"/>
-          <w:color w:val="000000" w:themeColor="text1"/>
-        </w:rPr>
-      </w:pPr>
-      <w:r>
-        <w:rPr>
-          <w:rFonts w:cstheme="majorBidi"/>
-          <w:color w:val="000000" w:themeColor="text1"/>
-        </w:rPr>
-        <w:t>Interfaces</w:t>
-      </w:r>
-    </w:p>
-    <w:p>
-      <w:pPr>
-        <w:spacing w:line="360" w:lineRule="auto"/>
-        <w:jc w:val="both"/>
-        <w:rPr>
-          <w:rFonts w:cstheme="majorBidi"/>
-          <w:color w:val="000000" w:themeColor="text1"/>
-        </w:rPr>
-      </w:pPr>
-      <w:r>
-        <w:rPr>
-          <w:rFonts w:cstheme="majorBidi"/>
-          <w:color w:val="000000" w:themeColor="text1"/>
-        </w:rPr>
-        <w:t>Ejemplo:</w:t>
-      </w:r>
-    </w:p>
-    <w:p>
-      <w:pPr>
-        <w:spacing w:line="360" w:lineRule="auto"/>
-        <w:jc w:val="both"/>
-        <w:rPr>
-          <w:rFonts w:cstheme="majorBidi"/>
-          <w:i/>
-          <w:iCs/>
-          <w:color w:val="000000" w:themeColor="text1"/>
-        </w:rPr>
-      </w:pPr>
-      <w:r>
-        <w:rPr>
-          <w:rFonts w:cstheme="majorBidi"/>
-          <w:i/>
-          <w:iCs/>
-          <w:color w:val="000000" w:themeColor="text1"/>
-        </w:rPr>
-        <w:t xml:space="preserve">Caso de uso: Pedir ayuda </w:t>
-      </w:r>
-    </w:p>
-    <w:p>
-      <w:pPr>
-        <w:spacing w:line="360" w:lineRule="auto"/>
-        <w:jc w:val="both"/>
-        <w:rPr>
-          <w:rFonts w:cstheme="majorBidi"/>
-          <w:color w:val="000000" w:themeColor="text1"/>
-        </w:rPr>
-      </w:pPr>
-      <w:r>
-        <w:rPr>
-          <w:rFonts w:cstheme="majorBidi"/>
-          <w:noProof/>
-        </w:rPr>
-        <w:drawing>
-          <wp:inline distT="0" distB="0" distL="0" distR="0" wp14:anchorId="310A90C8" wp14:editId="27B50602">
-            <wp:extent cx="3541321" cy="2465392"/>
-            <wp:effectExtent l="0" t="0" r="0" b="0"/>
-            <wp:docPr id="1119516970" name="Imagen 1119516970"/>
-            <wp:cNvGraphicFramePr>
-              <a:graphicFrameLocks xmlns:a="http://schemas.openxmlformats.org/drawingml/2006/main" noChangeAspect="1"/>
-            </wp:cNvGraphicFramePr>
-            <a:graphic xmlns:a="http://schemas.openxmlformats.org/drawingml/2006/main">
-              <a:graphicData uri="http://schemas.openxmlformats.org/drawingml/2006/picture">
-                <pic:pic xmlns:pic="http://schemas.openxmlformats.org/drawingml/2006/picture">
-                  <pic:nvPicPr>
-                    <pic:cNvPr id="0" name=""/>
-                    <pic:cNvPicPr/>
-                  </pic:nvPicPr>
-                  <pic:blipFill>
-                    <a:blip r:embed="rId18">
-                      <a:extLst>
-                        <a:ext uri="{28A0092B-C50C-407E-A947-70E740481C1C}">
-                          <a14:useLocalDpi xmlns:a14="http://schemas.microsoft.com/office/drawing/2010/main" val="0"/>
-                        </a:ext>
-                      </a:extLst>
-                    </a:blip>
-                    <a:srcRect l="36041" t="30000" r="31041" b="29259"/>
-                    <a:stretch>
-                      <a:fillRect/>
-                    </a:stretch>
-                  </pic:blipFill>
-                  <pic:spPr>
-                    <a:xfrm>
-                      <a:off x="0" y="0"/>
-                      <a:ext cx="3541321" cy="2465392"/>
-                    </a:xfrm>
-                    <a:prstGeom prst="rect">
-                      <a:avLst/>
-                    </a:prstGeom>
-                  </pic:spPr>
-                </pic:pic>
-              </a:graphicData>
-            </a:graphic>
-          </wp:inline>
-        </w:drawing>
-      </w:r>
-    </w:p>
-    <w:p>
-      <w:pPr>
-        <w:spacing w:line="360" w:lineRule="auto"/>
-        <w:jc w:val="both"/>
-        <w:rPr>
-          <w:rFonts w:cstheme="majorBidi"/>
-          <w:color w:val="000000" w:themeColor="text1"/>
-        </w:rPr>
-      </w:pPr>
-      <w:r>
-        <w:rPr>
-          <w:rFonts w:cstheme="majorBidi"/>
-          <w:color w:val="000000" w:themeColor="text1"/>
-        </w:rPr>
-        <w:t>Ilustración 1: caso de uso Pedir Ayuda</w:t>
-      </w:r>
-    </w:p>
-    <w:tbl>
-      <w:tblPr>
-        <w:tblStyle w:val="Tablaconcuadrcula"/>
-        <w:tblW w:w="0" w:type="auto"/>
-        <w:tblLayout w:type="fixed"/>
-        <w:tblLook w:val="06A0" w:firstRow="1" w:lastRow="0" w:firstColumn="1" w:lastColumn="0" w:noHBand="1" w:noVBand="1"/>
-      </w:tblPr>
-      <w:tblGrid>
-        <w:gridCol w:w="4508"/>
-        <w:gridCol w:w="4508"/>
-      </w:tblGrid>
-      <w:tr>
-        <w:tc>
-          <w:tcPr>
-            <w:tcW w:w="9016" w:type="dxa"/>
-            <w:gridSpan w:val="2"/>
-          </w:tcPr>
-          <w:p>
-            <w:pPr>
-              <w:spacing w:line="480" w:lineRule="auto"/>
-              <w:jc w:val="both"/>
-              <w:rPr>
-                <w:rFonts w:cstheme="majorBidi"/>
-                <w:color w:val="000000" w:themeColor="text1"/>
-              </w:rPr>
-            </w:pPr>
-            <w:r>
-              <w:rPr>
-                <w:rFonts w:cstheme="majorBidi"/>
-                <w:b/>
-                <w:bCs/>
-                <w:color w:val="000000" w:themeColor="text1"/>
-              </w:rPr>
-              <w:t>DESCRIPCIÓN</w:t>
-            </w:r>
-            <w:r>
-              <w:rPr>
-                <w:rFonts w:cstheme="majorBidi"/>
-                <w:color w:val="000000" w:themeColor="text1"/>
-              </w:rPr>
-              <w:t>: Solicitar ayuda al especialista</w:t>
-            </w:r>
-          </w:p>
-        </w:tc>
-      </w:tr>
-      <w:tr>
-        <w:tc>
-          <w:tcPr>
-            <w:tcW w:w="4508" w:type="dxa"/>
-          </w:tcPr>
-          <w:p>
-            <w:pPr>
-              <w:spacing w:line="480" w:lineRule="auto"/>
-              <w:jc w:val="both"/>
-              <w:rPr>
-                <w:rFonts w:cstheme="majorBidi"/>
-                <w:color w:val="000000" w:themeColor="text1"/>
-              </w:rPr>
-            </w:pPr>
-            <w:r>
-              <w:rPr>
-                <w:rFonts w:cstheme="majorBidi"/>
-                <w:b/>
-                <w:bCs/>
-                <w:color w:val="000000" w:themeColor="text1"/>
-              </w:rPr>
-              <w:t>PRECONDICIONES</w:t>
-            </w:r>
-            <w:r>
-              <w:rPr>
-                <w:rFonts w:cstheme="majorBidi"/>
-                <w:color w:val="000000" w:themeColor="text1"/>
-              </w:rPr>
-              <w:t>:</w:t>
-            </w:r>
-          </w:p>
-          <w:p>
-            <w:pPr>
-              <w:spacing w:line="480" w:lineRule="auto"/>
-              <w:jc w:val="both"/>
-              <w:rPr>
-                <w:rFonts w:cstheme="majorBidi"/>
-                <w:color w:val="000000" w:themeColor="text1"/>
-              </w:rPr>
-            </w:pPr>
-            <w:r>
-              <w:rPr>
-                <w:rFonts w:cstheme="majorBidi"/>
-                <w:color w:val="000000" w:themeColor="text1"/>
-              </w:rPr>
-              <w:t>Usuario logado</w:t>
-            </w:r>
-          </w:p>
-        </w:tc>
-        <w:tc>
-          <w:tcPr>
-            <w:tcW w:w="4508" w:type="dxa"/>
-          </w:tcPr>
-          <w:p>
-            <w:pPr>
-              <w:spacing w:line="480" w:lineRule="auto"/>
-              <w:jc w:val="both"/>
-              <w:rPr>
-                <w:rFonts w:cstheme="majorBidi"/>
-                <w:color w:val="000000" w:themeColor="text1"/>
-              </w:rPr>
-            </w:pPr>
-            <w:r>
-              <w:rPr>
-                <w:rFonts w:cstheme="majorBidi"/>
-                <w:b/>
-                <w:bCs/>
-                <w:color w:val="000000" w:themeColor="text1"/>
-              </w:rPr>
-              <w:t>POSTCONDICIONES</w:t>
-            </w:r>
-            <w:r>
-              <w:rPr>
-                <w:rFonts w:cstheme="majorBidi"/>
-                <w:color w:val="000000" w:themeColor="text1"/>
-              </w:rPr>
-              <w:t>:</w:t>
-            </w:r>
-          </w:p>
-          <w:p>
-            <w:pPr>
-              <w:spacing w:line="480" w:lineRule="auto"/>
-              <w:jc w:val="both"/>
-              <w:rPr>
-                <w:rFonts w:cstheme="majorBidi"/>
-                <w:color w:val="000000" w:themeColor="text1"/>
-              </w:rPr>
-            </w:pPr>
-            <w:r>
-              <w:rPr>
-                <w:rFonts w:cstheme="majorBidi"/>
-                <w:color w:val="000000" w:themeColor="text1"/>
-              </w:rPr>
-              <w:t>Solicitud en espera</w:t>
-            </w:r>
-          </w:p>
-          <w:p>
-            <w:pPr>
-              <w:spacing w:line="480" w:lineRule="auto"/>
-              <w:jc w:val="both"/>
-              <w:rPr>
-                <w:rFonts w:cstheme="majorBidi"/>
-                <w:color w:val="000000" w:themeColor="text1"/>
-              </w:rPr>
-            </w:pPr>
-            <w:r>
-              <w:rPr>
-                <w:rFonts w:cstheme="majorBidi"/>
-                <w:color w:val="000000" w:themeColor="text1"/>
-              </w:rPr>
-              <w:t>Se inicia el chat</w:t>
-            </w:r>
-          </w:p>
-        </w:tc>
-      </w:tr>
-      <w:tr>
-        <w:tc>
-          <w:tcPr>
-            <w:tcW w:w="4508" w:type="dxa"/>
-          </w:tcPr>
-          <w:p>
-            <w:pPr>
-              <w:spacing w:line="480" w:lineRule="auto"/>
-              <w:jc w:val="both"/>
-              <w:rPr>
-                <w:rFonts w:cstheme="majorBidi"/>
-                <w:color w:val="000000" w:themeColor="text1"/>
-              </w:rPr>
-            </w:pPr>
-            <w:r>
-              <w:rPr>
-                <w:rFonts w:cstheme="majorBidi"/>
-                <w:b/>
-                <w:bCs/>
-                <w:color w:val="000000" w:themeColor="text1"/>
-              </w:rPr>
-              <w:t>DATOS ENTRADA</w:t>
-            </w:r>
-          </w:p>
-          <w:p>
-            <w:pPr>
-              <w:spacing w:line="480" w:lineRule="auto"/>
-              <w:jc w:val="both"/>
-              <w:rPr>
-                <w:rFonts w:cstheme="majorBidi"/>
-                <w:color w:val="000000" w:themeColor="text1"/>
-              </w:rPr>
-            </w:pPr>
-            <w:r>
-              <w:rPr>
-                <w:rFonts w:cstheme="majorBidi"/>
-                <w:color w:val="000000" w:themeColor="text1"/>
-              </w:rPr>
-              <w:t>Nombre especialista</w:t>
-            </w:r>
-          </w:p>
-          <w:p>
-            <w:pPr>
-              <w:spacing w:line="480" w:lineRule="auto"/>
-              <w:jc w:val="both"/>
-              <w:rPr>
-                <w:rFonts w:cstheme="majorBidi"/>
-                <w:color w:val="000000" w:themeColor="text1"/>
-              </w:rPr>
-            </w:pPr>
-            <w:r>
-              <w:rPr>
-                <w:rFonts w:cstheme="majorBidi"/>
-                <w:color w:val="000000" w:themeColor="text1"/>
-              </w:rPr>
-              <w:t>Id usuario</w:t>
-            </w:r>
-          </w:p>
-          <w:p>
-            <w:pPr>
-              <w:spacing w:line="480" w:lineRule="auto"/>
-              <w:jc w:val="both"/>
-              <w:rPr>
-                <w:rFonts w:cstheme="majorBidi"/>
-                <w:color w:val="000000" w:themeColor="text1"/>
-              </w:rPr>
-            </w:pPr>
-            <w:r>
-              <w:rPr>
-                <w:rFonts w:cstheme="majorBidi"/>
-                <w:color w:val="000000" w:themeColor="text1"/>
-              </w:rPr>
-              <w:lastRenderedPageBreak/>
-              <w:t>Id especialista</w:t>
-            </w:r>
-          </w:p>
-          <w:p>
-            <w:pPr>
-              <w:spacing w:line="480" w:lineRule="auto"/>
-              <w:jc w:val="both"/>
-              <w:rPr>
-                <w:rFonts w:cstheme="majorBidi"/>
-                <w:color w:val="000000" w:themeColor="text1"/>
-              </w:rPr>
-            </w:pPr>
-          </w:p>
-        </w:tc>
-        <w:tc>
-          <w:tcPr>
-            <w:tcW w:w="4508" w:type="dxa"/>
-          </w:tcPr>
-          <w:p>
-            <w:pPr>
-              <w:spacing w:line="480" w:lineRule="auto"/>
-              <w:jc w:val="both"/>
-              <w:rPr>
-                <w:rFonts w:cstheme="majorBidi"/>
-                <w:b/>
-                <w:bCs/>
-                <w:color w:val="000000" w:themeColor="text1"/>
-              </w:rPr>
-            </w:pPr>
-            <w:r>
-              <w:rPr>
-                <w:rFonts w:cstheme="majorBidi"/>
-                <w:b/>
-                <w:bCs/>
-                <w:color w:val="000000" w:themeColor="text1"/>
-              </w:rPr>
-              <w:lastRenderedPageBreak/>
-              <w:t>DATOS SALIDA</w:t>
-            </w:r>
-          </w:p>
-          <w:p>
-            <w:pPr>
-              <w:spacing w:line="480" w:lineRule="auto"/>
-              <w:jc w:val="both"/>
-              <w:rPr>
-                <w:rFonts w:cstheme="majorBidi"/>
-                <w:color w:val="000000" w:themeColor="text1"/>
-              </w:rPr>
-            </w:pPr>
-            <w:r>
-              <w:rPr>
-                <w:rFonts w:cstheme="majorBidi"/>
-                <w:color w:val="000000" w:themeColor="text1"/>
-              </w:rPr>
-              <w:t>Nombre especialista</w:t>
-            </w:r>
-          </w:p>
-          <w:p>
-            <w:pPr>
-              <w:spacing w:line="480" w:lineRule="auto"/>
-              <w:jc w:val="both"/>
-              <w:rPr>
-                <w:rFonts w:cstheme="majorBidi"/>
-                <w:color w:val="000000" w:themeColor="text1"/>
-              </w:rPr>
-            </w:pPr>
-            <w:r>
-              <w:rPr>
-                <w:rFonts w:cstheme="majorBidi"/>
-                <w:color w:val="000000" w:themeColor="text1"/>
-              </w:rPr>
-              <w:t>Id usuario</w:t>
-            </w:r>
-          </w:p>
-          <w:p>
-            <w:pPr>
-              <w:spacing w:line="480" w:lineRule="auto"/>
-              <w:jc w:val="both"/>
-              <w:rPr>
-                <w:rFonts w:cstheme="majorBidi"/>
-                <w:color w:val="000000" w:themeColor="text1"/>
-              </w:rPr>
-            </w:pPr>
-            <w:r>
-              <w:rPr>
-                <w:rFonts w:cstheme="majorBidi"/>
-                <w:color w:val="000000" w:themeColor="text1"/>
-              </w:rPr>
-              <w:lastRenderedPageBreak/>
-              <w:t>Id especialista</w:t>
-            </w:r>
-          </w:p>
-          <w:p>
-            <w:pPr>
-              <w:spacing w:line="480" w:lineRule="auto"/>
-              <w:jc w:val="both"/>
-              <w:rPr>
-                <w:rFonts w:cstheme="majorBidi"/>
-                <w:color w:val="000000" w:themeColor="text1"/>
-              </w:rPr>
-            </w:pPr>
-            <w:proofErr w:type="spellStart"/>
-            <w:r>
-              <w:rPr>
-                <w:rFonts w:cstheme="majorBidi"/>
-                <w:color w:val="000000" w:themeColor="text1"/>
-              </w:rPr>
-              <w:t>Idchat</w:t>
-            </w:r>
-            <w:proofErr w:type="spellEnd"/>
-          </w:p>
-          <w:p>
-            <w:pPr>
-              <w:spacing w:line="480" w:lineRule="auto"/>
-              <w:jc w:val="both"/>
-              <w:rPr>
-                <w:rFonts w:cstheme="majorBidi"/>
-                <w:color w:val="000000" w:themeColor="text1"/>
-              </w:rPr>
-            </w:pPr>
-            <w:r>
-              <w:rPr>
-                <w:rFonts w:cstheme="majorBidi"/>
-                <w:color w:val="000000" w:themeColor="text1"/>
-              </w:rPr>
-              <w:t>Valoración</w:t>
-            </w:r>
-          </w:p>
-          <w:p>
-            <w:pPr>
-              <w:spacing w:line="480" w:lineRule="auto"/>
-              <w:jc w:val="both"/>
-              <w:rPr>
-                <w:rFonts w:cstheme="majorBidi"/>
-                <w:color w:val="000000" w:themeColor="text1"/>
-              </w:rPr>
-            </w:pPr>
-            <w:r>
-              <w:rPr>
-                <w:rFonts w:cstheme="majorBidi"/>
-                <w:color w:val="000000" w:themeColor="text1"/>
-              </w:rPr>
-              <w:t>fecha/hora</w:t>
-            </w:r>
-          </w:p>
-          <w:p>
-            <w:pPr>
-              <w:spacing w:line="480" w:lineRule="auto"/>
-              <w:jc w:val="both"/>
-              <w:rPr>
-                <w:rFonts w:cstheme="majorBidi"/>
-                <w:color w:val="000000" w:themeColor="text1"/>
-              </w:rPr>
-            </w:pPr>
-          </w:p>
-        </w:tc>
-      </w:tr>
-      <w:tr>
-        <w:tc>
-          <w:tcPr>
-            <w:tcW w:w="4508" w:type="dxa"/>
-          </w:tcPr>
-          <w:p>
-            <w:pPr>
-              <w:spacing w:line="480" w:lineRule="auto"/>
-              <w:jc w:val="both"/>
-              <w:rPr>
-                <w:rFonts w:cstheme="majorBidi"/>
-                <w:color w:val="000000" w:themeColor="text1"/>
-              </w:rPr>
-            </w:pPr>
-            <w:r>
-              <w:rPr>
-                <w:rFonts w:cstheme="majorBidi"/>
-                <w:b/>
-                <w:bCs/>
-                <w:color w:val="000000" w:themeColor="text1"/>
-              </w:rPr>
-              <w:t>TABLAS</w:t>
-            </w:r>
-            <w:r>
-              <w:rPr>
-                <w:rFonts w:cstheme="majorBidi"/>
-                <w:color w:val="000000" w:themeColor="text1"/>
-              </w:rPr>
-              <w:t>:</w:t>
-            </w:r>
-          </w:p>
-          <w:p>
-            <w:pPr>
-              <w:spacing w:line="480" w:lineRule="auto"/>
-              <w:jc w:val="both"/>
-              <w:rPr>
-                <w:rFonts w:cstheme="majorBidi"/>
-                <w:color w:val="000000" w:themeColor="text1"/>
-              </w:rPr>
-            </w:pPr>
-            <w:r>
-              <w:rPr>
-                <w:rFonts w:cstheme="majorBidi"/>
-                <w:color w:val="000000" w:themeColor="text1"/>
-              </w:rPr>
-              <w:t>USUARIOS</w:t>
-            </w:r>
-          </w:p>
-          <w:p>
-            <w:pPr>
-              <w:spacing w:line="480" w:lineRule="auto"/>
-              <w:jc w:val="both"/>
-              <w:rPr>
-                <w:rFonts w:cstheme="majorBidi"/>
-                <w:color w:val="000000" w:themeColor="text1"/>
-              </w:rPr>
-            </w:pPr>
-            <w:r>
-              <w:rPr>
-                <w:rFonts w:cstheme="majorBidi"/>
-                <w:color w:val="000000" w:themeColor="text1"/>
-              </w:rPr>
-              <w:t>CHAT</w:t>
-            </w:r>
-          </w:p>
-          <w:p>
-            <w:pPr>
-              <w:spacing w:line="480" w:lineRule="auto"/>
-              <w:jc w:val="both"/>
-              <w:rPr>
-                <w:rFonts w:cstheme="majorBidi"/>
-                <w:color w:val="000000" w:themeColor="text1"/>
-              </w:rPr>
-            </w:pPr>
-          </w:p>
-          <w:p>
-            <w:pPr>
-              <w:spacing w:line="480" w:lineRule="auto"/>
-              <w:jc w:val="both"/>
-              <w:rPr>
-                <w:rFonts w:cstheme="majorBidi"/>
-                <w:color w:val="000000" w:themeColor="text1"/>
-              </w:rPr>
-            </w:pPr>
-          </w:p>
-        </w:tc>
-        <w:tc>
-          <w:tcPr>
-            <w:tcW w:w="4508" w:type="dxa"/>
-          </w:tcPr>
-          <w:p>
-            <w:pPr>
-              <w:spacing w:line="480" w:lineRule="auto"/>
-              <w:jc w:val="both"/>
-              <w:rPr>
-                <w:rFonts w:cstheme="majorBidi"/>
-                <w:color w:val="000000" w:themeColor="text1"/>
-              </w:rPr>
-            </w:pPr>
-            <w:r>
-              <w:rPr>
-                <w:rFonts w:cstheme="majorBidi"/>
-                <w:b/>
-                <w:bCs/>
-                <w:color w:val="000000" w:themeColor="text1"/>
-              </w:rPr>
-              <w:t>CLASES</w:t>
-            </w:r>
-            <w:r>
-              <w:rPr>
-                <w:rFonts w:cstheme="majorBidi"/>
-                <w:color w:val="000000" w:themeColor="text1"/>
-              </w:rPr>
-              <w:t>:</w:t>
-            </w:r>
-          </w:p>
-          <w:p>
-            <w:pPr>
-              <w:spacing w:line="480" w:lineRule="auto"/>
-              <w:jc w:val="both"/>
-              <w:rPr>
-                <w:rFonts w:cstheme="majorBidi"/>
-                <w:color w:val="000000" w:themeColor="text1"/>
-              </w:rPr>
-            </w:pPr>
-            <w:r>
-              <w:rPr>
-                <w:rFonts w:cstheme="majorBidi"/>
-                <w:color w:val="000000" w:themeColor="text1"/>
-              </w:rPr>
-              <w:t>ESPECIALISTA.PHP</w:t>
-            </w:r>
-          </w:p>
-          <w:p>
-            <w:pPr>
-              <w:spacing w:line="480" w:lineRule="auto"/>
-              <w:jc w:val="both"/>
-              <w:rPr>
-                <w:rFonts w:cstheme="majorBidi"/>
-                <w:color w:val="000000" w:themeColor="text1"/>
-              </w:rPr>
-            </w:pPr>
-            <w:r>
-              <w:rPr>
-                <w:rFonts w:cstheme="majorBidi"/>
-                <w:color w:val="000000" w:themeColor="text1"/>
-              </w:rPr>
-              <w:t>USUARIO NORMAL.PHP</w:t>
-            </w:r>
-          </w:p>
-          <w:p>
-            <w:pPr>
-              <w:spacing w:line="480" w:lineRule="auto"/>
-              <w:jc w:val="both"/>
-              <w:rPr>
-                <w:rFonts w:cstheme="majorBidi"/>
-                <w:color w:val="000000" w:themeColor="text1"/>
-              </w:rPr>
-            </w:pPr>
-            <w:r>
-              <w:rPr>
-                <w:rFonts w:cstheme="majorBidi"/>
-                <w:color w:val="000000" w:themeColor="text1"/>
-              </w:rPr>
-              <w:t>CHAT.PHP</w:t>
-            </w:r>
-          </w:p>
-          <w:p>
-            <w:pPr>
-              <w:spacing w:line="480" w:lineRule="auto"/>
-              <w:jc w:val="both"/>
-              <w:rPr>
-                <w:rFonts w:cstheme="majorBidi"/>
-                <w:color w:val="000000" w:themeColor="text1"/>
-              </w:rPr>
-            </w:pPr>
-          </w:p>
-        </w:tc>
-      </w:tr>
-      <w:tr>
-        <w:tc>
-          <w:tcPr>
-            <w:tcW w:w="9016" w:type="dxa"/>
-            <w:gridSpan w:val="2"/>
-          </w:tcPr>
-          <w:p>
-            <w:pPr>
-              <w:spacing w:line="480" w:lineRule="auto"/>
-              <w:jc w:val="both"/>
-              <w:rPr>
-                <w:rFonts w:cstheme="majorBidi"/>
-                <w:color w:val="000000" w:themeColor="text1"/>
-              </w:rPr>
-            </w:pPr>
-            <w:r>
-              <w:rPr>
-                <w:rFonts w:cstheme="majorBidi"/>
-                <w:b/>
-                <w:bCs/>
-                <w:color w:val="000000" w:themeColor="text1"/>
-              </w:rPr>
-              <w:t>INTERFACES</w:t>
-            </w:r>
-            <w:r>
-              <w:rPr>
-                <w:rFonts w:cstheme="majorBidi"/>
-                <w:color w:val="000000" w:themeColor="text1"/>
-              </w:rPr>
-              <w:t>:</w:t>
-            </w:r>
-          </w:p>
-          <w:p>
-            <w:pPr>
-              <w:spacing w:line="480" w:lineRule="auto"/>
-              <w:jc w:val="both"/>
-              <w:rPr>
-                <w:rFonts w:cstheme="majorBidi"/>
-                <w:color w:val="000000" w:themeColor="text1"/>
-              </w:rPr>
-            </w:pPr>
-            <w:r>
-              <w:rPr>
-                <w:rFonts w:cstheme="majorBidi"/>
-                <w:color w:val="000000" w:themeColor="text1"/>
-              </w:rPr>
-              <w:t>PERFILUSUARIO.HTML</w:t>
-            </w:r>
-          </w:p>
-          <w:p>
-            <w:pPr>
-              <w:spacing w:line="480" w:lineRule="auto"/>
-              <w:jc w:val="both"/>
-              <w:rPr>
-                <w:rFonts w:cstheme="majorBidi"/>
-                <w:color w:val="000000" w:themeColor="text1"/>
-              </w:rPr>
-            </w:pPr>
-            <w:r>
-              <w:rPr>
-                <w:rFonts w:cstheme="majorBidi"/>
-                <w:color w:val="000000" w:themeColor="text1"/>
-              </w:rPr>
-              <w:t>CHAT.HTML</w:t>
-            </w:r>
-          </w:p>
-          <w:p>
-            <w:pPr>
-              <w:spacing w:line="480" w:lineRule="auto"/>
-              <w:jc w:val="both"/>
-              <w:rPr>
-                <w:rFonts w:cstheme="majorBidi"/>
-                <w:color w:val="000000" w:themeColor="text1"/>
-              </w:rPr>
-            </w:pPr>
-          </w:p>
-        </w:tc>
-      </w:tr>
-    </w:tbl>
-    <w:p>
-      <w:pPr>
-        <w:spacing w:line="360" w:lineRule="auto"/>
-        <w:jc w:val="both"/>
-        <w:rPr>
-          <w:rFonts w:cstheme="majorBidi"/>
-          <w:color w:val="000000" w:themeColor="text1"/>
-        </w:rPr>
-      </w:pPr>
-      <w:r>
-        <w:rPr>
-          <w:rFonts w:cstheme="majorBidi"/>
-          <w:color w:val="000000" w:themeColor="text1"/>
-        </w:rPr>
-        <w:t>Tabla 1: caso de uso Pedir Ayuda</w:t>
-      </w:r>
-    </w:p>
-    <w:p>
-      <w:pPr>
-        <w:spacing w:line="360" w:lineRule="auto"/>
-        <w:jc w:val="both"/>
-        <w:rPr>
-          <w:rFonts w:cstheme="majorBidi"/>
-          <w:color w:val="000000" w:themeColor="text1"/>
-        </w:rPr>
-      </w:pPr>
-    </w:p>
-    <w:p>
-      <w:pPr>
-        <w:spacing w:line="360" w:lineRule="auto"/>
-        <w:jc w:val="both"/>
-        <w:rPr>
-          <w:rFonts w:cstheme="majorBidi"/>
-          <w:color w:val="000000" w:themeColor="text1"/>
-        </w:rPr>
-      </w:pPr>
-    </w:p>
-    <w:p>
-      <w:pPr>
-        <w:spacing w:line="360" w:lineRule="auto"/>
-        <w:jc w:val="both"/>
-        <w:rPr>
-          <w:rFonts w:cstheme="majorBidi"/>
-          <w:color w:val="000000" w:themeColor="text1"/>
-          <w:sz w:val="32"/>
-          <w:szCs w:val="32"/>
-        </w:rPr>
-      </w:pPr>
-      <w:r>
-        <w:rPr>
-          <w:rFonts w:cstheme="majorBidi"/>
-          <w:color w:val="000000" w:themeColor="text1"/>
-          <w:sz w:val="32"/>
-          <w:szCs w:val="32"/>
-        </w:rPr>
-        <w:t>DISEÑO</w:t>
-      </w:r>
-      <w:r>
-        <w:rPr>
-          <w:rFonts w:cstheme="majorBidi"/>
-          <w:color w:val="000000" w:themeColor="text1"/>
-          <w:sz w:val="32"/>
-          <w:szCs w:val="32"/>
-        </w:rPr>
-        <w:t>S</w:t>
-      </w:r>
-      <w:r>
-        <w:rPr>
-          <w:rFonts w:cstheme="majorBidi"/>
-          <w:color w:val="000000" w:themeColor="text1"/>
-          <w:sz w:val="32"/>
-          <w:szCs w:val="32"/>
-        </w:rPr>
-        <w:t xml:space="preserve"> (Los que procedan según el tipo de proyecto)</w:t>
-      </w:r>
-    </w:p>
-    <w:p>
-      <w:pPr>
-        <w:spacing w:line="360" w:lineRule="auto"/>
-        <w:jc w:val="both"/>
-        <w:rPr>
-          <w:rFonts w:cstheme="majorBidi"/>
-          <w:color w:val="000000" w:themeColor="text1"/>
-        </w:rPr>
-      </w:pPr>
-      <w:r>
-        <w:rPr>
-          <w:rFonts w:cstheme="majorBidi"/>
-          <w:b/>
-          <w:bCs/>
-          <w:color w:val="000000" w:themeColor="text1"/>
-        </w:rPr>
-        <w:lastRenderedPageBreak/>
-        <w:t>Diagrama de clases</w:t>
-      </w:r>
-      <w:r>
-        <w:rPr>
-          <w:rFonts w:cstheme="majorBidi"/>
-          <w:color w:val="000000" w:themeColor="text1"/>
-        </w:rPr>
-        <w:t>.</w:t>
-      </w:r>
-    </w:p>
-    <w:p>
-      <w:pPr>
-        <w:spacing w:line="360" w:lineRule="auto"/>
-        <w:jc w:val="both"/>
-        <w:rPr>
-          <w:rFonts w:cstheme="majorBidi"/>
-          <w:color w:val="000000" w:themeColor="text1"/>
-        </w:rPr>
-      </w:pPr>
-      <w:r>
-        <w:rPr>
-          <w:rFonts w:cstheme="majorBidi"/>
-          <w:noProof/>
-        </w:rPr>
-        <w:drawing>
-          <wp:inline distT="0" distB="0" distL="0" distR="0" wp14:anchorId="2553B363" wp14:editId="2CADB82D">
-            <wp:extent cx="2762907" cy="2003108"/>
-            <wp:effectExtent l="0" t="0" r="0" b="0"/>
-            <wp:docPr id="1095691568" name="Imagen 1095691568"/>
-            <wp:cNvGraphicFramePr>
-              <a:graphicFrameLocks xmlns:a="http://schemas.openxmlformats.org/drawingml/2006/main" noChangeAspect="1"/>
-            </wp:cNvGraphicFramePr>
-            <a:graphic xmlns:a="http://schemas.openxmlformats.org/drawingml/2006/main">
-              <a:graphicData uri="http://schemas.openxmlformats.org/drawingml/2006/picture">
-                <pic:pic xmlns:pic="http://schemas.openxmlformats.org/drawingml/2006/picture">
-                  <pic:nvPicPr>
-                    <pic:cNvPr id="0" name=""/>
-                    <pic:cNvPicPr/>
-                  </pic:nvPicPr>
-                  <pic:blipFill>
-                    <a:blip r:embed="rId19" cstate="print">
-                      <a:extLst>
-                        <a:ext uri="{28A0092B-C50C-407E-A947-70E740481C1C}">
-                          <a14:useLocalDpi xmlns:a14="http://schemas.microsoft.com/office/drawing/2010/main" val="0"/>
-                        </a:ext>
-                      </a:extLst>
-                    </a:blip>
-                    <a:stretch>
-                      <a:fillRect/>
-                    </a:stretch>
-                  </pic:blipFill>
-                  <pic:spPr>
-                    <a:xfrm>
-                      <a:off x="0" y="0"/>
-                      <a:ext cx="2762907" cy="2003108"/>
-                    </a:xfrm>
-                    <a:prstGeom prst="rect">
-                      <a:avLst/>
-                    </a:prstGeom>
-                  </pic:spPr>
-                </pic:pic>
-              </a:graphicData>
-            </a:graphic>
-          </wp:inline>
-        </w:drawing>
-      </w:r>
-    </w:p>
-    <w:p>
-      <w:pPr>
-        <w:spacing w:line="360" w:lineRule="auto"/>
-        <w:jc w:val="both"/>
-        <w:rPr>
-          <w:rFonts w:cstheme="majorBidi"/>
-          <w:color w:val="000000" w:themeColor="text1"/>
-        </w:rPr>
-      </w:pPr>
-      <w:r>
-        <w:rPr>
-          <w:rFonts w:cstheme="majorBidi"/>
-          <w:b/>
-          <w:bCs/>
-          <w:color w:val="000000" w:themeColor="text1"/>
-        </w:rPr>
-        <w:t>Diagrama E/R</w:t>
-      </w:r>
-      <w:r>
-        <w:rPr>
-          <w:rFonts w:cstheme="majorBidi"/>
-          <w:color w:val="000000" w:themeColor="text1"/>
-        </w:rPr>
-        <w:t xml:space="preserve"> (Entidad - Relación)</w:t>
-      </w:r>
-    </w:p>
-    <w:p>
-      <w:pPr>
-        <w:spacing w:line="360" w:lineRule="auto"/>
-        <w:jc w:val="both"/>
-        <w:rPr>
-          <w:rFonts w:cstheme="majorBidi"/>
-          <w:color w:val="000000" w:themeColor="text1"/>
-        </w:rPr>
-      </w:pPr>
-      <w:r>
-        <w:rPr>
-          <w:rFonts w:cstheme="majorBidi"/>
-          <w:noProof/>
-        </w:rPr>
-        <w:drawing>
-          <wp:inline distT="0" distB="0" distL="0" distR="0" wp14:anchorId="01B7AECA" wp14:editId="654A23C1">
-            <wp:extent cx="3777476" cy="2581275"/>
-            <wp:effectExtent l="0" t="0" r="0" b="0"/>
-            <wp:docPr id="866307840" name="Imagen 866307840"/>
-            <wp:cNvGraphicFramePr>
-              <a:graphicFrameLocks xmlns:a="http://schemas.openxmlformats.org/drawingml/2006/main" noChangeAspect="1"/>
-            </wp:cNvGraphicFramePr>
-            <a:graphic xmlns:a="http://schemas.openxmlformats.org/drawingml/2006/main">
-              <a:graphicData uri="http://schemas.openxmlformats.org/drawingml/2006/picture">
-                <pic:pic xmlns:pic="http://schemas.openxmlformats.org/drawingml/2006/picture">
-                  <pic:nvPicPr>
-                    <pic:cNvPr id="0" name=""/>
-                    <pic:cNvPicPr/>
-                  </pic:nvPicPr>
-                  <pic:blipFill>
-                    <a:blip r:embed="rId20">
-                      <a:extLst>
-                        <a:ext uri="{28A0092B-C50C-407E-A947-70E740481C1C}">
-                          <a14:useLocalDpi xmlns:a14="http://schemas.microsoft.com/office/drawing/2010/main" val="0"/>
-                        </a:ext>
-                      </a:extLst>
-                    </a:blip>
-                    <a:stretch>
-                      <a:fillRect/>
-                    </a:stretch>
-                  </pic:blipFill>
-                  <pic:spPr>
-                    <a:xfrm>
-                      <a:off x="0" y="0"/>
-                      <a:ext cx="3777476" cy="2581275"/>
-                    </a:xfrm>
-                    <a:prstGeom prst="rect">
-                      <a:avLst/>
-                    </a:prstGeom>
-                  </pic:spPr>
-                </pic:pic>
-              </a:graphicData>
-            </a:graphic>
-          </wp:inline>
-        </w:drawing>
-      </w:r>
-    </w:p>
-    <w:p>
-      <w:pPr>
-        <w:spacing w:line="360" w:lineRule="auto"/>
-        <w:jc w:val="both"/>
-        <w:rPr>
-          <w:rFonts w:cstheme="majorBidi"/>
-          <w:b/>
-          <w:bCs/>
-          <w:color w:val="000000" w:themeColor="text1"/>
-        </w:rPr>
-      </w:pPr>
-    </w:p>
-    <w:p>
-      <w:pPr>
-        <w:spacing w:line="360" w:lineRule="auto"/>
-        <w:jc w:val="both"/>
-        <w:rPr>
-          <w:rFonts w:cstheme="majorBidi"/>
-          <w:color w:val="000000" w:themeColor="text1"/>
-        </w:rPr>
-      </w:pPr>
-      <w:r>
-        <w:rPr>
-          <w:rFonts w:cstheme="majorBidi"/>
-          <w:b/>
-          <w:bCs/>
-          <w:color w:val="000000" w:themeColor="text1"/>
-        </w:rPr>
-        <w:t>Diagrama de la base de datos</w:t>
-      </w:r>
-      <w:r>
-        <w:rPr>
-          <w:rFonts w:cstheme="majorBidi"/>
-          <w:color w:val="000000" w:themeColor="text1"/>
-        </w:rPr>
-        <w:t>. Con detalle de campos.</w:t>
-      </w:r>
-    </w:p>
-    <w:p>
-      <w:pPr>
-        <w:spacing w:line="360" w:lineRule="auto"/>
-        <w:jc w:val="both"/>
-        <w:rPr>
-          <w:rFonts w:cstheme="majorBidi"/>
-          <w:color w:val="000000" w:themeColor="text1"/>
-        </w:rPr>
-      </w:pPr>
-      <w:r>
-        <w:rPr>
-          <w:rFonts w:cstheme="majorBidi"/>
-          <w:noProof/>
-        </w:rPr>
-        <w:lastRenderedPageBreak/>
-        <w:drawing>
-          <wp:inline distT="0" distB="0" distL="0" distR="0" wp14:anchorId="30AA5F2C" wp14:editId="1C88AD07">
-            <wp:extent cx="4533900" cy="4572000"/>
-            <wp:effectExtent l="0" t="0" r="0" b="0"/>
-            <wp:docPr id="370783095" name="Imagen 370783095"/>
-            <wp:cNvGraphicFramePr>
-              <a:graphicFrameLocks xmlns:a="http://schemas.openxmlformats.org/drawingml/2006/main" noChangeAspect="1"/>
-            </wp:cNvGraphicFramePr>
-            <a:graphic xmlns:a="http://schemas.openxmlformats.org/drawingml/2006/main">
-              <a:graphicData uri="http://schemas.openxmlformats.org/drawingml/2006/picture">
-                <pic:pic xmlns:pic="http://schemas.openxmlformats.org/drawingml/2006/picture">
-                  <pic:nvPicPr>
-                    <pic:cNvPr id="0" name=""/>
-                    <pic:cNvPicPr/>
-                  </pic:nvPicPr>
-                  <pic:blipFill>
-                    <a:blip r:embed="rId21">
-                      <a:extLst>
-                        <a:ext uri="{28A0092B-C50C-407E-A947-70E740481C1C}">
-                          <a14:useLocalDpi xmlns:a14="http://schemas.microsoft.com/office/drawing/2010/main" val="0"/>
-                        </a:ext>
-                      </a:extLst>
-                    </a:blip>
-                    <a:stretch>
-                      <a:fillRect/>
-                    </a:stretch>
-                  </pic:blipFill>
-                  <pic:spPr>
-                    <a:xfrm>
-                      <a:off x="0" y="0"/>
-                      <a:ext cx="4533900" cy="4572000"/>
-                    </a:xfrm>
-                    <a:prstGeom prst="rect">
-                      <a:avLst/>
-                    </a:prstGeom>
-                  </pic:spPr>
-                </pic:pic>
-              </a:graphicData>
-            </a:graphic>
-          </wp:inline>
-        </w:drawing>
-      </w:r>
-    </w:p>
-    <w:p>
-      <w:pPr>
-        <w:spacing w:line="360" w:lineRule="auto"/>
-        <w:jc w:val="both"/>
-        <w:rPr>
-          <w:rFonts w:cstheme="majorBidi"/>
-          <w:color w:val="000000" w:themeColor="text1"/>
-        </w:rPr>
-      </w:pPr>
-      <w:r>
-        <w:rPr>
-          <w:rFonts w:cstheme="majorBidi"/>
-          <w:b/>
-          <w:bCs/>
-          <w:color w:val="000000" w:themeColor="text1"/>
-        </w:rPr>
-        <w:t>Diagrama de flujo de navegación</w:t>
-      </w:r>
-      <w:r>
-        <w:rPr>
-          <w:rFonts w:cstheme="majorBidi"/>
-          <w:color w:val="000000" w:themeColor="text1"/>
-        </w:rPr>
-        <w:t>. Esquemático. Debe incluirse en la propuesta.</w:t>
-      </w:r>
-    </w:p>
-    <w:p>
-      <w:pPr>
-        <w:spacing w:line="360" w:lineRule="auto"/>
-        <w:jc w:val="both"/>
-        <w:rPr>
-          <w:rFonts w:cstheme="majorBidi"/>
-          <w:color w:val="000000" w:themeColor="text1"/>
-        </w:rPr>
-      </w:pPr>
-      <w:r>
-        <w:rPr>
-          <w:rFonts w:cstheme="majorBidi"/>
-          <w:noProof/>
-        </w:rPr>
-        <w:drawing>
-          <wp:inline distT="0" distB="0" distL="0" distR="0" wp14:anchorId="4AB03804" wp14:editId="7EC9D016">
-            <wp:extent cx="4572000" cy="2133600"/>
-            <wp:effectExtent l="0" t="0" r="0" b="0"/>
-            <wp:docPr id="578934238" name="Imagen 578934238"/>
-            <wp:cNvGraphicFramePr>
-              <a:graphicFrameLocks xmlns:a="http://schemas.openxmlformats.org/drawingml/2006/main" noChangeAspect="1"/>
-            </wp:cNvGraphicFramePr>
-            <a:graphic xmlns:a="http://schemas.openxmlformats.org/drawingml/2006/main">
-              <a:graphicData uri="http://schemas.openxmlformats.org/drawingml/2006/picture">
-                <pic:pic xmlns:pic="http://schemas.openxmlformats.org/drawingml/2006/picture">
-                  <pic:nvPicPr>
-                    <pic:cNvPr id="0" name=""/>
-                    <pic:cNvPicPr/>
-                  </pic:nvPicPr>
-                  <pic:blipFill>
-                    <a:blip r:embed="rId22" cstate="print">
-                      <a:extLst>
-                        <a:ext uri="{28A0092B-C50C-407E-A947-70E740481C1C}">
-                          <a14:useLocalDpi xmlns:a14="http://schemas.microsoft.com/office/drawing/2010/main" val="0"/>
-                        </a:ext>
-                      </a:extLst>
-                    </a:blip>
-                    <a:stretch>
-                      <a:fillRect/>
-                    </a:stretch>
-                  </pic:blipFill>
-                  <pic:spPr>
-                    <a:xfrm>
-                      <a:off x="0" y="0"/>
-                      <a:ext cx="4572000" cy="2133600"/>
-                    </a:xfrm>
-                    <a:prstGeom prst="rect">
-                      <a:avLst/>
-                    </a:prstGeom>
-                  </pic:spPr>
-                </pic:pic>
-              </a:graphicData>
-            </a:graphic>
-          </wp:inline>
-        </w:drawing>
-      </w:r>
-    </w:p>
-    <w:p>
-      <w:pPr>
-        <w:spacing w:line="360" w:lineRule="auto"/>
-        <w:jc w:val="both"/>
-        <w:rPr>
-          <w:rFonts w:cstheme="majorBidi"/>
-          <w:b/>
-          <w:bCs/>
-          <w:color w:val="000000" w:themeColor="text1"/>
-        </w:rPr>
-      </w:pPr>
-    </w:p>
-    <w:p>
-      <w:pPr>
-        <w:spacing w:line="360" w:lineRule="auto"/>
-        <w:jc w:val="both"/>
-        <w:rPr>
-          <w:rFonts w:cstheme="majorBidi"/>
-          <w:b/>
-          <w:bCs/>
-          <w:color w:val="000000" w:themeColor="text1"/>
-        </w:rPr>
-      </w:pPr>
-    </w:p>
-    <w:p>
-      <w:pPr>
-        <w:spacing w:line="360" w:lineRule="auto"/>
-        <w:jc w:val="both"/>
-        <w:rPr>
-          <w:rFonts w:cstheme="majorBidi"/>
-          <w:b/>
-          <w:bCs/>
-          <w:color w:val="000000" w:themeColor="text1"/>
-        </w:rPr>
-      </w:pPr>
-    </w:p>
-    <w:p>
-      <w:pPr>
-        <w:spacing w:line="360" w:lineRule="auto"/>
-        <w:jc w:val="both"/>
-        <w:rPr>
-          <w:rFonts w:cstheme="majorBidi"/>
-          <w:color w:val="000000" w:themeColor="text1"/>
-        </w:rPr>
-      </w:pPr>
-      <w:r>
-        <w:rPr>
-          <w:rFonts w:cstheme="majorBidi"/>
-          <w:b/>
-          <w:bCs/>
-          <w:color w:val="000000" w:themeColor="text1"/>
-        </w:rPr>
-        <w:t>Interfaces</w:t>
-      </w:r>
-      <w:r>
-        <w:rPr>
-          <w:rFonts w:cstheme="majorBidi"/>
-          <w:color w:val="000000" w:themeColor="text1"/>
-        </w:rPr>
-        <w:t>.</w:t>
-      </w:r>
-      <w:r>
-        <w:rPr>
-          <w:rFonts w:cstheme="majorBidi"/>
-          <w:color w:val="000000" w:themeColor="text1"/>
-        </w:rPr>
-        <w:t xml:space="preserve"> Interesa ver la solución en diferentes tamaños o dispositivos.</w:t>
-      </w:r>
-    </w:p>
-    <w:p>
-      <w:pPr>
-        <w:spacing w:line="360" w:lineRule="auto"/>
-        <w:jc w:val="both"/>
-        <w:rPr>
-          <w:rFonts w:cstheme="majorBidi"/>
-          <w:color w:val="000000" w:themeColor="text1"/>
-        </w:rPr>
-      </w:pPr>
-      <w:r>
-        <w:rPr>
-          <w:rFonts w:cstheme="majorBidi"/>
-          <w:noProof/>
-        </w:rPr>
-        <w:drawing>
-          <wp:inline distT="0" distB="0" distL="0" distR="0" wp14:anchorId="4D144631" wp14:editId="4DBB0B51">
-            <wp:extent cx="4572000" cy="3257550"/>
-            <wp:effectExtent l="0" t="0" r="0" b="0"/>
-            <wp:docPr id="1869668355" name="Imagen 1869668355"/>
-            <wp:cNvGraphicFramePr>
-              <a:graphicFrameLocks xmlns:a="http://schemas.openxmlformats.org/drawingml/2006/main" noChangeAspect="1"/>
-            </wp:cNvGraphicFramePr>
-            <a:graphic xmlns:a="http://schemas.openxmlformats.org/drawingml/2006/main">
-              <a:graphicData uri="http://schemas.openxmlformats.org/drawingml/2006/picture">
-                <pic:pic xmlns:pic="http://schemas.openxmlformats.org/drawingml/2006/picture">
-                  <pic:nvPicPr>
-                    <pic:cNvPr id="0" name=""/>
-                    <pic:cNvPicPr/>
-                  </pic:nvPicPr>
-                  <pic:blipFill>
-                    <a:blip r:embed="rId23">
-                      <a:extLst>
-                        <a:ext uri="{28A0092B-C50C-407E-A947-70E740481C1C}">
-                          <a14:useLocalDpi xmlns:a14="http://schemas.microsoft.com/office/drawing/2010/main" val="0"/>
-                        </a:ext>
-                      </a:extLst>
-                    </a:blip>
-                    <a:stretch>
-                      <a:fillRect/>
-                    </a:stretch>
-                  </pic:blipFill>
-                  <pic:spPr>
-                    <a:xfrm>
-                      <a:off x="0" y="0"/>
-                      <a:ext cx="4572000" cy="3257550"/>
-                    </a:xfrm>
-                    <a:prstGeom prst="rect">
-                      <a:avLst/>
-                    </a:prstGeom>
-                  </pic:spPr>
-                </pic:pic>
-              </a:graphicData>
-            </a:graphic>
-          </wp:inline>
-        </w:drawing>
-      </w:r>
-    </w:p>
-    <w:p>
-      <w:pPr>
-        <w:jc w:val="both"/>
-        <w:rPr>
-          <w:rFonts w:cstheme="majorBidi"/>
-        </w:rPr>
-      </w:pPr>
-      <w:r>
-        <w:rPr>
-          <w:rFonts w:cstheme="majorBidi"/>
-          <w:color w:val="000000" w:themeColor="text1"/>
-        </w:rPr>
-        <w:br w:type="page"/>
-      </w:r>
-      <w:r>
-        <w:rPr>
-          <w:rFonts w:eastAsiaTheme="minorEastAsia" w:cstheme="majorBidi"/>
-          <w:b/>
-          <w:bCs/>
-          <w:color w:val="000000" w:themeColor="text1"/>
-        </w:rPr>
-        <w:lastRenderedPageBreak/>
-        <w:t>Diagrama de red.</w:t>
-      </w:r>
-      <w:r>
-        <w:rPr>
-          <w:rFonts w:cstheme="majorBidi"/>
-          <w:noProof/>
-        </w:rPr>
-        <w:drawing>
-          <wp:inline distT="0" distB="0" distL="0" distR="0" wp14:anchorId="583E6D72" wp14:editId="4E4F7789">
-            <wp:extent cx="5724524" cy="4171950"/>
-            <wp:effectExtent l="0" t="0" r="0" b="0"/>
-            <wp:docPr id="1842644550" name="Imagen 1842644550"/>
-            <wp:cNvGraphicFramePr>
-              <a:graphicFrameLocks xmlns:a="http://schemas.openxmlformats.org/drawingml/2006/main" noChangeAspect="1"/>
-            </wp:cNvGraphicFramePr>
-            <a:graphic xmlns:a="http://schemas.openxmlformats.org/drawingml/2006/main">
-              <a:graphicData uri="http://schemas.openxmlformats.org/drawingml/2006/picture">
-                <pic:pic xmlns:pic="http://schemas.openxmlformats.org/drawingml/2006/picture">
-                  <pic:nvPicPr>
-                    <pic:cNvPr id="0" name=""/>
-                    <pic:cNvPicPr/>
-                  </pic:nvPicPr>
-                  <pic:blipFill>
-                    <a:blip r:embed="rId24">
-                      <a:extLst>
-                        <a:ext uri="{28A0092B-C50C-407E-A947-70E740481C1C}">
-                          <a14:useLocalDpi xmlns:a14="http://schemas.microsoft.com/office/drawing/2010/main" val="0"/>
-                        </a:ext>
-                      </a:extLst>
-                    </a:blip>
-                    <a:stretch>
-                      <a:fillRect/>
-                    </a:stretch>
-                  </pic:blipFill>
-                  <pic:spPr>
-                    <a:xfrm>
-                      <a:off x="0" y="0"/>
-                      <a:ext cx="5724524" cy="4171950"/>
-                    </a:xfrm>
-                    <a:prstGeom prst="rect">
-                      <a:avLst/>
-                    </a:prstGeom>
-                  </pic:spPr>
-                </pic:pic>
-              </a:graphicData>
-            </a:graphic>
-          </wp:inline>
-        </w:drawing>
-      </w:r>
-    </w:p>
-    <w:p>
-      <w:pPr>
-        <w:jc w:val="both"/>
-        <w:rPr>
-          <w:rFonts w:cstheme="majorBidi"/>
-        </w:rPr>
-      </w:pPr>
-      <w:r>
-        <w:rPr>
-          <w:rFonts w:cstheme="majorBidi"/>
-        </w:rPr>
-        <w:br w:type="page"/>
       </w:r>
     </w:p>
     <w:p>
@@ -5841,7 +4164,7 @@
                           <pic:cNvPicPr/>
                         </pic:nvPicPr>
                         <pic:blipFill>
-                          <a:blip r:embed="rId25" cstate="print">
+                          <a:blip r:embed="rId22" cstate="print">
                             <a:extLst>
                               <a:ext uri="{28A0092B-C50C-407E-A947-70E740481C1C}">
                                 <a14:useLocalDpi xmlns:a14="http://schemas.microsoft.com/office/drawing/2010/main" val="0"/>
@@ -6116,7 +4439,7 @@
                     <pic:cNvPicPr/>
                   </pic:nvPicPr>
                   <pic:blipFill>
-                    <a:blip r:embed="rId26">
+                    <a:blip r:embed="rId23">
                       <a:extLst>
                         <a:ext uri="{28A0092B-C50C-407E-A947-70E740481C1C}">
                           <a14:useLocalDpi xmlns:a14="http://schemas.microsoft.com/office/drawing/2010/main" val="0"/>
@@ -6349,7 +4672,7 @@
           <w:szCs w:val="32"/>
         </w:rPr>
       </w:pPr>
-      <w:hyperlink r:id="rId27" w:history="1">
+      <w:hyperlink r:id="rId24" w:history="1">
         <w:r>
           <w:rPr>
             <w:rStyle w:val="Hipervnculo"/>
@@ -6372,7 +4695,7 @@
           <w:szCs w:val="32"/>
         </w:rPr>
       </w:pPr>
-      <w:hyperlink r:id="rId28" w:history="1">
+      <w:hyperlink r:id="rId25" w:history="1">
         <w:r>
           <w:rPr>
             <w:rStyle w:val="Hipervnculo"/>
@@ -6519,7 +4842,7 @@
         </w:rPr>
         <w:t xml:space="preserve">Smith, J. (2023). La importancia del reciclaje en la conservación del medio ambiente. Recuperado de </w:t>
       </w:r>
-      <w:hyperlink r:id="rId29">
+      <w:hyperlink r:id="rId26">
         <w:r>
           <w:rPr>
             <w:rStyle w:val="Hipervnculo"/>
@@ -6591,61 +4914,7 @@
           <w:color w:val="0D0D0D" w:themeColor="text1" w:themeTint="F2"/>
           <w:szCs w:val="24"/>
         </w:rPr>
-        <w:t xml:space="preserve">Oracle </w:t>
-      </w:r>
-      <w:proofErr w:type="spellStart"/>
-      <w:r>
-        <w:rPr>
-          <w:rFonts w:eastAsia="system-ui" w:cstheme="majorBidi"/>
-          <w:color w:val="0D0D0D" w:themeColor="text1" w:themeTint="F2"/>
-          <w:szCs w:val="24"/>
-        </w:rPr>
-        <w:t>Corporation</w:t>
-      </w:r>
-      <w:proofErr w:type="spellEnd"/>
-      <w:r>
-        <w:rPr>
-          <w:rFonts w:eastAsia="system-ui" w:cstheme="majorBidi"/>
-          <w:color w:val="0D0D0D" w:themeColor="text1" w:themeTint="F2"/>
-          <w:szCs w:val="24"/>
-        </w:rPr>
-        <w:t xml:space="preserve">. (s. f.). Oracle </w:t>
-      </w:r>
-      <w:proofErr w:type="spellStart"/>
-      <w:r>
-        <w:rPr>
-          <w:rFonts w:eastAsia="system-ui" w:cstheme="majorBidi"/>
-          <w:color w:val="0D0D0D" w:themeColor="text1" w:themeTint="F2"/>
-          <w:szCs w:val="24"/>
-        </w:rPr>
-        <w:t>Database</w:t>
-      </w:r>
-      <w:proofErr w:type="spellEnd"/>
-      <w:r>
-        <w:rPr>
-          <w:rFonts w:eastAsia="system-ui" w:cstheme="majorBidi"/>
-          <w:color w:val="0D0D0D" w:themeColor="text1" w:themeTint="F2"/>
-          <w:szCs w:val="24"/>
-        </w:rPr>
-        <w:t xml:space="preserve"> 19c </w:t>
-      </w:r>
-      <w:proofErr w:type="spellStart"/>
-      <w:r>
-        <w:rPr>
-          <w:rFonts w:eastAsia="system-ui" w:cstheme="majorBidi"/>
-          <w:color w:val="0D0D0D" w:themeColor="text1" w:themeTint="F2"/>
-          <w:szCs w:val="24"/>
-        </w:rPr>
-        <w:t>Documentation</w:t>
-      </w:r>
-      <w:proofErr w:type="spellEnd"/>
-      <w:r>
-        <w:rPr>
-          <w:rFonts w:eastAsia="system-ui" w:cstheme="majorBidi"/>
-          <w:color w:val="0D0D0D" w:themeColor="text1" w:themeTint="F2"/>
-          <w:szCs w:val="24"/>
-        </w:rPr>
-        <w:t xml:space="preserve">. Recuperado de </w:t>
+        <w:t xml:space="preserve">Oracle Corporation. (s. f.). Oracle Database 19c Documentation. Recuperado de </w:t>
       </w:r>
       <w:r>
         <w:rPr>
@@ -6666,8 +4935,8 @@
       </w:pPr>
     </w:p>
     <w:sectPr>
-      <w:headerReference w:type="default" r:id="rId30"/>
-      <w:footerReference w:type="default" r:id="rId31"/>
+      <w:headerReference w:type="default" r:id="rId27"/>
+      <w:footerReference w:type="default" r:id="rId28"/>
       <w:pgSz w:w="11906" w:h="16838" w:code="9"/>
       <w:pgMar w:top="1418" w:right="1701" w:bottom="1418" w:left="1701" w:header="720" w:footer="720" w:gutter="567"/>
       <w:cols w:space="720"/>

</xml_diff>

<commit_message>
Actualizaciones con un 40% del TFC hecho
</commit_message>
<xml_diff>
--- a/Esqueleto_Memoria_TFG 2024-25.docx
+++ b/Esqueleto_Memoria_TFG 2024-25.docx
@@ -894,6 +894,7 @@
           <w:color w:val="000000" w:themeColor="text1"/>
         </w:rPr>
       </w:pPr>
+      <w:proofErr w:type="spellStart"/>
       <w:r>
         <w:rPr>
           <w:rFonts w:cstheme="majorBidi"/>
@@ -903,6 +904,7 @@
         </w:rPr>
         <w:t>Medigest</w:t>
       </w:r>
+      <w:proofErr w:type="spellEnd"/>
       <w:r>
         <w:rPr>
           <w:rFonts w:cstheme="majorBidi"/>
@@ -944,6 +946,7 @@
           <w:color w:val="000000" w:themeColor="text1"/>
         </w:rPr>
       </w:pPr>
+      <w:proofErr w:type="spellStart"/>
       <w:r>
         <w:rPr>
           <w:rFonts w:cstheme="majorBidi"/>
@@ -953,6 +956,7 @@
         </w:rPr>
         <w:t>Pabau</w:t>
       </w:r>
+      <w:proofErr w:type="spellEnd"/>
       <w:r>
         <w:rPr>
           <w:rFonts w:cstheme="majorBidi"/>
@@ -994,6 +998,7 @@
           <w:color w:val="000000" w:themeColor="text1"/>
         </w:rPr>
       </w:pPr>
+      <w:proofErr w:type="spellStart"/>
       <w:r>
         <w:rPr>
           <w:rFonts w:cstheme="majorBidi"/>
@@ -1001,8 +1006,29 @@
           <w:bCs/>
           <w:color w:val="000000" w:themeColor="text1"/>
         </w:rPr>
-        <w:t>eHospital Systems</w:t>
-      </w:r>
+        <w:t>eHospital</w:t>
+      </w:r>
+      <w:proofErr w:type="spellEnd"/>
+      <w:r>
+        <w:rPr>
+          <w:rFonts w:cstheme="majorBidi"/>
+          <w:b/>
+          <w:bCs/>
+          <w:color w:val="000000" w:themeColor="text1"/>
+        </w:rPr>
+        <w:t xml:space="preserve"> </w:t>
+      </w:r>
+      <w:proofErr w:type="spellStart"/>
+      <w:r>
+        <w:rPr>
+          <w:rFonts w:cstheme="majorBidi"/>
+          <w:b/>
+          <w:bCs/>
+          <w:color w:val="000000" w:themeColor="text1"/>
+        </w:rPr>
+        <w:t>Systems</w:t>
+      </w:r>
+      <w:proofErr w:type="spellEnd"/>
       <w:r>
         <w:rPr>
           <w:rFonts w:cstheme="majorBidi"/>
@@ -2084,7 +2110,23 @@
           <w:rFonts w:cstheme="majorBidi"/>
           <w:color w:val="000000" w:themeColor="text1"/>
         </w:rPr>
-        <w:t>R02F02T01 - Configurar un sistema de notificaciones por correo con PHPMailer.</w:t>
+        <w:t xml:space="preserve">R02F02T01 - Configurar un sistema de notificaciones por correo con </w:t>
+      </w:r>
+      <w:proofErr w:type="spellStart"/>
+      <w:r>
+        <w:rPr>
+          <w:rFonts w:cstheme="majorBidi"/>
+          <w:color w:val="000000" w:themeColor="text1"/>
+        </w:rPr>
+        <w:t>PHPMailer</w:t>
+      </w:r>
+      <w:proofErr w:type="spellEnd"/>
+      <w:r>
+        <w:rPr>
+          <w:rFonts w:cstheme="majorBidi"/>
+          <w:color w:val="000000" w:themeColor="text1"/>
+        </w:rPr>
+        <w:t>.</w:t>
       </w:r>
     </w:p>
     <w:p>
@@ -2288,7 +2330,23 @@
           <w:rFonts w:cstheme="majorBidi"/>
           <w:color w:val="000000" w:themeColor="text1"/>
         </w:rPr>
-        <w:t>R04F01 - Implementar control de acceso basado en roles (trabajador/admin).</w:t>
+        <w:t>R04F01 - Implementar control de acceso basado en roles (trabajador/</w:t>
+      </w:r>
+      <w:proofErr w:type="spellStart"/>
+      <w:r>
+        <w:rPr>
+          <w:rFonts w:cstheme="majorBidi"/>
+          <w:color w:val="000000" w:themeColor="text1"/>
+        </w:rPr>
+        <w:t>admin</w:t>
+      </w:r>
+      <w:proofErr w:type="spellEnd"/>
+      <w:r>
+        <w:rPr>
+          <w:rFonts w:cstheme="majorBidi"/>
+          <w:color w:val="000000" w:themeColor="text1"/>
+        </w:rPr>
+        <w:t>).</w:t>
       </w:r>
     </w:p>
     <w:p>
@@ -2490,7 +2548,35 @@
         <w:rPr>
           <w:rFonts w:ascii="Times New Roman" w:eastAsia="Times New Roman" w:hAnsi="Times New Roman" w:cs="Times New Roman"/>
         </w:rPr>
-        <w:t>: Configuración de una red cableada con puntos de acceso WiFi para garantizar la conectividad en todas las áreas. Se utilizarán VLANs para segmentar el tráfico y mejorar la seguridad.</w:t>
+        <w:t xml:space="preserve">: Configuración de una red cableada con puntos de acceso </w:t>
+      </w:r>
+      <w:proofErr w:type="spellStart"/>
+      <w:r>
+        <w:rPr>
+          <w:rFonts w:ascii="Times New Roman" w:eastAsia="Times New Roman" w:hAnsi="Times New Roman" w:cs="Times New Roman"/>
+        </w:rPr>
+        <w:t>WiFi</w:t>
+      </w:r>
+      <w:proofErr w:type="spellEnd"/>
+      <w:r>
+        <w:rPr>
+          <w:rFonts w:ascii="Times New Roman" w:eastAsia="Times New Roman" w:hAnsi="Times New Roman" w:cs="Times New Roman"/>
+        </w:rPr>
+        <w:t xml:space="preserve"> para garantizar la conectividad en todas las áreas. Se utilizarán </w:t>
+      </w:r>
+      <w:proofErr w:type="spellStart"/>
+      <w:r>
+        <w:rPr>
+          <w:rFonts w:ascii="Times New Roman" w:eastAsia="Times New Roman" w:hAnsi="Times New Roman" w:cs="Times New Roman"/>
+        </w:rPr>
+        <w:t>VLANs</w:t>
+      </w:r>
+      <w:proofErr w:type="spellEnd"/>
+      <w:r>
+        <w:rPr>
+          <w:rFonts w:ascii="Times New Roman" w:eastAsia="Times New Roman" w:hAnsi="Times New Roman" w:cs="Times New Roman"/>
+        </w:rPr>
+        <w:t xml:space="preserve"> para segmentar el tráfico y mejorar la seguridad.</w:t>
       </w:r>
     </w:p>
     <w:p>
@@ -2571,7 +2657,21 @@
         <w:rPr>
           <w:rFonts w:ascii="Times New Roman" w:eastAsia="Times New Roman" w:hAnsi="Times New Roman" w:cs="Times New Roman"/>
         </w:rPr>
-        <w:t>: Se aplicarán medidas como autenticación de usuarios y backups periódicos para proteger la información sensible de la clínica.</w:t>
+        <w:t xml:space="preserve">: Se aplicarán medidas como autenticación de usuarios y </w:t>
+      </w:r>
+      <w:proofErr w:type="spellStart"/>
+      <w:r>
+        <w:rPr>
+          <w:rFonts w:ascii="Times New Roman" w:eastAsia="Times New Roman" w:hAnsi="Times New Roman" w:cs="Times New Roman"/>
+        </w:rPr>
+        <w:t>backups</w:t>
+      </w:r>
+      <w:proofErr w:type="spellEnd"/>
+      <w:r>
+        <w:rPr>
+          <w:rFonts w:ascii="Times New Roman" w:eastAsia="Times New Roman" w:hAnsi="Times New Roman" w:cs="Times New Roman"/>
+        </w:rPr>
+        <w:t xml:space="preserve"> periódicos para proteger la información sensible de la clínica.</w:t>
       </w:r>
     </w:p>
     <w:p>
@@ -3522,7 +3622,21 @@
         <w:rPr>
           <w:rFonts w:ascii="Times New Roman" w:eastAsia="Times New Roman" w:hAnsi="Times New Roman" w:cs="Times New Roman"/>
         </w:rPr>
-        <w:t>capturas de como se vería en MongoDB Compass:</w:t>
+        <w:t xml:space="preserve">capturas de como se vería en MongoDB </w:t>
+      </w:r>
+      <w:proofErr w:type="spellStart"/>
+      <w:r>
+        <w:rPr>
+          <w:rFonts w:ascii="Times New Roman" w:eastAsia="Times New Roman" w:hAnsi="Times New Roman" w:cs="Times New Roman"/>
+        </w:rPr>
+        <w:t>Compass</w:t>
+      </w:r>
+      <w:proofErr w:type="spellEnd"/>
+      <w:r>
+        <w:rPr>
+          <w:rFonts w:ascii="Times New Roman" w:eastAsia="Times New Roman" w:hAnsi="Times New Roman" w:cs="Times New Roman"/>
+        </w:rPr>
+        <w:t>:</w:t>
       </w:r>
     </w:p>
     <w:p>
@@ -4421,13 +4535,13 @@
       <w:r>
         <w:rPr>
           <w:rFonts w:cstheme="majorBidi"/>
-          <w:noProof/>
+          <w:color w:val="000000" w:themeColor="text1"/>
         </w:rPr>
         <w:drawing>
-          <wp:inline distT="0" distB="0" distL="0" distR="0" wp14:anchorId="3CD26B42" wp14:editId="7FE3AA8B">
-            <wp:extent cx="4572000" cy="2333625"/>
-            <wp:effectExtent l="0" t="0" r="0" b="0"/>
-            <wp:docPr id="212716618" name="Imagen 212716618"/>
+          <wp:inline distT="0" distB="0" distL="0" distR="0" wp14:anchorId="2BB7D4EC" wp14:editId="27BA1F80">
+            <wp:extent cx="5039995" cy="1828165"/>
+            <wp:effectExtent l="0" t="0" r="8255" b="635"/>
+            <wp:docPr id="557740973" name="Imagen 1" descr="Pantalla de un video juego&#10;&#10;El contenido generado por IA puede ser incorrecto."/>
             <wp:cNvGraphicFramePr>
               <a:graphicFrameLocks xmlns:a="http://schemas.openxmlformats.org/drawingml/2006/main" noChangeAspect="1"/>
             </wp:cNvGraphicFramePr>
@@ -4435,17 +4549,11 @@
               <a:graphicData uri="http://schemas.openxmlformats.org/drawingml/2006/picture">
                 <pic:pic xmlns:pic="http://schemas.openxmlformats.org/drawingml/2006/picture">
                   <pic:nvPicPr>
-                    <pic:cNvPr id="0" name=""/>
+                    <pic:cNvPr id="557740973" name="Imagen 1" descr="Pantalla de un video juego&#10;&#10;El contenido generado por IA puede ser incorrecto."/>
                     <pic:cNvPicPr/>
                   </pic:nvPicPr>
                   <pic:blipFill>
-                    <a:blip r:embed="rId23">
-                      <a:extLst>
-                        <a:ext uri="{28A0092B-C50C-407E-A947-70E740481C1C}">
-                          <a14:useLocalDpi xmlns:a14="http://schemas.microsoft.com/office/drawing/2010/main" val="0"/>
-                        </a:ext>
-                      </a:extLst>
-                    </a:blip>
+                    <a:blip r:embed="rId23"/>
                     <a:stretch>
                       <a:fillRect/>
                     </a:stretch>
@@ -4453,7 +4561,7 @@
                   <pic:spPr>
                     <a:xfrm>
                       <a:off x="0" y="0"/>
-                      <a:ext cx="4572000" cy="2333625"/>
+                      <a:ext cx="5039995" cy="1828165"/>
                     </a:xfrm>
                     <a:prstGeom prst="rect">
                       <a:avLst/>
@@ -4465,6 +4573,16 @@
           </wp:inline>
         </w:drawing>
       </w:r>
+    </w:p>
+    <w:p>
+      <w:pPr>
+        <w:spacing w:line="360" w:lineRule="auto"/>
+        <w:jc w:val="both"/>
+        <w:rPr>
+          <w:rFonts w:cstheme="majorBidi"/>
+          <w:color w:val="000000" w:themeColor="text1"/>
+        </w:rPr>
+      </w:pPr>
     </w:p>
     <w:p>
       <w:pPr>
@@ -4914,7 +5032,61 @@
           <w:color w:val="0D0D0D" w:themeColor="text1" w:themeTint="F2"/>
           <w:szCs w:val="24"/>
         </w:rPr>
-        <w:t xml:space="preserve">Oracle Corporation. (s. f.). Oracle Database 19c Documentation. Recuperado de </w:t>
+        <w:t xml:space="preserve">Oracle </w:t>
+      </w:r>
+      <w:proofErr w:type="spellStart"/>
+      <w:r>
+        <w:rPr>
+          <w:rFonts w:eastAsia="system-ui" w:cstheme="majorBidi"/>
+          <w:color w:val="0D0D0D" w:themeColor="text1" w:themeTint="F2"/>
+          <w:szCs w:val="24"/>
+        </w:rPr>
+        <w:t>Corporation</w:t>
+      </w:r>
+      <w:proofErr w:type="spellEnd"/>
+      <w:r>
+        <w:rPr>
+          <w:rFonts w:eastAsia="system-ui" w:cstheme="majorBidi"/>
+          <w:color w:val="0D0D0D" w:themeColor="text1" w:themeTint="F2"/>
+          <w:szCs w:val="24"/>
+        </w:rPr>
+        <w:t xml:space="preserve">. (s. f.). Oracle </w:t>
+      </w:r>
+      <w:proofErr w:type="spellStart"/>
+      <w:r>
+        <w:rPr>
+          <w:rFonts w:eastAsia="system-ui" w:cstheme="majorBidi"/>
+          <w:color w:val="0D0D0D" w:themeColor="text1" w:themeTint="F2"/>
+          <w:szCs w:val="24"/>
+        </w:rPr>
+        <w:t>Database</w:t>
+      </w:r>
+      <w:proofErr w:type="spellEnd"/>
+      <w:r>
+        <w:rPr>
+          <w:rFonts w:eastAsia="system-ui" w:cstheme="majorBidi"/>
+          <w:color w:val="0D0D0D" w:themeColor="text1" w:themeTint="F2"/>
+          <w:szCs w:val="24"/>
+        </w:rPr>
+        <w:t xml:space="preserve"> 19c </w:t>
+      </w:r>
+      <w:proofErr w:type="spellStart"/>
+      <w:r>
+        <w:rPr>
+          <w:rFonts w:eastAsia="system-ui" w:cstheme="majorBidi"/>
+          <w:color w:val="0D0D0D" w:themeColor="text1" w:themeTint="F2"/>
+          <w:szCs w:val="24"/>
+        </w:rPr>
+        <w:t>Documentation</w:t>
+      </w:r>
+      <w:proofErr w:type="spellEnd"/>
+      <w:r>
+        <w:rPr>
+          <w:rFonts w:eastAsia="system-ui" w:cstheme="majorBidi"/>
+          <w:color w:val="0D0D0D" w:themeColor="text1" w:themeTint="F2"/>
+          <w:szCs w:val="24"/>
+        </w:rPr>
+        <w:t xml:space="preserve">. Recuperado de </w:t>
       </w:r>
       <w:r>
         <w:rPr>

</xml_diff>

<commit_message>
Pusto un link al repositorio de GitHub y actualizado el pdf
</commit_message>
<xml_diff>
--- a/Esqueleto_Memoria_TFG 2024-25.docx
+++ b/Esqueleto_Memoria_TFG 2024-25.docx
@@ -4583,6 +4583,47 @@
           <w:color w:val="000000" w:themeColor="text1"/>
         </w:rPr>
       </w:pPr>
+      <w:r>
+        <w:rPr>
+          <w:rFonts w:cstheme="majorBidi"/>
+          <w:color w:val="000000" w:themeColor="text1"/>
+        </w:rPr>
+        <w:drawing>
+          <wp:inline distT="0" distB="0" distL="0" distR="0" wp14:anchorId="6412A619" wp14:editId="13582C97">
+            <wp:extent cx="5039995" cy="2673350"/>
+            <wp:effectExtent l="0" t="0" r="8255" b="0"/>
+            <wp:docPr id="1417332698" name="Imagen 1" descr="Interfaz de usuario gráfica, Texto, Aplicación, Correo electrónico&#10;&#10;El contenido generado por IA puede ser incorrecto."/>
+            <wp:cNvGraphicFramePr>
+              <a:graphicFrameLocks xmlns:a="http://schemas.openxmlformats.org/drawingml/2006/main" noChangeAspect="1"/>
+            </wp:cNvGraphicFramePr>
+            <a:graphic xmlns:a="http://schemas.openxmlformats.org/drawingml/2006/main">
+              <a:graphicData uri="http://schemas.openxmlformats.org/drawingml/2006/picture">
+                <pic:pic xmlns:pic="http://schemas.openxmlformats.org/drawingml/2006/picture">
+                  <pic:nvPicPr>
+                    <pic:cNvPr id="1417332698" name="Imagen 1" descr="Interfaz de usuario gráfica, Texto, Aplicación, Correo electrónico&#10;&#10;El contenido generado por IA puede ser incorrecto."/>
+                    <pic:cNvPicPr/>
+                  </pic:nvPicPr>
+                  <pic:blipFill>
+                    <a:blip r:embed="rId24"/>
+                    <a:stretch>
+                      <a:fillRect/>
+                    </a:stretch>
+                  </pic:blipFill>
+                  <pic:spPr>
+                    <a:xfrm>
+                      <a:off x="0" y="0"/>
+                      <a:ext cx="5039995" cy="2673350"/>
+                    </a:xfrm>
+                    <a:prstGeom prst="rect">
+                      <a:avLst/>
+                    </a:prstGeom>
+                  </pic:spPr>
+                </pic:pic>
+              </a:graphicData>
+            </a:graphic>
+          </wp:inline>
+        </w:drawing>
+      </w:r>
     </w:p>
     <w:p>
       <w:pPr>
@@ -4600,6 +4641,7 @@
           <w:bCs/>
           <w:color w:val="000000" w:themeColor="text1"/>
         </w:rPr>
+        <w:lastRenderedPageBreak/>
         <w:t xml:space="preserve">Presupuesto. </w:t>
       </w:r>
       <w:r>
@@ -4639,6 +4681,24 @@
           <w:color w:val="000000" w:themeColor="text1"/>
         </w:rPr>
       </w:pPr>
+      <w:hyperlink r:id="rId25" w:history="1">
+        <w:r>
+          <w:rPr>
+            <w:rStyle w:val="Hipervnculo"/>
+            <w:rFonts w:cstheme="majorBidi"/>
+          </w:rPr>
+          <w:t>https://github.com/Namirak11/TFC-ASIR</w:t>
+        </w:r>
+      </w:hyperlink>
+    </w:p>
+    <w:p>
+      <w:pPr>
+        <w:jc w:val="both"/>
+        <w:rPr>
+          <w:rFonts w:cstheme="majorBidi"/>
+          <w:color w:val="000000" w:themeColor="text1"/>
+        </w:rPr>
+      </w:pPr>
       <w:r>
         <w:rPr>
           <w:rFonts w:cstheme="majorBidi"/>
@@ -4790,7 +4850,7 @@
           <w:szCs w:val="32"/>
         </w:rPr>
       </w:pPr>
-      <w:hyperlink r:id="rId24" w:history="1">
+      <w:hyperlink r:id="rId26" w:history="1">
         <w:r>
           <w:rPr>
             <w:rStyle w:val="Hipervnculo"/>
@@ -4813,7 +4873,7 @@
           <w:szCs w:val="32"/>
         </w:rPr>
       </w:pPr>
-      <w:hyperlink r:id="rId25" w:history="1">
+      <w:hyperlink r:id="rId27" w:history="1">
         <w:r>
           <w:rPr>
             <w:rStyle w:val="Hipervnculo"/>
@@ -4960,7 +5020,7 @@
         </w:rPr>
         <w:t xml:space="preserve">Smith, J. (2023). La importancia del reciclaje en la conservación del medio ambiente. Recuperado de </w:t>
       </w:r>
-      <w:hyperlink r:id="rId26">
+      <w:hyperlink r:id="rId28">
         <w:r>
           <w:rPr>
             <w:rStyle w:val="Hipervnculo"/>
@@ -5107,8 +5167,8 @@
       </w:pPr>
     </w:p>
     <w:sectPr>
-      <w:headerReference w:type="default" r:id="rId27"/>
-      <w:footerReference w:type="default" r:id="rId28"/>
+      <w:headerReference w:type="default" r:id="rId29"/>
+      <w:footerReference w:type="default" r:id="rId30"/>
       <w:pgSz w:w="11906" w:h="16838" w:code="9"/>
       <w:pgMar w:top="1418" w:right="1701" w:bottom="1418" w:left="1701" w:header="720" w:footer="720" w:gutter="567"/>
       <w:cols w:space="720"/>

</xml_diff>

<commit_message>
Pequeñas correcciones en la memoria y Actualizado todo el diagrama de Gantt para reflejar lo hecho de manera correcta
</commit_message>
<xml_diff>
--- a/Esqueleto_Memoria_TFG 2024-25.docx
+++ b/Esqueleto_Memoria_TFG 2024-25.docx
@@ -37,7 +37,7 @@
           <w:noProof/>
         </w:rPr>
         <w:drawing>
-          <wp:inline distT="0" distB="0" distL="0" distR="0" wp14:anchorId="19882AF8" wp14:editId="1F7F72E3">
+          <wp:inline distT="0" distB="0" distL="0" distR="0" wp14:anchorId="19882AF8" wp14:editId="2C9A93D0">
             <wp:extent cx="3524250" cy="1771650"/>
             <wp:effectExtent l="0" t="0" r="0" b="0"/>
             <wp:docPr id="923855780" name="Imagen 923855780"/>
@@ -112,7 +112,7 @@
     <w:p>
       <w:pPr>
         <w:spacing w:line="360" w:lineRule="auto"/>
-        <w:jc w:val="both"/>
+        <w:jc w:val="center"/>
         <w:rPr>
           <w:rFonts w:cstheme="majorBidi"/>
           <w:b/>
@@ -962,7 +962,69 @@
           <w:rFonts w:cstheme="majorBidi"/>
           <w:color w:val="000000" w:themeColor="text1"/>
         </w:rPr>
-        <w:t xml:space="preserve">: Una solución todo en uno para la gestión de clínicas, que incluye programación de citas, gestión de pacientes y herramientas de marketing. </w:t>
+        <w:t>: Una solución todo en uno para la gestión de clínicas, que incluye programación de citas, gestión de pacientes y herramientas de marketing</w:t>
+      </w:r>
+      <w:r>
+        <w:rPr>
+          <w:rFonts w:cstheme="majorBidi"/>
+          <w:color w:val="000000" w:themeColor="text1"/>
+        </w:rPr>
+        <w:t xml:space="preserve"> </w:t>
+      </w:r>
+      <w:sdt>
+        <w:sdtPr>
+          <w:rPr>
+            <w:rFonts w:cstheme="majorBidi"/>
+            <w:color w:val="000000" w:themeColor="text1"/>
+          </w:rPr>
+          <w:id w:val="22908433"/>
+          <w:citation/>
+        </w:sdtPr>
+        <w:sdtContent>
+          <w:r>
+            <w:rPr>
+              <w:rFonts w:cstheme="majorBidi"/>
+              <w:color w:val="000000" w:themeColor="text1"/>
+            </w:rPr>
+            <w:fldChar w:fldCharType="begin"/>
+          </w:r>
+          <w:r>
+            <w:rPr>
+              <w:rFonts w:cstheme="majorBidi"/>
+              <w:color w:val="000000" w:themeColor="text1"/>
+            </w:rPr>
+            <w:instrText xml:space="preserve">CITATION Asi241 \l 3082 </w:instrText>
+          </w:r>
+          <w:r>
+            <w:rPr>
+              <w:rFonts w:cstheme="majorBidi"/>
+              <w:color w:val="000000" w:themeColor="text1"/>
+            </w:rPr>
+            <w:fldChar w:fldCharType="separate"/>
+          </w:r>
+          <w:r>
+            <w:rPr>
+              <w:rFonts w:cstheme="majorBidi"/>
+              <w:noProof/>
+              <w:color w:val="000000" w:themeColor="text1"/>
+            </w:rPr>
+            <w:t>(Qureshi, 2024)</w:t>
+          </w:r>
+          <w:r>
+            <w:rPr>
+              <w:rFonts w:cstheme="majorBidi"/>
+              <w:color w:val="000000" w:themeColor="text1"/>
+            </w:rPr>
+            <w:fldChar w:fldCharType="end"/>
+          </w:r>
+        </w:sdtContent>
+      </w:sdt>
+      <w:r>
+        <w:rPr>
+          <w:rFonts w:cstheme="majorBidi"/>
+          <w:color w:val="000000" w:themeColor="text1"/>
+        </w:rPr>
+        <w:t xml:space="preserve">. </w:t>
       </w:r>
     </w:p>
     <w:p>
@@ -1051,6 +1113,7 @@
           <w:rFonts w:cstheme="majorBidi"/>
           <w:color w:val="000000" w:themeColor="text1"/>
         </w:rPr>
+        <w:lastRenderedPageBreak/>
         <w:t>Aunque estas plataformas ofrecen funcionalidades amplias, presentan ciertas limitaciones:</w:t>
       </w:r>
     </w:p>
@@ -1074,7 +1137,6 @@
           <w:bCs/>
           <w:color w:val="000000" w:themeColor="text1"/>
         </w:rPr>
-        <w:lastRenderedPageBreak/>
         <w:t>Costos</w:t>
       </w:r>
       <w:r>
@@ -1363,15 +1425,8 @@
           <w:rFonts w:cstheme="majorBidi"/>
           <w:color w:val="000000" w:themeColor="text1"/>
         </w:rPr>
-        <w:t xml:space="preserve">El proyecto integrará desde su fase de diseño todas las medidas necesarias para cumplir con estas obligaciones legales, asegurando que la gestión de la </w:t>
-      </w:r>
-      <w:r>
-        <w:rPr>
-          <w:rFonts w:cstheme="majorBidi"/>
-          <w:color w:val="000000" w:themeColor="text1"/>
-        </w:rPr>
         <w:lastRenderedPageBreak/>
-        <w:t>información se realice conforme a la normativa vigente y protegiendo los derechos de los pacientes.</w:t>
+        <w:t>El proyecto integrará desde su fase de diseño todas las medidas necesarias para cumplir con estas obligaciones legales, asegurando que la gestión de la información se realice conforme a la normativa vigente y protegiendo los derechos de los pacientes.</w:t>
       </w:r>
     </w:p>
     <w:p>
@@ -3650,6 +3705,7 @@
       <w:r>
         <w:rPr>
           <w:rFonts w:ascii="Times New Roman" w:eastAsia="Times New Roman" w:hAnsi="Times New Roman" w:cs="Times New Roman"/>
+          <w:noProof/>
         </w:rPr>
         <w:lastRenderedPageBreak/>
         <w:drawing>
@@ -3700,6 +3756,7 @@
       <w:r>
         <w:rPr>
           <w:rFonts w:ascii="Times New Roman" w:eastAsia="Times New Roman" w:hAnsi="Times New Roman" w:cs="Times New Roman"/>
+          <w:noProof/>
         </w:rPr>
         <w:drawing>
           <wp:inline distT="0" distB="0" distL="0" distR="0" wp14:anchorId="4D4E48C6" wp14:editId="30AD3F2D">
@@ -3749,6 +3806,7 @@
       <w:r>
         <w:rPr>
           <w:rFonts w:ascii="Times New Roman" w:eastAsia="Times New Roman" w:hAnsi="Times New Roman" w:cs="Times New Roman"/>
+          <w:noProof/>
         </w:rPr>
         <w:drawing>
           <wp:inline distT="0" distB="0" distL="0" distR="0" wp14:anchorId="79A73F6A" wp14:editId="19817692">
@@ -3798,6 +3856,7 @@
       <w:r>
         <w:rPr>
           <w:rFonts w:ascii="Times New Roman" w:eastAsia="Times New Roman" w:hAnsi="Times New Roman" w:cs="Times New Roman"/>
+          <w:noProof/>
         </w:rPr>
         <w:lastRenderedPageBreak/>
         <w:drawing>
@@ -3848,6 +3907,7 @@
       <w:r>
         <w:rPr>
           <w:rFonts w:ascii="Times New Roman" w:eastAsia="Times New Roman" w:hAnsi="Times New Roman" w:cs="Times New Roman"/>
+          <w:noProof/>
         </w:rPr>
         <w:drawing>
           <wp:inline distT="0" distB="0" distL="0" distR="0" wp14:anchorId="069860DC" wp14:editId="72CD67EF">
@@ -3955,6 +4015,7 @@
       <w:r>
         <w:rPr>
           <w:rFonts w:ascii="Times New Roman" w:eastAsia="Times New Roman" w:hAnsi="Times New Roman" w:cs="Times New Roman"/>
+          <w:noProof/>
         </w:rPr>
         <w:drawing>
           <wp:inline distT="0" distB="0" distL="0" distR="0" wp14:anchorId="5822AD6B" wp14:editId="753C7DA9">
@@ -4375,13 +4436,465 @@
           <w:color w:val="000000" w:themeColor="text1"/>
         </w:rPr>
       </w:pPr>
-      <w:r>
-        <w:rPr>
-          <w:rFonts w:cstheme="majorBidi"/>
-          <w:color w:val="000000" w:themeColor="text1"/>
-        </w:rPr>
-        <w:br w:type="page"/>
-      </w:r>
+    </w:p>
+    <w:tbl>
+      <w:tblPr>
+        <w:tblStyle w:val="Tablaconcuadrcula"/>
+        <w:tblW w:w="0" w:type="auto"/>
+        <w:tblBorders>
+          <w:top w:val="none" w:sz="12" w:space="0" w:color="000000" w:themeColor="text1"/>
+          <w:left w:val="none" w:sz="12" w:space="0" w:color="000000" w:themeColor="text1"/>
+          <w:bottom w:val="none" w:sz="12" w:space="0" w:color="000000" w:themeColor="text1"/>
+          <w:right w:val="none" w:sz="12" w:space="0" w:color="000000" w:themeColor="text1"/>
+          <w:insideH w:val="none" w:sz="12" w:space="0" w:color="000000" w:themeColor="text1"/>
+          <w:insideV w:val="none" w:sz="12" w:space="0" w:color="000000" w:themeColor="text1"/>
+        </w:tblBorders>
+        <w:tblLayout w:type="fixed"/>
+        <w:tblLook w:val="06A0" w:firstRow="1" w:lastRow="0" w:firstColumn="1" w:lastColumn="0" w:noHBand="1" w:noVBand="1"/>
+      </w:tblPr>
+      <w:tblGrid>
+        <w:gridCol w:w="2355"/>
+        <w:gridCol w:w="6660"/>
+      </w:tblGrid>
+      <w:tr>
+        <w:trPr>
+          <w:trHeight w:val="300"/>
+        </w:trPr>
+        <w:tc>
+          <w:tcPr>
+            <w:tcW w:w="2355" w:type="dxa"/>
+          </w:tcPr>
+          <w:p>
+            <w:pPr>
+              <w:jc w:val="both"/>
+              <w:rPr>
+                <w:rFonts w:cstheme="majorBidi"/>
+              </w:rPr>
+            </w:pPr>
+            <w:r>
+              <w:rPr>
+                <w:rFonts w:cstheme="majorBidi"/>
+                <w:noProof/>
+              </w:rPr>
+              <w:drawing>
+                <wp:inline distT="0" distB="0" distL="0" distR="0" wp14:anchorId="5BCA41AA" wp14:editId="2EC1AC3B">
+                  <wp:extent cx="1143000" cy="1143000"/>
+                  <wp:effectExtent l="0" t="0" r="0" b="0"/>
+                  <wp:docPr id="415146172" name="Imagen 415146172" descr="Logotipo, nombre de la empresa&#10;&#10;El contenido generado por IA puede ser incorrecto."/>
+                  <wp:cNvGraphicFramePr>
+                    <a:graphicFrameLocks xmlns:a="http://schemas.openxmlformats.org/drawingml/2006/main" noChangeAspect="1"/>
+                  </wp:cNvGraphicFramePr>
+                  <a:graphic xmlns:a="http://schemas.openxmlformats.org/drawingml/2006/main">
+                    <a:graphicData uri="http://schemas.openxmlformats.org/drawingml/2006/picture">
+                      <pic:pic xmlns:pic="http://schemas.openxmlformats.org/drawingml/2006/picture">
+                        <pic:nvPicPr>
+                          <pic:cNvPr id="415146172" name="Imagen 415146172" descr="Logotipo, nombre de la empresa&#10;&#10;El contenido generado por IA puede ser incorrecto."/>
+                          <pic:cNvPicPr/>
+                        </pic:nvPicPr>
+                        <pic:blipFill>
+                          <a:blip r:embed="rId22" cstate="print">
+                            <a:extLst>
+                              <a:ext uri="{28A0092B-C50C-407E-A947-70E740481C1C}">
+                                <a14:useLocalDpi xmlns:a14="http://schemas.microsoft.com/office/drawing/2010/main" val="0"/>
+                              </a:ext>
+                            </a:extLst>
+                          </a:blip>
+                          <a:stretch>
+                            <a:fillRect/>
+                          </a:stretch>
+                        </pic:blipFill>
+                        <pic:spPr>
+                          <a:xfrm>
+                            <a:off x="0" y="0"/>
+                            <a:ext cx="1143000" cy="1143000"/>
+                          </a:xfrm>
+                          <a:prstGeom prst="rect">
+                            <a:avLst/>
+                          </a:prstGeom>
+                        </pic:spPr>
+                      </pic:pic>
+                    </a:graphicData>
+                  </a:graphic>
+                </wp:inline>
+              </w:drawing>
+            </w:r>
+          </w:p>
+        </w:tc>
+        <w:tc>
+          <w:tcPr>
+            <w:tcW w:w="6660" w:type="dxa"/>
+          </w:tcPr>
+          <w:p>
+            <w:pPr>
+              <w:jc w:val="both"/>
+              <w:rPr>
+                <w:rFonts w:cstheme="majorBidi"/>
+                <w:color w:val="000000" w:themeColor="text1"/>
+              </w:rPr>
+            </w:pPr>
+            <w:r>
+              <w:rPr>
+                <w:rFonts w:cstheme="majorBidi"/>
+                <w:b/>
+                <w:bCs/>
+                <w:color w:val="000000" w:themeColor="text1"/>
+              </w:rPr>
+              <w:t>Java</w:t>
+            </w:r>
+            <w:r>
+              <w:rPr>
+                <w:rFonts w:cstheme="majorBidi"/>
+                <w:color w:val="000000" w:themeColor="text1"/>
+              </w:rPr>
+              <w:t>.</w:t>
+            </w:r>
+            <w:r>
+              <w:rPr>
+                <w:rFonts w:cstheme="majorBidi"/>
+              </w:rPr>
+              <w:br/>
+            </w:r>
+            <w:r>
+              <w:rPr>
+                <w:rFonts w:cstheme="majorBidi"/>
+                <w:color w:val="000000" w:themeColor="text1"/>
+              </w:rPr>
+              <w:t>Descripción de la herramienta.</w:t>
+            </w:r>
+          </w:p>
+          <w:p>
+            <w:pPr>
+              <w:jc w:val="both"/>
+              <w:rPr>
+                <w:rFonts w:cstheme="majorBidi"/>
+                <w:color w:val="000000" w:themeColor="text1"/>
+              </w:rPr>
+            </w:pPr>
+            <w:r>
+              <w:rPr>
+                <w:rFonts w:cstheme="majorBidi"/>
+                <w:color w:val="000000" w:themeColor="text1"/>
+              </w:rPr>
+              <w:t>Descripción del uso de la herramienta en el proyecto.</w:t>
+            </w:r>
+          </w:p>
+        </w:tc>
+      </w:tr>
+    </w:tbl>
+    <w:p>
+      <w:pPr>
+        <w:jc w:val="both"/>
+        <w:rPr>
+          <w:rFonts w:cstheme="majorBidi"/>
+          <w:color w:val="000000" w:themeColor="text1"/>
+        </w:rPr>
+      </w:pPr>
+    </w:p>
+    <w:tbl>
+      <w:tblPr>
+        <w:tblStyle w:val="Tablaconcuadrcula"/>
+        <w:tblW w:w="0" w:type="auto"/>
+        <w:tblBorders>
+          <w:top w:val="none" w:sz="12" w:space="0" w:color="000000" w:themeColor="text1"/>
+          <w:left w:val="none" w:sz="12" w:space="0" w:color="000000" w:themeColor="text1"/>
+          <w:bottom w:val="none" w:sz="12" w:space="0" w:color="000000" w:themeColor="text1"/>
+          <w:right w:val="none" w:sz="12" w:space="0" w:color="000000" w:themeColor="text1"/>
+          <w:insideH w:val="none" w:sz="12" w:space="0" w:color="000000" w:themeColor="text1"/>
+          <w:insideV w:val="none" w:sz="12" w:space="0" w:color="000000" w:themeColor="text1"/>
+        </w:tblBorders>
+        <w:tblLayout w:type="fixed"/>
+        <w:tblLook w:val="06A0" w:firstRow="1" w:lastRow="0" w:firstColumn="1" w:lastColumn="0" w:noHBand="1" w:noVBand="1"/>
+      </w:tblPr>
+      <w:tblGrid>
+        <w:gridCol w:w="2355"/>
+        <w:gridCol w:w="6660"/>
+      </w:tblGrid>
+      <w:tr>
+        <w:trPr>
+          <w:trHeight w:val="300"/>
+        </w:trPr>
+        <w:tc>
+          <w:tcPr>
+            <w:tcW w:w="2355" w:type="dxa"/>
+          </w:tcPr>
+          <w:p>
+            <w:pPr>
+              <w:jc w:val="both"/>
+              <w:rPr>
+                <w:rFonts w:cstheme="majorBidi"/>
+              </w:rPr>
+            </w:pPr>
+            <w:r>
+              <w:rPr>
+                <w:rFonts w:cstheme="majorBidi"/>
+                <w:noProof/>
+              </w:rPr>
+              <w:drawing>
+                <wp:inline distT="0" distB="0" distL="0" distR="0" wp14:anchorId="2E8A7FD8" wp14:editId="17D0E825">
+                  <wp:extent cx="1143000" cy="1143000"/>
+                  <wp:effectExtent l="0" t="0" r="0" b="0"/>
+                  <wp:docPr id="200960420" name="Imagen 200960420" descr="Logotipo, nombre de la empresa&#10;&#10;El contenido generado por IA puede ser incorrecto."/>
+                  <wp:cNvGraphicFramePr>
+                    <a:graphicFrameLocks xmlns:a="http://schemas.openxmlformats.org/drawingml/2006/main" noChangeAspect="1"/>
+                  </wp:cNvGraphicFramePr>
+                  <a:graphic xmlns:a="http://schemas.openxmlformats.org/drawingml/2006/main">
+                    <a:graphicData uri="http://schemas.openxmlformats.org/drawingml/2006/picture">
+                      <pic:pic xmlns:pic="http://schemas.openxmlformats.org/drawingml/2006/picture">
+                        <pic:nvPicPr>
+                          <pic:cNvPr id="200960420" name="Imagen 200960420" descr="Logotipo, nombre de la empresa&#10;&#10;El contenido generado por IA puede ser incorrecto."/>
+                          <pic:cNvPicPr/>
+                        </pic:nvPicPr>
+                        <pic:blipFill>
+                          <a:blip r:embed="rId22" cstate="print">
+                            <a:extLst>
+                              <a:ext uri="{28A0092B-C50C-407E-A947-70E740481C1C}">
+                                <a14:useLocalDpi xmlns:a14="http://schemas.microsoft.com/office/drawing/2010/main" val="0"/>
+                              </a:ext>
+                            </a:extLst>
+                          </a:blip>
+                          <a:stretch>
+                            <a:fillRect/>
+                          </a:stretch>
+                        </pic:blipFill>
+                        <pic:spPr>
+                          <a:xfrm>
+                            <a:off x="0" y="0"/>
+                            <a:ext cx="1143000" cy="1143000"/>
+                          </a:xfrm>
+                          <a:prstGeom prst="rect">
+                            <a:avLst/>
+                          </a:prstGeom>
+                        </pic:spPr>
+                      </pic:pic>
+                    </a:graphicData>
+                  </a:graphic>
+                </wp:inline>
+              </w:drawing>
+            </w:r>
+          </w:p>
+        </w:tc>
+        <w:tc>
+          <w:tcPr>
+            <w:tcW w:w="6660" w:type="dxa"/>
+          </w:tcPr>
+          <w:p>
+            <w:pPr>
+              <w:jc w:val="both"/>
+              <w:rPr>
+                <w:rFonts w:cstheme="majorBidi"/>
+                <w:color w:val="000000" w:themeColor="text1"/>
+              </w:rPr>
+            </w:pPr>
+            <w:r>
+              <w:rPr>
+                <w:rFonts w:cstheme="majorBidi"/>
+                <w:b/>
+                <w:bCs/>
+                <w:color w:val="000000" w:themeColor="text1"/>
+              </w:rPr>
+              <w:t>Java</w:t>
+            </w:r>
+            <w:r>
+              <w:rPr>
+                <w:rFonts w:cstheme="majorBidi"/>
+                <w:color w:val="000000" w:themeColor="text1"/>
+              </w:rPr>
+              <w:t>.</w:t>
+            </w:r>
+            <w:r>
+              <w:rPr>
+                <w:rFonts w:cstheme="majorBidi"/>
+              </w:rPr>
+              <w:br/>
+            </w:r>
+            <w:r>
+              <w:rPr>
+                <w:rFonts w:cstheme="majorBidi"/>
+                <w:color w:val="000000" w:themeColor="text1"/>
+              </w:rPr>
+              <w:t>Descripción de la herramienta.</w:t>
+            </w:r>
+          </w:p>
+          <w:p>
+            <w:pPr>
+              <w:jc w:val="both"/>
+              <w:rPr>
+                <w:rFonts w:cstheme="majorBidi"/>
+                <w:color w:val="000000" w:themeColor="text1"/>
+              </w:rPr>
+            </w:pPr>
+            <w:r>
+              <w:rPr>
+                <w:rFonts w:cstheme="majorBidi"/>
+                <w:color w:val="000000" w:themeColor="text1"/>
+              </w:rPr>
+              <w:t>Descripción del uso de la herramienta en el proyecto.</w:t>
+            </w:r>
+          </w:p>
+        </w:tc>
+      </w:tr>
+    </w:tbl>
+    <w:p>
+      <w:pPr>
+        <w:jc w:val="both"/>
+        <w:rPr>
+          <w:rFonts w:cstheme="majorBidi"/>
+          <w:color w:val="000000" w:themeColor="text1"/>
+        </w:rPr>
+      </w:pPr>
+    </w:p>
+    <w:tbl>
+      <w:tblPr>
+        <w:tblStyle w:val="Tablaconcuadrcula"/>
+        <w:tblW w:w="0" w:type="auto"/>
+        <w:tblBorders>
+          <w:top w:val="none" w:sz="12" w:space="0" w:color="000000" w:themeColor="text1"/>
+          <w:left w:val="none" w:sz="12" w:space="0" w:color="000000" w:themeColor="text1"/>
+          <w:bottom w:val="none" w:sz="12" w:space="0" w:color="000000" w:themeColor="text1"/>
+          <w:right w:val="none" w:sz="12" w:space="0" w:color="000000" w:themeColor="text1"/>
+          <w:insideH w:val="none" w:sz="12" w:space="0" w:color="000000" w:themeColor="text1"/>
+          <w:insideV w:val="none" w:sz="12" w:space="0" w:color="000000" w:themeColor="text1"/>
+        </w:tblBorders>
+        <w:tblLayout w:type="fixed"/>
+        <w:tblLook w:val="06A0" w:firstRow="1" w:lastRow="0" w:firstColumn="1" w:lastColumn="0" w:noHBand="1" w:noVBand="1"/>
+      </w:tblPr>
+      <w:tblGrid>
+        <w:gridCol w:w="2355"/>
+        <w:gridCol w:w="6660"/>
+      </w:tblGrid>
+      <w:tr>
+        <w:trPr>
+          <w:trHeight w:val="300"/>
+        </w:trPr>
+        <w:tc>
+          <w:tcPr>
+            <w:tcW w:w="2355" w:type="dxa"/>
+          </w:tcPr>
+          <w:p>
+            <w:pPr>
+              <w:jc w:val="both"/>
+              <w:rPr>
+                <w:rFonts w:cstheme="majorBidi"/>
+              </w:rPr>
+            </w:pPr>
+            <w:r>
+              <w:rPr>
+                <w:rFonts w:cstheme="majorBidi"/>
+                <w:noProof/>
+              </w:rPr>
+              <w:drawing>
+                <wp:inline distT="0" distB="0" distL="0" distR="0" wp14:anchorId="3111D77E" wp14:editId="446688CA">
+                  <wp:extent cx="1143000" cy="1143000"/>
+                  <wp:effectExtent l="0" t="0" r="0" b="0"/>
+                  <wp:docPr id="499157424" name="Imagen 499157424" descr="Logotipo, nombre de la empresa&#10;&#10;El contenido generado por IA puede ser incorrecto."/>
+                  <wp:cNvGraphicFramePr>
+                    <a:graphicFrameLocks xmlns:a="http://schemas.openxmlformats.org/drawingml/2006/main" noChangeAspect="1"/>
+                  </wp:cNvGraphicFramePr>
+                  <a:graphic xmlns:a="http://schemas.openxmlformats.org/drawingml/2006/main">
+                    <a:graphicData uri="http://schemas.openxmlformats.org/drawingml/2006/picture">
+                      <pic:pic xmlns:pic="http://schemas.openxmlformats.org/drawingml/2006/picture">
+                        <pic:nvPicPr>
+                          <pic:cNvPr id="499157424" name="Imagen 499157424" descr="Logotipo, nombre de la empresa&#10;&#10;El contenido generado por IA puede ser incorrecto."/>
+                          <pic:cNvPicPr/>
+                        </pic:nvPicPr>
+                        <pic:blipFill>
+                          <a:blip r:embed="rId22" cstate="print">
+                            <a:extLst>
+                              <a:ext uri="{28A0092B-C50C-407E-A947-70E740481C1C}">
+                                <a14:useLocalDpi xmlns:a14="http://schemas.microsoft.com/office/drawing/2010/main" val="0"/>
+                              </a:ext>
+                            </a:extLst>
+                          </a:blip>
+                          <a:stretch>
+                            <a:fillRect/>
+                          </a:stretch>
+                        </pic:blipFill>
+                        <pic:spPr>
+                          <a:xfrm>
+                            <a:off x="0" y="0"/>
+                            <a:ext cx="1143000" cy="1143000"/>
+                          </a:xfrm>
+                          <a:prstGeom prst="rect">
+                            <a:avLst/>
+                          </a:prstGeom>
+                        </pic:spPr>
+                      </pic:pic>
+                    </a:graphicData>
+                  </a:graphic>
+                </wp:inline>
+              </w:drawing>
+            </w:r>
+          </w:p>
+        </w:tc>
+        <w:tc>
+          <w:tcPr>
+            <w:tcW w:w="6660" w:type="dxa"/>
+          </w:tcPr>
+          <w:p>
+            <w:pPr>
+              <w:jc w:val="both"/>
+              <w:rPr>
+                <w:rFonts w:cstheme="majorBidi"/>
+                <w:color w:val="000000" w:themeColor="text1"/>
+              </w:rPr>
+            </w:pPr>
+            <w:r>
+              <w:rPr>
+                <w:rFonts w:cstheme="majorBidi"/>
+                <w:b/>
+                <w:bCs/>
+                <w:color w:val="000000" w:themeColor="text1"/>
+              </w:rPr>
+              <w:t>Java</w:t>
+            </w:r>
+            <w:r>
+              <w:rPr>
+                <w:rFonts w:cstheme="majorBidi"/>
+                <w:color w:val="000000" w:themeColor="text1"/>
+              </w:rPr>
+              <w:t>.</w:t>
+            </w:r>
+            <w:r>
+              <w:rPr>
+                <w:rFonts w:cstheme="majorBidi"/>
+              </w:rPr>
+              <w:br/>
+            </w:r>
+            <w:r>
+              <w:rPr>
+                <w:rFonts w:cstheme="majorBidi"/>
+                <w:color w:val="000000" w:themeColor="text1"/>
+              </w:rPr>
+              <w:t>Descripción de la herramienta.</w:t>
+            </w:r>
+          </w:p>
+          <w:p>
+            <w:pPr>
+              <w:jc w:val="both"/>
+              <w:rPr>
+                <w:rFonts w:cstheme="majorBidi"/>
+                <w:color w:val="000000" w:themeColor="text1"/>
+              </w:rPr>
+            </w:pPr>
+            <w:r>
+              <w:rPr>
+                <w:rFonts w:cstheme="majorBidi"/>
+                <w:color w:val="000000" w:themeColor="text1"/>
+              </w:rPr>
+              <w:t>Descripción del uso de la herramienta en el proyecto.</w:t>
+            </w:r>
+          </w:p>
+        </w:tc>
+      </w:tr>
+    </w:tbl>
+    <w:p>
+      <w:pPr>
+        <w:jc w:val="both"/>
+        <w:rPr>
+          <w:rFonts w:cstheme="majorBidi"/>
+          <w:color w:val="000000" w:themeColor="text1"/>
+        </w:rPr>
+      </w:pPr>
     </w:p>
     <w:p>
       <w:pPr>
@@ -4520,7 +5033,23 @@
           <w:rFonts w:cstheme="majorBidi"/>
           <w:color w:val="000000" w:themeColor="text1"/>
         </w:rPr>
-        <w:t>(Microsoft Project o similar). Real, contrastable con GIT, RFTP y Casos de uso.</w:t>
+        <w:t>(</w:t>
+      </w:r>
+      <w:proofErr w:type="spellStart"/>
+      <w:r>
+        <w:rPr>
+          <w:rFonts w:cstheme="majorBidi"/>
+          <w:color w:val="000000" w:themeColor="text1"/>
+        </w:rPr>
+        <w:t>ClickUp</w:t>
+      </w:r>
+      <w:proofErr w:type="spellEnd"/>
+      <w:r>
+        <w:rPr>
+          <w:rFonts w:cstheme="majorBidi"/>
+          <w:color w:val="000000" w:themeColor="text1"/>
+        </w:rPr>
+        <w:t>). Real, contrastable con GIT, RFTP y Casos de uso.</w:t>
       </w:r>
     </w:p>
     <w:p>
@@ -4532,16 +5061,34 @@
           <w:color w:val="000000" w:themeColor="text1"/>
         </w:rPr>
       </w:pPr>
-      <w:r>
-        <w:rPr>
-          <w:rFonts w:cstheme="majorBidi"/>
-          <w:color w:val="000000" w:themeColor="text1"/>
+      <w:hyperlink r:id="rId23" w:history="1">
+        <w:r>
+          <w:rPr>
+            <w:rStyle w:val="Hipervnculo"/>
+            <w:rFonts w:cstheme="majorBidi"/>
+          </w:rPr>
+          <w:t>https://sharing.clickup.com/9015930841/g/h/8cp8byt-315/6ada4b012e69e89</w:t>
+        </w:r>
+      </w:hyperlink>
+    </w:p>
+    <w:p>
+      <w:pPr>
+        <w:spacing w:line="360" w:lineRule="auto"/>
+        <w:jc w:val="both"/>
+        <w:rPr>
+          <w:rFonts w:cstheme="majorBidi"/>
+          <w:color w:val="000000" w:themeColor="text1"/>
+        </w:rPr>
+      </w:pPr>
+      <w:r>
+        <w:rPr>
+          <w:noProof/>
         </w:rPr>
         <w:drawing>
-          <wp:inline distT="0" distB="0" distL="0" distR="0" wp14:anchorId="2BB7D4EC" wp14:editId="27BA1F80">
-            <wp:extent cx="5039995" cy="1828165"/>
-            <wp:effectExtent l="0" t="0" r="8255" b="635"/>
-            <wp:docPr id="557740973" name="Imagen 1" descr="Pantalla de un video juego&#10;&#10;El contenido generado por IA puede ser incorrecto."/>
+          <wp:inline distT="0" distB="0" distL="0" distR="0" wp14:anchorId="67D1D5CD" wp14:editId="41B841D6">
+            <wp:extent cx="5039995" cy="1839595"/>
+            <wp:effectExtent l="0" t="0" r="8255" b="8255"/>
+            <wp:docPr id="475891897" name="Imagen 1" descr="Pantalla de un video juego&#10;&#10;El contenido generado por IA puede ser incorrecto."/>
             <wp:cNvGraphicFramePr>
               <a:graphicFrameLocks xmlns:a="http://schemas.openxmlformats.org/drawingml/2006/main" noChangeAspect="1"/>
             </wp:cNvGraphicFramePr>
@@ -4549,11 +5096,11 @@
               <a:graphicData uri="http://schemas.openxmlformats.org/drawingml/2006/picture">
                 <pic:pic xmlns:pic="http://schemas.openxmlformats.org/drawingml/2006/picture">
                   <pic:nvPicPr>
-                    <pic:cNvPr id="557740973" name="Imagen 1" descr="Pantalla de un video juego&#10;&#10;El contenido generado por IA puede ser incorrecto."/>
+                    <pic:cNvPr id="475891897" name="Imagen 1" descr="Pantalla de un video juego&#10;&#10;El contenido generado por IA puede ser incorrecto."/>
                     <pic:cNvPicPr/>
                   </pic:nvPicPr>
                   <pic:blipFill>
-                    <a:blip r:embed="rId23"/>
+                    <a:blip r:embed="rId24"/>
                     <a:stretch>
                       <a:fillRect/>
                     </a:stretch>
@@ -4561,7 +5108,7 @@
                   <pic:spPr>
                     <a:xfrm>
                       <a:off x="0" y="0"/>
-                      <a:ext cx="5039995" cy="1828165"/>
+                      <a:ext cx="5039995" cy="1839595"/>
                     </a:xfrm>
                     <a:prstGeom prst="rect">
                       <a:avLst/>
@@ -4586,6 +5133,7 @@
       <w:r>
         <w:rPr>
           <w:rFonts w:cstheme="majorBidi"/>
+          <w:noProof/>
           <w:color w:val="000000" w:themeColor="text1"/>
         </w:rPr>
         <w:drawing>
@@ -4604,7 +5152,7 @@
                     <pic:cNvPicPr/>
                   </pic:nvPicPr>
                   <pic:blipFill>
-                    <a:blip r:embed="rId24"/>
+                    <a:blip r:embed="rId25"/>
                     <a:stretch>
                       <a:fillRect/>
                     </a:stretch>
@@ -4681,7 +5229,7 @@
           <w:color w:val="000000" w:themeColor="text1"/>
         </w:rPr>
       </w:pPr>
-      <w:hyperlink r:id="rId25" w:history="1">
+      <w:hyperlink r:id="rId26" w:history="1">
         <w:r>
           <w:rPr>
             <w:rStyle w:val="Hipervnculo"/>
@@ -4839,6 +5387,103 @@
         <w:t>REFERENCIAS</w:t>
       </w:r>
     </w:p>
+    <w:sdt>
+      <w:sdtPr>
+        <w:id w:val="620893776"/>
+        <w:docPartObj>
+          <w:docPartGallery w:val="Bibliographies"/>
+          <w:docPartUnique/>
+        </w:docPartObj>
+      </w:sdtPr>
+      <w:sdtEndPr>
+        <w:rPr>
+          <w:rFonts w:asciiTheme="majorBidi" w:eastAsiaTheme="minorHAnsi" w:hAnsiTheme="majorBidi" w:cstheme="minorBidi"/>
+          <w:color w:val="auto"/>
+          <w:sz w:val="24"/>
+          <w:szCs w:val="22"/>
+          <w:lang w:val="es-ES"/>
+        </w:rPr>
+      </w:sdtEndPr>
+      <w:sdtContent>
+        <w:p>
+          <w:pPr>
+            <w:pStyle w:val="Ttulo1"/>
+            <w:rPr>
+              <w:lang w:val="es-ES"/>
+            </w:rPr>
+          </w:pPr>
+          <w:r>
+            <w:rPr>
+              <w:lang w:val="es-ES"/>
+            </w:rPr>
+            <w:t>Bibliogra</w:t>
+          </w:r>
+          <w:r>
+            <w:rPr>
+              <w:lang w:val="es-ES"/>
+            </w:rPr>
+            <w:t>fía</w:t>
+          </w:r>
+        </w:p>
+        <w:sdt>
+          <w:sdtPr>
+            <w:id w:val="111145805"/>
+            <w:bibliography/>
+          </w:sdtPr>
+          <w:sdtContent>
+            <w:p>
+              <w:pPr>
+                <w:pStyle w:val="Bibliografa"/>
+                <w:ind w:left="720" w:hanging="720"/>
+                <w:rPr>
+                  <w:noProof/>
+                  <w:szCs w:val="24"/>
+                </w:rPr>
+              </w:pPr>
+              <w:r>
+                <w:fldChar w:fldCharType="begin"/>
+              </w:r>
+              <w:r>
+                <w:instrText xml:space="preserve"> BIBLIOGRAPHY </w:instrText>
+              </w:r>
+              <w:r>
+                <w:fldChar w:fldCharType="separate"/>
+              </w:r>
+              <w:r>
+                <w:rPr>
+                  <w:noProof/>
+                </w:rPr>
+                <w:t xml:space="preserve">Qureshi, A. (11 de Diciembre de 2024). </w:t>
+              </w:r>
+              <w:r>
+                <w:rPr>
+                  <w:i/>
+                  <w:iCs/>
+                  <w:noProof/>
+                </w:rPr>
+                <w:t>Jibble Group.</w:t>
+              </w:r>
+              <w:r>
+                <w:rPr>
+                  <w:noProof/>
+                </w:rPr>
+                <w:t xml:space="preserve"> Obtenido de 7 mejores programas para clínicas y hospitales: https://www.jibble.io/es/mejor-software/programas-clinicas-hospitales</w:t>
+              </w:r>
+            </w:p>
+            <w:p>
+              <w:r>
+                <w:rPr>
+                  <w:b/>
+                  <w:bCs/>
+                  <w:noProof/>
+                </w:rPr>
+                <w:fldChar w:fldCharType="end"/>
+              </w:r>
+            </w:p>
+          </w:sdtContent>
+        </w:sdt>
+      </w:sdtContent>
+    </w:sdt>
     <w:p>
       <w:pPr>
         <w:spacing w:line="360" w:lineRule="auto"/>
@@ -4850,7 +5495,7 @@
           <w:szCs w:val="32"/>
         </w:rPr>
       </w:pPr>
-      <w:hyperlink r:id="rId26" w:history="1">
+      <w:hyperlink r:id="rId27" w:history="1">
         <w:r>
           <w:rPr>
             <w:rStyle w:val="Hipervnculo"/>
@@ -4873,7 +5518,7 @@
           <w:szCs w:val="32"/>
         </w:rPr>
       </w:pPr>
-      <w:hyperlink r:id="rId27" w:history="1">
+      <w:hyperlink r:id="rId28" w:history="1">
         <w:r>
           <w:rPr>
             <w:rStyle w:val="Hipervnculo"/>
@@ -5020,7 +5665,7 @@
         </w:rPr>
         <w:t xml:space="preserve">Smith, J. (2023). La importancia del reciclaje en la conservación del medio ambiente. Recuperado de </w:t>
       </w:r>
-      <w:hyperlink r:id="rId28">
+      <w:hyperlink r:id="rId29">
         <w:r>
           <w:rPr>
             <w:rStyle w:val="Hipervnculo"/>
@@ -5078,6 +5723,7 @@
           <w:iCs/>
           <w:color w:val="000000" w:themeColor="text1"/>
         </w:rPr>
+        <w:lastRenderedPageBreak/>
         <w:t>Aplicado para realizar las vistas de la base de datos.</w:t>
       </w:r>
       <w:r>
@@ -5167,8 +5813,8 @@
       </w:pPr>
     </w:p>
     <w:sectPr>
-      <w:headerReference w:type="default" r:id="rId29"/>
-      <w:footerReference w:type="default" r:id="rId30"/>
+      <w:headerReference w:type="default" r:id="rId30"/>
+      <w:footerReference w:type="default" r:id="rId31"/>
       <w:pgSz w:w="11906" w:h="16838" w:code="9"/>
       <w:pgMar w:top="1418" w:right="1701" w:bottom="1418" w:left="1701" w:header="720" w:footer="720" w:gutter="567"/>
       <w:cols w:space="720"/>
@@ -9004,9 +9650,32 @@
       <w:sz w:val="24"/>
     </w:rPr>
   </w:style>
+  <w:style w:type="paragraph" w:styleId="Ttulo1">
+    <w:name w:val="heading 1"/>
+    <w:basedOn w:val="Normal"/>
+    <w:next w:val="Normal"/>
+    <w:link w:val="Ttulo1Car"/>
+    <w:uiPriority w:val="9"/>
+    <w:qFormat/>
+    <w:rsid w:val="00A52600"/>
+    <w:pPr>
+      <w:keepNext/>
+      <w:keepLines/>
+      <w:spacing w:before="240" w:after="0"/>
+      <w:outlineLvl w:val="0"/>
+    </w:pPr>
+    <w:rPr>
+      <w:rFonts w:asciiTheme="majorHAnsi" w:eastAsiaTheme="majorEastAsia" w:hAnsiTheme="majorHAnsi" w:cstheme="majorBidi"/>
+      <w:color w:val="2F5496" w:themeColor="accent1" w:themeShade="BF"/>
+      <w:sz w:val="32"/>
+      <w:szCs w:val="32"/>
+      <w:lang w:val="en-US"/>
+    </w:rPr>
+  </w:style>
   <w:style w:type="character" w:default="1" w:styleId="Fuentedeprrafopredeter">
     <w:name w:val="Default Paragraph Font"/>
     <w:uiPriority w:val="1"/>
+    <w:semiHidden/>
     <w:unhideWhenUsed/>
   </w:style>
   <w:style w:type="table" w:default="1" w:styleId="Tablanormal">
@@ -9163,6 +9832,28 @@
       <w:color w:val="954F72" w:themeColor="followedHyperlink"/>
       <w:u w:val="single"/>
     </w:rPr>
+  </w:style>
+  <w:style w:type="character" w:customStyle="1" w:styleId="Ttulo1Car">
+    <w:name w:val="Título 1 Car"/>
+    <w:basedOn w:val="Fuentedeprrafopredeter"/>
+    <w:link w:val="Ttulo1"/>
+    <w:uiPriority w:val="9"/>
+    <w:rsid w:val="00A52600"/>
+    <w:rPr>
+      <w:rFonts w:asciiTheme="majorHAnsi" w:eastAsiaTheme="majorEastAsia" w:hAnsiTheme="majorHAnsi" w:cstheme="majorBidi"/>
+      <w:color w:val="2F5496" w:themeColor="accent1" w:themeShade="BF"/>
+      <w:sz w:val="32"/>
+      <w:szCs w:val="32"/>
+      <w:lang w:val="en-US"/>
+    </w:rPr>
+  </w:style>
+  <w:style w:type="paragraph" w:styleId="Bibliografa">
+    <w:name w:val="Bibliography"/>
+    <w:basedOn w:val="Normal"/>
+    <w:next w:val="Normal"/>
+    <w:uiPriority w:val="37"/>
+    <w:unhideWhenUsed/>
+    <w:rsid w:val="00A52600"/>
   </w:style>
 </w:styles>
 </file>
@@ -9440,15 +10131,6 @@
 </file>
 
 <file path=customXml/item2.xml><?xml version="1.0" encoding="utf-8"?>
-<?mso-contentType ?>
-<FormTemplates xmlns="http://schemas.microsoft.com/sharepoint/v3/contenttype/forms">
-  <Display>DocumentLibraryForm</Display>
-  <Edit>DocumentLibraryForm</Edit>
-  <New>DocumentLibraryForm</New>
-</FormTemplates>
-</file>
-
-<file path=customXml/item3.xml><?xml version="1.0" encoding="utf-8"?>
 <ct:contentTypeSchema xmlns:ct="http://schemas.microsoft.com/office/2006/metadata/contentType" xmlns:ma="http://schemas.microsoft.com/office/2006/metadata/properties/metaAttributes" ct:_="" ma:_="" ma:contentTypeName="Documento" ma:contentTypeID="0x0101008CD8C293B1B33442A2596F7F4EB4F7DA" ma:contentTypeVersion="13" ma:contentTypeDescription="Crear nuevo documento." ma:contentTypeScope="" ma:versionID="3fff2a8d346b842f093bb3701a245707">
   <xsd:schema xmlns:xsd="http://www.w3.org/2001/XMLSchema" xmlns:xs="http://www.w3.org/2001/XMLSchema" xmlns:p="http://schemas.microsoft.com/office/2006/metadata/properties" xmlns:ns2="439adc47-72d5-4f73-991c-913beebc2c9a" xmlns:ns3="59390006-c430-45d0-b76a-cc9d620cdd55" targetNamespace="http://schemas.microsoft.com/office/2006/metadata/properties" ma:root="true" ma:fieldsID="1598023d093cbc92eb58db4e954047a9" ns2:_="" ns3:_="">
     <xsd:import namespace="439adc47-72d5-4f73-991c-913beebc2c9a"/>
@@ -9671,8 +10353,40 @@
 </ct:contentTypeSchema>
 </file>
 
+<file path=customXml/item3.xml><?xml version="1.0" encoding="utf-8"?>
+<?mso-contentType ?>
+<FormTemplates xmlns="http://schemas.microsoft.com/sharepoint/v3/contenttype/forms">
+  <Display>DocumentLibraryForm</Display>
+  <Edit>DocumentLibraryForm</Edit>
+  <New>DocumentLibraryForm</New>
+</FormTemplates>
+</file>
+
 <file path=customXml/item4.xml><?xml version="1.0" encoding="utf-8"?>
-<b:Sources xmlns:b="http://schemas.openxmlformats.org/officeDocument/2006/bibliography" xmlns="http://schemas.openxmlformats.org/officeDocument/2006/bibliography" SelectedStyle="\APASixthEditionOfficeOnline.xsl" StyleName="APA" Version="6"/>
+<b:Sources xmlns:b="http://schemas.openxmlformats.org/officeDocument/2006/bibliography" xmlns="http://schemas.openxmlformats.org/officeDocument/2006/bibliography" SelectedStyle="\APASixthEditionOfficeOnline.xsl" StyleName="APA" Version="6">
+  <b:Source>
+    <b:Tag>Asi241</b:Tag>
+    <b:SourceType>InternetSite</b:SourceType>
+    <b:Guid>{28F96BD0-3FD7-42CA-983C-02ED86CF1871}</b:Guid>
+    <b:Author>
+      <b:Author>
+        <b:NameList>
+          <b:Person>
+            <b:Last>Qureshi</b:Last>
+            <b:First>Asim</b:First>
+          </b:Person>
+        </b:NameList>
+      </b:Author>
+    </b:Author>
+    <b:Title>Jibble Group.</b:Title>
+    <b:InternetSiteTitle>7 mejores programas para clínicas y hospitales</b:InternetSiteTitle>
+    <b:Year>2024</b:Year>
+    <b:Month>Diciembre</b:Month>
+    <b:Day>11</b:Day>
+    <b:URL>https://www.jibble.io/es/mejor-software/programas-clinicas-hospitales</b:URL>
+    <b:RefOrder>1</b:RefOrder>
+  </b:Source>
+</b:Sources>
 </file>
 
 <file path=customXml/itemProps1.xml><?xml version="1.0" encoding="utf-8"?>
@@ -9687,14 +10401,6 @@
 </file>
 
 <file path=customXml/itemProps2.xml><?xml version="1.0" encoding="utf-8"?>
-<ds:datastoreItem xmlns:ds="http://schemas.openxmlformats.org/officeDocument/2006/customXml" ds:itemID="{42E3C8EC-5B10-45B3-8E97-FBD6324B8BB9}">
-  <ds:schemaRefs>
-    <ds:schemaRef ds:uri="http://schemas.microsoft.com/sharepoint/v3/contenttype/forms"/>
-  </ds:schemaRefs>
-</ds:datastoreItem>
-</file>
-
-<file path=customXml/itemProps3.xml><?xml version="1.0" encoding="utf-8"?>
 <ds:datastoreItem xmlns:ds="http://schemas.openxmlformats.org/officeDocument/2006/customXml" ds:itemID="{B56C9B97-3894-4B38-A6AD-295A7F0C1DBC}">
   <ds:schemaRefs>
     <ds:schemaRef ds:uri="http://schemas.microsoft.com/office/2006/metadata/contentType"/>
@@ -9713,8 +10419,16 @@
 </ds:datastoreItem>
 </file>
 
+<file path=customXml/itemProps3.xml><?xml version="1.0" encoding="utf-8"?>
+<ds:datastoreItem xmlns:ds="http://schemas.openxmlformats.org/officeDocument/2006/customXml" ds:itemID="{42E3C8EC-5B10-45B3-8E97-FBD6324B8BB9}">
+  <ds:schemaRefs>
+    <ds:schemaRef ds:uri="http://schemas.microsoft.com/sharepoint/v3/contenttype/forms"/>
+  </ds:schemaRefs>
+</ds:datastoreItem>
+</file>
+
 <file path=customXml/itemProps4.xml><?xml version="1.0" encoding="utf-8"?>
-<ds:datastoreItem xmlns:ds="http://schemas.openxmlformats.org/officeDocument/2006/customXml" ds:itemID="{3A253E4C-5070-4F5A-A04E-45BE8A5CCF17}">
+<ds:datastoreItem xmlns:ds="http://schemas.openxmlformats.org/officeDocument/2006/customXml" ds:itemID="{54D14E11-FF7E-4989-9773-6D409DD49A04}">
   <ds:schemaRefs>
     <ds:schemaRef ds:uri="http://schemas.openxmlformats.org/officeDocument/2006/bibliography"/>
   </ds:schemaRefs>

</xml_diff>

<commit_message>
Actualizada la memoria con algunos ejemplos de referencias para ver el formato y avanzado en la parte de login de la plataforma web
</commit_message>
<xml_diff>
--- a/Esqueleto_Memoria_TFG 2024-25.docx
+++ b/Esqueleto_Memoria_TFG 2024-25.docx
@@ -1029,26 +1029,6 @@
     </w:p>
     <w:p>
       <w:pPr>
-        <w:spacing w:line="360" w:lineRule="auto"/>
-        <w:ind w:firstLine="708"/>
-        <w:jc w:val="both"/>
-        <w:rPr>
-          <w:rFonts w:cstheme="majorBidi"/>
-          <w:color w:val="000000" w:themeColor="text1"/>
-        </w:rPr>
-      </w:pPr>
-      <w:hyperlink r:id="rId13" w:tgtFrame="_blank" w:history="1">
-        <w:r>
-          <w:rPr>
-            <w:rStyle w:val="Hipervnculo"/>
-            <w:rFonts w:cstheme="majorBidi"/>
-          </w:rPr>
-          <w:t>jibble.io</w:t>
-        </w:r>
-      </w:hyperlink>
-    </w:p>
-    <w:p>
-      <w:pPr>
         <w:numPr>
           <w:ilvl w:val="0"/>
           <w:numId w:val="5"/>
@@ -1096,7 +1076,69 @@
           <w:rFonts w:cstheme="majorBidi"/>
           <w:color w:val="000000" w:themeColor="text1"/>
         </w:rPr>
-        <w:t xml:space="preserve">: Orientado a la gestión hospitalaria, este software abarca desde la administración de pacientes hasta la gestión de inventarios y recursos humanos. </w:t>
+        <w:t>: Orientado a la gestión hospitalaria, este software abarca desde la administración de pacientes hasta la gestión de inventarios y recursos humanos</w:t>
+      </w:r>
+      <w:r>
+        <w:rPr>
+          <w:rFonts w:cstheme="majorBidi"/>
+          <w:color w:val="000000" w:themeColor="text1"/>
+        </w:rPr>
+        <w:t xml:space="preserve"> </w:t>
+      </w:r>
+      <w:sdt>
+        <w:sdtPr>
+          <w:rPr>
+            <w:rFonts w:cstheme="majorBidi"/>
+            <w:color w:val="000000" w:themeColor="text1"/>
+          </w:rPr>
+          <w:id w:val="1152945223"/>
+          <w:citation/>
+        </w:sdtPr>
+        <w:sdtContent>
+          <w:r>
+            <w:rPr>
+              <w:rFonts w:cstheme="majorBidi"/>
+              <w:color w:val="000000" w:themeColor="text1"/>
+            </w:rPr>
+            <w:fldChar w:fldCharType="begin"/>
+          </w:r>
+          <w:r>
+            <w:rPr>
+              <w:rFonts w:cstheme="majorBidi"/>
+              <w:color w:val="000000" w:themeColor="text1"/>
+            </w:rPr>
+            <w:instrText xml:space="preserve"> CITATION Asi241 \l 3082 </w:instrText>
+          </w:r>
+          <w:r>
+            <w:rPr>
+              <w:rFonts w:cstheme="majorBidi"/>
+              <w:color w:val="000000" w:themeColor="text1"/>
+            </w:rPr>
+            <w:fldChar w:fldCharType="separate"/>
+          </w:r>
+          <w:r>
+            <w:rPr>
+              <w:rFonts w:cstheme="majorBidi"/>
+              <w:noProof/>
+              <w:color w:val="000000" w:themeColor="text1"/>
+            </w:rPr>
+            <w:t>(Qureshi, 2024)</w:t>
+          </w:r>
+          <w:r>
+            <w:rPr>
+              <w:rFonts w:cstheme="majorBidi"/>
+              <w:color w:val="000000" w:themeColor="text1"/>
+            </w:rPr>
+            <w:fldChar w:fldCharType="end"/>
+          </w:r>
+        </w:sdtContent>
+      </w:sdt>
+      <w:r>
+        <w:rPr>
+          <w:rFonts w:cstheme="majorBidi"/>
+          <w:color w:val="000000" w:themeColor="text1"/>
+        </w:rPr>
+        <w:t>.</w:t>
       </w:r>
     </w:p>
     <w:p>
@@ -1113,8 +1155,21 @@
           <w:rFonts w:cstheme="majorBidi"/>
           <w:color w:val="000000" w:themeColor="text1"/>
         </w:rPr>
-        <w:lastRenderedPageBreak/>
-        <w:t>Aunque estas plataformas ofrecen funcionalidades amplias, presentan ciertas limitaciones:</w:t>
+        <w:t>Aunque estas plataformas ofrecen funcionalidades amplias, presentan ciertas limitaciones</w:t>
+      </w:r>
+      <w:r>
+        <w:rPr>
+          <w:rFonts w:cstheme="majorBidi"/>
+          <w:color w:val="000000" w:themeColor="text1"/>
+        </w:rPr>
+        <w:t xml:space="preserve"> como son las siguientes</w:t>
+      </w:r>
+      <w:r>
+        <w:rPr>
+          <w:rFonts w:cstheme="majorBidi"/>
+          <w:color w:val="000000" w:themeColor="text1"/>
+        </w:rPr>
+        <w:t>:</w:t>
       </w:r>
     </w:p>
     <w:p>
@@ -1137,6 +1192,7 @@
           <w:bCs/>
           <w:color w:val="000000" w:themeColor="text1"/>
         </w:rPr>
+        <w:lastRenderedPageBreak/>
         <w:t>Costos</w:t>
       </w:r>
       <w:r>
@@ -1341,7 +1397,7 @@
           <w:color w:val="000000" w:themeColor="text1"/>
         </w:rPr>
       </w:pPr>
-      <w:hyperlink r:id="rId14" w:tgtFrame="_blank" w:history="1">
+      <w:hyperlink r:id="rId13" w:tgtFrame="_blank" w:history="1">
         <w:r>
           <w:rPr>
             <w:rStyle w:val="Hipervnculo"/>
@@ -1425,8 +1481,15 @@
           <w:rFonts w:cstheme="majorBidi"/>
           <w:color w:val="000000" w:themeColor="text1"/>
         </w:rPr>
+        <w:t xml:space="preserve">El proyecto integrará desde su fase de diseño todas las medidas necesarias para cumplir con estas obligaciones legales, asegurando que la gestión de la </w:t>
+      </w:r>
+      <w:r>
+        <w:rPr>
+          <w:rFonts w:cstheme="majorBidi"/>
+          <w:color w:val="000000" w:themeColor="text1"/>
+        </w:rPr>
         <w:lastRenderedPageBreak/>
-        <w:t>El proyecto integrará desde su fase de diseño todas las medidas necesarias para cumplir con estas obligaciones legales, asegurando que la gestión de la información se realice conforme a la normativa vigente y protegiendo los derechos de los pacientes.</w:t>
+        <w:t>información se realice conforme a la normativa vigente y protegiendo los derechos de los pacientes.</w:t>
       </w:r>
     </w:p>
     <w:p>
@@ -3620,7 +3683,7 @@
                     <pic:cNvPicPr/>
                   </pic:nvPicPr>
                   <pic:blipFill>
-                    <a:blip r:embed="rId15"/>
+                    <a:blip r:embed="rId14"/>
                     <a:stretch>
                       <a:fillRect/>
                     </a:stretch>
@@ -3724,7 +3787,7 @@
                     <pic:cNvPicPr/>
                   </pic:nvPicPr>
                   <pic:blipFill>
-                    <a:blip r:embed="rId16"/>
+                    <a:blip r:embed="rId15"/>
                     <a:stretch>
                       <a:fillRect/>
                     </a:stretch>
@@ -3774,7 +3837,7 @@
                     <pic:cNvPicPr/>
                   </pic:nvPicPr>
                   <pic:blipFill>
-                    <a:blip r:embed="rId17"/>
+                    <a:blip r:embed="rId16"/>
                     <a:stretch>
                       <a:fillRect/>
                     </a:stretch>
@@ -3824,7 +3887,7 @@
                     <pic:cNvPicPr/>
                   </pic:nvPicPr>
                   <pic:blipFill>
-                    <a:blip r:embed="rId18"/>
+                    <a:blip r:embed="rId17"/>
                     <a:stretch>
                       <a:fillRect/>
                     </a:stretch>
@@ -3875,7 +3938,7 @@
                     <pic:cNvPicPr/>
                   </pic:nvPicPr>
                   <pic:blipFill>
-                    <a:blip r:embed="rId19"/>
+                    <a:blip r:embed="rId18"/>
                     <a:stretch>
                       <a:fillRect/>
                     </a:stretch>
@@ -3925,7 +3988,7 @@
                     <pic:cNvPicPr/>
                   </pic:nvPicPr>
                   <pic:blipFill>
-                    <a:blip r:embed="rId20"/>
+                    <a:blip r:embed="rId19"/>
                     <a:stretch>
                       <a:fillRect/>
                     </a:stretch>
@@ -4033,7 +4096,7 @@
                     <pic:cNvPicPr/>
                   </pic:nvPicPr>
                   <pic:blipFill>
-                    <a:blip r:embed="rId21"/>
+                    <a:blip r:embed="rId20"/>
                     <a:stretch>
                       <a:fillRect/>
                     </a:stretch>
@@ -4339,7 +4402,7 @@
                           <pic:cNvPicPr/>
                         </pic:nvPicPr>
                         <pic:blipFill>
-                          <a:blip r:embed="rId22" cstate="print">
+                          <a:blip r:embed="rId21" cstate="print">
                             <a:extLst>
                               <a:ext uri="{28A0092B-C50C-407E-A947-70E740481C1C}">
                                 <a14:useLocalDpi xmlns:a14="http://schemas.microsoft.com/office/drawing/2010/main" val="0"/>
@@ -4492,7 +4555,7 @@
                           <pic:cNvPicPr/>
                         </pic:nvPicPr>
                         <pic:blipFill>
-                          <a:blip r:embed="rId22" cstate="print">
+                          <a:blip r:embed="rId21" cstate="print">
                             <a:extLst>
                               <a:ext uri="{28A0092B-C50C-407E-A947-70E740481C1C}">
                                 <a14:useLocalDpi xmlns:a14="http://schemas.microsoft.com/office/drawing/2010/main" val="0"/>
@@ -4645,7 +4708,7 @@
                           <pic:cNvPicPr/>
                         </pic:nvPicPr>
                         <pic:blipFill>
-                          <a:blip r:embed="rId22" cstate="print">
+                          <a:blip r:embed="rId21" cstate="print">
                             <a:extLst>
                               <a:ext uri="{28A0092B-C50C-407E-A947-70E740481C1C}">
                                 <a14:useLocalDpi xmlns:a14="http://schemas.microsoft.com/office/drawing/2010/main" val="0"/>
@@ -4798,7 +4861,7 @@
                           <pic:cNvPicPr/>
                         </pic:nvPicPr>
                         <pic:blipFill>
-                          <a:blip r:embed="rId22" cstate="print">
+                          <a:blip r:embed="rId21" cstate="print">
                             <a:extLst>
                               <a:ext uri="{28A0092B-C50C-407E-A947-70E740481C1C}">
                                 <a14:useLocalDpi xmlns:a14="http://schemas.microsoft.com/office/drawing/2010/main" val="0"/>
@@ -5061,7 +5124,7 @@
           <w:color w:val="000000" w:themeColor="text1"/>
         </w:rPr>
       </w:pPr>
-      <w:hyperlink r:id="rId23" w:history="1">
+      <w:hyperlink r:id="rId22" w:history="1">
         <w:r>
           <w:rPr>
             <w:rStyle w:val="Hipervnculo"/>
@@ -5100,7 +5163,7 @@
                     <pic:cNvPicPr/>
                   </pic:nvPicPr>
                   <pic:blipFill>
-                    <a:blip r:embed="rId24"/>
+                    <a:blip r:embed="rId23"/>
                     <a:stretch>
                       <a:fillRect/>
                     </a:stretch>
@@ -5152,7 +5215,7 @@
                     <pic:cNvPicPr/>
                   </pic:nvPicPr>
                   <pic:blipFill>
-                    <a:blip r:embed="rId25"/>
+                    <a:blip r:embed="rId24"/>
                     <a:stretch>
                       <a:fillRect/>
                     </a:stretch>
@@ -5229,7 +5292,7 @@
           <w:color w:val="000000" w:themeColor="text1"/>
         </w:rPr>
       </w:pPr>
-      <w:hyperlink r:id="rId26" w:history="1">
+      <w:hyperlink r:id="rId25" w:history="1">
         <w:r>
           <w:rPr>
             <w:rStyle w:val="Hipervnculo"/>
@@ -5434,7 +5497,11 @@
             <w:p>
               <w:pPr>
                 <w:pStyle w:val="Bibliografa"/>
-                <w:ind w:left="720" w:hanging="720"/>
+                <w:numPr>
+                  <w:ilvl w:val="0"/>
+                  <w:numId w:val="23"/>
+                </w:numPr>
+                <w:ind w:hanging="720"/>
                 <w:rPr>
                   <w:noProof/>
                   <w:szCs w:val="24"/>
@@ -5495,7 +5562,7 @@
           <w:szCs w:val="32"/>
         </w:rPr>
       </w:pPr>
-      <w:hyperlink r:id="rId27" w:history="1">
+      <w:hyperlink r:id="rId26" w:history="1">
         <w:r>
           <w:rPr>
             <w:rStyle w:val="Hipervnculo"/>
@@ -5518,7 +5585,7 @@
           <w:szCs w:val="32"/>
         </w:rPr>
       </w:pPr>
-      <w:hyperlink r:id="rId28" w:history="1">
+      <w:hyperlink r:id="rId27" w:history="1">
         <w:r>
           <w:rPr>
             <w:rStyle w:val="Hipervnculo"/>
@@ -5541,6 +5608,17 @@
           <w:szCs w:val="32"/>
         </w:rPr>
       </w:pPr>
+      <w:hyperlink r:id="rId28" w:history="1">
+        <w:r>
+          <w:rPr>
+            <w:rStyle w:val="Hipervnculo"/>
+            <w:rFonts w:cstheme="majorBidi"/>
+            <w:sz w:val="32"/>
+            <w:szCs w:val="32"/>
+          </w:rPr>
+          <w:t>https://www.mongodb.com/docs/php-library/upcoming/get-started/run-sample-query/</w:t>
+        </w:r>
+      </w:hyperlink>
     </w:p>
     <w:p>
       <w:pPr>
@@ -5561,15 +5639,44 @@
       <w:r>
         <w:rPr>
           <w:rFonts w:cstheme="majorBidi"/>
-        </w:rPr>
-        <w:br/>
-      </w:r>
-      <w:r>
-        <w:rPr>
-          <w:rFonts w:cstheme="majorBidi"/>
-          <w:color w:val="000000" w:themeColor="text1"/>
-        </w:rPr>
-        <w:t>Cada referencia se acompañará de un texto descriptivo con el apartado del proyecto asociado.</w:t>
+          <w:color w:val="000000" w:themeColor="text1"/>
+        </w:rPr>
+        <w:t xml:space="preserve"> </w:t>
+      </w:r>
+      <w:r>
+        <w:rPr>
+          <w:rFonts w:cstheme="majorBidi"/>
+          <w:color w:val="000000" w:themeColor="text1"/>
+        </w:rPr>
+        <w:t>Cada referencia se acompañará de un texto descriptivo</w:t>
+      </w:r>
+      <w:r>
+        <w:rPr>
+          <w:rFonts w:cstheme="majorBidi"/>
+          <w:color w:val="000000" w:themeColor="text1"/>
+        </w:rPr>
+        <w:t xml:space="preserve"> </w:t>
+      </w:r>
+      <w:r>
+        <w:rPr>
+          <w:rFonts w:cstheme="majorBidi"/>
+          <w:color w:val="000000" w:themeColor="text1"/>
+        </w:rPr>
+        <w:t>con</w:t>
+      </w:r>
+      <w:r>
+        <w:rPr>
+          <w:rFonts w:cstheme="majorBidi"/>
+          <w:color w:val="000000" w:themeColor="text1"/>
+        </w:rPr>
+        <w:t xml:space="preserve"> e</w:t>
+      </w:r>
+      <w:r>
+        <w:rPr>
+          <w:rFonts w:cstheme="majorBidi"/>
+          <w:color w:val="000000" w:themeColor="text1"/>
+        </w:rPr>
+        <w:t>l apartado del proyecto asociado.</w:t>
       </w:r>
       <w:r>
         <w:rPr>
@@ -6678,6 +6785,95 @@
     </w:lvl>
   </w:abstractNum>
   <w:abstractNum w:abstractNumId="5" w15:restartNumberingAfterBreak="0">
+    <w:nsid w:val="24D70315"/>
+    <w:multiLevelType w:val="hybridMultilevel"/>
+    <w:tmpl w:val="C42A0268"/>
+    <w:lvl w:ilvl="0" w:tplc="CDF85966">
+      <w:start w:val="1"/>
+      <w:numFmt w:val="decimal"/>
+      <w:lvlText w:val="[%1]"/>
+      <w:lvlJc w:val="left"/>
+      <w:pPr>
+        <w:ind w:left="720" w:hanging="360"/>
+      </w:pPr>
+      <w:rPr>
+        <w:rFonts w:hint="default"/>
+      </w:rPr>
+    </w:lvl>
+    <w:lvl w:ilvl="1" w:tplc="04090019" w:tentative="1">
+      <w:start w:val="1"/>
+      <w:numFmt w:val="lowerLetter"/>
+      <w:lvlText w:val="%2."/>
+      <w:lvlJc w:val="left"/>
+      <w:pPr>
+        <w:ind w:left="1440" w:hanging="360"/>
+      </w:pPr>
+    </w:lvl>
+    <w:lvl w:ilvl="2" w:tplc="0409001B" w:tentative="1">
+      <w:start w:val="1"/>
+      <w:numFmt w:val="lowerRoman"/>
+      <w:lvlText w:val="%3."/>
+      <w:lvlJc w:val="right"/>
+      <w:pPr>
+        <w:ind w:left="2160" w:hanging="180"/>
+      </w:pPr>
+    </w:lvl>
+    <w:lvl w:ilvl="3" w:tplc="0409000F" w:tentative="1">
+      <w:start w:val="1"/>
+      <w:numFmt w:val="decimal"/>
+      <w:lvlText w:val="%4."/>
+      <w:lvlJc w:val="left"/>
+      <w:pPr>
+        <w:ind w:left="2880" w:hanging="360"/>
+      </w:pPr>
+    </w:lvl>
+    <w:lvl w:ilvl="4" w:tplc="04090019" w:tentative="1">
+      <w:start w:val="1"/>
+      <w:numFmt w:val="lowerLetter"/>
+      <w:lvlText w:val="%5."/>
+      <w:lvlJc w:val="left"/>
+      <w:pPr>
+        <w:ind w:left="3600" w:hanging="360"/>
+      </w:pPr>
+    </w:lvl>
+    <w:lvl w:ilvl="5" w:tplc="0409001B" w:tentative="1">
+      <w:start w:val="1"/>
+      <w:numFmt w:val="lowerRoman"/>
+      <w:lvlText w:val="%6."/>
+      <w:lvlJc w:val="right"/>
+      <w:pPr>
+        <w:ind w:left="4320" w:hanging="180"/>
+      </w:pPr>
+    </w:lvl>
+    <w:lvl w:ilvl="6" w:tplc="0409000F" w:tentative="1">
+      <w:start w:val="1"/>
+      <w:numFmt w:val="decimal"/>
+      <w:lvlText w:val="%7."/>
+      <w:lvlJc w:val="left"/>
+      <w:pPr>
+        <w:ind w:left="5040" w:hanging="360"/>
+      </w:pPr>
+    </w:lvl>
+    <w:lvl w:ilvl="7" w:tplc="04090019" w:tentative="1">
+      <w:start w:val="1"/>
+      <w:numFmt w:val="lowerLetter"/>
+      <w:lvlText w:val="%8."/>
+      <w:lvlJc w:val="left"/>
+      <w:pPr>
+        <w:ind w:left="5760" w:hanging="360"/>
+      </w:pPr>
+    </w:lvl>
+    <w:lvl w:ilvl="8" w:tplc="0409001B" w:tentative="1">
+      <w:start w:val="1"/>
+      <w:numFmt w:val="lowerRoman"/>
+      <w:lvlText w:val="%9."/>
+      <w:lvlJc w:val="right"/>
+      <w:pPr>
+        <w:ind w:left="6480" w:hanging="180"/>
+      </w:pPr>
+    </w:lvl>
+  </w:abstractNum>
+  <w:abstractNum w:abstractNumId="6" w15:restartNumberingAfterBreak="0">
     <w:nsid w:val="254E6151"/>
     <w:multiLevelType w:val="multilevel"/>
     <w:tmpl w:val="7ACA20E8"/>
@@ -6826,7 +7022,7 @@
       </w:rPr>
     </w:lvl>
   </w:abstractNum>
-  <w:abstractNum w:abstractNumId="6" w15:restartNumberingAfterBreak="0">
+  <w:abstractNum w:abstractNumId="7" w15:restartNumberingAfterBreak="0">
     <w:nsid w:val="36BC15C9"/>
     <w:multiLevelType w:val="multilevel"/>
     <w:tmpl w:val="C5B410B8"/>
@@ -6975,7 +7171,7 @@
       </w:rPr>
     </w:lvl>
   </w:abstractNum>
-  <w:abstractNum w:abstractNumId="7" w15:restartNumberingAfterBreak="0">
+  <w:abstractNum w:abstractNumId="8" w15:restartNumberingAfterBreak="0">
     <w:nsid w:val="3B235FF8"/>
     <w:multiLevelType w:val="multilevel"/>
     <w:tmpl w:val="D0CA6B5A"/>
@@ -7124,7 +7320,7 @@
       </w:rPr>
     </w:lvl>
   </w:abstractNum>
-  <w:abstractNum w:abstractNumId="8" w15:restartNumberingAfterBreak="0">
+  <w:abstractNum w:abstractNumId="9" w15:restartNumberingAfterBreak="0">
     <w:nsid w:val="3CCB6BE8"/>
     <w:multiLevelType w:val="multilevel"/>
     <w:tmpl w:val="FC282420"/>
@@ -7273,7 +7469,7 @@
       </w:rPr>
     </w:lvl>
   </w:abstractNum>
-  <w:abstractNum w:abstractNumId="9" w15:restartNumberingAfterBreak="0">
+  <w:abstractNum w:abstractNumId="10" w15:restartNumberingAfterBreak="0">
     <w:nsid w:val="3D547AE4"/>
     <w:multiLevelType w:val="multilevel"/>
     <w:tmpl w:val="C3448566"/>
@@ -7422,7 +7618,7 @@
       </w:rPr>
     </w:lvl>
   </w:abstractNum>
-  <w:abstractNum w:abstractNumId="10" w15:restartNumberingAfterBreak="0">
+  <w:abstractNum w:abstractNumId="11" w15:restartNumberingAfterBreak="0">
     <w:nsid w:val="46C7127F"/>
     <w:multiLevelType w:val="multilevel"/>
     <w:tmpl w:val="6C02E634"/>
@@ -7571,7 +7767,7 @@
       </w:rPr>
     </w:lvl>
   </w:abstractNum>
-  <w:abstractNum w:abstractNumId="11" w15:restartNumberingAfterBreak="0">
+  <w:abstractNum w:abstractNumId="12" w15:restartNumberingAfterBreak="0">
     <w:nsid w:val="4F3D0E6A"/>
     <w:multiLevelType w:val="multilevel"/>
     <w:tmpl w:val="3FA4C970"/>
@@ -7720,7 +7916,7 @@
       </w:rPr>
     </w:lvl>
   </w:abstractNum>
-  <w:abstractNum w:abstractNumId="12" w15:restartNumberingAfterBreak="0">
+  <w:abstractNum w:abstractNumId="13" w15:restartNumberingAfterBreak="0">
     <w:nsid w:val="50087E95"/>
     <w:multiLevelType w:val="multilevel"/>
     <w:tmpl w:val="F6ACC952"/>
@@ -7869,7 +8065,7 @@
       </w:rPr>
     </w:lvl>
   </w:abstractNum>
-  <w:abstractNum w:abstractNumId="13" w15:restartNumberingAfterBreak="0">
+  <w:abstractNum w:abstractNumId="14" w15:restartNumberingAfterBreak="0">
     <w:nsid w:val="506B4E7A"/>
     <w:multiLevelType w:val="multilevel"/>
     <w:tmpl w:val="D8DADF84"/>
@@ -8018,7 +8214,7 @@
       </w:rPr>
     </w:lvl>
   </w:abstractNum>
-  <w:abstractNum w:abstractNumId="14" w15:restartNumberingAfterBreak="0">
+  <w:abstractNum w:abstractNumId="15" w15:restartNumberingAfterBreak="0">
     <w:nsid w:val="534D08DB"/>
     <w:multiLevelType w:val="hybridMultilevel"/>
     <w:tmpl w:val="FFFFFFFF"/>
@@ -8131,7 +8327,7 @@
       </w:rPr>
     </w:lvl>
   </w:abstractNum>
-  <w:abstractNum w:abstractNumId="15" w15:restartNumberingAfterBreak="0">
+  <w:abstractNum w:abstractNumId="16" w15:restartNumberingAfterBreak="0">
     <w:nsid w:val="58516F33"/>
     <w:multiLevelType w:val="multilevel"/>
     <w:tmpl w:val="9DB82FBE"/>
@@ -8280,7 +8476,7 @@
       </w:rPr>
     </w:lvl>
   </w:abstractNum>
-  <w:abstractNum w:abstractNumId="16" w15:restartNumberingAfterBreak="0">
+  <w:abstractNum w:abstractNumId="17" w15:restartNumberingAfterBreak="0">
     <w:nsid w:val="58C714A8"/>
     <w:multiLevelType w:val="multilevel"/>
     <w:tmpl w:val="63D8C76A"/>
@@ -8429,7 +8625,7 @@
       </w:rPr>
     </w:lvl>
   </w:abstractNum>
-  <w:abstractNum w:abstractNumId="17" w15:restartNumberingAfterBreak="0">
+  <w:abstractNum w:abstractNumId="18" w15:restartNumberingAfterBreak="0">
     <w:nsid w:val="6E5C13EB"/>
     <w:multiLevelType w:val="multilevel"/>
     <w:tmpl w:val="7F5EB004"/>
@@ -8578,7 +8774,7 @@
       </w:rPr>
     </w:lvl>
   </w:abstractNum>
-  <w:abstractNum w:abstractNumId="18" w15:restartNumberingAfterBreak="0">
+  <w:abstractNum w:abstractNumId="19" w15:restartNumberingAfterBreak="0">
     <w:nsid w:val="741170BC"/>
     <w:multiLevelType w:val="multilevel"/>
     <w:tmpl w:val="32E00A36"/>
@@ -8727,7 +8923,7 @@
       </w:rPr>
     </w:lvl>
   </w:abstractNum>
-  <w:abstractNum w:abstractNumId="19" w15:restartNumberingAfterBreak="0">
+  <w:abstractNum w:abstractNumId="20" w15:restartNumberingAfterBreak="0">
     <w:nsid w:val="747A39B3"/>
     <w:multiLevelType w:val="multilevel"/>
     <w:tmpl w:val="75C0E204"/>
@@ -8876,7 +9072,7 @@
       </w:rPr>
     </w:lvl>
   </w:abstractNum>
-  <w:abstractNum w:abstractNumId="20" w15:restartNumberingAfterBreak="0">
+  <w:abstractNum w:abstractNumId="21" w15:restartNumberingAfterBreak="0">
     <w:nsid w:val="75C723E5"/>
     <w:multiLevelType w:val="multilevel"/>
     <w:tmpl w:val="92AAF1D4"/>
@@ -9025,7 +9221,7 @@
       </w:rPr>
     </w:lvl>
   </w:abstractNum>
-  <w:abstractNum w:abstractNumId="21" w15:restartNumberingAfterBreak="0">
+  <w:abstractNum w:abstractNumId="22" w15:restartNumberingAfterBreak="0">
     <w:nsid w:val="7AEA2A9D"/>
     <w:multiLevelType w:val="multilevel"/>
     <w:tmpl w:val="2CAADDB6"/>
@@ -9184,61 +9380,64 @@
     <w:abstractNumId w:val="3"/>
   </w:num>
   <w:num w:numId="4" w16cid:durableId="1321499160">
+    <w:abstractNumId w:val="15"/>
+  </w:num>
+  <w:num w:numId="5" w16cid:durableId="1846288338">
+    <w:abstractNumId w:val="7"/>
+  </w:num>
+  <w:num w:numId="6" w16cid:durableId="1417509712">
+    <w:abstractNumId w:val="6"/>
+  </w:num>
+  <w:num w:numId="7" w16cid:durableId="481000512">
+    <w:abstractNumId w:val="22"/>
+  </w:num>
+  <w:num w:numId="8" w16cid:durableId="1896964500">
+    <w:abstractNumId w:val="21"/>
+  </w:num>
+  <w:num w:numId="9" w16cid:durableId="1350372397">
+    <w:abstractNumId w:val="17"/>
+  </w:num>
+  <w:num w:numId="10" w16cid:durableId="1782262404">
+    <w:abstractNumId w:val="11"/>
+  </w:num>
+  <w:num w:numId="11" w16cid:durableId="787352537">
     <w:abstractNumId w:val="14"/>
   </w:num>
-  <w:num w:numId="5" w16cid:durableId="1846288338">
-    <w:abstractNumId w:val="6"/>
+  <w:num w:numId="12" w16cid:durableId="653413279">
+    <w:abstractNumId w:val="9"/>
   </w:num>
-  <w:num w:numId="6" w16cid:durableId="1417509712">
-    <w:abstractNumId w:val="5"/>
+  <w:num w:numId="13" w16cid:durableId="1997369010">
+    <w:abstractNumId w:val="13"/>
   </w:num>
-  <w:num w:numId="7" w16cid:durableId="481000512">
-    <w:abstractNumId w:val="21"/>
-  </w:num>
-  <w:num w:numId="8" w16cid:durableId="1896964500">
+  <w:num w:numId="14" w16cid:durableId="824393246">
     <w:abstractNumId w:val="20"/>
   </w:num>
-  <w:num w:numId="9" w16cid:durableId="1350372397">
-    <w:abstractNumId w:val="16"/>
-  </w:num>
-  <w:num w:numId="10" w16cid:durableId="1782262404">
-    <w:abstractNumId w:val="10"/>
-  </w:num>
-  <w:num w:numId="11" w16cid:durableId="787352537">
-    <w:abstractNumId w:val="13"/>
-  </w:num>
-  <w:num w:numId="12" w16cid:durableId="653413279">
-    <w:abstractNumId w:val="8"/>
-  </w:num>
-  <w:num w:numId="13" w16cid:durableId="1997369010">
+  <w:num w:numId="15" w16cid:durableId="1120341967">
     <w:abstractNumId w:val="12"/>
-  </w:num>
-  <w:num w:numId="14" w16cid:durableId="824393246">
-    <w:abstractNumId w:val="19"/>
-  </w:num>
-  <w:num w:numId="15" w16cid:durableId="1120341967">
-    <w:abstractNumId w:val="11"/>
   </w:num>
   <w:num w:numId="16" w16cid:durableId="785081746">
     <w:abstractNumId w:val="4"/>
   </w:num>
   <w:num w:numId="17" w16cid:durableId="168716318">
-    <w:abstractNumId w:val="15"/>
+    <w:abstractNumId w:val="16"/>
   </w:num>
   <w:num w:numId="18" w16cid:durableId="1571571522">
     <w:abstractNumId w:val="2"/>
   </w:num>
   <w:num w:numId="19" w16cid:durableId="2040232850">
+    <w:abstractNumId w:val="19"/>
+  </w:num>
+  <w:num w:numId="20" w16cid:durableId="29189605">
     <w:abstractNumId w:val="18"/>
   </w:num>
-  <w:num w:numId="20" w16cid:durableId="29189605">
-    <w:abstractNumId w:val="17"/>
-  </w:num>
   <w:num w:numId="21" w16cid:durableId="473714240">
-    <w:abstractNumId w:val="9"/>
+    <w:abstractNumId w:val="10"/>
   </w:num>
   <w:num w:numId="22" w16cid:durableId="1714646633">
-    <w:abstractNumId w:val="7"/>
+    <w:abstractNumId w:val="8"/>
+  </w:num>
+  <w:num w:numId="23" w16cid:durableId="149518324">
+    <w:abstractNumId w:val="5"/>
   </w:num>
 </w:numbering>
 </file>
@@ -9855,6 +10054,46 @@
     <w:unhideWhenUsed/>
     <w:rsid w:val="00A52600"/>
   </w:style>
+  <w:style w:type="paragraph" w:styleId="Textonotapie">
+    <w:name w:val="footnote text"/>
+    <w:basedOn w:val="Normal"/>
+    <w:link w:val="TextonotapieCar"/>
+    <w:uiPriority w:val="99"/>
+    <w:semiHidden/>
+    <w:unhideWhenUsed/>
+    <w:rsid w:val="00D2105F"/>
+    <w:pPr>
+      <w:spacing w:before="0" w:after="0" w:line="240" w:lineRule="auto"/>
+    </w:pPr>
+    <w:rPr>
+      <w:sz w:val="20"/>
+      <w:szCs w:val="20"/>
+    </w:rPr>
+  </w:style>
+  <w:style w:type="character" w:customStyle="1" w:styleId="TextonotapieCar">
+    <w:name w:val="Texto nota pie Car"/>
+    <w:basedOn w:val="Fuentedeprrafopredeter"/>
+    <w:link w:val="Textonotapie"/>
+    <w:uiPriority w:val="99"/>
+    <w:semiHidden/>
+    <w:rsid w:val="00D2105F"/>
+    <w:rPr>
+      <w:rFonts w:asciiTheme="majorBidi" w:hAnsiTheme="majorBidi"/>
+      <w:sz w:val="20"/>
+      <w:szCs w:val="20"/>
+    </w:rPr>
+  </w:style>
+  <w:style w:type="character" w:styleId="Refdenotaalpie">
+    <w:name w:val="footnote reference"/>
+    <w:basedOn w:val="Fuentedeprrafopredeter"/>
+    <w:uiPriority w:val="99"/>
+    <w:semiHidden/>
+    <w:unhideWhenUsed/>
+    <w:rsid w:val="00D2105F"/>
+    <w:rPr>
+      <w:vertAlign w:val="superscript"/>
+    </w:rPr>
+  </w:style>
 </w:styles>
 </file>
 

</xml_diff>

<commit_message>
Terminada toda la plataforma interna, con todo lo que conlleva junto a la base de datos
</commit_message>
<xml_diff>
--- a/Esqueleto_Memoria_TFG 2024-25.docx
+++ b/Esqueleto_Memoria_TFG 2024-25.docx
@@ -37,7 +37,7 @@
           <w:noProof/>
         </w:rPr>
         <w:drawing>
-          <wp:inline distT="0" distB="0" distL="0" distR="0" wp14:anchorId="19882AF8" wp14:editId="2C9A93D0">
+          <wp:inline distT="0" distB="0" distL="0" distR="0" wp14:anchorId="19882AF8" wp14:editId="704655DC">
             <wp:extent cx="3524250" cy="1771650"/>
             <wp:effectExtent l="0" t="0" r="0" b="0"/>
             <wp:docPr id="923855780" name="Imagen 923855780"/>
@@ -131,29 +131,31 @@
           <w:sz w:val="32"/>
           <w:szCs w:val="32"/>
         </w:rPr>
-        <w:t>Creación e Implementación de una Empresa/Clínica de Salud con varias sedes</w:t>
-      </w:r>
-    </w:p>
-    <w:p>
-      <w:pPr>
-        <w:spacing w:line="360" w:lineRule="auto"/>
-        <w:jc w:val="both"/>
-        <w:rPr>
-          <w:rFonts w:cstheme="majorBidi"/>
+        <w:t>Creación e Implementación de una Empresa/Clínica de Salud</w:t>
+      </w:r>
+      <w:r>
+        <w:rPr>
+          <w:rFonts w:cstheme="majorBidi"/>
+          <w:b/>
+          <w:bCs/>
           <w:color w:val="000000" w:themeColor="text1"/>
           <w:sz w:val="32"/>
           <w:szCs w:val="32"/>
         </w:rPr>
-      </w:pPr>
-      <w:r>
+        <w:t xml:space="preserve"> con varias sedes</w:t>
+      </w:r>
+    </w:p>
+    <w:p>
+      <w:pPr>
+        <w:spacing w:line="360" w:lineRule="auto"/>
+        <w:jc w:val="both"/>
         <w:rPr>
           <w:rFonts w:cstheme="majorBidi"/>
           <w:color w:val="000000" w:themeColor="text1"/>
           <w:sz w:val="32"/>
           <w:szCs w:val="32"/>
         </w:rPr>
-        <w:t>ASIR</w:t>
-      </w:r>
+      </w:pPr>
       <w:r>
         <w:rPr>
           <w:rFonts w:cstheme="majorBidi"/>
@@ -161,7 +163,7 @@
           <w:sz w:val="32"/>
           <w:szCs w:val="32"/>
         </w:rPr>
-        <w:t xml:space="preserve"> / </w:t>
+        <w:t>ASIR</w:t>
       </w:r>
       <w:r>
         <w:rPr>
@@ -170,20 +172,17 @@
           <w:sz w:val="32"/>
           <w:szCs w:val="32"/>
         </w:rPr>
-        <w:t>Presencial</w:t>
-      </w:r>
-    </w:p>
-    <w:p>
-      <w:pPr>
-        <w:spacing w:line="360" w:lineRule="auto"/>
-        <w:jc w:val="both"/>
+        <w:t xml:space="preserve"> / </w:t>
+      </w:r>
+      <w:r>
         <w:rPr>
           <w:rFonts w:cstheme="majorBidi"/>
           <w:color w:val="000000" w:themeColor="text1"/>
           <w:sz w:val="32"/>
           <w:szCs w:val="32"/>
         </w:rPr>
-      </w:pPr>
+        <w:t>Presencial</w:t>
+      </w:r>
     </w:p>
     <w:p>
       <w:pPr>
@@ -232,36 +231,39 @@
           <w:szCs w:val="32"/>
         </w:rPr>
       </w:pPr>
-      <w:r>
+    </w:p>
+    <w:p>
+      <w:pPr>
+        <w:spacing w:line="360" w:lineRule="auto"/>
+        <w:jc w:val="both"/>
         <w:rPr>
           <w:rFonts w:cstheme="majorBidi"/>
           <w:color w:val="000000" w:themeColor="text1"/>
           <w:sz w:val="32"/>
           <w:szCs w:val="32"/>
         </w:rPr>
-        <w:t>Namir Kubba Consuegra</w:t>
-      </w:r>
-    </w:p>
-    <w:p>
-      <w:pPr>
-        <w:spacing w:line="360" w:lineRule="auto"/>
-        <w:jc w:val="both"/>
+      </w:pPr>
+      <w:r>
         <w:rPr>
           <w:rFonts w:cstheme="majorBidi"/>
           <w:color w:val="000000" w:themeColor="text1"/>
           <w:sz w:val="32"/>
           <w:szCs w:val="32"/>
         </w:rPr>
-      </w:pPr>
-      <w:r>
+        <w:t>Namir Kubba Consuegra</w:t>
+      </w:r>
+    </w:p>
+    <w:p>
+      <w:pPr>
+        <w:spacing w:line="360" w:lineRule="auto"/>
+        <w:jc w:val="both"/>
         <w:rPr>
           <w:rFonts w:cstheme="majorBidi"/>
           <w:color w:val="000000" w:themeColor="text1"/>
           <w:sz w:val="32"/>
           <w:szCs w:val="32"/>
         </w:rPr>
-        <w:t>Tutor</w:t>
-      </w:r>
+      </w:pPr>
       <w:r>
         <w:rPr>
           <w:rFonts w:cstheme="majorBidi"/>
@@ -269,27 +271,36 @@
           <w:sz w:val="32"/>
           <w:szCs w:val="32"/>
         </w:rPr>
-        <w:t xml:space="preserve"> del TFG</w:t>
-      </w:r>
-    </w:p>
-    <w:p>
-      <w:pPr>
-        <w:spacing w:line="360" w:lineRule="auto"/>
-        <w:jc w:val="both"/>
+        <w:t>Tutor</w:t>
+      </w:r>
+      <w:r>
         <w:rPr>
           <w:rFonts w:cstheme="majorBidi"/>
           <w:color w:val="000000" w:themeColor="text1"/>
           <w:sz w:val="32"/>
           <w:szCs w:val="32"/>
         </w:rPr>
-      </w:pPr>
-      <w:r>
+        <w:t xml:space="preserve"> del TFG</w:t>
+      </w:r>
+    </w:p>
+    <w:p>
+      <w:pPr>
+        <w:spacing w:line="360" w:lineRule="auto"/>
+        <w:jc w:val="both"/>
         <w:rPr>
           <w:rFonts w:cstheme="majorBidi"/>
           <w:color w:val="000000" w:themeColor="text1"/>
           <w:sz w:val="32"/>
           <w:szCs w:val="32"/>
         </w:rPr>
+      </w:pPr>
+      <w:r>
+        <w:rPr>
+          <w:rFonts w:cstheme="majorBidi"/>
+          <w:color w:val="000000" w:themeColor="text1"/>
+          <w:sz w:val="32"/>
+          <w:szCs w:val="32"/>
+        </w:rPr>
         <w:lastRenderedPageBreak/>
         <w:t>DEDICATORIA (OPCIONAL)</w:t>
       </w:r>
@@ -593,14 +604,6 @@
           <w:szCs w:val="32"/>
         </w:rPr>
       </w:pPr>
-      <w:r>
-        <w:rPr>
-          <w:rFonts w:cstheme="majorBidi"/>
-          <w:color w:val="000000" w:themeColor="text1"/>
-          <w:lang w:val="en-US"/>
-        </w:rPr>
-        <w:t xml:space="preserve"> </w:t>
-      </w:r>
       <w:r>
         <w:rPr>
           <w:rFonts w:cstheme="majorBidi"/>
@@ -894,7 +897,6 @@
           <w:color w:val="000000" w:themeColor="text1"/>
         </w:rPr>
       </w:pPr>
-      <w:proofErr w:type="spellStart"/>
       <w:r>
         <w:rPr>
           <w:rFonts w:cstheme="majorBidi"/>
@@ -904,7 +906,6 @@
         </w:rPr>
         <w:t>Medigest</w:t>
       </w:r>
-      <w:proofErr w:type="spellEnd"/>
       <w:r>
         <w:rPr>
           <w:rFonts w:cstheme="majorBidi"/>
@@ -946,7 +947,6 @@
           <w:color w:val="000000" w:themeColor="text1"/>
         </w:rPr>
       </w:pPr>
-      <w:proofErr w:type="spellStart"/>
       <w:r>
         <w:rPr>
           <w:rFonts w:cstheme="majorBidi"/>
@@ -956,7 +956,6 @@
         </w:rPr>
         <w:t>Pabau</w:t>
       </w:r>
-      <w:proofErr w:type="spellEnd"/>
       <w:r>
         <w:rPr>
           <w:rFonts w:cstheme="majorBidi"/>
@@ -1040,7 +1039,6 @@
           <w:color w:val="000000" w:themeColor="text1"/>
         </w:rPr>
       </w:pPr>
-      <w:proofErr w:type="spellStart"/>
       <w:r>
         <w:rPr>
           <w:rFonts w:cstheme="majorBidi"/>
@@ -1048,29 +1046,8 @@
           <w:bCs/>
           <w:color w:val="000000" w:themeColor="text1"/>
         </w:rPr>
-        <w:t>eHospital</w:t>
-      </w:r>
-      <w:proofErr w:type="spellEnd"/>
-      <w:r>
-        <w:rPr>
-          <w:rFonts w:cstheme="majorBidi"/>
-          <w:b/>
-          <w:bCs/>
-          <w:color w:val="000000" w:themeColor="text1"/>
-        </w:rPr>
-        <w:t xml:space="preserve"> </w:t>
-      </w:r>
-      <w:proofErr w:type="spellStart"/>
-      <w:r>
-        <w:rPr>
-          <w:rFonts w:cstheme="majorBidi"/>
-          <w:b/>
-          <w:bCs/>
-          <w:color w:val="000000" w:themeColor="text1"/>
-        </w:rPr>
-        <w:t>Systems</w:t>
-      </w:r>
-      <w:proofErr w:type="spellEnd"/>
+        <w:t>eHospital Systems</w:t>
+      </w:r>
       <w:r>
         <w:rPr>
           <w:rFonts w:cstheme="majorBidi"/>
@@ -2079,7 +2056,21 @@
           <w:rFonts w:cstheme="majorBidi"/>
           <w:color w:val="000000" w:themeColor="text1"/>
         </w:rPr>
-        <w:t>R01F01T02P01 - Probar que solo los trabajadores registrados pueden acceder.</w:t>
+        <w:t>R01F01T02P01</w:t>
+      </w:r>
+      <w:r>
+        <w:rPr>
+          <w:rFonts w:cstheme="majorBidi"/>
+          <w:color w:val="000000" w:themeColor="text1"/>
+        </w:rPr>
+        <w:t xml:space="preserve"> </w:t>
+      </w:r>
+      <w:r>
+        <w:rPr>
+          <w:rFonts w:cstheme="majorBidi"/>
+          <w:color w:val="000000" w:themeColor="text1"/>
+        </w:rPr>
+        <w:t>- Probar que solo los trabajadores registrados pueden acceder.</w:t>
       </w:r>
     </w:p>
     <w:p>
@@ -2228,23 +2219,7 @@
           <w:rFonts w:cstheme="majorBidi"/>
           <w:color w:val="000000" w:themeColor="text1"/>
         </w:rPr>
-        <w:t xml:space="preserve">R02F02T01 - Configurar un sistema de notificaciones por correo con </w:t>
-      </w:r>
-      <w:proofErr w:type="spellStart"/>
-      <w:r>
-        <w:rPr>
-          <w:rFonts w:cstheme="majorBidi"/>
-          <w:color w:val="000000" w:themeColor="text1"/>
-        </w:rPr>
-        <w:t>PHPMailer</w:t>
-      </w:r>
-      <w:proofErr w:type="spellEnd"/>
-      <w:r>
-        <w:rPr>
-          <w:rFonts w:cstheme="majorBidi"/>
-          <w:color w:val="000000" w:themeColor="text1"/>
-        </w:rPr>
-        <w:t>.</w:t>
+        <w:t>R02F02T01 - Configurar un sistema de notificaciones por correo con PHPMailer.</w:t>
       </w:r>
     </w:p>
     <w:p>
@@ -2448,23 +2423,7 @@
           <w:rFonts w:cstheme="majorBidi"/>
           <w:color w:val="000000" w:themeColor="text1"/>
         </w:rPr>
-        <w:t>R04F01 - Implementar control de acceso basado en roles (trabajador/</w:t>
-      </w:r>
-      <w:proofErr w:type="spellStart"/>
-      <w:r>
-        <w:rPr>
-          <w:rFonts w:cstheme="majorBidi"/>
-          <w:color w:val="000000" w:themeColor="text1"/>
-        </w:rPr>
-        <w:t>admin</w:t>
-      </w:r>
-      <w:proofErr w:type="spellEnd"/>
-      <w:r>
-        <w:rPr>
-          <w:rFonts w:cstheme="majorBidi"/>
-          <w:color w:val="000000" w:themeColor="text1"/>
-        </w:rPr>
-        <w:t>).</w:t>
+        <w:t>R04F01 - Implementar control de acceso basado en roles (trabajador/admin).</w:t>
       </w:r>
     </w:p>
     <w:p>
@@ -2549,19 +2508,25 @@
     </w:p>
     <w:p>
       <w:pPr>
-        <w:jc w:val="both"/>
-        <w:rPr>
-          <w:rFonts w:cstheme="majorBidi"/>
-          <w:color w:val="000000" w:themeColor="text1"/>
-        </w:rPr>
-      </w:pPr>
-      <w:r>
-        <w:rPr>
-          <w:rFonts w:cstheme="majorBidi"/>
-          <w:color w:val="000000" w:themeColor="text1"/>
-        </w:rPr>
-        <w:br w:type="page"/>
-      </w:r>
+        <w:spacing w:before="100" w:beforeAutospacing="1" w:after="100" w:afterAutospacing="1" w:line="360" w:lineRule="auto"/>
+        <w:jc w:val="both"/>
+        <w:outlineLvl w:val="0"/>
+        <w:rPr>
+          <w:rFonts w:cstheme="majorBidi"/>
+          <w:color w:val="000000" w:themeColor="text1"/>
+        </w:rPr>
+      </w:pPr>
+    </w:p>
+    <w:p>
+      <w:pPr>
+        <w:spacing w:before="100" w:beforeAutospacing="1" w:after="100" w:afterAutospacing="1" w:line="360" w:lineRule="auto"/>
+        <w:jc w:val="both"/>
+        <w:outlineLvl w:val="0"/>
+        <w:rPr>
+          <w:rFonts w:cstheme="majorBidi"/>
+          <w:color w:val="000000" w:themeColor="text1"/>
+        </w:rPr>
+      </w:pPr>
     </w:p>
     <w:p>
       <w:pPr>
@@ -2666,7 +2631,19 @@
         <w:rPr>
           <w:rFonts w:ascii="Times New Roman" w:eastAsia="Times New Roman" w:hAnsi="Times New Roman" w:cs="Times New Roman"/>
         </w:rPr>
-        <w:t xml:space="preserve">: Configuración de una red cableada con puntos de acceso </w:t>
+        <w:t>: Configuración de una red cableada con</w:t>
+      </w:r>
+      <w:r>
+        <w:rPr>
+          <w:rFonts w:ascii="Times New Roman" w:eastAsia="Times New Roman" w:hAnsi="Times New Roman" w:cs="Times New Roman"/>
+        </w:rPr>
+        <w:t xml:space="preserve"> </w:t>
+      </w:r>
+      <w:r>
+        <w:rPr>
+          <w:rFonts w:ascii="Times New Roman" w:eastAsia="Times New Roman" w:hAnsi="Times New Roman" w:cs="Times New Roman"/>
+        </w:rPr>
+        <w:t xml:space="preserve">puntos de acceso </w:t>
       </w:r>
       <w:proofErr w:type="spellStart"/>
       <w:r>
@@ -2680,21 +2657,7 @@
         <w:rPr>
           <w:rFonts w:ascii="Times New Roman" w:eastAsia="Times New Roman" w:hAnsi="Times New Roman" w:cs="Times New Roman"/>
         </w:rPr>
-        <w:t xml:space="preserve"> para garantizar la conectividad en todas las áreas. Se utilizarán </w:t>
-      </w:r>
-      <w:proofErr w:type="spellStart"/>
-      <w:r>
-        <w:rPr>
-          <w:rFonts w:ascii="Times New Roman" w:eastAsia="Times New Roman" w:hAnsi="Times New Roman" w:cs="Times New Roman"/>
-        </w:rPr>
-        <w:t>VLANs</w:t>
-      </w:r>
-      <w:proofErr w:type="spellEnd"/>
-      <w:r>
-        <w:rPr>
-          <w:rFonts w:ascii="Times New Roman" w:eastAsia="Times New Roman" w:hAnsi="Times New Roman" w:cs="Times New Roman"/>
-        </w:rPr>
-        <w:t xml:space="preserve"> para segmentar el tráfico y mejorar la seguridad.</w:t>
+        <w:t xml:space="preserve"> para garantizar la conectividad en todas las áreas. Se utilizarán VLANs para segmentar el tráfico y mejorar la seguridad.</w:t>
       </w:r>
     </w:p>
     <w:p>
@@ -2775,21 +2738,7 @@
         <w:rPr>
           <w:rFonts w:ascii="Times New Roman" w:eastAsia="Times New Roman" w:hAnsi="Times New Roman" w:cs="Times New Roman"/>
         </w:rPr>
-        <w:t xml:space="preserve">: Se aplicarán medidas como autenticación de usuarios y </w:t>
-      </w:r>
-      <w:proofErr w:type="spellStart"/>
-      <w:r>
-        <w:rPr>
-          <w:rFonts w:ascii="Times New Roman" w:eastAsia="Times New Roman" w:hAnsi="Times New Roman" w:cs="Times New Roman"/>
-        </w:rPr>
-        <w:t>backups</w:t>
-      </w:r>
-      <w:proofErr w:type="spellEnd"/>
-      <w:r>
-        <w:rPr>
-          <w:rFonts w:ascii="Times New Roman" w:eastAsia="Times New Roman" w:hAnsi="Times New Roman" w:cs="Times New Roman"/>
-        </w:rPr>
-        <w:t xml:space="preserve"> periódicos para proteger la información sensible de la clínica.</w:t>
+        <w:t>: Se aplicarán medidas como autenticación de usuarios y backups periódicos para proteger la información sensible de la clínica.</w:t>
       </w:r>
     </w:p>
     <w:p>
@@ -2951,13 +2900,37 @@
               <w:rPr>
                 <w:rFonts w:ascii="Times New Roman" w:eastAsia="Times New Roman" w:hAnsi="Times New Roman" w:cs="Times New Roman"/>
               </w:rPr>
-              <w:t>El usuario debe estar registrado en el sistema</w:t>
+              <w:t>El usuario debe</w:t>
             </w:r>
             <w:r>
               <w:rPr>
                 <w:rFonts w:ascii="Times New Roman" w:eastAsia="Times New Roman" w:hAnsi="Times New Roman" w:cs="Times New Roman"/>
               </w:rPr>
-              <w:t xml:space="preserve"> (ser un trabajo)</w:t>
+              <w:t xml:space="preserve"> </w:t>
+            </w:r>
+            <w:r>
+              <w:rPr>
+                <w:rFonts w:ascii="Times New Roman" w:eastAsia="Times New Roman" w:hAnsi="Times New Roman" w:cs="Times New Roman"/>
+              </w:rPr>
+              <w:t>estar registrado en el sistema</w:t>
+            </w:r>
+            <w:r>
+              <w:rPr>
+                <w:rFonts w:ascii="Times New Roman" w:eastAsia="Times New Roman" w:hAnsi="Times New Roman" w:cs="Times New Roman"/>
+              </w:rPr>
+              <w:t xml:space="preserve"> (ser un trabaj</w:t>
+            </w:r>
+            <w:r>
+              <w:rPr>
+                <w:rFonts w:ascii="Times New Roman" w:eastAsia="Times New Roman" w:hAnsi="Times New Roman" w:cs="Times New Roman"/>
+              </w:rPr>
+              <w:t>ador</w:t>
+            </w:r>
+            <w:r>
+              <w:rPr>
+                <w:rFonts w:ascii="Times New Roman" w:eastAsia="Times New Roman" w:hAnsi="Times New Roman" w:cs="Times New Roman"/>
+              </w:rPr>
+              <w:t>)</w:t>
             </w:r>
             <w:r>
               <w:rPr>
@@ -3740,21 +3713,7 @@
         <w:rPr>
           <w:rFonts w:ascii="Times New Roman" w:eastAsia="Times New Roman" w:hAnsi="Times New Roman" w:cs="Times New Roman"/>
         </w:rPr>
-        <w:t xml:space="preserve">capturas de como se vería en MongoDB </w:t>
-      </w:r>
-      <w:proofErr w:type="spellStart"/>
-      <w:r>
-        <w:rPr>
-          <w:rFonts w:ascii="Times New Roman" w:eastAsia="Times New Roman" w:hAnsi="Times New Roman" w:cs="Times New Roman"/>
-        </w:rPr>
-        <w:t>Compass</w:t>
-      </w:r>
-      <w:proofErr w:type="spellEnd"/>
-      <w:r>
-        <w:rPr>
-          <w:rFonts w:ascii="Times New Roman" w:eastAsia="Times New Roman" w:hAnsi="Times New Roman" w:cs="Times New Roman"/>
-        </w:rPr>
-        <w:t>:</w:t>
+        <w:t>capturas de como se vería en MongoDB Compass:</w:t>
       </w:r>
     </w:p>
     <w:p>
@@ -4336,6 +4295,16 @@
         </w:rPr>
         <w:t>Por ejemplo:</w:t>
       </w:r>
+    </w:p>
+    <w:p>
+      <w:pPr>
+        <w:spacing w:line="360" w:lineRule="auto"/>
+        <w:jc w:val="both"/>
+        <w:rPr>
+          <w:rFonts w:cstheme="majorBidi"/>
+          <w:color w:val="000000" w:themeColor="text1"/>
+        </w:rPr>
+      </w:pPr>
     </w:p>
     <w:p>
       <w:pPr>
@@ -4439,6 +4408,8 @@
               <w:jc w:val="both"/>
               <w:rPr>
                 <w:rFonts w:cstheme="majorBidi"/>
+                <w:b/>
+                <w:bCs/>
                 <w:color w:val="000000" w:themeColor="text1"/>
               </w:rPr>
             </w:pPr>
@@ -4449,7 +4420,7 @@
                 <w:bCs/>
                 <w:color w:val="000000" w:themeColor="text1"/>
               </w:rPr>
-              <w:t>Java</w:t>
+              <w:t>MongoDB</w:t>
             </w:r>
             <w:r>
               <w:rPr>
@@ -4469,7 +4440,7 @@
                 <w:rFonts w:cstheme="majorBidi"/>
                 <w:color w:val="000000" w:themeColor="text1"/>
               </w:rPr>
-              <w:t>Descripción de la herramienta.</w:t>
+              <w:t>MongoDB es una base de datos NoSQL orientada a documentos que almacena datos en formato BSON (una representación binaria de JSON). Es altamente escalable y flexible, permitiendo manejar grandes volúmenes de datos sin necesidad de estructuras fijas.</w:t>
             </w:r>
           </w:p>
           <w:p>
@@ -4485,7 +4456,7 @@
                 <w:rFonts w:cstheme="majorBidi"/>
                 <w:color w:val="000000" w:themeColor="text1"/>
               </w:rPr>
-              <w:t>Descripción del uso de la herramienta en el proyecto.</w:t>
+              <w:t>En este proyecto, MongoDB se ha utilizado como sistema de gestión de bases de datos para almacenar la información relevante de la plataforma. Se ha optado por esta tecnología debido a su capacidad de manejar documentos de manera eficiente y su flexibilidad en la estructura de datos. Además, se ha usado "_id": ObjectId("...") en lugar de un sistema de auto incremento para gestionar los identificadores de los documentos.</w:t>
             </w:r>
           </w:p>
         </w:tc>
@@ -4845,6 +4816,7 @@
                 <w:rFonts w:cstheme="majorBidi"/>
                 <w:noProof/>
               </w:rPr>
+              <w:lastRenderedPageBreak/>
               <w:drawing>
                 <wp:inline distT="0" distB="0" distL="0" distR="0" wp14:anchorId="3111D77E" wp14:editId="446688CA">
                   <wp:extent cx="1143000" cy="1143000"/>
@@ -4977,7 +4949,6 @@
           <w:sz w:val="32"/>
           <w:szCs w:val="32"/>
         </w:rPr>
-        <w:lastRenderedPageBreak/>
         <w:t>METODOLOGÍA</w:t>
       </w:r>
     </w:p>
@@ -5098,7 +5069,6 @@
         </w:rPr>
         <w:t>(</w:t>
       </w:r>
-      <w:proofErr w:type="spellStart"/>
       <w:r>
         <w:rPr>
           <w:rFonts w:cstheme="majorBidi"/>
@@ -5106,7 +5076,6 @@
         </w:rPr>
         <w:t>ClickUp</w:t>
       </w:r>
-      <w:proofErr w:type="spellEnd"/>
       <w:r>
         <w:rPr>
           <w:rFonts w:cstheme="majorBidi"/>
@@ -5199,6 +5168,7 @@
           <w:noProof/>
           <w:color w:val="000000" w:themeColor="text1"/>
         </w:rPr>
+        <w:lastRenderedPageBreak/>
         <w:drawing>
           <wp:inline distT="0" distB="0" distL="0" distR="0" wp14:anchorId="6412A619" wp14:editId="13582C97">
             <wp:extent cx="5039995" cy="2673350"/>
@@ -5252,7 +5222,6 @@
           <w:bCs/>
           <w:color w:val="000000" w:themeColor="text1"/>
         </w:rPr>
-        <w:lastRenderedPageBreak/>
         <w:t xml:space="preserve">Presupuesto. </w:t>
       </w:r>
       <w:r>
@@ -5452,21 +5421,19 @@
     </w:p>
     <w:sdt>
       <w:sdtPr>
+        <w:rPr>
+          <w:rFonts w:asciiTheme="majorBidi" w:eastAsiaTheme="minorHAnsi" w:hAnsiTheme="majorBidi" w:cstheme="minorBidi"/>
+          <w:color w:val="auto"/>
+          <w:sz w:val="24"/>
+          <w:szCs w:val="22"/>
+          <w:lang w:val="es-ES"/>
+        </w:rPr>
         <w:id w:val="620893776"/>
         <w:docPartObj>
           <w:docPartGallery w:val="Bibliographies"/>
           <w:docPartUnique/>
         </w:docPartObj>
       </w:sdtPr>
-      <w:sdtEndPr>
-        <w:rPr>
-          <w:rFonts w:asciiTheme="majorBidi" w:eastAsiaTheme="minorHAnsi" w:hAnsiTheme="majorBidi" w:cstheme="minorBidi"/>
-          <w:color w:val="auto"/>
-          <w:sz w:val="24"/>
-          <w:szCs w:val="22"/>
-          <w:lang w:val="es-ES"/>
-        </w:rPr>
-      </w:sdtEndPr>
       <w:sdtContent>
         <w:p>
           <w:pPr>
@@ -5820,7 +5787,8 @@
         <w:spacing w:line="360" w:lineRule="auto"/>
         <w:jc w:val="both"/>
         <w:rPr>
-          <w:rFonts w:eastAsia="Calibri" w:cstheme="majorBidi"/>
+          <w:rFonts w:eastAsia="system-ui" w:cstheme="majorBidi"/>
+          <w:szCs w:val="24"/>
         </w:rPr>
       </w:pPr>
       <w:r>
@@ -5845,69 +5813,18 @@
           <w:color w:val="0D0D0D" w:themeColor="text1" w:themeTint="F2"/>
           <w:szCs w:val="24"/>
         </w:rPr>
-        <w:t xml:space="preserve">Oracle </w:t>
-      </w:r>
-      <w:proofErr w:type="spellStart"/>
-      <w:r>
-        <w:rPr>
-          <w:rFonts w:eastAsia="system-ui" w:cstheme="majorBidi"/>
-          <w:color w:val="0D0D0D" w:themeColor="text1" w:themeTint="F2"/>
-          <w:szCs w:val="24"/>
-        </w:rPr>
-        <w:t>Corporation</w:t>
-      </w:r>
-      <w:proofErr w:type="spellEnd"/>
-      <w:r>
-        <w:rPr>
-          <w:rFonts w:eastAsia="system-ui" w:cstheme="majorBidi"/>
-          <w:color w:val="0D0D0D" w:themeColor="text1" w:themeTint="F2"/>
-          <w:szCs w:val="24"/>
-        </w:rPr>
-        <w:t xml:space="preserve">. (s. f.). Oracle </w:t>
-      </w:r>
-      <w:proofErr w:type="spellStart"/>
-      <w:r>
-        <w:rPr>
-          <w:rFonts w:eastAsia="system-ui" w:cstheme="majorBidi"/>
-          <w:color w:val="0D0D0D" w:themeColor="text1" w:themeTint="F2"/>
-          <w:szCs w:val="24"/>
-        </w:rPr>
-        <w:t>Database</w:t>
-      </w:r>
-      <w:proofErr w:type="spellEnd"/>
-      <w:r>
-        <w:rPr>
-          <w:rFonts w:eastAsia="system-ui" w:cstheme="majorBidi"/>
-          <w:color w:val="0D0D0D" w:themeColor="text1" w:themeTint="F2"/>
-          <w:szCs w:val="24"/>
-        </w:rPr>
-        <w:t xml:space="preserve"> 19c </w:t>
-      </w:r>
-      <w:proofErr w:type="spellStart"/>
-      <w:r>
-        <w:rPr>
-          <w:rFonts w:eastAsia="system-ui" w:cstheme="majorBidi"/>
-          <w:color w:val="0D0D0D" w:themeColor="text1" w:themeTint="F2"/>
-          <w:szCs w:val="24"/>
-        </w:rPr>
-        <w:t>Documentation</w:t>
-      </w:r>
-      <w:proofErr w:type="spellEnd"/>
-      <w:r>
-        <w:rPr>
-          <w:rFonts w:eastAsia="system-ui" w:cstheme="majorBidi"/>
-          <w:color w:val="0D0D0D" w:themeColor="text1" w:themeTint="F2"/>
-          <w:szCs w:val="24"/>
-        </w:rPr>
-        <w:t xml:space="preserve">. Recuperado de </w:t>
-      </w:r>
-      <w:r>
-        <w:rPr>
-          <w:rFonts w:eastAsia="system-ui" w:cstheme="majorBidi"/>
-          <w:szCs w:val="24"/>
-        </w:rPr>
-        <w:t>https://docs.oracle.com/en/database/oracle/oracle-database/index.html</w:t>
-      </w:r>
+        <w:t xml:space="preserve">Oracle Corporation. (s. f.). Oracle Database 19c Documentation. Recuperado de </w:t>
+      </w:r>
+      <w:hyperlink r:id="rId30" w:history="1">
+        <w:r>
+          <w:rPr>
+            <w:rStyle w:val="Hipervnculo"/>
+            <w:rFonts w:eastAsia="system-ui" w:cstheme="majorBidi"/>
+            <w:szCs w:val="24"/>
+          </w:rPr>
+          <w:t>https://docs.oracle.com/en/database/oracle/oracle-database/index.html</w:t>
+        </w:r>
+      </w:hyperlink>
     </w:p>
     <w:p>
       <w:pPr>
@@ -5920,8 +5837,8 @@
       </w:pPr>
     </w:p>
     <w:sectPr>
-      <w:headerReference w:type="default" r:id="rId30"/>
-      <w:footerReference w:type="default" r:id="rId31"/>
+      <w:headerReference w:type="default" r:id="rId31"/>
+      <w:footerReference w:type="default" r:id="rId32"/>
       <w:pgSz w:w="11906" w:h="16838" w:code="9"/>
       <w:pgMar w:top="1418" w:right="1701" w:bottom="1418" w:left="1701" w:header="720" w:footer="720" w:gutter="567"/>
       <w:cols w:space="720"/>
@@ -9871,6 +9788,28 @@
       <w:lang w:val="en-US"/>
     </w:rPr>
   </w:style>
+  <w:style w:type="paragraph" w:styleId="Ttulo3">
+    <w:name w:val="heading 3"/>
+    <w:basedOn w:val="Normal"/>
+    <w:next w:val="Normal"/>
+    <w:link w:val="Ttulo3Car"/>
+    <w:uiPriority w:val="9"/>
+    <w:semiHidden/>
+    <w:unhideWhenUsed/>
+    <w:qFormat/>
+    <w:rsid w:val="009E532B"/>
+    <w:pPr>
+      <w:keepNext/>
+      <w:keepLines/>
+      <w:spacing w:before="40" w:after="0"/>
+      <w:outlineLvl w:val="2"/>
+    </w:pPr>
+    <w:rPr>
+      <w:rFonts w:asciiTheme="majorHAnsi" w:eastAsiaTheme="majorEastAsia" w:hAnsiTheme="majorHAnsi" w:cstheme="majorBidi"/>
+      <w:color w:val="1F3763" w:themeColor="accent1" w:themeShade="7F"/>
+      <w:szCs w:val="24"/>
+    </w:rPr>
+  </w:style>
   <w:style w:type="character" w:default="1" w:styleId="Fuentedeprrafopredeter">
     <w:name w:val="Default Paragraph Font"/>
     <w:uiPriority w:val="1"/>
@@ -10092,6 +10031,20 @@
     <w:rsid w:val="00D2105F"/>
     <w:rPr>
       <w:vertAlign w:val="superscript"/>
+    </w:rPr>
+  </w:style>
+  <w:style w:type="character" w:customStyle="1" w:styleId="Ttulo3Car">
+    <w:name w:val="Título 3 Car"/>
+    <w:basedOn w:val="Fuentedeprrafopredeter"/>
+    <w:link w:val="Ttulo3"/>
+    <w:uiPriority w:val="9"/>
+    <w:semiHidden/>
+    <w:rsid w:val="009E532B"/>
+    <w:rPr>
+      <w:rFonts w:asciiTheme="majorHAnsi" w:eastAsiaTheme="majorEastAsia" w:hAnsiTheme="majorHAnsi" w:cstheme="majorBidi"/>
+      <w:color w:val="1F3763" w:themeColor="accent1" w:themeShade="7F"/>
+      <w:sz w:val="24"/>
+      <w:szCs w:val="24"/>
     </w:rPr>
   </w:style>
 </w:styles>
@@ -10370,6 +10323,33 @@
 </file>
 
 <file path=customXml/item2.xml><?xml version="1.0" encoding="utf-8"?>
+<b:Sources xmlns:b="http://schemas.openxmlformats.org/officeDocument/2006/bibliography" xmlns="http://schemas.openxmlformats.org/officeDocument/2006/bibliography" SelectedStyle="\APASixthEditionOfficeOnline.xsl" StyleName="APA" Version="6">
+  <b:Source>
+    <b:Tag>Asi241</b:Tag>
+    <b:SourceType>InternetSite</b:SourceType>
+    <b:Guid>{28F96BD0-3FD7-42CA-983C-02ED86CF1871}</b:Guid>
+    <b:Author>
+      <b:Author>
+        <b:NameList>
+          <b:Person>
+            <b:Last>Qureshi</b:Last>
+            <b:First>Asim</b:First>
+          </b:Person>
+        </b:NameList>
+      </b:Author>
+    </b:Author>
+    <b:Title>Jibble Group.</b:Title>
+    <b:InternetSiteTitle>7 mejores programas para clínicas y hospitales</b:InternetSiteTitle>
+    <b:Year>2024</b:Year>
+    <b:Month>Diciembre</b:Month>
+    <b:Day>11</b:Day>
+    <b:URL>https://www.jibble.io/es/mejor-software/programas-clinicas-hospitales</b:URL>
+    <b:RefOrder>1</b:RefOrder>
+  </b:Source>
+</b:Sources>
+</file>
+
+<file path=customXml/item3.xml><?xml version="1.0" encoding="utf-8"?>
 <ct:contentTypeSchema xmlns:ct="http://schemas.microsoft.com/office/2006/metadata/contentType" xmlns:ma="http://schemas.microsoft.com/office/2006/metadata/properties/metaAttributes" ct:_="" ma:_="" ma:contentTypeName="Documento" ma:contentTypeID="0x0101008CD8C293B1B33442A2596F7F4EB4F7DA" ma:contentTypeVersion="13" ma:contentTypeDescription="Crear nuevo documento." ma:contentTypeScope="" ma:versionID="3fff2a8d346b842f093bb3701a245707">
   <xsd:schema xmlns:xsd="http://www.w3.org/2001/XMLSchema" xmlns:xs="http://www.w3.org/2001/XMLSchema" xmlns:p="http://schemas.microsoft.com/office/2006/metadata/properties" xmlns:ns2="439adc47-72d5-4f73-991c-913beebc2c9a" xmlns:ns3="59390006-c430-45d0-b76a-cc9d620cdd55" targetNamespace="http://schemas.microsoft.com/office/2006/metadata/properties" ma:root="true" ma:fieldsID="1598023d093cbc92eb58db4e954047a9" ns2:_="" ns3:_="">
     <xsd:import namespace="439adc47-72d5-4f73-991c-913beebc2c9a"/>
@@ -10592,40 +10572,13 @@
 </ct:contentTypeSchema>
 </file>
 
-<file path=customXml/item3.xml><?xml version="1.0" encoding="utf-8"?>
+<file path=customXml/item4.xml><?xml version="1.0" encoding="utf-8"?>
 <?mso-contentType ?>
 <FormTemplates xmlns="http://schemas.microsoft.com/sharepoint/v3/contenttype/forms">
   <Display>DocumentLibraryForm</Display>
   <Edit>DocumentLibraryForm</Edit>
   <New>DocumentLibraryForm</New>
 </FormTemplates>
-</file>
-
-<file path=customXml/item4.xml><?xml version="1.0" encoding="utf-8"?>
-<b:Sources xmlns:b="http://schemas.openxmlformats.org/officeDocument/2006/bibliography" xmlns="http://schemas.openxmlformats.org/officeDocument/2006/bibliography" SelectedStyle="\APASixthEditionOfficeOnline.xsl" StyleName="APA" Version="6">
-  <b:Source>
-    <b:Tag>Asi241</b:Tag>
-    <b:SourceType>InternetSite</b:SourceType>
-    <b:Guid>{28F96BD0-3FD7-42CA-983C-02ED86CF1871}</b:Guid>
-    <b:Author>
-      <b:Author>
-        <b:NameList>
-          <b:Person>
-            <b:Last>Qureshi</b:Last>
-            <b:First>Asim</b:First>
-          </b:Person>
-        </b:NameList>
-      </b:Author>
-    </b:Author>
-    <b:Title>Jibble Group.</b:Title>
-    <b:InternetSiteTitle>7 mejores programas para clínicas y hospitales</b:InternetSiteTitle>
-    <b:Year>2024</b:Year>
-    <b:Month>Diciembre</b:Month>
-    <b:Day>11</b:Day>
-    <b:URL>https://www.jibble.io/es/mejor-software/programas-clinicas-hospitales</b:URL>
-    <b:RefOrder>1</b:RefOrder>
-  </b:Source>
-</b:Sources>
 </file>
 
 <file path=customXml/itemProps1.xml><?xml version="1.0" encoding="utf-8"?>
@@ -10640,6 +10593,14 @@
 </file>
 
 <file path=customXml/itemProps2.xml><?xml version="1.0" encoding="utf-8"?>
+<ds:datastoreItem xmlns:ds="http://schemas.openxmlformats.org/officeDocument/2006/customXml" ds:itemID="{54D14E11-FF7E-4989-9773-6D409DD49A04}">
+  <ds:schemaRefs>
+    <ds:schemaRef ds:uri="http://schemas.openxmlformats.org/officeDocument/2006/bibliography"/>
+  </ds:schemaRefs>
+</ds:datastoreItem>
+</file>
+
+<file path=customXml/itemProps3.xml><?xml version="1.0" encoding="utf-8"?>
 <ds:datastoreItem xmlns:ds="http://schemas.openxmlformats.org/officeDocument/2006/customXml" ds:itemID="{B56C9B97-3894-4B38-A6AD-295A7F0C1DBC}">
   <ds:schemaRefs>
     <ds:schemaRef ds:uri="http://schemas.microsoft.com/office/2006/metadata/contentType"/>
@@ -10658,18 +10619,10 @@
 </ds:datastoreItem>
 </file>
 
-<file path=customXml/itemProps3.xml><?xml version="1.0" encoding="utf-8"?>
+<file path=customXml/itemProps4.xml><?xml version="1.0" encoding="utf-8"?>
 <ds:datastoreItem xmlns:ds="http://schemas.openxmlformats.org/officeDocument/2006/customXml" ds:itemID="{42E3C8EC-5B10-45B3-8E97-FBD6324B8BB9}">
   <ds:schemaRefs>
     <ds:schemaRef ds:uri="http://schemas.microsoft.com/sharepoint/v3/contenttype/forms"/>
   </ds:schemaRefs>
 </ds:datastoreItem>
-</file>
-
-<file path=customXml/itemProps4.xml><?xml version="1.0" encoding="utf-8"?>
-<ds:datastoreItem xmlns:ds="http://schemas.openxmlformats.org/officeDocument/2006/customXml" ds:itemID="{54D14E11-FF7E-4989-9773-6D409DD49A04}">
-  <ds:schemaRefs>
-    <ds:schemaRef ds:uri="http://schemas.openxmlformats.org/officeDocument/2006/bibliography"/>
-  </ds:schemaRefs>
-</ds:datastoreItem>
 </file>
</xml_diff>

<commit_message>
Corregidos algunos fallos de los archivos de la base de datos y mejorado el diagrama de red
</commit_message>
<xml_diff>
--- a/Esqueleto_Memoria_TFG 2024-25.docx
+++ b/Esqueleto_Memoria_TFG 2024-25.docx
@@ -37,7 +37,7 @@
           <w:noProof/>
         </w:rPr>
         <w:drawing>
-          <wp:inline distT="0" distB="0" distL="0" distR="0" wp14:anchorId="19882AF8" wp14:editId="704655DC">
+          <wp:inline distT="0" distB="0" distL="0" distR="0" wp14:anchorId="19882AF8" wp14:editId="7D75D1CC">
             <wp:extent cx="3524250" cy="1771650"/>
             <wp:effectExtent l="0" t="0" r="0" b="0"/>
             <wp:docPr id="923855780" name="Imagen 923855780"/>
@@ -250,29 +250,29 @@
           <w:sz w:val="32"/>
           <w:szCs w:val="32"/>
         </w:rPr>
-        <w:t>Namir Kubba Consuegra</w:t>
-      </w:r>
-    </w:p>
-    <w:p>
-      <w:pPr>
-        <w:spacing w:line="360" w:lineRule="auto"/>
-        <w:jc w:val="both"/>
+        <w:t xml:space="preserve">Autor: </w:t>
+      </w:r>
+      <w:r>
         <w:rPr>
           <w:rFonts w:cstheme="majorBidi"/>
           <w:color w:val="000000" w:themeColor="text1"/>
           <w:sz w:val="32"/>
           <w:szCs w:val="32"/>
         </w:rPr>
-      </w:pPr>
-      <w:r>
+        <w:t>Namir Kubba Consuegra</w:t>
+      </w:r>
+    </w:p>
+    <w:p>
+      <w:pPr>
+        <w:spacing w:line="360" w:lineRule="auto"/>
+        <w:jc w:val="both"/>
         <w:rPr>
           <w:rFonts w:cstheme="majorBidi"/>
           <w:color w:val="000000" w:themeColor="text1"/>
           <w:sz w:val="32"/>
           <w:szCs w:val="32"/>
         </w:rPr>
-        <w:t>Tutor</w:t>
-      </w:r>
+      </w:pPr>
       <w:r>
         <w:rPr>
           <w:rFonts w:cstheme="majorBidi"/>
@@ -280,20 +280,17 @@
           <w:sz w:val="32"/>
           <w:szCs w:val="32"/>
         </w:rPr>
-        <w:t xml:space="preserve"> del TFG</w:t>
-      </w:r>
-    </w:p>
-    <w:p>
-      <w:pPr>
-        <w:spacing w:line="360" w:lineRule="auto"/>
-        <w:jc w:val="both"/>
+        <w:t>Tutor</w:t>
+      </w:r>
+      <w:r>
         <w:rPr>
           <w:rFonts w:cstheme="majorBidi"/>
           <w:color w:val="000000" w:themeColor="text1"/>
           <w:sz w:val="32"/>
           <w:szCs w:val="32"/>
         </w:rPr>
-      </w:pPr>
+        <w:t xml:space="preserve"> del TFG</w:t>
+      </w:r>
       <w:r>
         <w:rPr>
           <w:rFonts w:cstheme="majorBidi"/>
@@ -301,6 +298,27 @@
           <w:sz w:val="32"/>
           <w:szCs w:val="32"/>
         </w:rPr>
+        <w:t>: Julián del Castillo Pintado</w:t>
+      </w:r>
+    </w:p>
+    <w:p>
+      <w:pPr>
+        <w:spacing w:line="360" w:lineRule="auto"/>
+        <w:jc w:val="both"/>
+        <w:rPr>
+          <w:rFonts w:cstheme="majorBidi"/>
+          <w:color w:val="000000" w:themeColor="text1"/>
+          <w:sz w:val="32"/>
+          <w:szCs w:val="32"/>
+        </w:rPr>
+      </w:pPr>
+      <w:r>
+        <w:rPr>
+          <w:rFonts w:cstheme="majorBidi"/>
+          <w:color w:val="000000" w:themeColor="text1"/>
+          <w:sz w:val="32"/>
+          <w:szCs w:val="32"/>
+        </w:rPr>
         <w:lastRenderedPageBreak/>
         <w:t>DEDICATORIA (OPCIONAL)</w:t>
       </w:r>
@@ -344,694 +362,656 @@
         <w:t>ÍNDICES</w:t>
       </w:r>
     </w:p>
-    <w:p>
-      <w:pPr>
-        <w:spacing w:line="360" w:lineRule="auto"/>
-        <w:jc w:val="both"/>
-        <w:rPr>
-          <w:rFonts w:cstheme="majorBidi"/>
-          <w:color w:val="000000" w:themeColor="text1"/>
-        </w:rPr>
-      </w:pPr>
-      <w:r>
-        <w:rPr>
-          <w:rFonts w:cstheme="majorBidi"/>
-          <w:color w:val="000000" w:themeColor="text1"/>
-        </w:rPr>
-        <w:t>De contenido, tablas e ilustraciones.</w:t>
-      </w:r>
-      <w:r>
-        <w:rPr>
-          <w:rFonts w:cstheme="majorBidi"/>
-          <w:color w:val="000000" w:themeColor="text1"/>
-        </w:rPr>
-        <w:t xml:space="preserve"> Se recomienda realizarlos de manera automática.</w:t>
-      </w:r>
-    </w:p>
-    <w:p>
-      <w:pPr>
-        <w:spacing w:line="360" w:lineRule="auto"/>
-        <w:jc w:val="both"/>
-        <w:rPr>
-          <w:rFonts w:cstheme="majorBidi"/>
-          <w:color w:val="000000" w:themeColor="text1"/>
-        </w:rPr>
-      </w:pPr>
-      <w:r>
-        <w:rPr>
-          <w:rFonts w:cstheme="majorBidi"/>
-          <w:color w:val="000000" w:themeColor="text1"/>
-        </w:rPr>
-        <w:br w:type="page"/>
-      </w:r>
-    </w:p>
-    <w:p>
-      <w:pPr>
-        <w:spacing w:line="360" w:lineRule="auto"/>
-        <w:jc w:val="both"/>
-        <w:rPr>
-          <w:rFonts w:cstheme="majorBidi"/>
-          <w:color w:val="000000" w:themeColor="text1"/>
-          <w:sz w:val="32"/>
-          <w:szCs w:val="32"/>
-        </w:rPr>
-      </w:pPr>
-      <w:r>
-        <w:rPr>
-          <w:rFonts w:cstheme="majorBidi"/>
-          <w:color w:val="000000" w:themeColor="text1"/>
-          <w:sz w:val="32"/>
-          <w:szCs w:val="32"/>
-        </w:rPr>
-        <w:lastRenderedPageBreak/>
-        <w:t>ABSTRACT</w:t>
-      </w:r>
-    </w:p>
-    <w:p>
-      <w:pPr>
-        <w:spacing w:line="360" w:lineRule="auto"/>
-        <w:jc w:val="both"/>
-        <w:rPr>
-          <w:rFonts w:cstheme="majorBidi"/>
-          <w:szCs w:val="24"/>
-        </w:rPr>
-      </w:pPr>
-      <w:r>
-        <w:rPr>
-          <w:rFonts w:cstheme="majorBidi"/>
-          <w:szCs w:val="24"/>
-        </w:rPr>
-        <w:t>En este proyecto se propone diseñar desde cero la infraestructura tecnológica de una empresa o clínica considerando todas las materias en las que se estructur</w:t>
-      </w:r>
-      <w:r>
-        <w:rPr>
-          <w:rFonts w:cstheme="majorBidi"/>
-          <w:szCs w:val="24"/>
-        </w:rPr>
-        <w:t>ó</w:t>
-      </w:r>
-      <w:r>
-        <w:rPr>
-          <w:rFonts w:cstheme="majorBidi"/>
-          <w:szCs w:val="24"/>
-        </w:rPr>
-        <w:t xml:space="preserve"> el ciclo formativo</w:t>
-      </w:r>
-      <w:r>
-        <w:rPr>
-          <w:rFonts w:cstheme="majorBidi"/>
-          <w:szCs w:val="24"/>
-        </w:rPr>
-        <w:t xml:space="preserve">, definiendo </w:t>
-      </w:r>
-      <w:r>
-        <w:rPr>
-          <w:rFonts w:cstheme="majorBidi"/>
-          <w:szCs w:val="24"/>
-        </w:rPr>
-        <w:t>inicial</w:t>
-      </w:r>
-      <w:r>
-        <w:rPr>
-          <w:rFonts w:cstheme="majorBidi"/>
-          <w:szCs w:val="24"/>
-        </w:rPr>
-        <w:t xml:space="preserve">mente </w:t>
-      </w:r>
-      <w:r>
-        <w:rPr>
-          <w:rFonts w:cstheme="majorBidi"/>
-          <w:szCs w:val="24"/>
-        </w:rPr>
-        <w:t xml:space="preserve">el concepto, el plan de </w:t>
-      </w:r>
-      <w:r>
-        <w:rPr>
-          <w:rFonts w:cstheme="majorBidi"/>
-          <w:szCs w:val="24"/>
-        </w:rPr>
-        <w:t>empresa</w:t>
-      </w:r>
-      <w:r>
-        <w:rPr>
-          <w:rFonts w:cstheme="majorBidi"/>
-          <w:szCs w:val="24"/>
-        </w:rPr>
-        <w:t xml:space="preserve"> y las bases legales y de protección de datos.</w:t>
-      </w:r>
-      <w:r>
-        <w:rPr>
-          <w:rFonts w:cstheme="majorBidi"/>
-          <w:szCs w:val="24"/>
-        </w:rPr>
-        <w:t xml:space="preserve"> </w:t>
-      </w:r>
-      <w:r>
-        <w:rPr>
-          <w:rFonts w:cstheme="majorBidi"/>
-          <w:szCs w:val="24"/>
-        </w:rPr>
-        <w:t xml:space="preserve">Luego se </w:t>
-      </w:r>
-      <w:r>
-        <w:rPr>
-          <w:rFonts w:cstheme="majorBidi"/>
-          <w:szCs w:val="24"/>
-        </w:rPr>
-        <w:t>diseñará la</w:t>
-      </w:r>
-      <w:r>
-        <w:rPr>
-          <w:rFonts w:cstheme="majorBidi"/>
-          <w:szCs w:val="24"/>
-        </w:rPr>
-        <w:t xml:space="preserve"> red informática, considerando cableado y equipos/servidores para la función correspondiente, tanto en hardware como software. Se definirá cómo va a ser almacenada, mediante servidores físicos o en la nube.</w:t>
-      </w:r>
-      <w:r>
-        <w:rPr>
-          <w:rFonts w:cstheme="majorBidi"/>
-          <w:szCs w:val="24"/>
-        </w:rPr>
-        <w:t xml:space="preserve"> </w:t>
-      </w:r>
-      <w:r>
-        <w:rPr>
-          <w:rFonts w:cstheme="majorBidi"/>
-          <w:szCs w:val="24"/>
-        </w:rPr>
-        <w:t xml:space="preserve">Además, se elaborará una página web o aplicación conectada a una base de datos, garantizando la posibilidad de uso de todos sus componentes; seguridad; administración y accesibilidad. </w:t>
-      </w:r>
-      <w:r>
-        <w:rPr>
-          <w:rFonts w:cstheme="majorBidi"/>
-          <w:szCs w:val="24"/>
-        </w:rPr>
-        <w:t>También se verá si es posible</w:t>
-      </w:r>
-      <w:r>
-        <w:rPr>
-          <w:rFonts w:cstheme="majorBidi"/>
-          <w:szCs w:val="24"/>
-        </w:rPr>
-        <w:t xml:space="preserve"> implementar sistemas adicionales, como correo interno o DNS y se aplicarán protocolos de seguridad adicionales para proteger la plataforma.</w:t>
-      </w:r>
-      <w:r>
-        <w:rPr>
-          <w:rFonts w:cstheme="majorBidi"/>
-          <w:szCs w:val="24"/>
-        </w:rPr>
-        <w:t xml:space="preserve"> </w:t>
-      </w:r>
-      <w:r>
-        <w:rPr>
-          <w:rFonts w:cstheme="majorBidi"/>
-          <w:szCs w:val="24"/>
-        </w:rPr>
-        <w:t>Al final se analizará la implementación en realidad de todo el sistema, probándolo en servidores locales o en la nube</w:t>
-      </w:r>
-      <w:r>
-        <w:rPr>
-          <w:rFonts w:cstheme="majorBidi"/>
-          <w:szCs w:val="24"/>
-        </w:rPr>
-        <w:t xml:space="preserve">, buscando así no solo </w:t>
-      </w:r>
-      <w:r>
-        <w:rPr>
-          <w:rFonts w:cstheme="majorBidi"/>
-          <w:szCs w:val="24"/>
-        </w:rPr>
-        <w:t>cumplir con los requisitos sino también contribuir con la innovación.</w:t>
-      </w:r>
-    </w:p>
-    <w:p>
-      <w:pPr>
-        <w:spacing w:line="360" w:lineRule="auto"/>
-        <w:jc w:val="both"/>
-        <w:rPr>
-          <w:rFonts w:cstheme="majorBidi"/>
-          <w:szCs w:val="24"/>
-          <w:lang w:val="en-US"/>
-        </w:rPr>
-      </w:pPr>
-      <w:r>
-        <w:rPr>
-          <w:rFonts w:cstheme="majorBidi"/>
-          <w:szCs w:val="24"/>
-          <w:lang w:val="en-US"/>
-        </w:rPr>
-        <w:t>This project aims to design the technological infrastructure of a company or clinic from scratch, taking into account all the subjects in which the training cycle was structured, initially defining the concept, business plan and legal and data protection bases. The computer network will then be designed, considering cabling and equipment/servers for the corresponding function, both in hardware and software. It will be defined how it is to be stored, by physical servers or in the cloud. In addition, a web page or application connected to a database will be developed, guaranteeing the usability of all its components; security; administration and accessibility. It will also be seen if it is possible to implement additional systems, such as internal mail or DNS and additional security protocols will be applied to protect the platform. At the end, we will analyze the actual implementation of the entire system, testing it on local servers or in the cloud, looking not only to meet the requirements but also contribute to innovation.</w:t>
-      </w:r>
-    </w:p>
-    <w:p>
-      <w:pPr>
-        <w:jc w:val="both"/>
-        <w:rPr>
-          <w:rFonts w:cstheme="majorBidi"/>
-          <w:color w:val="000000" w:themeColor="text1"/>
-          <w:lang w:val="en-US"/>
-        </w:rPr>
-      </w:pPr>
-    </w:p>
-    <w:p>
-      <w:pPr>
-        <w:spacing w:line="360" w:lineRule="auto"/>
-        <w:jc w:val="both"/>
-        <w:rPr>
-          <w:rFonts w:cstheme="majorBidi"/>
-          <w:color w:val="000000" w:themeColor="text1"/>
-          <w:sz w:val="32"/>
-          <w:szCs w:val="32"/>
-        </w:rPr>
-      </w:pPr>
-      <w:r>
-        <w:rPr>
-          <w:rFonts w:cstheme="majorBidi"/>
-          <w:color w:val="000000" w:themeColor="text1"/>
-          <w:sz w:val="32"/>
-          <w:szCs w:val="32"/>
-        </w:rPr>
-        <w:t>JUSTIFICACIÓ</w:t>
-      </w:r>
-      <w:r>
-        <w:rPr>
-          <w:rFonts w:cstheme="majorBidi"/>
-          <w:color w:val="000000" w:themeColor="text1"/>
-          <w:sz w:val="32"/>
-          <w:szCs w:val="32"/>
-        </w:rPr>
-        <w:t>N DEL PROYECTO</w:t>
-      </w:r>
-    </w:p>
-    <w:p>
-      <w:pPr>
-        <w:spacing w:line="360" w:lineRule="auto"/>
-        <w:jc w:val="both"/>
-        <w:rPr>
-          <w:rFonts w:cstheme="majorBidi"/>
-          <w:color w:val="000000" w:themeColor="text1"/>
-        </w:rPr>
-      </w:pPr>
-      <w:r>
-        <w:rPr>
-          <w:rFonts w:cstheme="majorBidi"/>
-          <w:color w:val="000000" w:themeColor="text1"/>
-        </w:rPr>
-        <w:t>La motivación</w:t>
-      </w:r>
-      <w:r>
-        <w:rPr>
-          <w:rFonts w:cstheme="majorBidi"/>
-          <w:color w:val="000000" w:themeColor="text1"/>
-        </w:rPr>
-        <w:t xml:space="preserve"> principal</w:t>
-      </w:r>
-      <w:r>
-        <w:rPr>
-          <w:rFonts w:cstheme="majorBidi"/>
-          <w:color w:val="000000" w:themeColor="text1"/>
-        </w:rPr>
-        <w:t xml:space="preserve"> de este proyecto es desarrollar una infraestructura tecnológica</w:t>
-      </w:r>
-      <w:r>
-        <w:rPr>
-          <w:rFonts w:cstheme="majorBidi"/>
-          <w:color w:val="000000" w:themeColor="text1"/>
-        </w:rPr>
-        <w:t>,</w:t>
-      </w:r>
-      <w:r>
-        <w:rPr>
-          <w:rFonts w:cstheme="majorBidi"/>
-          <w:color w:val="000000" w:themeColor="text1"/>
-        </w:rPr>
-        <w:t xml:space="preserve"> integral y segura para una clínica médica</w:t>
-      </w:r>
-      <w:r>
-        <w:rPr>
-          <w:rFonts w:cstheme="majorBidi"/>
-          <w:color w:val="000000" w:themeColor="text1"/>
-        </w:rPr>
-        <w:t>, el cual</w:t>
-      </w:r>
-      <w:r>
-        <w:rPr>
-          <w:rFonts w:cstheme="majorBidi"/>
-          <w:color w:val="000000" w:themeColor="text1"/>
-        </w:rPr>
-        <w:t xml:space="preserve"> </w:t>
-      </w:r>
-      <w:r>
-        <w:rPr>
-          <w:rFonts w:cstheme="majorBidi"/>
-          <w:color w:val="000000" w:themeColor="text1"/>
-        </w:rPr>
-        <w:t xml:space="preserve">surge </w:t>
-      </w:r>
-      <w:r>
-        <w:rPr>
-          <w:rFonts w:cstheme="majorBidi"/>
-          <w:color w:val="000000" w:themeColor="text1"/>
-        </w:rPr>
-        <w:t>de la observación de las necesidades actuales en el sector sanitario, donde la digitalización y la eficiencia en la gestión de datos son fundamentales.</w:t>
-      </w:r>
-    </w:p>
-    <w:p>
-      <w:pPr>
-        <w:spacing w:line="360" w:lineRule="auto"/>
-        <w:jc w:val="both"/>
-        <w:rPr>
-          <w:rFonts w:cstheme="majorBidi"/>
-          <w:color w:val="000000" w:themeColor="text1"/>
-        </w:rPr>
-      </w:pPr>
-      <w:r>
-        <w:rPr>
-          <w:rFonts w:cstheme="majorBidi"/>
-          <w:color w:val="000000" w:themeColor="text1"/>
-        </w:rPr>
-        <w:t>Además,</w:t>
-      </w:r>
-      <w:r>
-        <w:rPr>
-          <w:rFonts w:cstheme="majorBidi"/>
-          <w:color w:val="000000" w:themeColor="text1"/>
-        </w:rPr>
-        <w:t xml:space="preserve"> ya que</w:t>
-      </w:r>
-      <w:r>
-        <w:rPr>
-          <w:rFonts w:cstheme="majorBidi"/>
-          <w:color w:val="000000" w:themeColor="text1"/>
-        </w:rPr>
-        <w:t xml:space="preserve"> mi padre y mi hermana </w:t>
-      </w:r>
-      <w:r>
-        <w:rPr>
-          <w:rFonts w:cstheme="majorBidi"/>
-          <w:color w:val="000000" w:themeColor="text1"/>
-        </w:rPr>
-        <w:t>ejercen</w:t>
-      </w:r>
-      <w:r>
-        <w:rPr>
-          <w:rFonts w:cstheme="majorBidi"/>
-          <w:color w:val="000000" w:themeColor="text1"/>
-        </w:rPr>
-        <w:t xml:space="preserve"> como médicos, </w:t>
-      </w:r>
-      <w:r>
-        <w:rPr>
-          <w:rFonts w:cstheme="majorBidi"/>
-          <w:color w:val="000000" w:themeColor="text1"/>
-        </w:rPr>
-        <w:t>sus experiencias me han permitido</w:t>
-      </w:r>
-      <w:r>
-        <w:rPr>
-          <w:rFonts w:cstheme="majorBidi"/>
-          <w:color w:val="000000" w:themeColor="text1"/>
-        </w:rPr>
-        <w:t xml:space="preserve"> identificar las dificultades que enfrentan los profesionales de la salud en la administración de información clínica, programación de citas y comunicación interna</w:t>
-      </w:r>
-      <w:r>
-        <w:rPr>
-          <w:rFonts w:cstheme="majorBidi"/>
-          <w:color w:val="000000" w:themeColor="text1"/>
-        </w:rPr>
-        <w:t>, buscando</w:t>
-      </w:r>
-      <w:r>
-        <w:rPr>
-          <w:rFonts w:cstheme="majorBidi"/>
-          <w:color w:val="000000" w:themeColor="text1"/>
-        </w:rPr>
-        <w:t xml:space="preserve"> con</w:t>
-      </w:r>
-      <w:r>
-        <w:rPr>
-          <w:rFonts w:cstheme="majorBidi"/>
-          <w:color w:val="000000" w:themeColor="text1"/>
-        </w:rPr>
-        <w:t xml:space="preserve"> </w:t>
-      </w:r>
-      <w:r>
-        <w:rPr>
-          <w:rFonts w:cstheme="majorBidi"/>
-          <w:color w:val="000000" w:themeColor="text1"/>
-        </w:rPr>
-        <w:t xml:space="preserve">este </w:t>
-      </w:r>
-      <w:r>
-        <w:rPr>
-          <w:rFonts w:cstheme="majorBidi"/>
-          <w:color w:val="000000" w:themeColor="text1"/>
-        </w:rPr>
-        <w:t xml:space="preserve">proyecto ofrecer </w:t>
-      </w:r>
-      <w:r>
-        <w:rPr>
-          <w:rFonts w:cstheme="majorBidi"/>
-          <w:color w:val="000000" w:themeColor="text1"/>
-        </w:rPr>
-        <w:t xml:space="preserve">una </w:t>
-      </w:r>
-      <w:r>
-        <w:rPr>
-          <w:rFonts w:cstheme="majorBidi"/>
-          <w:color w:val="000000" w:themeColor="text1"/>
-        </w:rPr>
-        <w:t>soluci</w:t>
-      </w:r>
-      <w:r>
-        <w:rPr>
-          <w:rFonts w:cstheme="majorBidi"/>
-          <w:color w:val="000000" w:themeColor="text1"/>
-        </w:rPr>
-        <w:t>ón</w:t>
-      </w:r>
-      <w:r>
-        <w:rPr>
-          <w:rFonts w:cstheme="majorBidi"/>
-          <w:color w:val="000000" w:themeColor="text1"/>
-        </w:rPr>
-        <w:t xml:space="preserve"> práctica, facilitando</w:t>
-      </w:r>
-      <w:r>
-        <w:rPr>
-          <w:rFonts w:cstheme="majorBidi"/>
-          <w:color w:val="000000" w:themeColor="text1"/>
-        </w:rPr>
-        <w:t xml:space="preserve"> el día a día de los médicos</w:t>
-      </w:r>
-      <w:r>
-        <w:rPr>
-          <w:rFonts w:cstheme="majorBidi"/>
-          <w:color w:val="000000" w:themeColor="text1"/>
-        </w:rPr>
-        <w:t xml:space="preserve"> y mejorando la experiencia del paciente.</w:t>
-      </w:r>
-    </w:p>
-    <w:p>
-      <w:pPr>
-        <w:spacing w:line="360" w:lineRule="auto"/>
-        <w:jc w:val="both"/>
-        <w:rPr>
-          <w:rFonts w:cstheme="majorBidi"/>
-          <w:color w:val="000000" w:themeColor="text1"/>
-        </w:rPr>
-      </w:pPr>
-      <w:r>
-        <w:rPr>
-          <w:rFonts w:cstheme="majorBidi"/>
-          <w:color w:val="000000" w:themeColor="text1"/>
-        </w:rPr>
-        <w:t xml:space="preserve">En el mercado actual, existen </w:t>
-      </w:r>
-      <w:r>
-        <w:rPr>
-          <w:rFonts w:cstheme="majorBidi"/>
-          <w:color w:val="000000" w:themeColor="text1"/>
-        </w:rPr>
-        <w:t>varias</w:t>
-      </w:r>
-      <w:r>
-        <w:rPr>
-          <w:rFonts w:cstheme="majorBidi"/>
-          <w:color w:val="000000" w:themeColor="text1"/>
-        </w:rPr>
-        <w:t xml:space="preserve"> soluciones de software diseñadas para la gestión de clínicas y hospitales. </w:t>
-      </w:r>
-      <w:r>
-        <w:rPr>
-          <w:rFonts w:cstheme="majorBidi"/>
-          <w:color w:val="000000" w:themeColor="text1"/>
-        </w:rPr>
-        <w:t>A</w:t>
-      </w:r>
-      <w:r>
-        <w:rPr>
-          <w:rFonts w:cstheme="majorBidi"/>
-          <w:color w:val="000000" w:themeColor="text1"/>
-        </w:rPr>
-        <w:t>lgunas de las más destacadas</w:t>
-      </w:r>
-      <w:r>
-        <w:rPr>
-          <w:rFonts w:cstheme="majorBidi"/>
-          <w:color w:val="000000" w:themeColor="text1"/>
-        </w:rPr>
-        <w:t xml:space="preserve"> son:</w:t>
-      </w:r>
-    </w:p>
-    <w:p>
-      <w:pPr>
-        <w:numPr>
-          <w:ilvl w:val="0"/>
-          <w:numId w:val="5"/>
-        </w:numPr>
-        <w:spacing w:line="360" w:lineRule="auto"/>
-        <w:jc w:val="both"/>
-        <w:rPr>
-          <w:rFonts w:cstheme="majorBidi"/>
-          <w:color w:val="000000" w:themeColor="text1"/>
-        </w:rPr>
-      </w:pPr>
-      <w:r>
-        <w:rPr>
-          <w:rFonts w:cstheme="majorBidi"/>
+    <w:sdt>
+      <w:sdtPr>
+        <w:id w:val="-805003306"/>
+        <w:docPartObj>
+          <w:docPartGallery w:val="Table of Contents"/>
+          <w:docPartUnique/>
+        </w:docPartObj>
+      </w:sdtPr>
+      <w:sdtEndPr>
+        <w:rPr>
+          <w:rFonts w:asciiTheme="majorBidi" w:eastAsiaTheme="minorHAnsi" w:hAnsiTheme="majorBidi" w:cstheme="minorBidi"/>
           <w:b/>
           <w:bCs/>
-          <w:color w:val="000000" w:themeColor="text1"/>
-        </w:rPr>
-        <w:t>Medigest</w:t>
-      </w:r>
-      <w:r>
-        <w:rPr>
-          <w:rFonts w:cstheme="majorBidi"/>
-          <w:color w:val="000000" w:themeColor="text1"/>
-        </w:rPr>
-        <w:t xml:space="preserve">: Este software médico se centra en simplificar la gestión clínica, ofreciendo funcionalidades que abarcan desde la administración de historias clínicas y citas hasta la facturación y el control de pagos. </w:t>
-      </w:r>
-    </w:p>
-    <w:p>
-      <w:pPr>
-        <w:spacing w:line="360" w:lineRule="auto"/>
-        <w:ind w:firstLine="708"/>
-        <w:jc w:val="both"/>
-        <w:rPr>
-          <w:rFonts w:cstheme="majorBidi"/>
-          <w:color w:val="000000" w:themeColor="text1"/>
-        </w:rPr>
-      </w:pPr>
-      <w:hyperlink r:id="rId12" w:history="1">
-        <w:r>
-          <w:rPr>
-            <w:rStyle w:val="Hipervnculo"/>
-            <w:rFonts w:cstheme="majorBidi"/>
-          </w:rPr>
-          <w:t>mejorsoftware.org</w:t>
-        </w:r>
-      </w:hyperlink>
-    </w:p>
-    <w:p>
-      <w:pPr>
-        <w:numPr>
-          <w:ilvl w:val="0"/>
-          <w:numId w:val="5"/>
-        </w:numPr>
-        <w:spacing w:line="360" w:lineRule="auto"/>
-        <w:jc w:val="both"/>
-        <w:rPr>
-          <w:rFonts w:cstheme="majorBidi"/>
-          <w:color w:val="000000" w:themeColor="text1"/>
-        </w:rPr>
-      </w:pPr>
-      <w:r>
-        <w:rPr>
-          <w:rFonts w:cstheme="majorBidi"/>
-          <w:b/>
-          <w:bCs/>
-          <w:color w:val="000000" w:themeColor="text1"/>
-        </w:rPr>
-        <w:t>Pabau</w:t>
-      </w:r>
-      <w:r>
-        <w:rPr>
-          <w:rFonts w:cstheme="majorBidi"/>
-          <w:color w:val="000000" w:themeColor="text1"/>
-        </w:rPr>
-        <w:t>: Una solución todo en uno para la gestión de clínicas, que incluye programación de citas, gestión de pacientes y herramientas de marketing</w:t>
-      </w:r>
-      <w:r>
-        <w:rPr>
-          <w:rFonts w:cstheme="majorBidi"/>
-          <w:color w:val="000000" w:themeColor="text1"/>
-        </w:rPr>
-        <w:t xml:space="preserve"> </w:t>
-      </w:r>
-      <w:sdt>
-        <w:sdtPr>
-          <w:rPr>
-            <w:rFonts w:cstheme="majorBidi"/>
-            <w:color w:val="000000" w:themeColor="text1"/>
-          </w:rPr>
-          <w:id w:val="22908433"/>
-          <w:citation/>
-        </w:sdtPr>
-        <w:sdtContent>
+          <w:noProof/>
+          <w:color w:val="auto"/>
+          <w:sz w:val="24"/>
+          <w:szCs w:val="22"/>
+          <w:lang w:val="es-ES"/>
+        </w:rPr>
+      </w:sdtEndPr>
+      <w:sdtContent>
+        <w:p>
+          <w:pPr>
+            <w:pStyle w:val="TtuloTDC"/>
+          </w:pPr>
+          <w:proofErr w:type="spellStart"/>
           <w:r>
+            <w:t>Índice</w:t>
+          </w:r>
+          <w:proofErr w:type="spellEnd"/>
+          <w:r>
+            <w:t xml:space="preserve"> de </w:t>
+          </w:r>
+          <w:proofErr w:type="spellStart"/>
+          <w:r>
+            <w:t>Contenidos</w:t>
+          </w:r>
+          <w:proofErr w:type="spellEnd"/>
+        </w:p>
+        <w:p>
+          <w:pPr>
+            <w:pStyle w:val="TDC1"/>
+            <w:tabs>
+              <w:tab w:val="right" w:leader="dot" w:pos="7927"/>
+            </w:tabs>
             <w:rPr>
-              <w:rFonts w:cstheme="majorBidi"/>
-              <w:color w:val="000000" w:themeColor="text1"/>
+              <w:noProof/>
             </w:rPr>
+          </w:pPr>
+          <w:r>
             <w:fldChar w:fldCharType="begin"/>
           </w:r>
           <w:r>
-            <w:rPr>
-              <w:rFonts w:cstheme="majorBidi"/>
-              <w:color w:val="000000" w:themeColor="text1"/>
-            </w:rPr>
-            <w:instrText xml:space="preserve">CITATION Asi241 \l 3082 </w:instrText>
+            <w:instrText xml:space="preserve"> TOC \o "1-3" \h \z \u </w:instrText>
           </w:r>
           <w:r>
-            <w:rPr>
-              <w:rFonts w:cstheme="majorBidi"/>
-              <w:color w:val="000000" w:themeColor="text1"/>
-            </w:rPr>
             <w:fldChar w:fldCharType="separate"/>
           </w:r>
+          <w:hyperlink w:anchor="_Toc199267829" w:history="1">
+            <w:r>
+              <w:rPr>
+                <w:rStyle w:val="Hipervnculo"/>
+                <w:rFonts w:ascii="Times New Roman" w:eastAsia="Times New Roman" w:hAnsi="Times New Roman" w:cs="Times New Roman"/>
+                <w:b/>
+                <w:bCs/>
+                <w:noProof/>
+                <w:kern w:val="36"/>
+              </w:rPr>
+              <w:t>DESCRIP</w:t>
+            </w:r>
+            <w:r>
+              <w:rPr>
+                <w:rStyle w:val="Hipervnculo"/>
+                <w:rFonts w:ascii="Times New Roman" w:eastAsia="Times New Roman" w:hAnsi="Times New Roman" w:cs="Times New Roman"/>
+                <w:b/>
+                <w:bCs/>
+                <w:noProof/>
+                <w:kern w:val="36"/>
+              </w:rPr>
+              <w:t>C</w:t>
+            </w:r>
+            <w:r>
+              <w:rPr>
+                <w:rStyle w:val="Hipervnculo"/>
+                <w:rFonts w:ascii="Times New Roman" w:eastAsia="Times New Roman" w:hAnsi="Times New Roman" w:cs="Times New Roman"/>
+                <w:b/>
+                <w:bCs/>
+                <w:noProof/>
+                <w:kern w:val="36"/>
+              </w:rPr>
+              <w:t>IÓN</w:t>
+            </w:r>
+            <w:r>
+              <w:rPr>
+                <w:noProof/>
+                <w:webHidden/>
+              </w:rPr>
+              <w:tab/>
+            </w:r>
+            <w:r>
+              <w:rPr>
+                <w:noProof/>
+                <w:webHidden/>
+              </w:rPr>
+              <w:fldChar w:fldCharType="begin"/>
+            </w:r>
+            <w:r>
+              <w:rPr>
+                <w:noProof/>
+                <w:webHidden/>
+              </w:rPr>
+              <w:instrText xml:space="preserve"> PAGEREF _Toc199267829 \h </w:instrText>
+            </w:r>
+            <w:r>
+              <w:rPr>
+                <w:noProof/>
+                <w:webHidden/>
+              </w:rPr>
+            </w:r>
+            <w:r>
+              <w:rPr>
+                <w:noProof/>
+                <w:webHidden/>
+              </w:rPr>
+              <w:fldChar w:fldCharType="separate"/>
+            </w:r>
+            <w:r>
+              <w:rPr>
+                <w:noProof/>
+                <w:webHidden/>
+              </w:rPr>
+              <w:t>12</w:t>
+            </w:r>
+            <w:r>
+              <w:rPr>
+                <w:noProof/>
+                <w:webHidden/>
+              </w:rPr>
+              <w:fldChar w:fldCharType="end"/>
+            </w:r>
+          </w:hyperlink>
+        </w:p>
+        <w:p>
+          <w:pPr>
+            <w:pStyle w:val="TDC2"/>
+            <w:tabs>
+              <w:tab w:val="right" w:leader="dot" w:pos="7927"/>
+            </w:tabs>
+            <w:rPr>
+              <w:noProof/>
+            </w:rPr>
+          </w:pPr>
+          <w:hyperlink w:anchor="_Toc199267830" w:history="1">
+            <w:r>
+              <w:rPr>
+                <w:rStyle w:val="Hipervnculo"/>
+                <w:rFonts w:ascii="Times New Roman" w:eastAsia="Times New Roman" w:hAnsi="Times New Roman" w:cs="Times New Roman"/>
+                <w:b/>
+                <w:bCs/>
+                <w:noProof/>
+              </w:rPr>
+              <w:t>Arquitectura de la Solución</w:t>
+            </w:r>
+            <w:r>
+              <w:rPr>
+                <w:noProof/>
+                <w:webHidden/>
+              </w:rPr>
+              <w:tab/>
+            </w:r>
+            <w:r>
+              <w:rPr>
+                <w:noProof/>
+                <w:webHidden/>
+              </w:rPr>
+              <w:fldChar w:fldCharType="begin"/>
+            </w:r>
+            <w:r>
+              <w:rPr>
+                <w:noProof/>
+                <w:webHidden/>
+              </w:rPr>
+              <w:instrText xml:space="preserve"> PAGEREF _Toc199267830 \h </w:instrText>
+            </w:r>
+            <w:r>
+              <w:rPr>
+                <w:noProof/>
+                <w:webHidden/>
+              </w:rPr>
+            </w:r>
+            <w:r>
+              <w:rPr>
+                <w:noProof/>
+                <w:webHidden/>
+              </w:rPr>
+              <w:fldChar w:fldCharType="separate"/>
+            </w:r>
+            <w:r>
+              <w:rPr>
+                <w:noProof/>
+                <w:webHidden/>
+              </w:rPr>
+              <w:t>12</w:t>
+            </w:r>
+            <w:r>
+              <w:rPr>
+                <w:noProof/>
+                <w:webHidden/>
+              </w:rPr>
+              <w:fldChar w:fldCharType="end"/>
+            </w:r>
+          </w:hyperlink>
+        </w:p>
+        <w:p>
+          <w:pPr>
+            <w:pStyle w:val="TDC2"/>
+            <w:tabs>
+              <w:tab w:val="right" w:leader="dot" w:pos="7927"/>
+            </w:tabs>
+            <w:rPr>
+              <w:noProof/>
+            </w:rPr>
+          </w:pPr>
+          <w:hyperlink w:anchor="_Toc199267831" w:history="1">
+            <w:r>
+              <w:rPr>
+                <w:rStyle w:val="Hipervnculo"/>
+                <w:rFonts w:ascii="Times New Roman" w:eastAsia="Times New Roman" w:hAnsi="Times New Roman" w:cs="Times New Roman"/>
+                <w:b/>
+                <w:bCs/>
+                <w:noProof/>
+              </w:rPr>
+              <w:t>Casos de Uso</w:t>
+            </w:r>
+            <w:r>
+              <w:rPr>
+                <w:noProof/>
+                <w:webHidden/>
+              </w:rPr>
+              <w:tab/>
+            </w:r>
+            <w:r>
+              <w:rPr>
+                <w:noProof/>
+                <w:webHidden/>
+              </w:rPr>
+              <w:fldChar w:fldCharType="begin"/>
+            </w:r>
+            <w:r>
+              <w:rPr>
+                <w:noProof/>
+                <w:webHidden/>
+              </w:rPr>
+              <w:instrText xml:space="preserve"> PAGEREF _Toc199267831 \h </w:instrText>
+            </w:r>
+            <w:r>
+              <w:rPr>
+                <w:noProof/>
+                <w:webHidden/>
+              </w:rPr>
+            </w:r>
+            <w:r>
+              <w:rPr>
+                <w:noProof/>
+                <w:webHidden/>
+              </w:rPr>
+              <w:fldChar w:fldCharType="separate"/>
+            </w:r>
+            <w:r>
+              <w:rPr>
+                <w:noProof/>
+                <w:webHidden/>
+              </w:rPr>
+              <w:t>12</w:t>
+            </w:r>
+            <w:r>
+              <w:rPr>
+                <w:noProof/>
+                <w:webHidden/>
+              </w:rPr>
+              <w:fldChar w:fldCharType="end"/>
+            </w:r>
+          </w:hyperlink>
+        </w:p>
+        <w:p>
+          <w:pPr>
+            <w:pStyle w:val="TDC3"/>
+            <w:tabs>
+              <w:tab w:val="right" w:leader="dot" w:pos="7927"/>
+            </w:tabs>
+            <w:rPr>
+              <w:noProof/>
+            </w:rPr>
+          </w:pPr>
+          <w:hyperlink w:anchor="_Toc199267832" w:history="1">
+            <w:r>
+              <w:rPr>
+                <w:rStyle w:val="Hipervnculo"/>
+                <w:rFonts w:ascii="Times New Roman" w:eastAsia="Times New Roman" w:hAnsi="Times New Roman" w:cs="Times New Roman"/>
+                <w:b/>
+                <w:bCs/>
+                <w:noProof/>
+              </w:rPr>
+              <w:t>Caso de uso: Agendar una cita médica</w:t>
+            </w:r>
+            <w:r>
+              <w:rPr>
+                <w:noProof/>
+                <w:webHidden/>
+              </w:rPr>
+              <w:tab/>
+            </w:r>
+            <w:r>
+              <w:rPr>
+                <w:noProof/>
+                <w:webHidden/>
+              </w:rPr>
+              <w:fldChar w:fldCharType="begin"/>
+            </w:r>
+            <w:r>
+              <w:rPr>
+                <w:noProof/>
+                <w:webHidden/>
+              </w:rPr>
+              <w:instrText xml:space="preserve"> PAGEREF _Toc199267832 \h </w:instrText>
+            </w:r>
+            <w:r>
+              <w:rPr>
+                <w:noProof/>
+                <w:webHidden/>
+              </w:rPr>
+            </w:r>
+            <w:r>
+              <w:rPr>
+                <w:noProof/>
+                <w:webHidden/>
+              </w:rPr>
+              <w:fldChar w:fldCharType="separate"/>
+            </w:r>
+            <w:r>
+              <w:rPr>
+                <w:noProof/>
+                <w:webHidden/>
+              </w:rPr>
+              <w:t>13</w:t>
+            </w:r>
+            <w:r>
+              <w:rPr>
+                <w:noProof/>
+                <w:webHidden/>
+              </w:rPr>
+              <w:fldChar w:fldCharType="end"/>
+            </w:r>
+          </w:hyperlink>
+        </w:p>
+        <w:p>
+          <w:pPr>
+            <w:pStyle w:val="TDC2"/>
+            <w:tabs>
+              <w:tab w:val="right" w:leader="dot" w:pos="7927"/>
+            </w:tabs>
+            <w:rPr>
+              <w:noProof/>
+            </w:rPr>
+          </w:pPr>
+          <w:hyperlink w:anchor="_Toc199267833" w:history="1">
+            <w:r>
+              <w:rPr>
+                <w:rStyle w:val="Hipervnculo"/>
+                <w:rFonts w:ascii="Times New Roman" w:eastAsia="Times New Roman" w:hAnsi="Times New Roman" w:cs="Times New Roman"/>
+                <w:b/>
+                <w:bCs/>
+                <w:noProof/>
+              </w:rPr>
+              <w:t>Diseño del Sistema</w:t>
+            </w:r>
+            <w:r>
+              <w:rPr>
+                <w:noProof/>
+                <w:webHidden/>
+              </w:rPr>
+              <w:tab/>
+            </w:r>
+            <w:r>
+              <w:rPr>
+                <w:noProof/>
+                <w:webHidden/>
+              </w:rPr>
+              <w:fldChar w:fldCharType="begin"/>
+            </w:r>
+            <w:r>
+              <w:rPr>
+                <w:noProof/>
+                <w:webHidden/>
+              </w:rPr>
+              <w:instrText xml:space="preserve"> PAGEREF _Toc199267833 \h </w:instrText>
+            </w:r>
+            <w:r>
+              <w:rPr>
+                <w:noProof/>
+                <w:webHidden/>
+              </w:rPr>
+            </w:r>
+            <w:r>
+              <w:rPr>
+                <w:noProof/>
+                <w:webHidden/>
+              </w:rPr>
+              <w:fldChar w:fldCharType="separate"/>
+            </w:r>
+            <w:r>
+              <w:rPr>
+                <w:noProof/>
+                <w:webHidden/>
+              </w:rPr>
+              <w:t>14</w:t>
+            </w:r>
+            <w:r>
+              <w:rPr>
+                <w:noProof/>
+                <w:webHidden/>
+              </w:rPr>
+              <w:fldChar w:fldCharType="end"/>
+            </w:r>
+          </w:hyperlink>
+        </w:p>
+        <w:p>
+          <w:pPr>
+            <w:pStyle w:val="TDC2"/>
+            <w:tabs>
+              <w:tab w:val="right" w:leader="dot" w:pos="7927"/>
+            </w:tabs>
+            <w:rPr>
+              <w:noProof/>
+            </w:rPr>
+          </w:pPr>
+          <w:hyperlink w:anchor="_Toc199267834" w:history="1">
+            <w:r>
+              <w:rPr>
+                <w:rStyle w:val="Hipervnculo"/>
+                <w:rFonts w:ascii="Times New Roman" w:eastAsia="Times New Roman" w:hAnsi="Times New Roman" w:cs="Times New Roman"/>
+                <w:b/>
+                <w:bCs/>
+                <w:noProof/>
+              </w:rPr>
+              <w:t>Interfaz del Usuario</w:t>
+            </w:r>
+            <w:r>
+              <w:rPr>
+                <w:noProof/>
+                <w:webHidden/>
+              </w:rPr>
+              <w:tab/>
+            </w:r>
+            <w:r>
+              <w:rPr>
+                <w:noProof/>
+                <w:webHidden/>
+              </w:rPr>
+              <w:fldChar w:fldCharType="begin"/>
+            </w:r>
+            <w:r>
+              <w:rPr>
+                <w:noProof/>
+                <w:webHidden/>
+              </w:rPr>
+              <w:instrText xml:space="preserve"> PAGEREF _Toc199267834 \h </w:instrText>
+            </w:r>
+            <w:r>
+              <w:rPr>
+                <w:noProof/>
+                <w:webHidden/>
+              </w:rPr>
+            </w:r>
+            <w:r>
+              <w:rPr>
+                <w:noProof/>
+                <w:webHidden/>
+              </w:rPr>
+              <w:fldChar w:fldCharType="separate"/>
+            </w:r>
+            <w:r>
+              <w:rPr>
+                <w:noProof/>
+                <w:webHidden/>
+              </w:rPr>
+              <w:t>18</w:t>
+            </w:r>
+            <w:r>
+              <w:rPr>
+                <w:noProof/>
+                <w:webHidden/>
+              </w:rPr>
+              <w:fldChar w:fldCharType="end"/>
+            </w:r>
+          </w:hyperlink>
+        </w:p>
+        <w:p>
+          <w:pPr>
+            <w:pStyle w:val="TDC2"/>
+            <w:tabs>
+              <w:tab w:val="right" w:leader="dot" w:pos="7927"/>
+            </w:tabs>
+            <w:rPr>
+              <w:noProof/>
+            </w:rPr>
+          </w:pPr>
+          <w:hyperlink w:anchor="_Toc199267835" w:history="1">
+            <w:r>
+              <w:rPr>
+                <w:rStyle w:val="Hipervnculo"/>
+                <w:rFonts w:ascii="Times New Roman" w:eastAsia="Times New Roman" w:hAnsi="Times New Roman" w:cs="Times New Roman"/>
+                <w:b/>
+                <w:bCs/>
+                <w:noProof/>
+              </w:rPr>
+              <w:t>Conclusión</w:t>
+            </w:r>
+            <w:r>
+              <w:rPr>
+                <w:noProof/>
+                <w:webHidden/>
+              </w:rPr>
+              <w:tab/>
+            </w:r>
+            <w:r>
+              <w:rPr>
+                <w:noProof/>
+                <w:webHidden/>
+              </w:rPr>
+              <w:fldChar w:fldCharType="begin"/>
+            </w:r>
+            <w:r>
+              <w:rPr>
+                <w:noProof/>
+                <w:webHidden/>
+              </w:rPr>
+              <w:instrText xml:space="preserve"> PAGEREF _Toc199267835 \h </w:instrText>
+            </w:r>
+            <w:r>
+              <w:rPr>
+                <w:noProof/>
+                <w:webHidden/>
+              </w:rPr>
+            </w:r>
+            <w:r>
+              <w:rPr>
+                <w:noProof/>
+                <w:webHidden/>
+              </w:rPr>
+              <w:fldChar w:fldCharType="separate"/>
+            </w:r>
+            <w:r>
+              <w:rPr>
+                <w:noProof/>
+                <w:webHidden/>
+              </w:rPr>
+              <w:t>18</w:t>
+            </w:r>
+            <w:r>
+              <w:rPr>
+                <w:noProof/>
+                <w:webHidden/>
+              </w:rPr>
+              <w:fldChar w:fldCharType="end"/>
+            </w:r>
+          </w:hyperlink>
+        </w:p>
+        <w:p>
+          <w:pPr>
+            <w:pStyle w:val="TDC1"/>
+            <w:tabs>
+              <w:tab w:val="right" w:leader="dot" w:pos="7927"/>
+            </w:tabs>
+            <w:rPr>
+              <w:noProof/>
+            </w:rPr>
+          </w:pPr>
+          <w:hyperlink w:anchor="_Toc199267836" w:history="1">
+            <w:r>
+              <w:rPr>
+                <w:rStyle w:val="Hipervnculo"/>
+                <w:noProof/>
+              </w:rPr>
+              <w:t>Bibliografía</w:t>
+            </w:r>
+            <w:r>
+              <w:rPr>
+                <w:noProof/>
+                <w:webHidden/>
+              </w:rPr>
+              <w:tab/>
+            </w:r>
+            <w:r>
+              <w:rPr>
+                <w:noProof/>
+                <w:webHidden/>
+              </w:rPr>
+              <w:fldChar w:fldCharType="begin"/>
+            </w:r>
+            <w:r>
+              <w:rPr>
+                <w:noProof/>
+                <w:webHidden/>
+              </w:rPr>
+              <w:instrText xml:space="preserve"> PAGEREF _Toc199267836 \h </w:instrText>
+            </w:r>
+            <w:r>
+              <w:rPr>
+                <w:noProof/>
+                <w:webHidden/>
+              </w:rPr>
+            </w:r>
+            <w:r>
+              <w:rPr>
+                <w:noProof/>
+                <w:webHidden/>
+              </w:rPr>
+              <w:fldChar w:fldCharType="separate"/>
+            </w:r>
+            <w:r>
+              <w:rPr>
+                <w:noProof/>
+                <w:webHidden/>
+              </w:rPr>
+              <w:t>24</w:t>
+            </w:r>
+            <w:r>
+              <w:rPr>
+                <w:noProof/>
+                <w:webHidden/>
+              </w:rPr>
+              <w:fldChar w:fldCharType="end"/>
+            </w:r>
+          </w:hyperlink>
+        </w:p>
+        <w:p>
           <w:r>
             <w:rPr>
-              <w:rFonts w:cstheme="majorBidi"/>
+              <w:b/>
+              <w:bCs/>
               <w:noProof/>
-              <w:color w:val="000000" w:themeColor="text1"/>
-            </w:rPr>
-            <w:t>(Qureshi, 2024)</w:t>
-          </w:r>
-          <w:r>
-            <w:rPr>
-              <w:rFonts w:cstheme="majorBidi"/>
-              <w:color w:val="000000" w:themeColor="text1"/>
             </w:rPr>
             <w:fldChar w:fldCharType="end"/>
           </w:r>
-        </w:sdtContent>
-      </w:sdt>
-      <w:r>
-        <w:rPr>
-          <w:rFonts w:cstheme="majorBidi"/>
-          <w:color w:val="000000" w:themeColor="text1"/>
-        </w:rPr>
-        <w:t xml:space="preserve">. </w:t>
-      </w:r>
-    </w:p>
-    <w:p>
-      <w:pPr>
-        <w:numPr>
-          <w:ilvl w:val="0"/>
-          <w:numId w:val="5"/>
-        </w:numPr>
+        </w:p>
+      </w:sdtContent>
+    </w:sdt>
+    <w:p>
+      <w:pPr>
         <w:spacing w:line="360" w:lineRule="auto"/>
         <w:jc w:val="both"/>
         <w:rPr>
@@ -1042,80 +1022,188 @@
       <w:r>
         <w:rPr>
           <w:rFonts w:cstheme="majorBidi"/>
-          <w:b/>
-          <w:bCs/>
-          <w:color w:val="000000" w:themeColor="text1"/>
-        </w:rPr>
-        <w:t>eHospital Systems</w:t>
-      </w:r>
-      <w:r>
-        <w:rPr>
-          <w:rFonts w:cstheme="majorBidi"/>
-          <w:color w:val="000000" w:themeColor="text1"/>
-        </w:rPr>
-        <w:t>: Orientado a la gestión hospitalaria, este software abarca desde la administración de pacientes hasta la gestión de inventarios y recursos humanos</w:t>
-      </w:r>
-      <w:r>
-        <w:rPr>
-          <w:rFonts w:cstheme="majorBidi"/>
-          <w:color w:val="000000" w:themeColor="text1"/>
+          <w:color w:val="000000" w:themeColor="text1"/>
+        </w:rPr>
+        <w:br w:type="page"/>
+      </w:r>
+    </w:p>
+    <w:p>
+      <w:pPr>
+        <w:spacing w:line="360" w:lineRule="auto"/>
+        <w:jc w:val="both"/>
+        <w:rPr>
+          <w:rFonts w:cstheme="majorBidi"/>
+          <w:color w:val="000000" w:themeColor="text1"/>
+          <w:sz w:val="32"/>
+          <w:szCs w:val="32"/>
+        </w:rPr>
+      </w:pPr>
+      <w:r>
+        <w:rPr>
+          <w:rFonts w:cstheme="majorBidi"/>
+          <w:color w:val="000000" w:themeColor="text1"/>
+          <w:sz w:val="32"/>
+          <w:szCs w:val="32"/>
+        </w:rPr>
+        <w:lastRenderedPageBreak/>
+        <w:t>ABSTRACT</w:t>
+      </w:r>
+    </w:p>
+    <w:p>
+      <w:pPr>
+        <w:spacing w:line="360" w:lineRule="auto"/>
+        <w:jc w:val="both"/>
+        <w:rPr>
+          <w:rFonts w:cstheme="majorBidi"/>
+          <w:szCs w:val="24"/>
+        </w:rPr>
+      </w:pPr>
+      <w:r>
+        <w:rPr>
+          <w:rFonts w:cstheme="majorBidi"/>
+          <w:szCs w:val="24"/>
+        </w:rPr>
+        <w:t>En este proyecto se propone diseñar desde cero la infraestructura tecnológica de una empresa o clínica considerando todas las materias en las que se estructur</w:t>
+      </w:r>
+      <w:r>
+        <w:rPr>
+          <w:rFonts w:cstheme="majorBidi"/>
+          <w:szCs w:val="24"/>
+        </w:rPr>
+        <w:t>ó</w:t>
+      </w:r>
+      <w:r>
+        <w:rPr>
+          <w:rFonts w:cstheme="majorBidi"/>
+          <w:szCs w:val="24"/>
+        </w:rPr>
+        <w:t xml:space="preserve"> el ciclo formativo</w:t>
+      </w:r>
+      <w:r>
+        <w:rPr>
+          <w:rFonts w:cstheme="majorBidi"/>
+          <w:szCs w:val="24"/>
+        </w:rPr>
+        <w:t xml:space="preserve">, definiendo </w:t>
+      </w:r>
+      <w:r>
+        <w:rPr>
+          <w:rFonts w:cstheme="majorBidi"/>
+          <w:szCs w:val="24"/>
+        </w:rPr>
+        <w:t>inicial</w:t>
+      </w:r>
+      <w:r>
+        <w:rPr>
+          <w:rFonts w:cstheme="majorBidi"/>
+          <w:szCs w:val="24"/>
+        </w:rPr>
+        <w:t xml:space="preserve">mente </w:t>
+      </w:r>
+      <w:r>
+        <w:rPr>
+          <w:rFonts w:cstheme="majorBidi"/>
+          <w:szCs w:val="24"/>
+        </w:rPr>
+        <w:t xml:space="preserve">el concepto, el plan de </w:t>
+      </w:r>
+      <w:r>
+        <w:rPr>
+          <w:rFonts w:cstheme="majorBidi"/>
+          <w:szCs w:val="24"/>
+        </w:rPr>
+        <w:t>empresa</w:t>
+      </w:r>
+      <w:r>
+        <w:rPr>
+          <w:rFonts w:cstheme="majorBidi"/>
+          <w:szCs w:val="24"/>
+        </w:rPr>
+        <w:t xml:space="preserve"> y las bases legales y de protección de datos.</w:t>
+      </w:r>
+      <w:r>
+        <w:rPr>
+          <w:rFonts w:cstheme="majorBidi"/>
+          <w:szCs w:val="24"/>
         </w:rPr>
         <w:t xml:space="preserve"> </w:t>
       </w:r>
-      <w:sdt>
-        <w:sdtPr>
-          <w:rPr>
-            <w:rFonts w:cstheme="majorBidi"/>
-            <w:color w:val="000000" w:themeColor="text1"/>
-          </w:rPr>
-          <w:id w:val="1152945223"/>
-          <w:citation/>
-        </w:sdtPr>
-        <w:sdtContent>
-          <w:r>
-            <w:rPr>
-              <w:rFonts w:cstheme="majorBidi"/>
-              <w:color w:val="000000" w:themeColor="text1"/>
-            </w:rPr>
-            <w:fldChar w:fldCharType="begin"/>
-          </w:r>
-          <w:r>
-            <w:rPr>
-              <w:rFonts w:cstheme="majorBidi"/>
-              <w:color w:val="000000" w:themeColor="text1"/>
-            </w:rPr>
-            <w:instrText xml:space="preserve"> CITATION Asi241 \l 3082 </w:instrText>
-          </w:r>
-          <w:r>
-            <w:rPr>
-              <w:rFonts w:cstheme="majorBidi"/>
-              <w:color w:val="000000" w:themeColor="text1"/>
-            </w:rPr>
-            <w:fldChar w:fldCharType="separate"/>
-          </w:r>
-          <w:r>
-            <w:rPr>
-              <w:rFonts w:cstheme="majorBidi"/>
-              <w:noProof/>
-              <w:color w:val="000000" w:themeColor="text1"/>
-            </w:rPr>
-            <w:t>(Qureshi, 2024)</w:t>
-          </w:r>
-          <w:r>
-            <w:rPr>
-              <w:rFonts w:cstheme="majorBidi"/>
-              <w:color w:val="000000" w:themeColor="text1"/>
-            </w:rPr>
-            <w:fldChar w:fldCharType="end"/>
-          </w:r>
-        </w:sdtContent>
-      </w:sdt>
-      <w:r>
-        <w:rPr>
-          <w:rFonts w:cstheme="majorBidi"/>
-          <w:color w:val="000000" w:themeColor="text1"/>
-        </w:rPr>
-        <w:t>.</w:t>
+      <w:r>
+        <w:rPr>
+          <w:rFonts w:cstheme="majorBidi"/>
+          <w:szCs w:val="24"/>
+        </w:rPr>
+        <w:t xml:space="preserve">Luego se </w:t>
+      </w:r>
+      <w:r>
+        <w:rPr>
+          <w:rFonts w:cstheme="majorBidi"/>
+          <w:szCs w:val="24"/>
+        </w:rPr>
+        <w:t>diseñará la</w:t>
+      </w:r>
+      <w:r>
+        <w:rPr>
+          <w:rFonts w:cstheme="majorBidi"/>
+          <w:szCs w:val="24"/>
+        </w:rPr>
+        <w:t xml:space="preserve"> red informática, considerando cableado y equipos/servidores para la función correspondiente, tanto en hardware como software. Se definirá cómo va a ser almacenada, mediante servidores físicos o en la nube.</w:t>
+      </w:r>
+      <w:r>
+        <w:rPr>
+          <w:rFonts w:cstheme="majorBidi"/>
+          <w:szCs w:val="24"/>
+        </w:rPr>
+        <w:t xml:space="preserve"> </w:t>
+      </w:r>
+      <w:r>
+        <w:rPr>
+          <w:rFonts w:cstheme="majorBidi"/>
+          <w:szCs w:val="24"/>
+        </w:rPr>
+        <w:t xml:space="preserve">Además, se elaborará una página web o aplicación conectada a una base de datos, garantizando la posibilidad de uso de todos sus componentes; seguridad; administración y accesibilidad. </w:t>
+      </w:r>
+      <w:r>
+        <w:rPr>
+          <w:rFonts w:cstheme="majorBidi"/>
+          <w:szCs w:val="24"/>
+        </w:rPr>
+        <w:t>También se verá si es posible</w:t>
+      </w:r>
+      <w:r>
+        <w:rPr>
+          <w:rFonts w:cstheme="majorBidi"/>
+          <w:szCs w:val="24"/>
+        </w:rPr>
+        <w:t xml:space="preserve"> implementar sistemas adicionales, como correo interno o DNS y se aplicarán protocolos de seguridad adicionales para proteger la plataforma.</w:t>
+      </w:r>
+      <w:r>
+        <w:rPr>
+          <w:rFonts w:cstheme="majorBidi"/>
+          <w:szCs w:val="24"/>
+        </w:rPr>
+        <w:t xml:space="preserve"> </w:t>
+      </w:r>
+      <w:r>
+        <w:rPr>
+          <w:rFonts w:cstheme="majorBidi"/>
+          <w:szCs w:val="24"/>
+        </w:rPr>
+        <w:t>Al final se analizará la implementación en realidad de todo el sistema, probándolo en servidores locales o en la nube</w:t>
+      </w:r>
+      <w:r>
+        <w:rPr>
+          <w:rFonts w:cstheme="majorBidi"/>
+          <w:szCs w:val="24"/>
+        </w:rPr>
+        <w:t xml:space="preserve">, buscando así no solo </w:t>
+      </w:r>
+      <w:r>
+        <w:rPr>
+          <w:rFonts w:cstheme="majorBidi"/>
+          <w:szCs w:val="24"/>
+        </w:rPr>
+        <w:t>cumplir con los requisitos sino también contribuir con la innovación.</w:t>
       </w:r>
     </w:p>
     <w:p>
@@ -1124,15 +1212,311 @@
         <w:jc w:val="both"/>
         <w:rPr>
           <w:rFonts w:cstheme="majorBidi"/>
-          <w:color w:val="000000" w:themeColor="text1"/>
-        </w:rPr>
-      </w:pPr>
-      <w:r>
-        <w:rPr>
-          <w:rFonts w:cstheme="majorBidi"/>
-          <w:color w:val="000000" w:themeColor="text1"/>
-        </w:rPr>
-        <w:t>Aunque estas plataformas ofrecen funcionalidades amplias, presentan ciertas limitaciones</w:t>
+          <w:szCs w:val="24"/>
+          <w:lang w:val="en-US"/>
+        </w:rPr>
+      </w:pPr>
+      <w:r>
+        <w:rPr>
+          <w:rFonts w:cstheme="majorBidi"/>
+          <w:szCs w:val="24"/>
+          <w:lang w:val="en-US"/>
+        </w:rPr>
+        <w:t>This project aims to design the technological infrastructure of a company or clinic from scratch, taking into account all the subjects in which the training cycle was structured, initially defining the concept, business plan and legal and data protection bases. The computer network will then be designed, considering cabling and equipment/servers for the corresponding function, both in hardware and software. It will be defined how it is to be stored, by physical servers or in the cloud. In addition, a web page or application connected to a database will be developed, guaranteeing the usability of all its components; security; administration and accessibility. It will also be seen if it is possible to implement additional systems, such as internal mail or DNS and additional security protocols will be applied to protect the platform. At the end, we will analyze the actual implementation of the entire system, testing it on local servers or in the cloud, looking not only to meet the requirements but also contribute to innovation.</w:t>
+      </w:r>
+    </w:p>
+    <w:p>
+      <w:pPr>
+        <w:jc w:val="both"/>
+        <w:rPr>
+          <w:rFonts w:cstheme="majorBidi"/>
+          <w:color w:val="000000" w:themeColor="text1"/>
+          <w:lang w:val="en-US"/>
+        </w:rPr>
+      </w:pPr>
+    </w:p>
+    <w:p>
+      <w:pPr>
+        <w:spacing w:line="360" w:lineRule="auto"/>
+        <w:jc w:val="both"/>
+        <w:rPr>
+          <w:rFonts w:cstheme="majorBidi"/>
+          <w:color w:val="000000" w:themeColor="text1"/>
+          <w:sz w:val="32"/>
+          <w:szCs w:val="32"/>
+        </w:rPr>
+      </w:pPr>
+      <w:r>
+        <w:rPr>
+          <w:rFonts w:cstheme="majorBidi"/>
+          <w:color w:val="000000" w:themeColor="text1"/>
+          <w:sz w:val="32"/>
+          <w:szCs w:val="32"/>
+        </w:rPr>
+        <w:t>JUSTIFICACIÓ</w:t>
+      </w:r>
+      <w:r>
+        <w:rPr>
+          <w:rFonts w:cstheme="majorBidi"/>
+          <w:color w:val="000000" w:themeColor="text1"/>
+          <w:sz w:val="32"/>
+          <w:szCs w:val="32"/>
+        </w:rPr>
+        <w:t>N DEL PROYECTO</w:t>
+      </w:r>
+    </w:p>
+    <w:p>
+      <w:pPr>
+        <w:spacing w:line="360" w:lineRule="auto"/>
+        <w:jc w:val="both"/>
+        <w:rPr>
+          <w:rFonts w:cstheme="majorBidi"/>
+          <w:color w:val="000000" w:themeColor="text1"/>
+        </w:rPr>
+      </w:pPr>
+      <w:r>
+        <w:rPr>
+          <w:rFonts w:cstheme="majorBidi"/>
+          <w:color w:val="000000" w:themeColor="text1"/>
+        </w:rPr>
+        <w:t>La motivación</w:t>
+      </w:r>
+      <w:r>
+        <w:rPr>
+          <w:rFonts w:cstheme="majorBidi"/>
+          <w:color w:val="000000" w:themeColor="text1"/>
+        </w:rPr>
+        <w:t xml:space="preserve"> principal</w:t>
+      </w:r>
+      <w:r>
+        <w:rPr>
+          <w:rFonts w:cstheme="majorBidi"/>
+          <w:color w:val="000000" w:themeColor="text1"/>
+        </w:rPr>
+        <w:t xml:space="preserve"> de este proyecto es desarrollar una infraestructura tecnológica</w:t>
+      </w:r>
+      <w:r>
+        <w:rPr>
+          <w:rFonts w:cstheme="majorBidi"/>
+          <w:color w:val="000000" w:themeColor="text1"/>
+        </w:rPr>
+        <w:t>,</w:t>
+      </w:r>
+      <w:r>
+        <w:rPr>
+          <w:rFonts w:cstheme="majorBidi"/>
+          <w:color w:val="000000" w:themeColor="text1"/>
+        </w:rPr>
+        <w:t xml:space="preserve"> integral y segura para una clínica médica</w:t>
+      </w:r>
+      <w:r>
+        <w:rPr>
+          <w:rFonts w:cstheme="majorBidi"/>
+          <w:color w:val="000000" w:themeColor="text1"/>
+        </w:rPr>
+        <w:t>, el cual</w:t>
+      </w:r>
+      <w:r>
+        <w:rPr>
+          <w:rFonts w:cstheme="majorBidi"/>
+          <w:color w:val="000000" w:themeColor="text1"/>
+        </w:rPr>
+        <w:t xml:space="preserve"> </w:t>
+      </w:r>
+      <w:r>
+        <w:rPr>
+          <w:rFonts w:cstheme="majorBidi"/>
+          <w:color w:val="000000" w:themeColor="text1"/>
+        </w:rPr>
+        <w:t xml:space="preserve">surge </w:t>
+      </w:r>
+      <w:r>
+        <w:rPr>
+          <w:rFonts w:cstheme="majorBidi"/>
+          <w:color w:val="000000" w:themeColor="text1"/>
+        </w:rPr>
+        <w:t>de la observación de las necesidades actuales en el sector sanitario, donde la digitalización y la eficiencia en la gestión de datos son fundamentales.</w:t>
+      </w:r>
+    </w:p>
+    <w:p>
+      <w:pPr>
+        <w:spacing w:line="360" w:lineRule="auto"/>
+        <w:jc w:val="both"/>
+        <w:rPr>
+          <w:rFonts w:cstheme="majorBidi"/>
+          <w:color w:val="000000" w:themeColor="text1"/>
+        </w:rPr>
+      </w:pPr>
+      <w:r>
+        <w:rPr>
+          <w:rFonts w:cstheme="majorBidi"/>
+          <w:color w:val="000000" w:themeColor="text1"/>
+        </w:rPr>
+        <w:t>Además,</w:t>
+      </w:r>
+      <w:r>
+        <w:rPr>
+          <w:rFonts w:cstheme="majorBidi"/>
+          <w:color w:val="000000" w:themeColor="text1"/>
+        </w:rPr>
+        <w:t xml:space="preserve"> ya que</w:t>
+      </w:r>
+      <w:r>
+        <w:rPr>
+          <w:rFonts w:cstheme="majorBidi"/>
+          <w:color w:val="000000" w:themeColor="text1"/>
+        </w:rPr>
+        <w:t xml:space="preserve"> mi padre y mi hermana </w:t>
+      </w:r>
+      <w:r>
+        <w:rPr>
+          <w:rFonts w:cstheme="majorBidi"/>
+          <w:color w:val="000000" w:themeColor="text1"/>
+        </w:rPr>
+        <w:t>ejercen</w:t>
+      </w:r>
+      <w:r>
+        <w:rPr>
+          <w:rFonts w:cstheme="majorBidi"/>
+          <w:color w:val="000000" w:themeColor="text1"/>
+        </w:rPr>
+        <w:t xml:space="preserve"> como médicos, </w:t>
+      </w:r>
+      <w:r>
+        <w:rPr>
+          <w:rFonts w:cstheme="majorBidi"/>
+          <w:color w:val="000000" w:themeColor="text1"/>
+        </w:rPr>
+        <w:t>sus experiencias me han permitido</w:t>
+      </w:r>
+      <w:r>
+        <w:rPr>
+          <w:rFonts w:cstheme="majorBidi"/>
+          <w:color w:val="000000" w:themeColor="text1"/>
+        </w:rPr>
+        <w:t xml:space="preserve"> identificar las dificultades que enfrentan los profesionales de la salud en la administración de información clínica, programación de citas y comunicación interna</w:t>
+      </w:r>
+      <w:r>
+        <w:rPr>
+          <w:rFonts w:cstheme="majorBidi"/>
+          <w:color w:val="000000" w:themeColor="text1"/>
+        </w:rPr>
+        <w:t>, buscando</w:t>
+      </w:r>
+      <w:r>
+        <w:rPr>
+          <w:rFonts w:cstheme="majorBidi"/>
+          <w:color w:val="000000" w:themeColor="text1"/>
+        </w:rPr>
+        <w:t xml:space="preserve"> con</w:t>
+      </w:r>
+      <w:r>
+        <w:rPr>
+          <w:rFonts w:cstheme="majorBidi"/>
+          <w:color w:val="000000" w:themeColor="text1"/>
+        </w:rPr>
+        <w:t xml:space="preserve"> </w:t>
+      </w:r>
+      <w:r>
+        <w:rPr>
+          <w:rFonts w:cstheme="majorBidi"/>
+          <w:color w:val="000000" w:themeColor="text1"/>
+        </w:rPr>
+        <w:t xml:space="preserve">este </w:t>
+      </w:r>
+      <w:r>
+        <w:rPr>
+          <w:rFonts w:cstheme="majorBidi"/>
+          <w:color w:val="000000" w:themeColor="text1"/>
+        </w:rPr>
+        <w:t xml:space="preserve">proyecto ofrecer </w:t>
+      </w:r>
+      <w:r>
+        <w:rPr>
+          <w:rFonts w:cstheme="majorBidi"/>
+          <w:color w:val="000000" w:themeColor="text1"/>
+        </w:rPr>
+        <w:t xml:space="preserve">una </w:t>
+      </w:r>
+      <w:r>
+        <w:rPr>
+          <w:rFonts w:cstheme="majorBidi"/>
+          <w:color w:val="000000" w:themeColor="text1"/>
+        </w:rPr>
+        <w:t>soluci</w:t>
+      </w:r>
+      <w:r>
+        <w:rPr>
+          <w:rFonts w:cstheme="majorBidi"/>
+          <w:color w:val="000000" w:themeColor="text1"/>
+        </w:rPr>
+        <w:t>ón</w:t>
+      </w:r>
+      <w:r>
+        <w:rPr>
+          <w:rFonts w:cstheme="majorBidi"/>
+          <w:color w:val="000000" w:themeColor="text1"/>
+        </w:rPr>
+        <w:t xml:space="preserve"> práctica, facilitando</w:t>
+      </w:r>
+      <w:r>
+        <w:rPr>
+          <w:rFonts w:cstheme="majorBidi"/>
+          <w:color w:val="000000" w:themeColor="text1"/>
+        </w:rPr>
+        <w:t xml:space="preserve"> el día a día de los médicos</w:t>
+      </w:r>
+      <w:r>
+        <w:rPr>
+          <w:rFonts w:cstheme="majorBidi"/>
+          <w:color w:val="000000" w:themeColor="text1"/>
+        </w:rPr>
+        <w:t xml:space="preserve"> y mejorando la experiencia del paciente.</w:t>
+      </w:r>
+    </w:p>
+    <w:p>
+      <w:pPr>
+        <w:spacing w:line="360" w:lineRule="auto"/>
+        <w:jc w:val="both"/>
+        <w:rPr>
+          <w:rFonts w:cstheme="majorBidi"/>
+          <w:color w:val="000000" w:themeColor="text1"/>
+        </w:rPr>
+      </w:pPr>
+      <w:r>
+        <w:rPr>
+          <w:rFonts w:cstheme="majorBidi"/>
+          <w:color w:val="000000" w:themeColor="text1"/>
+        </w:rPr>
+        <w:t xml:space="preserve">En el mercado actual, existen </w:t>
+      </w:r>
+      <w:r>
+        <w:rPr>
+          <w:rFonts w:cstheme="majorBidi"/>
+          <w:color w:val="000000" w:themeColor="text1"/>
+        </w:rPr>
+        <w:t>varias</w:t>
+      </w:r>
+      <w:r>
+        <w:rPr>
+          <w:rFonts w:cstheme="majorBidi"/>
+          <w:color w:val="000000" w:themeColor="text1"/>
+        </w:rPr>
+        <w:t xml:space="preserve"> soluciones de software diseñadas para la gestión de clínicas y hospitales</w:t>
+      </w:r>
+      <w:r>
+        <w:rPr>
+          <w:rFonts w:cstheme="majorBidi"/>
+          <w:color w:val="000000" w:themeColor="text1"/>
+        </w:rPr>
+        <w:t xml:space="preserve"> y a</w:t>
+      </w:r>
+      <w:r>
+        <w:rPr>
+          <w:rFonts w:cstheme="majorBidi"/>
+          <w:color w:val="000000" w:themeColor="text1"/>
+        </w:rPr>
+        <w:t>unque ofrecen funcionalidades amplias, presentan ciertas limitaciones</w:t>
       </w:r>
       <w:r>
         <w:rPr>
@@ -1169,7 +1553,6 @@
           <w:bCs/>
           <w:color w:val="000000" w:themeColor="text1"/>
         </w:rPr>
-        <w:lastRenderedPageBreak/>
         <w:t>Costos</w:t>
       </w:r>
       <w:r>
@@ -1307,6 +1690,7 @@
           <w:bCs/>
           <w:color w:val="000000" w:themeColor="text1"/>
         </w:rPr>
+        <w:lastRenderedPageBreak/>
         <w:t>Ley Orgánica de Protección de Datos y Garantía de los Derechos Digitales (LOPDGDD)</w:t>
       </w:r>
       <w:r>
@@ -1374,7 +1758,7 @@
           <w:color w:val="000000" w:themeColor="text1"/>
         </w:rPr>
       </w:pPr>
-      <w:hyperlink r:id="rId13" w:tgtFrame="_blank" w:history="1">
+      <w:hyperlink r:id="rId12" w:tgtFrame="_blank" w:history="1">
         <w:r>
           <w:rPr>
             <w:rStyle w:val="Hipervnculo"/>
@@ -1458,15 +1842,7 @@
           <w:rFonts w:cstheme="majorBidi"/>
           <w:color w:val="000000" w:themeColor="text1"/>
         </w:rPr>
-        <w:t xml:space="preserve">El proyecto integrará desde su fase de diseño todas las medidas necesarias para cumplir con estas obligaciones legales, asegurando que la gestión de la </w:t>
-      </w:r>
-      <w:r>
-        <w:rPr>
-          <w:rFonts w:cstheme="majorBidi"/>
-          <w:color w:val="000000" w:themeColor="text1"/>
-        </w:rPr>
-        <w:lastRenderedPageBreak/>
-        <w:t>información se realice conforme a la normativa vigente y protegiendo los derechos de los pacientes.</w:t>
+        <w:t>El proyecto integrará desde su fase de diseño todas las medidas necesarias para cumplir con estas obligaciones legales, asegurando que la gestión de la información se realice conforme a la normativa vigente y protegiendo los derechos de los pacientes.</w:t>
       </w:r>
     </w:p>
     <w:p>
@@ -1617,16 +1993,6 @@
     </w:p>
     <w:p>
       <w:pPr>
-        <w:spacing w:line="360" w:lineRule="auto"/>
-        <w:jc w:val="both"/>
-        <w:rPr>
-          <w:rFonts w:cstheme="majorBidi"/>
-          <w:color w:val="000000" w:themeColor="text1"/>
-        </w:rPr>
-      </w:pPr>
-    </w:p>
-    <w:p>
-      <w:pPr>
         <w:jc w:val="both"/>
         <w:rPr>
           <w:rFonts w:cstheme="majorBidi"/>
@@ -1734,7 +2100,21 @@
           <w:rFonts w:cstheme="majorBidi"/>
           <w:color w:val="000000" w:themeColor="text1"/>
         </w:rPr>
-        <w:t>Otro aspecto crucial es la seguridad de los datos, ya que la información médica es altamente sensible y su protección es una prioridad. Para ello, el sistema integrará medidas avanzadas como el cifrado de datos, la autenticación de usuarios mediante claves SSH y la instalación de certificados SSL que aseguren la comunicación cifrada a través de HTTPS. Asimismo, se garantizará el cumplimiento de las normativas vigentes, como el Reglamento General de Protección de Datos (RGPD) y la Ley Orgánica de Protección de Datos y Garantía de los Derechos Digitales (LOPDGDD), adoptando todas las medidas necesarias para proteger la privacidad de los pacientes y el acceso restringido a la información médica.</w:t>
+        <w:t>Otro aspecto crucial es la seguridad de los datos, ya que la información médica es altamente sensible y su protección es una prioridad</w:t>
+      </w:r>
+      <w:r>
+        <w:rPr>
+          <w:rFonts w:cstheme="majorBidi"/>
+          <w:color w:val="000000" w:themeColor="text1"/>
+        </w:rPr>
+        <w:t xml:space="preserve"> con lo cual </w:t>
+      </w:r>
+      <w:r>
+        <w:rPr>
+          <w:rFonts w:cstheme="majorBidi"/>
+          <w:color w:val="000000" w:themeColor="text1"/>
+        </w:rPr>
+        <w:t>se garantizará el cumplimiento de las normativas vigentes, como el Reglamento General de Protección de Datos (RGPD) y la Ley Orgánica de Protección de Datos y Garantía de los Derechos Digitales (LOPDGDD), adoptando todas las medidas necesarias para proteger la privacidad de los pacientes y el acceso restringido a la información médica.</w:t>
       </w:r>
     </w:p>
     <w:p>
@@ -1751,8 +2131,15 @@
           <w:rFonts w:cstheme="majorBidi"/>
           <w:color w:val="000000" w:themeColor="text1"/>
         </w:rPr>
+        <w:t xml:space="preserve">Para garantizar que el sistema se adapte a las necesidades específicas de la clínica, se diseñará con un enfoque modular y flexible, permitiendo su personalización en </w:t>
+      </w:r>
+      <w:r>
+        <w:rPr>
+          <w:rFonts w:cstheme="majorBidi"/>
+          <w:color w:val="000000" w:themeColor="text1"/>
+        </w:rPr>
         <w:lastRenderedPageBreak/>
-        <w:t>Además de la seguridad, la comunicación interna es otro de los puntos clave que se abordarán en este proyecto. La integración de un servicio de correo interno y la configuración de un servidor DNS facilitarán la comunicación entre los distintos departamentos de la clínica, evitando la dependencia de servicios de terceros y mejorando la eficiencia operativa. También se explorará la posibilidad de implementar soluciones en la nube para complementar la infraestructura local, asegurando que la información esté disponible en todo momento sin comprometer la privacidad ni la autonomía del sistema.</w:t>
+        <w:t>función de los requerimientos del centro. De esta manera, se podrá modificar según sea necesario, sin que esto implique una reestructuración completa del sistema. Además, la interfaz de usuario de la aplicación web será intuitiva y accesible, facilitando su uso por parte del personal administrativo y sanitario sin requerir conocimientos técnicos avanzados.</w:t>
       </w:r>
     </w:p>
     <w:p>
@@ -1769,7 +2156,7 @@
           <w:rFonts w:cstheme="majorBidi"/>
           <w:color w:val="000000" w:themeColor="text1"/>
         </w:rPr>
-        <w:t>Para garantizar que el sistema se adapte a las necesidades específicas de la clínica, se diseñará con un enfoque modular y flexible, permitiendo su personalización en función de los requerimientos del centro. De esta manera, se podrá modificar según sea necesario, sin que esto implique una reestructuración completa del sistema. Además, la interfaz de usuario de la aplicación web será intuitiva y accesible, facilitando su uso por parte del personal administrativo y sanitario sin requerir conocimientos técnicos avanzados.</w:t>
+        <w:t>Por último, el desarrollo del proyecto tendrá en cuenta tanto la viabilidad técnica como los costos asociados a la implementación. Se compararán diferentes opciones, como la adquisición de servidores físicos o el uso de soluciones en la nube, analizando su impacto a corto y largo plazo para asegurar que la elección final sea eficiente y sostenible. A diferencia de las soluciones comerciales existentes, este sistema permitirá un control total sobre la infraestructura y los datos, evitando costos de licencias elevadas y adaptándose por completo a las necesidades de la clínica.</w:t>
       </w:r>
     </w:p>
     <w:p>
@@ -1786,23 +2173,6 @@
           <w:rFonts w:cstheme="majorBidi"/>
           <w:color w:val="000000" w:themeColor="text1"/>
         </w:rPr>
-        <w:t>Por último, el desarrollo del proyecto tendrá en cuenta tanto la viabilidad técnica como los costos asociados a la implementación. Se compararán diferentes opciones, como la adquisición de servidores físicos o el uso de soluciones en la nube, analizando su impacto a corto y largo plazo para asegurar que la elección final sea eficiente y sostenible. A diferencia de las soluciones comerciales existentes, este sistema permitirá un control total sobre la infraestructura y los datos, evitando costos de licencias elevadas y adaptándose por completo a las necesidades de la clínica.</w:t>
-      </w:r>
-    </w:p>
-    <w:p>
-      <w:pPr>
-        <w:spacing w:line="360" w:lineRule="auto"/>
-        <w:jc w:val="both"/>
-        <w:rPr>
-          <w:rFonts w:cstheme="majorBidi"/>
-          <w:color w:val="000000" w:themeColor="text1"/>
-        </w:rPr>
-      </w:pPr>
-      <w:r>
-        <w:rPr>
-          <w:rFonts w:cstheme="majorBidi"/>
-          <w:color w:val="000000" w:themeColor="text1"/>
-        </w:rPr>
         <w:t xml:space="preserve">En definitiva, este proyecto busca ofrecer una solución tecnológica integral para optimizar la gestión clínica, garantizando la seguridad, eficiencia y escalabilidad del sistema. </w:t>
       </w:r>
       <w:r>
@@ -1822,8 +2192,7 @@
     </w:p>
     <w:p>
       <w:pPr>
-        <w:spacing w:line="360" w:lineRule="auto"/>
-        <w:jc w:val="both"/>
+        <w:spacing w:before="0"/>
         <w:rPr>
           <w:rFonts w:cstheme="majorBidi"/>
           <w:color w:val="000000" w:themeColor="text1"/>
@@ -1838,695 +2207,309 @@
           <w:sz w:val="32"/>
           <w:szCs w:val="32"/>
         </w:rPr>
+        <w:br w:type="page"/>
+      </w:r>
+    </w:p>
+    <w:p>
+      <w:r>
         <w:lastRenderedPageBreak/>
-        <w:t>OBJETIVOS</w:t>
-      </w:r>
-    </w:p>
-    <w:p>
-      <w:pPr>
-        <w:spacing w:line="360" w:lineRule="auto"/>
-        <w:jc w:val="both"/>
-        <w:rPr>
-          <w:rFonts w:cstheme="majorBidi"/>
-          <w:color w:val="000000" w:themeColor="text1"/>
-        </w:rPr>
-      </w:pPr>
-      <w:r>
-        <w:rPr>
-          <w:rFonts w:cstheme="majorBidi"/>
-          <w:color w:val="000000" w:themeColor="text1"/>
-        </w:rPr>
-        <w:t>Listado de objetivos que se plantean resolver.</w:t>
-      </w:r>
-    </w:p>
-    <w:p>
-      <w:pPr>
-        <w:spacing w:line="360" w:lineRule="auto"/>
-        <w:jc w:val="both"/>
-        <w:rPr>
-          <w:rFonts w:cstheme="majorBidi"/>
-          <w:color w:val="000000" w:themeColor="text1"/>
-        </w:rPr>
-      </w:pPr>
-      <w:r>
-        <w:rPr>
-          <w:rFonts w:cstheme="majorBidi"/>
-          <w:color w:val="000000" w:themeColor="text1"/>
-        </w:rPr>
-        <w:t>R – Requisitos: Lo que debe hacer el programa expresado en lenguaje coloquial.</w:t>
-      </w:r>
-    </w:p>
-    <w:p>
-      <w:pPr>
-        <w:spacing w:line="360" w:lineRule="auto"/>
-        <w:jc w:val="both"/>
-        <w:rPr>
-          <w:rFonts w:cstheme="majorBidi"/>
-          <w:color w:val="000000" w:themeColor="text1"/>
-        </w:rPr>
-      </w:pPr>
-      <w:r>
-        <w:rPr>
-          <w:rFonts w:cstheme="majorBidi"/>
-          <w:color w:val="000000" w:themeColor="text1"/>
-        </w:rPr>
-        <w:t>F – Funciones: Desglose de las características asociadas o subrequisitos de cada requisito. Expresado en leguaje técnico.</w:t>
-      </w:r>
-    </w:p>
-    <w:p>
-      <w:pPr>
-        <w:spacing w:line="360" w:lineRule="auto"/>
-        <w:jc w:val="both"/>
-        <w:rPr>
-          <w:rFonts w:cstheme="majorBidi"/>
-          <w:color w:val="000000" w:themeColor="text1"/>
-        </w:rPr>
-      </w:pPr>
-      <w:r>
-        <w:rPr>
-          <w:rFonts w:cstheme="majorBidi"/>
-          <w:color w:val="000000" w:themeColor="text1"/>
-        </w:rPr>
-        <w:t>T – Tareas asociadas a cada funcionalidad. Deben describir completamente su alcance.</w:t>
-      </w:r>
-    </w:p>
-    <w:p>
-      <w:pPr>
-        <w:spacing w:line="360" w:lineRule="auto"/>
-        <w:jc w:val="both"/>
-        <w:rPr>
-          <w:rFonts w:cstheme="majorBidi"/>
-          <w:color w:val="000000" w:themeColor="text1"/>
-        </w:rPr>
-      </w:pPr>
-      <w:r>
-        <w:rPr>
-          <w:rFonts w:cstheme="majorBidi"/>
-          <w:color w:val="000000" w:themeColor="text1"/>
-        </w:rPr>
-        <w:t>P – Pruebas. Demostración o prueba planificada para cumplir cada tarea.</w:t>
-      </w:r>
-    </w:p>
-    <w:p>
-      <w:pPr>
-        <w:jc w:val="both"/>
-        <w:rPr>
-          <w:rFonts w:cstheme="majorBidi"/>
-          <w:b/>
-          <w:bCs/>
-          <w:color w:val="000000" w:themeColor="text1"/>
-        </w:rPr>
-      </w:pPr>
-      <w:r>
-        <w:rPr>
-          <w:rFonts w:cstheme="majorBidi"/>
-          <w:b/>
-          <w:bCs/>
-          <w:color w:val="000000" w:themeColor="text1"/>
-        </w:rPr>
-        <w:t>RFTP Inicial</w:t>
-      </w:r>
-    </w:p>
-    <w:p>
-      <w:pPr>
-        <w:jc w:val="both"/>
-        <w:rPr>
-          <w:rFonts w:cstheme="majorBidi"/>
-          <w:color w:val="000000" w:themeColor="text1"/>
-        </w:rPr>
-      </w:pPr>
-      <w:r>
-        <w:rPr>
-          <w:rFonts w:cstheme="majorBidi"/>
-          <w:color w:val="000000" w:themeColor="text1"/>
-        </w:rPr>
+        <w:t>Namir Kubba Consuegra – 2º ASIR UAX</w:t>
+      </w:r>
+    </w:p>
+    <w:p>
+      <w:r>
         <w:t>R01 - Autenticación de trabajadores</w:t>
       </w:r>
     </w:p>
     <w:p>
-      <w:pPr>
-        <w:jc w:val="both"/>
-        <w:rPr>
-          <w:rFonts w:cstheme="majorBidi"/>
-          <w:color w:val="000000" w:themeColor="text1"/>
-        </w:rPr>
-      </w:pPr>
-      <w:r>
-        <w:rPr>
-          <w:rFonts w:cstheme="majorBidi"/>
-          <w:color w:val="000000" w:themeColor="text1"/>
-        </w:rPr>
+      <w:r>
+        <w:tab/>
         <w:t>R01F01 - Solo los trabajadores pueden acceder a la plataforma.</w:t>
       </w:r>
     </w:p>
     <w:p>
       <w:pPr>
-        <w:numPr>
-          <w:ilvl w:val="0"/>
-          <w:numId w:val="18"/>
-        </w:numPr>
-        <w:jc w:val="both"/>
-        <w:rPr>
-          <w:rFonts w:cstheme="majorBidi"/>
-          <w:color w:val="000000" w:themeColor="text1"/>
-        </w:rPr>
-      </w:pPr>
-      <w:r>
-        <w:rPr>
-          <w:rFonts w:cstheme="majorBidi"/>
-          <w:color w:val="000000" w:themeColor="text1"/>
-        </w:rPr>
-        <w:t>R01F01T01 - Crear una colección "trabajadores" en la base de datos con los campos necesarios.</w:t>
-      </w:r>
-    </w:p>
-    <w:p>
-      <w:pPr>
-        <w:numPr>
-          <w:ilvl w:val="1"/>
-          <w:numId w:val="18"/>
-        </w:numPr>
-        <w:jc w:val="both"/>
-        <w:rPr>
-          <w:rFonts w:cstheme="majorBidi"/>
-          <w:color w:val="000000" w:themeColor="text1"/>
-        </w:rPr>
-      </w:pPr>
-      <w:r>
-        <w:rPr>
-          <w:rFonts w:cstheme="majorBidi"/>
-          <w:color w:val="000000" w:themeColor="text1"/>
-        </w:rPr>
-        <w:t>R01F01T01P01 - Insertar un trabajador de prueba y verificar su almacenamiento.</w:t>
-      </w:r>
-    </w:p>
-    <w:p>
-      <w:pPr>
-        <w:numPr>
-          <w:ilvl w:val="0"/>
-          <w:numId w:val="18"/>
-        </w:numPr>
-        <w:jc w:val="both"/>
-        <w:rPr>
-          <w:rFonts w:cstheme="majorBidi"/>
-          <w:color w:val="000000" w:themeColor="text1"/>
-        </w:rPr>
-      </w:pPr>
-      <w:r>
-        <w:rPr>
-          <w:rFonts w:cstheme="majorBidi"/>
-          <w:color w:val="000000" w:themeColor="text1"/>
-        </w:rPr>
+        <w:ind w:left="1420"/>
+      </w:pPr>
+      <w:r>
+        <w:t>R01F01T01 - Crear una colección 'usuarios' en la base de datos con los campos necesarios.</w:t>
+      </w:r>
+    </w:p>
+    <w:p>
+      <w:pPr>
+        <w:ind w:left="2120"/>
+      </w:pPr>
+      <w:r>
+        <w:t>R01F01T01P01 - Insertar un usuario de prueba y verificar su almacenamiento.</w:t>
+      </w:r>
+    </w:p>
+    <w:p>
+      <w:pPr>
+        <w:ind w:left="1416" w:firstLine="4"/>
+      </w:pPr>
+      <w:r>
         <w:t>R01F01T02 - Implementar un sistema de autenticación basado en roles en PHP.</w:t>
       </w:r>
     </w:p>
     <w:p>
       <w:pPr>
-        <w:numPr>
-          <w:ilvl w:val="1"/>
-          <w:numId w:val="18"/>
-        </w:numPr>
-        <w:jc w:val="both"/>
-        <w:rPr>
-          <w:rFonts w:cstheme="majorBidi"/>
-          <w:color w:val="000000" w:themeColor="text1"/>
-        </w:rPr>
-      </w:pPr>
-      <w:r>
-        <w:rPr>
-          <w:rFonts w:cstheme="majorBidi"/>
-          <w:color w:val="000000" w:themeColor="text1"/>
-        </w:rPr>
-        <w:t>R01F01T02P01</w:t>
-      </w:r>
-      <w:r>
-        <w:rPr>
-          <w:rFonts w:cstheme="majorBidi"/>
-          <w:color w:val="000000" w:themeColor="text1"/>
-        </w:rPr>
+        <w:ind w:left="2124"/>
+      </w:pPr>
+      <w:r>
+        <w:t>R01F01T02P01 - Probar que solo los usuarios registrados acceden correctamente según su rol.</w:t>
+      </w:r>
+    </w:p>
+    <w:p>
+      <w:r>
+        <w:t>R02 - Gestión de citas médicas</w:t>
+      </w:r>
+    </w:p>
+    <w:p>
+      <w:r>
+        <w:tab/>
+        <w:t>R02F01 - Los trabajadores deben poder registrar y consultar citas médicas.</w:t>
+      </w:r>
+    </w:p>
+    <w:p>
+      <w:pPr>
+        <w:ind w:left="1420"/>
+      </w:pPr>
+      <w:r>
+        <w:t>R02F01T01 - Diseñar un formulario en HTML/PHP para concertar citas.</w:t>
+      </w:r>
+    </w:p>
+    <w:p>
+      <w:pPr>
+        <w:ind w:left="2124"/>
+      </w:pPr>
+      <w:r>
+        <w:t>R02F01T01P01 - Verificar que todos los campos se muestran y funcionan correctamente.</w:t>
+      </w:r>
+    </w:p>
+    <w:p>
+      <w:pPr>
+        <w:ind w:left="1420"/>
+      </w:pPr>
+      <w:r>
+        <w:t>R02F01T02 - Implementar la lógica en PHP para almacenar citas en MongoDB.</w:t>
+      </w:r>
+    </w:p>
+    <w:p>
+      <w:pPr>
+        <w:ind w:left="2124"/>
+      </w:pPr>
+      <w:r>
+        <w:t>R02F01T02P01 - Insertar una cita de prueba y verificar que aparece correctamente en la agenda semanal.</w:t>
+      </w:r>
+    </w:p>
+    <w:p>
+      <w:r>
+        <w:tab/>
+        <w:t>R02F02 - Buscar citas por paciente.</w:t>
+      </w:r>
+    </w:p>
+    <w:p>
+      <w:pPr>
+        <w:ind w:left="1420"/>
+      </w:pPr>
+      <w:r>
+        <w:t>R02F02T01 - Implementar un buscador por nombre, apellidos o DNI.</w:t>
+      </w:r>
+    </w:p>
+    <w:p>
+      <w:pPr>
+        <w:ind w:left="2120"/>
+      </w:pPr>
+      <w:r>
+        <w:t>R02F02T01P01 - Probar la búsqueda de varios pacientes y comprobar resultados.</w:t>
+      </w:r>
+    </w:p>
+    <w:p>
+      <w:r>
+        <w:t>R03 - Gestión de pacientes</w:t>
+      </w:r>
+    </w:p>
+    <w:p>
+      <w:r>
+        <w:tab/>
+        <w:t>R03F01 - Los médicos deben poder visualizar los historiales clínicos.</w:t>
+      </w:r>
+    </w:p>
+    <w:p>
+      <w:pPr>
+        <w:ind w:left="1416" w:firstLine="4"/>
+      </w:pPr>
+      <w:r>
+        <w:t>R03F01T01 - Crear una pantalla para mostrar el historial clínico estructurado.</w:t>
+      </w:r>
+    </w:p>
+    <w:p>
+      <w:pPr>
+        <w:ind w:left="2120"/>
+      </w:pPr>
+      <w:r>
+        <w:lastRenderedPageBreak/>
+        <w:t>R03F01T01P01 - Probar la visualización completa de alergias, medicación, antecedentes y notas.</w:t>
+      </w:r>
+    </w:p>
+    <w:p>
+      <w:pPr>
+        <w:ind w:left="1416" w:firstLine="4"/>
+      </w:pPr>
+      <w:r>
+        <w:t xml:space="preserve">R03F01T02 - Consultar datos clínicos desde MongoDB usando el </w:t>
+      </w:r>
+      <w:proofErr w:type="spellStart"/>
+      <w:r>
+        <w:t>ObjectId</w:t>
+      </w:r>
+      <w:proofErr w:type="spellEnd"/>
+      <w:r>
+        <w:t xml:space="preserve"> del paciente.</w:t>
+      </w:r>
+    </w:p>
+    <w:p>
+      <w:pPr>
+        <w:ind w:left="2120"/>
+      </w:pPr>
+      <w:r>
+        <w:t>R03F01T02P01 - Hacer una consulta de prueba y mostrar los datos correctamente.</w:t>
+      </w:r>
+    </w:p>
+    <w:p>
+      <w:r>
+        <w:t>R04 - Seguridad y protección de datos</w:t>
+      </w:r>
+    </w:p>
+    <w:p>
+      <w:r>
+        <w:tab/>
+        <w:t>R04F01 - Las contraseñas deben estar cifradas en la base de datos.</w:t>
+      </w:r>
+    </w:p>
+    <w:p>
+      <w:r>
+        <w:tab/>
+      </w:r>
+      <w:r>
+        <w:tab/>
+        <w:t xml:space="preserve">R04F01T01 - Usar </w:t>
+      </w:r>
+      <w:proofErr w:type="spellStart"/>
+      <w:r>
+        <w:t>password_hash</w:t>
+      </w:r>
+      <w:proofErr w:type="spellEnd"/>
+      <w:r>
+        <w:t xml:space="preserve">() y </w:t>
+      </w:r>
+      <w:proofErr w:type="spellStart"/>
+      <w:r>
+        <w:t>password_verify</w:t>
+      </w:r>
+      <w:proofErr w:type="spellEnd"/>
+      <w:r>
+        <w:t>() en PHP.</w:t>
+      </w:r>
+    </w:p>
+    <w:p>
+      <w:pPr>
+        <w:ind w:left="2120"/>
+      </w:pPr>
+      <w:r>
+        <w:t>R04F01T01P01 - Verificar que no se almacena la contraseña en texto claro.</w:t>
+      </w:r>
+    </w:p>
+    <w:p>
+      <w:r>
+        <w:tab/>
+        <w:t>R04F02 - El acceso a la plataforma debe estar cifrado por HTTPS.</w:t>
+      </w:r>
+    </w:p>
+    <w:p>
+      <w:pPr>
+        <w:ind w:left="1416" w:firstLine="4"/>
+      </w:pPr>
+      <w:r>
+        <w:t xml:space="preserve">R04F02T01 - Configurar Apache2 con certificado SSL de </w:t>
+      </w:r>
+      <w:proofErr w:type="spellStart"/>
+      <w:r>
+        <w:t>Let’s</w:t>
+      </w:r>
+      <w:proofErr w:type="spellEnd"/>
+      <w:r>
         <w:t xml:space="preserve"> </w:t>
       </w:r>
-      <w:r>
-        <w:rPr>
-          <w:rFonts w:cstheme="majorBidi"/>
-          <w:color w:val="000000" w:themeColor="text1"/>
-        </w:rPr>
-        <w:t>- Probar que solo los trabajadores registrados pueden acceder.</w:t>
-      </w:r>
-    </w:p>
-    <w:p>
-      <w:pPr>
-        <w:jc w:val="both"/>
-        <w:rPr>
-          <w:rFonts w:cstheme="majorBidi"/>
-          <w:color w:val="000000" w:themeColor="text1"/>
-        </w:rPr>
-      </w:pPr>
-      <w:r>
-        <w:rPr>
-          <w:rFonts w:cstheme="majorBidi"/>
-          <w:color w:val="000000" w:themeColor="text1"/>
-        </w:rPr>
-        <w:t>R02 - Gestión de citas médicas</w:t>
-      </w:r>
-    </w:p>
-    <w:p>
-      <w:pPr>
-        <w:jc w:val="both"/>
-        <w:rPr>
-          <w:rFonts w:cstheme="majorBidi"/>
-          <w:color w:val="000000" w:themeColor="text1"/>
-        </w:rPr>
-      </w:pPr>
-      <w:r>
-        <w:rPr>
-          <w:rFonts w:cstheme="majorBidi"/>
-          <w:color w:val="000000" w:themeColor="text1"/>
-        </w:rPr>
-        <w:t>R02F01 - Los trabajadores deben poder registrar citas médicas.</w:t>
-      </w:r>
-    </w:p>
-    <w:p>
-      <w:pPr>
-        <w:numPr>
-          <w:ilvl w:val="0"/>
-          <w:numId w:val="19"/>
-        </w:numPr>
-        <w:jc w:val="both"/>
-        <w:rPr>
-          <w:rFonts w:cstheme="majorBidi"/>
-          <w:color w:val="000000" w:themeColor="text1"/>
-        </w:rPr>
-      </w:pPr>
-      <w:r>
-        <w:rPr>
-          <w:rFonts w:cstheme="majorBidi"/>
-          <w:color w:val="000000" w:themeColor="text1"/>
-        </w:rPr>
-        <w:t>R02F01T01 - Diseñar un formulario interno en HTML/PHP para concertar citas presencialmente.</w:t>
-      </w:r>
-    </w:p>
-    <w:p>
-      <w:pPr>
-        <w:numPr>
-          <w:ilvl w:val="1"/>
-          <w:numId w:val="19"/>
-        </w:numPr>
-        <w:jc w:val="both"/>
-        <w:rPr>
-          <w:rFonts w:cstheme="majorBidi"/>
-          <w:color w:val="000000" w:themeColor="text1"/>
-        </w:rPr>
-      </w:pPr>
-      <w:r>
-        <w:rPr>
-          <w:rFonts w:cstheme="majorBidi"/>
-          <w:color w:val="000000" w:themeColor="text1"/>
-        </w:rPr>
-        <w:t>R02F01T01P01 - Verificar que los campos se muestran correctamente.</w:t>
-      </w:r>
-    </w:p>
-    <w:p>
-      <w:pPr>
-        <w:numPr>
-          <w:ilvl w:val="0"/>
-          <w:numId w:val="19"/>
-        </w:numPr>
-        <w:jc w:val="both"/>
-        <w:rPr>
-          <w:rFonts w:cstheme="majorBidi"/>
-          <w:color w:val="000000" w:themeColor="text1"/>
-        </w:rPr>
-      </w:pPr>
-      <w:r>
-        <w:rPr>
-          <w:rFonts w:cstheme="majorBidi"/>
-          <w:color w:val="000000" w:themeColor="text1"/>
-        </w:rPr>
-        <w:t>R02F01T02 - Implementar la lógica en PHP para registrar citas en MongoDB.</w:t>
-      </w:r>
-    </w:p>
-    <w:p>
-      <w:pPr>
-        <w:numPr>
-          <w:ilvl w:val="1"/>
-          <w:numId w:val="19"/>
-        </w:numPr>
-        <w:jc w:val="both"/>
-        <w:rPr>
-          <w:rFonts w:cstheme="majorBidi"/>
-          <w:color w:val="000000" w:themeColor="text1"/>
-        </w:rPr>
-      </w:pPr>
-      <w:r>
-        <w:rPr>
-          <w:rFonts w:cstheme="majorBidi"/>
-          <w:color w:val="000000" w:themeColor="text1"/>
-        </w:rPr>
-        <w:lastRenderedPageBreak/>
-        <w:t>R02F01T02P01 - Insertar una cita de prueba y comprobar su almacenamiento en la base de datos.</w:t>
-      </w:r>
-    </w:p>
-    <w:p>
-      <w:pPr>
-        <w:jc w:val="both"/>
-        <w:rPr>
-          <w:rFonts w:cstheme="majorBidi"/>
-          <w:color w:val="000000" w:themeColor="text1"/>
-        </w:rPr>
-      </w:pPr>
-      <w:r>
-        <w:rPr>
-          <w:rFonts w:cstheme="majorBidi"/>
-          <w:color w:val="000000" w:themeColor="text1"/>
-        </w:rPr>
-        <w:t>R02F02 - Enviar confirmaciones de citas por correo electrónico.</w:t>
-      </w:r>
-    </w:p>
-    <w:p>
-      <w:pPr>
-        <w:numPr>
-          <w:ilvl w:val="0"/>
-          <w:numId w:val="20"/>
-        </w:numPr>
-        <w:jc w:val="both"/>
-        <w:rPr>
-          <w:rFonts w:cstheme="majorBidi"/>
-          <w:color w:val="000000" w:themeColor="text1"/>
-        </w:rPr>
-      </w:pPr>
-      <w:r>
-        <w:rPr>
-          <w:rFonts w:cstheme="majorBidi"/>
-          <w:color w:val="000000" w:themeColor="text1"/>
-        </w:rPr>
-        <w:t>R02F02T01 - Configurar un sistema de notificaciones por correo con PHPMailer.</w:t>
-      </w:r>
-    </w:p>
-    <w:p>
-      <w:pPr>
-        <w:numPr>
-          <w:ilvl w:val="1"/>
-          <w:numId w:val="20"/>
-        </w:numPr>
-        <w:jc w:val="both"/>
-        <w:rPr>
-          <w:rFonts w:cstheme="majorBidi"/>
-          <w:color w:val="000000" w:themeColor="text1"/>
-        </w:rPr>
-      </w:pPr>
-      <w:r>
-        <w:rPr>
-          <w:rFonts w:cstheme="majorBidi"/>
-          <w:color w:val="000000" w:themeColor="text1"/>
-        </w:rPr>
-        <w:t>R02F02T01P01 - Enviar un correo de prueba con los detalles de la cita.</w:t>
-      </w:r>
-    </w:p>
-    <w:p>
-      <w:pPr>
-        <w:numPr>
-          <w:ilvl w:val="0"/>
-          <w:numId w:val="20"/>
-        </w:numPr>
-        <w:jc w:val="both"/>
-        <w:rPr>
-          <w:rFonts w:cstheme="majorBidi"/>
-          <w:color w:val="000000" w:themeColor="text1"/>
-        </w:rPr>
-      </w:pPr>
-      <w:r>
-        <w:rPr>
-          <w:rFonts w:cstheme="majorBidi"/>
-          <w:color w:val="000000" w:themeColor="text1"/>
-        </w:rPr>
-        <w:t>R02F02T02 - Integrar una plantilla de correo con la información de la cita.</w:t>
-      </w:r>
-    </w:p>
-    <w:p>
-      <w:pPr>
-        <w:numPr>
-          <w:ilvl w:val="1"/>
-          <w:numId w:val="20"/>
-        </w:numPr>
-        <w:jc w:val="both"/>
-        <w:rPr>
-          <w:rFonts w:cstheme="majorBidi"/>
-          <w:color w:val="000000" w:themeColor="text1"/>
-        </w:rPr>
-      </w:pPr>
-      <w:r>
-        <w:rPr>
-          <w:rFonts w:cstheme="majorBidi"/>
-          <w:color w:val="000000" w:themeColor="text1"/>
-        </w:rPr>
-        <w:t>R02F02T02P01 - Verificar que el formato del correo es correcto y legible.</w:t>
-      </w:r>
-    </w:p>
-    <w:p>
-      <w:pPr>
-        <w:jc w:val="both"/>
-        <w:rPr>
-          <w:rFonts w:cstheme="majorBidi"/>
-          <w:color w:val="000000" w:themeColor="text1"/>
-        </w:rPr>
-      </w:pPr>
-      <w:r>
-        <w:rPr>
-          <w:rFonts w:cstheme="majorBidi"/>
-          <w:color w:val="000000" w:themeColor="text1"/>
-        </w:rPr>
-        <w:t>R03 - Gestión de pacientes</w:t>
-      </w:r>
-    </w:p>
-    <w:p>
-      <w:pPr>
-        <w:jc w:val="both"/>
-        <w:rPr>
-          <w:rFonts w:cstheme="majorBidi"/>
-          <w:color w:val="000000" w:themeColor="text1"/>
-        </w:rPr>
-      </w:pPr>
-      <w:r>
-        <w:rPr>
-          <w:rFonts w:cstheme="majorBidi"/>
-          <w:color w:val="000000" w:themeColor="text1"/>
-        </w:rPr>
-        <w:t>R03F01 - Los trabajadores deben poder consultar la información de los pacientes.</w:t>
-      </w:r>
-    </w:p>
-    <w:p>
-      <w:pPr>
-        <w:numPr>
-          <w:ilvl w:val="0"/>
-          <w:numId w:val="21"/>
-        </w:numPr>
-        <w:jc w:val="both"/>
-        <w:rPr>
-          <w:rFonts w:cstheme="majorBidi"/>
-          <w:color w:val="000000" w:themeColor="text1"/>
-        </w:rPr>
-      </w:pPr>
-      <w:r>
-        <w:rPr>
-          <w:rFonts w:cstheme="majorBidi"/>
-          <w:color w:val="000000" w:themeColor="text1"/>
-        </w:rPr>
-        <w:t>R03F01T01 - Crear una pantalla interna en PHP para visualizar pacientes.</w:t>
-      </w:r>
-    </w:p>
-    <w:p>
-      <w:pPr>
-        <w:numPr>
-          <w:ilvl w:val="1"/>
-          <w:numId w:val="21"/>
-        </w:numPr>
-        <w:jc w:val="both"/>
-        <w:rPr>
-          <w:rFonts w:cstheme="majorBidi"/>
-          <w:color w:val="000000" w:themeColor="text1"/>
-        </w:rPr>
-      </w:pPr>
-      <w:r>
-        <w:rPr>
-          <w:rFonts w:cstheme="majorBidi"/>
-          <w:color w:val="000000" w:themeColor="text1"/>
-        </w:rPr>
-        <w:t>R03F01T01P01 - Probar que los datos se muestran correctamente.</w:t>
-      </w:r>
-    </w:p>
-    <w:p>
-      <w:pPr>
-        <w:numPr>
-          <w:ilvl w:val="0"/>
-          <w:numId w:val="21"/>
-        </w:numPr>
-        <w:jc w:val="both"/>
-        <w:rPr>
-          <w:rFonts w:cstheme="majorBidi"/>
-          <w:color w:val="000000" w:themeColor="text1"/>
-        </w:rPr>
-      </w:pPr>
-      <w:r>
-        <w:rPr>
-          <w:rFonts w:cstheme="majorBidi"/>
-          <w:color w:val="000000" w:themeColor="text1"/>
-        </w:rPr>
-        <w:t>R03F01T02 - Implementar consultas en PHP para obtener la información de los pacientes desde MongoDB.</w:t>
-      </w:r>
-    </w:p>
-    <w:p>
-      <w:pPr>
-        <w:numPr>
-          <w:ilvl w:val="1"/>
-          <w:numId w:val="21"/>
-        </w:numPr>
-        <w:jc w:val="both"/>
-        <w:rPr>
-          <w:rFonts w:cstheme="majorBidi"/>
-          <w:color w:val="000000" w:themeColor="text1"/>
-        </w:rPr>
-      </w:pPr>
-      <w:r>
-        <w:rPr>
-          <w:rFonts w:cstheme="majorBidi"/>
-          <w:color w:val="000000" w:themeColor="text1"/>
-        </w:rPr>
-        <w:t>R03F01T02P01 - Hacer una consulta de prueba y verificar los datos obtenidos.</w:t>
-      </w:r>
-    </w:p>
-    <w:p>
-      <w:pPr>
-        <w:jc w:val="both"/>
-        <w:rPr>
-          <w:rFonts w:cstheme="majorBidi"/>
-          <w:color w:val="000000" w:themeColor="text1"/>
-        </w:rPr>
-      </w:pPr>
-      <w:r>
-        <w:rPr>
-          <w:rFonts w:cstheme="majorBidi"/>
-          <w:color w:val="000000" w:themeColor="text1"/>
-        </w:rPr>
-        <w:t>R04 - Seguridad y control de acceso</w:t>
-      </w:r>
-    </w:p>
-    <w:p>
-      <w:pPr>
-        <w:jc w:val="both"/>
-        <w:rPr>
-          <w:rFonts w:cstheme="majorBidi"/>
-          <w:color w:val="000000" w:themeColor="text1"/>
-        </w:rPr>
-      </w:pPr>
-      <w:r>
-        <w:rPr>
-          <w:rFonts w:cstheme="majorBidi"/>
-          <w:color w:val="000000" w:themeColor="text1"/>
-        </w:rPr>
-        <w:t>R04F01 - Implementar control de acceso basado en roles (trabajador/admin).</w:t>
-      </w:r>
-    </w:p>
-    <w:p>
-      <w:pPr>
-        <w:numPr>
-          <w:ilvl w:val="0"/>
-          <w:numId w:val="22"/>
-        </w:numPr>
-        <w:jc w:val="both"/>
-        <w:rPr>
-          <w:rFonts w:cstheme="majorBidi"/>
-          <w:color w:val="000000" w:themeColor="text1"/>
-        </w:rPr>
-      </w:pPr>
-      <w:r>
-        <w:rPr>
-          <w:rFonts w:cstheme="majorBidi"/>
-          <w:color w:val="000000" w:themeColor="text1"/>
-        </w:rPr>
-        <w:t>R04F01T01 - Definir los roles en la base de datos.</w:t>
-      </w:r>
-    </w:p>
-    <w:p>
-      <w:pPr>
-        <w:numPr>
-          <w:ilvl w:val="1"/>
-          <w:numId w:val="22"/>
-        </w:numPr>
-        <w:jc w:val="both"/>
-        <w:rPr>
-          <w:rFonts w:cstheme="majorBidi"/>
-          <w:color w:val="000000" w:themeColor="text1"/>
-        </w:rPr>
-      </w:pPr>
-      <w:r>
-        <w:rPr>
-          <w:rFonts w:cstheme="majorBidi"/>
-          <w:color w:val="000000" w:themeColor="text1"/>
-        </w:rPr>
-        <w:t>R04F01T01P01 - Crear usuarios con diferentes roles y validar que se almacenan correctamente.</w:t>
-      </w:r>
-    </w:p>
-    <w:p>
-      <w:pPr>
-        <w:numPr>
-          <w:ilvl w:val="0"/>
-          <w:numId w:val="22"/>
-        </w:numPr>
-        <w:jc w:val="both"/>
-        <w:rPr>
-          <w:rFonts w:cstheme="majorBidi"/>
-          <w:color w:val="000000" w:themeColor="text1"/>
-        </w:rPr>
-      </w:pPr>
-      <w:r>
-        <w:rPr>
-          <w:rFonts w:cstheme="majorBidi"/>
-          <w:color w:val="000000" w:themeColor="text1"/>
-        </w:rPr>
-        <w:t>R04F01T02 - Configurar control de sesiones en PHP para gestionar la autenticación y autorización.</w:t>
-      </w:r>
-    </w:p>
-    <w:p>
-      <w:pPr>
-        <w:numPr>
-          <w:ilvl w:val="1"/>
-          <w:numId w:val="22"/>
-        </w:numPr>
-        <w:jc w:val="both"/>
-        <w:rPr>
-          <w:rFonts w:cstheme="majorBidi"/>
-          <w:color w:val="000000" w:themeColor="text1"/>
-        </w:rPr>
-      </w:pPr>
-      <w:r>
-        <w:rPr>
-          <w:rFonts w:cstheme="majorBidi"/>
-          <w:color w:val="000000" w:themeColor="text1"/>
-        </w:rPr>
-        <w:t>R04F01T02P01 - Intentar acceder con diferentes roles y verificar el control de acceso.</w:t>
-      </w:r>
-    </w:p>
-    <w:p>
-      <w:pPr>
-        <w:spacing w:before="100" w:beforeAutospacing="1" w:after="100" w:afterAutospacing="1" w:line="360" w:lineRule="auto"/>
-        <w:jc w:val="both"/>
-        <w:outlineLvl w:val="0"/>
-        <w:rPr>
-          <w:rFonts w:cstheme="majorBidi"/>
-          <w:color w:val="000000" w:themeColor="text1"/>
-        </w:rPr>
-      </w:pPr>
-    </w:p>
-    <w:p>
-      <w:pPr>
-        <w:spacing w:before="100" w:beforeAutospacing="1" w:after="100" w:afterAutospacing="1" w:line="360" w:lineRule="auto"/>
-        <w:jc w:val="both"/>
-        <w:outlineLvl w:val="0"/>
-        <w:rPr>
-          <w:rFonts w:cstheme="majorBidi"/>
-          <w:color w:val="000000" w:themeColor="text1"/>
-        </w:rPr>
-      </w:pPr>
+      <w:proofErr w:type="spellStart"/>
+      <w:r>
+        <w:t>Encrypt</w:t>
+      </w:r>
+      <w:proofErr w:type="spellEnd"/>
+      <w:r>
+        <w:t>.</w:t>
+      </w:r>
+    </w:p>
+    <w:p>
+      <w:pPr>
+        <w:ind w:left="2120"/>
+      </w:pPr>
+      <w:r>
+        <w:t>R04F02T01P01 - Acceder desde un navegador y comprobar el candado de conexión segura.</w:t>
+      </w:r>
+    </w:p>
+    <w:p>
+      <w:r>
+        <w:t>R05 - Control de acceso y redirección automática</w:t>
+      </w:r>
+    </w:p>
+    <w:p>
+      <w:pPr>
+        <w:ind w:left="710"/>
+      </w:pPr>
+      <w:r>
+        <w:t>R05F01 - La plataforma debe abrirse automáticamente al iniciar sesión en el dominio.</w:t>
+      </w:r>
+    </w:p>
+    <w:p>
+      <w:pPr>
+        <w:ind w:left="1416" w:firstLine="4"/>
+      </w:pPr>
+      <w:r>
+        <w:t xml:space="preserve">R05F01T01 - Crear una GPO en Windows Server para lanzar la plataforma web al </w:t>
+      </w:r>
+      <w:proofErr w:type="spellStart"/>
+      <w:r>
+        <w:t>login</w:t>
+      </w:r>
+      <w:proofErr w:type="spellEnd"/>
+      <w:r>
+        <w:t>.</w:t>
+      </w:r>
+    </w:p>
+    <w:p>
+      <w:pPr>
+        <w:ind w:left="2120"/>
+      </w:pPr>
+      <w:r>
+        <w:t>R05F01T01P01 - Probar con usuarios de diferentes roles y confirmar el comportamiento esperado.</w:t>
+      </w:r>
+    </w:p>
+    <w:p>
+      <w:pPr>
+        <w:spacing w:before="0"/>
+        <w:rPr>
+          <w:rFonts w:cstheme="majorBidi"/>
+          <w:color w:val="000000" w:themeColor="text1"/>
+        </w:rPr>
+      </w:pPr>
+      <w:r>
+        <w:rPr>
+          <w:rFonts w:cstheme="majorBidi"/>
+          <w:color w:val="000000" w:themeColor="text1"/>
+        </w:rPr>
+        <w:br w:type="page"/>
+      </w:r>
     </w:p>
     <w:p>
       <w:pPr>
@@ -2542,6 +2525,7 @@
           <w:szCs w:val="32"/>
         </w:rPr>
       </w:pPr>
+      <w:bookmarkStart w:id="0" w:name="_Toc199267829"/>
       <w:r>
         <w:rPr>
           <w:rFonts w:ascii="Times New Roman" w:eastAsia="Times New Roman" w:hAnsi="Times New Roman" w:cs="Times New Roman"/>
@@ -2554,6 +2538,7 @@
         <w:lastRenderedPageBreak/>
         <w:t>DESCRIPCIÓN</w:t>
       </w:r>
+      <w:bookmarkEnd w:id="0"/>
     </w:p>
     <w:p>
       <w:pPr>
@@ -2582,6 +2567,7 @@
           <w:szCs w:val="24"/>
         </w:rPr>
       </w:pPr>
+      <w:bookmarkStart w:id="1" w:name="_Toc199267830"/>
       <w:r>
         <w:rPr>
           <w:rFonts w:ascii="Times New Roman" w:eastAsia="Times New Roman" w:hAnsi="Times New Roman" w:cs="Times New Roman"/>
@@ -2591,6 +2577,7 @@
         </w:rPr>
         <w:t>Arquitectura de la Solución</w:t>
       </w:r>
+      <w:bookmarkEnd w:id="1"/>
     </w:p>
     <w:p>
       <w:pPr>
@@ -2753,6 +2740,7 @@
           <w:szCs w:val="24"/>
         </w:rPr>
       </w:pPr>
+      <w:bookmarkStart w:id="2" w:name="_Toc199267831"/>
       <w:r>
         <w:rPr>
           <w:rFonts w:ascii="Times New Roman" w:eastAsia="Times New Roman" w:hAnsi="Times New Roman" w:cs="Times New Roman"/>
@@ -2762,6 +2750,7 @@
         </w:rPr>
         <w:t>Casos de Uso</w:t>
       </w:r>
+      <w:bookmarkEnd w:id="2"/>
     </w:p>
     <w:p>
       <w:pPr>
@@ -2789,6 +2778,7 @@
           <w:bCs/>
         </w:rPr>
       </w:pPr>
+      <w:bookmarkStart w:id="3" w:name="_Toc199267832"/>
       <w:r>
         <w:rPr>
           <w:rFonts w:ascii="Times New Roman" w:eastAsia="Times New Roman" w:hAnsi="Times New Roman" w:cs="Times New Roman"/>
@@ -2798,6 +2788,7 @@
         <w:lastRenderedPageBreak/>
         <w:t>Caso de uso: Agendar una cita médica</w:t>
       </w:r>
+      <w:bookmarkEnd w:id="3"/>
     </w:p>
     <w:tbl>
       <w:tblPr>
@@ -3522,6 +3513,7 @@
           <w:szCs w:val="24"/>
         </w:rPr>
       </w:pPr>
+      <w:bookmarkStart w:id="4" w:name="_Toc199267833"/>
       <w:r>
         <w:rPr>
           <w:rFonts w:ascii="Times New Roman" w:eastAsia="Times New Roman" w:hAnsi="Times New Roman" w:cs="Times New Roman"/>
@@ -3531,6 +3523,7 @@
         </w:rPr>
         <w:t>Diseño del Sistema</w:t>
       </w:r>
+      <w:bookmarkEnd w:id="4"/>
     </w:p>
     <w:p>
       <w:pPr>
@@ -3656,7 +3649,7 @@
                     <pic:cNvPicPr/>
                   </pic:nvPicPr>
                   <pic:blipFill>
-                    <a:blip r:embed="rId14"/>
+                    <a:blip r:embed="rId13"/>
                     <a:stretch>
                       <a:fillRect/>
                     </a:stretch>
@@ -3746,7 +3739,7 @@
                     <pic:cNvPicPr/>
                   </pic:nvPicPr>
                   <pic:blipFill>
-                    <a:blip r:embed="rId15"/>
+                    <a:blip r:embed="rId14"/>
                     <a:stretch>
                       <a:fillRect/>
                     </a:stretch>
@@ -3796,7 +3789,7 @@
                     <pic:cNvPicPr/>
                   </pic:nvPicPr>
                   <pic:blipFill>
-                    <a:blip r:embed="rId16"/>
+                    <a:blip r:embed="rId15"/>
                     <a:stretch>
                       <a:fillRect/>
                     </a:stretch>
@@ -3846,7 +3839,7 @@
                     <pic:cNvPicPr/>
                   </pic:nvPicPr>
                   <pic:blipFill>
-                    <a:blip r:embed="rId17"/>
+                    <a:blip r:embed="rId16"/>
                     <a:stretch>
                       <a:fillRect/>
                     </a:stretch>
@@ -3897,7 +3890,7 @@
                     <pic:cNvPicPr/>
                   </pic:nvPicPr>
                   <pic:blipFill>
-                    <a:blip r:embed="rId18"/>
+                    <a:blip r:embed="rId17"/>
                     <a:stretch>
                       <a:fillRect/>
                     </a:stretch>
@@ -3947,7 +3940,7 @@
                     <pic:cNvPicPr/>
                   </pic:nvPicPr>
                   <pic:blipFill>
-                    <a:blip r:embed="rId19"/>
+                    <a:blip r:embed="rId18"/>
                     <a:stretch>
                       <a:fillRect/>
                     </a:stretch>
@@ -4055,7 +4048,7 @@
                     <pic:cNvPicPr/>
                   </pic:nvPicPr>
                   <pic:blipFill>
-                    <a:blip r:embed="rId20"/>
+                    <a:blip r:embed="rId19"/>
                     <a:stretch>
                       <a:fillRect/>
                     </a:stretch>
@@ -4133,6 +4126,7 @@
           <w:szCs w:val="24"/>
         </w:rPr>
       </w:pPr>
+      <w:bookmarkStart w:id="5" w:name="_Toc199267834"/>
       <w:r>
         <w:rPr>
           <w:rFonts w:ascii="Times New Roman" w:eastAsia="Times New Roman" w:hAnsi="Times New Roman" w:cs="Times New Roman"/>
@@ -4142,6 +4136,7 @@
         </w:rPr>
         <w:t>Interfaz del Usuario</w:t>
       </w:r>
+      <w:bookmarkEnd w:id="5"/>
     </w:p>
     <w:p>
       <w:pPr>
@@ -4194,6 +4189,7 @@
           <w:szCs w:val="24"/>
         </w:rPr>
       </w:pPr>
+      <w:bookmarkStart w:id="6" w:name="_Toc199267835"/>
       <w:r>
         <w:rPr>
           <w:rFonts w:ascii="Times New Roman" w:eastAsia="Times New Roman" w:hAnsi="Times New Roman" w:cs="Times New Roman"/>
@@ -4203,6 +4199,7 @@
         </w:rPr>
         <w:t>Conclusión</w:t>
       </w:r>
+      <w:bookmarkEnd w:id="6"/>
     </w:p>
     <w:p>
       <w:pPr>
@@ -4371,7 +4368,7 @@
                           <pic:cNvPicPr/>
                         </pic:nvPicPr>
                         <pic:blipFill>
-                          <a:blip r:embed="rId21" cstate="print">
+                          <a:blip r:embed="rId20" cstate="print">
                             <a:extLst>
                               <a:ext uri="{28A0092B-C50C-407E-A947-70E740481C1C}">
                                 <a14:useLocalDpi xmlns:a14="http://schemas.microsoft.com/office/drawing/2010/main" val="0"/>
@@ -4526,7 +4523,7 @@
                           <pic:cNvPicPr/>
                         </pic:nvPicPr>
                         <pic:blipFill>
-                          <a:blip r:embed="rId21" cstate="print">
+                          <a:blip r:embed="rId20" cstate="print">
                             <a:extLst>
                               <a:ext uri="{28A0092B-C50C-407E-A947-70E740481C1C}">
                                 <a14:useLocalDpi xmlns:a14="http://schemas.microsoft.com/office/drawing/2010/main" val="0"/>
@@ -4679,7 +4676,7 @@
                           <pic:cNvPicPr/>
                         </pic:nvPicPr>
                         <pic:blipFill>
-                          <a:blip r:embed="rId21" cstate="print">
+                          <a:blip r:embed="rId20" cstate="print">
                             <a:extLst>
                               <a:ext uri="{28A0092B-C50C-407E-A947-70E740481C1C}">
                                 <a14:useLocalDpi xmlns:a14="http://schemas.microsoft.com/office/drawing/2010/main" val="0"/>
@@ -4833,7 +4830,7 @@
                           <pic:cNvPicPr/>
                         </pic:nvPicPr>
                         <pic:blipFill>
-                          <a:blip r:embed="rId21" cstate="print">
+                          <a:blip r:embed="rId20" cstate="print">
                             <a:extLst>
                               <a:ext uri="{28A0092B-C50C-407E-A947-70E740481C1C}">
                                 <a14:useLocalDpi xmlns:a14="http://schemas.microsoft.com/office/drawing/2010/main" val="0"/>
@@ -5093,7 +5090,7 @@
           <w:color w:val="000000" w:themeColor="text1"/>
         </w:rPr>
       </w:pPr>
-      <w:hyperlink r:id="rId22" w:history="1">
+      <w:hyperlink r:id="rId21" w:history="1">
         <w:r>
           <w:rPr>
             <w:rStyle w:val="Hipervnculo"/>
@@ -5132,7 +5129,7 @@
                     <pic:cNvPicPr/>
                   </pic:nvPicPr>
                   <pic:blipFill>
-                    <a:blip r:embed="rId23"/>
+                    <a:blip r:embed="rId22"/>
                     <a:stretch>
                       <a:fillRect/>
                     </a:stretch>
@@ -5185,7 +5182,7 @@
                     <pic:cNvPicPr/>
                   </pic:nvPicPr>
                   <pic:blipFill>
-                    <a:blip r:embed="rId24"/>
+                    <a:blip r:embed="rId23"/>
                     <a:stretch>
                       <a:fillRect/>
                     </a:stretch>
@@ -5261,7 +5258,7 @@
           <w:color w:val="000000" w:themeColor="text1"/>
         </w:rPr>
       </w:pPr>
-      <w:hyperlink r:id="rId25" w:history="1">
+      <w:hyperlink r:id="rId24" w:history="1">
         <w:r>
           <w:rPr>
             <w:rStyle w:val="Hipervnculo"/>
@@ -5419,6 +5416,7 @@
         <w:t>REFERENCIAS</w:t>
       </w:r>
     </w:p>
+    <w:bookmarkStart w:id="7" w:name="_Toc199267836" w:displacedByCustomXml="next"/>
     <w:sdt>
       <w:sdtPr>
         <w:rPr>
@@ -5454,6 +5452,7 @@
             </w:rPr>
             <w:t>fía</w:t>
           </w:r>
+          <w:bookmarkEnd w:id="7"/>
         </w:p>
         <w:sdt>
           <w:sdtPr>
@@ -5529,7 +5528,7 @@
           <w:szCs w:val="32"/>
         </w:rPr>
       </w:pPr>
-      <w:hyperlink r:id="rId26" w:history="1">
+      <w:hyperlink r:id="rId25" w:history="1">
         <w:r>
           <w:rPr>
             <w:rStyle w:val="Hipervnculo"/>
@@ -5552,7 +5551,7 @@
           <w:szCs w:val="32"/>
         </w:rPr>
       </w:pPr>
-      <w:hyperlink r:id="rId27" w:history="1">
+      <w:hyperlink r:id="rId26" w:history="1">
         <w:r>
           <w:rPr>
             <w:rStyle w:val="Hipervnculo"/>
@@ -5575,7 +5574,7 @@
           <w:szCs w:val="32"/>
         </w:rPr>
       </w:pPr>
-      <w:hyperlink r:id="rId28" w:history="1">
+      <w:hyperlink r:id="rId27" w:history="1">
         <w:r>
           <w:rPr>
             <w:rStyle w:val="Hipervnculo"/>
@@ -5739,7 +5738,7 @@
         </w:rPr>
         <w:t xml:space="preserve">Smith, J. (2023). La importancia del reciclaje en la conservación del medio ambiente. Recuperado de </w:t>
       </w:r>
-      <w:hyperlink r:id="rId29">
+      <w:hyperlink r:id="rId28">
         <w:r>
           <w:rPr>
             <w:rStyle w:val="Hipervnculo"/>
@@ -5815,7 +5814,7 @@
         </w:rPr>
         <w:t xml:space="preserve">Oracle Corporation. (s. f.). Oracle Database 19c Documentation. Recuperado de </w:t>
       </w:r>
-      <w:hyperlink r:id="rId30" w:history="1">
+      <w:hyperlink r:id="rId29" w:history="1">
         <w:r>
           <w:rPr>
             <w:rStyle w:val="Hipervnculo"/>
@@ -5837,8 +5836,8 @@
       </w:pPr>
     </w:p>
     <w:sectPr>
-      <w:headerReference w:type="default" r:id="rId31"/>
-      <w:footerReference w:type="default" r:id="rId32"/>
+      <w:headerReference w:type="default" r:id="rId30"/>
+      <w:footerReference w:type="default" r:id="rId31"/>
       <w:pgSz w:w="11906" w:h="16838" w:code="9"/>
       <w:pgMar w:top="1418" w:right="1701" w:bottom="1418" w:left="1701" w:header="720" w:footer="720" w:gutter="567"/>
       <w:cols w:space="720"/>
@@ -10047,6 +10046,56 @@
       <w:szCs w:val="24"/>
     </w:rPr>
   </w:style>
+  <w:style w:type="paragraph" w:styleId="TtuloTDC">
+    <w:name w:val="TOC Heading"/>
+    <w:basedOn w:val="Ttulo1"/>
+    <w:next w:val="Normal"/>
+    <w:uiPriority w:val="39"/>
+    <w:unhideWhenUsed/>
+    <w:qFormat/>
+    <w:rsid w:val="00A8417B"/>
+    <w:pPr>
+      <w:outlineLvl w:val="9"/>
+    </w:pPr>
+  </w:style>
+  <w:style w:type="paragraph" w:styleId="TDC1">
+    <w:name w:val="toc 1"/>
+    <w:basedOn w:val="Normal"/>
+    <w:next w:val="Normal"/>
+    <w:autoRedefine/>
+    <w:uiPriority w:val="39"/>
+    <w:unhideWhenUsed/>
+    <w:rsid w:val="00A8417B"/>
+    <w:pPr>
+      <w:spacing w:after="100"/>
+    </w:pPr>
+  </w:style>
+  <w:style w:type="paragraph" w:styleId="TDC2">
+    <w:name w:val="toc 2"/>
+    <w:basedOn w:val="Normal"/>
+    <w:next w:val="Normal"/>
+    <w:autoRedefine/>
+    <w:uiPriority w:val="39"/>
+    <w:unhideWhenUsed/>
+    <w:rsid w:val="00A8417B"/>
+    <w:pPr>
+      <w:spacing w:after="100"/>
+      <w:ind w:left="240"/>
+    </w:pPr>
+  </w:style>
+  <w:style w:type="paragraph" w:styleId="TDC3">
+    <w:name w:val="toc 3"/>
+    <w:basedOn w:val="Normal"/>
+    <w:next w:val="Normal"/>
+    <w:autoRedefine/>
+    <w:uiPriority w:val="39"/>
+    <w:unhideWhenUsed/>
+    <w:rsid w:val="00A8417B"/>
+    <w:pPr>
+      <w:spacing w:after="100"/>
+      <w:ind w:left="480"/>
+    </w:pPr>
+  </w:style>
 </w:styles>
 </file>
 
@@ -10323,30 +10372,12 @@
 </file>
 
 <file path=customXml/item2.xml><?xml version="1.0" encoding="utf-8"?>
-<b:Sources xmlns:b="http://schemas.openxmlformats.org/officeDocument/2006/bibliography" xmlns="http://schemas.openxmlformats.org/officeDocument/2006/bibliography" SelectedStyle="\APASixthEditionOfficeOnline.xsl" StyleName="APA" Version="6">
-  <b:Source>
-    <b:Tag>Asi241</b:Tag>
-    <b:SourceType>InternetSite</b:SourceType>
-    <b:Guid>{28F96BD0-3FD7-42CA-983C-02ED86CF1871}</b:Guid>
-    <b:Author>
-      <b:Author>
-        <b:NameList>
-          <b:Person>
-            <b:Last>Qureshi</b:Last>
-            <b:First>Asim</b:First>
-          </b:Person>
-        </b:NameList>
-      </b:Author>
-    </b:Author>
-    <b:Title>Jibble Group.</b:Title>
-    <b:InternetSiteTitle>7 mejores programas para clínicas y hospitales</b:InternetSiteTitle>
-    <b:Year>2024</b:Year>
-    <b:Month>Diciembre</b:Month>
-    <b:Day>11</b:Day>
-    <b:URL>https://www.jibble.io/es/mejor-software/programas-clinicas-hospitales</b:URL>
-    <b:RefOrder>1</b:RefOrder>
-  </b:Source>
-</b:Sources>
+<?mso-contentType ?>
+<FormTemplates xmlns="http://schemas.microsoft.com/sharepoint/v3/contenttype/forms">
+  <Display>DocumentLibraryForm</Display>
+  <Edit>DocumentLibraryForm</Edit>
+  <New>DocumentLibraryForm</New>
+</FormTemplates>
 </file>
 
 <file path=customXml/item3.xml><?xml version="1.0" encoding="utf-8"?>
@@ -10573,12 +10604,30 @@
 </file>
 
 <file path=customXml/item4.xml><?xml version="1.0" encoding="utf-8"?>
-<?mso-contentType ?>
-<FormTemplates xmlns="http://schemas.microsoft.com/sharepoint/v3/contenttype/forms">
-  <Display>DocumentLibraryForm</Display>
-  <Edit>DocumentLibraryForm</Edit>
-  <New>DocumentLibraryForm</New>
-</FormTemplates>
+<b:Sources xmlns:b="http://schemas.openxmlformats.org/officeDocument/2006/bibliography" xmlns="http://schemas.openxmlformats.org/officeDocument/2006/bibliography" SelectedStyle="\APASixthEditionOfficeOnline.xsl" StyleName="APA" Version="6">
+  <b:Source>
+    <b:Tag>Asi241</b:Tag>
+    <b:SourceType>InternetSite</b:SourceType>
+    <b:Guid>{28F96BD0-3FD7-42CA-983C-02ED86CF1871}</b:Guid>
+    <b:Author>
+      <b:Author>
+        <b:NameList>
+          <b:Person>
+            <b:Last>Qureshi</b:Last>
+            <b:First>Asim</b:First>
+          </b:Person>
+        </b:NameList>
+      </b:Author>
+    </b:Author>
+    <b:Title>Jibble Group.</b:Title>
+    <b:InternetSiteTitle>7 mejores programas para clínicas y hospitales</b:InternetSiteTitle>
+    <b:Year>2024</b:Year>
+    <b:Month>Diciembre</b:Month>
+    <b:Day>11</b:Day>
+    <b:URL>https://www.jibble.io/es/mejor-software/programas-clinicas-hospitales</b:URL>
+    <b:RefOrder>1</b:RefOrder>
+  </b:Source>
+</b:Sources>
 </file>
 
 <file path=customXml/itemProps1.xml><?xml version="1.0" encoding="utf-8"?>
@@ -10593,9 +10642,9 @@
 </file>
 
 <file path=customXml/itemProps2.xml><?xml version="1.0" encoding="utf-8"?>
-<ds:datastoreItem xmlns:ds="http://schemas.openxmlformats.org/officeDocument/2006/customXml" ds:itemID="{54D14E11-FF7E-4989-9773-6D409DD49A04}">
+<ds:datastoreItem xmlns:ds="http://schemas.openxmlformats.org/officeDocument/2006/customXml" ds:itemID="{42E3C8EC-5B10-45B3-8E97-FBD6324B8BB9}">
   <ds:schemaRefs>
-    <ds:schemaRef ds:uri="http://schemas.openxmlformats.org/officeDocument/2006/bibliography"/>
+    <ds:schemaRef ds:uri="http://schemas.microsoft.com/sharepoint/v3/contenttype/forms"/>
   </ds:schemaRefs>
 </ds:datastoreItem>
 </file>
@@ -10620,9 +10669,9 @@
 </file>
 
 <file path=customXml/itemProps4.xml><?xml version="1.0" encoding="utf-8"?>
-<ds:datastoreItem xmlns:ds="http://schemas.openxmlformats.org/officeDocument/2006/customXml" ds:itemID="{42E3C8EC-5B10-45B3-8E97-FBD6324B8BB9}">
+<ds:datastoreItem xmlns:ds="http://schemas.openxmlformats.org/officeDocument/2006/customXml" ds:itemID="{54D14E11-FF7E-4989-9773-6D409DD49A04}">
   <ds:schemaRefs>
-    <ds:schemaRef ds:uri="http://schemas.microsoft.com/sharepoint/v3/contenttype/forms"/>
+    <ds:schemaRef ds:uri="http://schemas.openxmlformats.org/officeDocument/2006/bibliography"/>
   </ds:schemaRefs>
 </ds:datastoreItem>
 </file>
</xml_diff>